<commit_message>
update resume for summer 2020
</commit_message>
<xml_diff>
--- a/MalekJoshResume.docx
+++ b/MalekJoshResume.docx
@@ -89,8 +89,18 @@
           <w:sz w:val="20"/>
           <w:szCs w:val="20"/>
         </w:rPr>
-        <w:t>| linkedin.com/in/joshmalek</w:t>
-      </w:r>
+        <w:t>| linkedin.com/in/</w:t>
+      </w:r>
+      <w:proofErr w:type="spellStart"/>
+      <w:r>
+        <w:rPr>
+          <w:rFonts w:ascii="Times New Roman" w:eastAsia="Times New Roman" w:hAnsi="Times New Roman" w:cs="Times New Roman"/>
+          <w:sz w:val="20"/>
+          <w:szCs w:val="20"/>
+        </w:rPr>
+        <w:t>joshmalek</w:t>
+      </w:r>
+      <w:proofErr w:type="spellEnd"/>
     </w:p>
     <w:p>
       <w:pPr>
@@ -183,7 +193,15 @@
           <w:sz w:val="20"/>
           <w:szCs w:val="20"/>
         </w:rPr>
-        <w:t>Seeking a Summer 2020 internship in the field of Computer Science.</w:t>
+        <w:t xml:space="preserve">Seeking a </w:t>
+      </w:r>
+      <w:r>
+        <w:rPr>
+          <w:rFonts w:ascii="Times New Roman" w:eastAsia="Times New Roman" w:hAnsi="Times New Roman" w:cs="Times New Roman"/>
+          <w:sz w:val="20"/>
+          <w:szCs w:val="20"/>
+        </w:rPr>
+        <w:t>Software Engineer career opportunity for 2021.</w:t>
       </w:r>
     </w:p>
     <w:p>
@@ -367,7 +385,23 @@
           <w:sz w:val="20"/>
           <w:szCs w:val="20"/>
         </w:rPr>
-        <w:t xml:space="preserve"> &amp; Data</w:t>
+        <w:t xml:space="preserve"> </w:t>
+      </w:r>
+      <w:r>
+        <w:rPr>
+          <w:rFonts w:ascii="Times New Roman" w:eastAsia="Times New Roman" w:hAnsi="Times New Roman" w:cs="Times New Roman"/>
+          <w:sz w:val="20"/>
+          <w:szCs w:val="20"/>
+        </w:rPr>
+        <w:t>&amp;</w:t>
+      </w:r>
+      <w:r>
+        <w:rPr>
+          <w:rFonts w:ascii="Times New Roman" w:eastAsia="Times New Roman" w:hAnsi="Times New Roman" w:cs="Times New Roman"/>
+          <w:sz w:val="20"/>
+          <w:szCs w:val="20"/>
+        </w:rPr>
+        <w:t xml:space="preserve"> Data</w:t>
       </w:r>
       <w:r>
         <w:rPr>
@@ -402,7 +436,55 @@
           <w:sz w:val="20"/>
           <w:szCs w:val="20"/>
         </w:rPr>
-        <w:t xml:space="preserve">Awards: </w:t>
+        <w:t>Awards:</w:t>
+      </w:r>
+      <w:r>
+        <w:rPr>
+          <w:rFonts w:ascii="Times New Roman" w:eastAsia="Times New Roman" w:hAnsi="Times New Roman" w:cs="Times New Roman"/>
+          <w:sz w:val="20"/>
+          <w:szCs w:val="20"/>
+        </w:rPr>
+        <w:t xml:space="preserve"> </w:t>
+      </w:r>
+      <w:r>
+        <w:rPr>
+          <w:rFonts w:ascii="Times New Roman" w:eastAsia="Times New Roman" w:hAnsi="Times New Roman" w:cs="Times New Roman"/>
+          <w:sz w:val="20"/>
+          <w:szCs w:val="20"/>
+        </w:rPr>
+        <w:t>Dean’s</w:t>
+      </w:r>
+      <w:r>
+        <w:rPr>
+          <w:rFonts w:ascii="Times New Roman" w:eastAsia="Times New Roman" w:hAnsi="Times New Roman" w:cs="Times New Roman"/>
+          <w:sz w:val="20"/>
+          <w:szCs w:val="20"/>
+        </w:rPr>
+        <w:t xml:space="preserve"> List &amp;</w:t>
+      </w:r>
+      <w:r>
+        <w:rPr>
+          <w:rFonts w:ascii="Times New Roman" w:eastAsia="Times New Roman" w:hAnsi="Times New Roman" w:cs="Times New Roman"/>
+          <w:sz w:val="20"/>
+          <w:szCs w:val="20"/>
+        </w:rPr>
+        <w:t xml:space="preserve"> Honor List 2020</w:t>
+      </w:r>
+      <w:r>
+        <w:rPr>
+          <w:rFonts w:ascii="Times New Roman" w:eastAsia="Times New Roman" w:hAnsi="Times New Roman" w:cs="Times New Roman"/>
+          <w:sz w:val="20"/>
+          <w:szCs w:val="20"/>
+        </w:rPr>
+        <w:t>,</w:t>
+      </w:r>
+      <w:r>
+        <w:rPr>
+          <w:rFonts w:ascii="Times New Roman" w:eastAsia="Times New Roman" w:hAnsi="Times New Roman" w:cs="Times New Roman"/>
+          <w:sz w:val="20"/>
+          <w:szCs w:val="20"/>
+        </w:rPr>
+        <w:t xml:space="preserve"> </w:t>
       </w:r>
       <w:r>
         <w:rPr>
@@ -429,36 +511,324 @@
           <w:szCs w:val="20"/>
         </w:rPr>
       </w:pPr>
+      <w:bookmarkStart w:id="0" w:name="_GoBack"/>
+    </w:p>
+    <w:bookmarkEnd w:id="0"/>
+    <w:p>
+      <w:pPr>
+        <w:rPr>
+          <w:rFonts w:ascii="Times New Roman" w:eastAsia="Times New Roman" w:hAnsi="Times New Roman" w:cs="Times New Roman"/>
+          <w:b/>
+          <w:sz w:val="20"/>
+          <w:szCs w:val="20"/>
+          <w:u w:val="single"/>
+        </w:rPr>
+      </w:pPr>
+      <w:r>
+        <w:rPr>
+          <w:rFonts w:ascii="Times New Roman" w:eastAsia="Times New Roman" w:hAnsi="Times New Roman" w:cs="Times New Roman"/>
+          <w:b/>
+          <w:sz w:val="20"/>
+          <w:szCs w:val="20"/>
+          <w:u w:val="single"/>
+        </w:rPr>
+        <w:t xml:space="preserve">Work </w:t>
+      </w:r>
+      <w:r>
+        <w:rPr>
+          <w:rFonts w:ascii="Times New Roman" w:eastAsia="Times New Roman" w:hAnsi="Times New Roman" w:cs="Times New Roman"/>
+          <w:b/>
+          <w:sz w:val="20"/>
+          <w:szCs w:val="20"/>
+          <w:u w:val="single"/>
+        </w:rPr>
+        <w:t>Experience:</w:t>
+      </w:r>
     </w:p>
     <w:p>
       <w:pPr>
         <w:rPr>
           <w:rFonts w:ascii="Times New Roman" w:eastAsia="Times New Roman" w:hAnsi="Times New Roman" w:cs="Times New Roman"/>
-          <w:b/>
-          <w:sz w:val="20"/>
-          <w:szCs w:val="20"/>
-          <w:u w:val="single"/>
-        </w:rPr>
-      </w:pPr>
-      <w:r>
-        <w:rPr>
-          <w:rFonts w:ascii="Times New Roman" w:eastAsia="Times New Roman" w:hAnsi="Times New Roman" w:cs="Times New Roman"/>
-          <w:b/>
-          <w:sz w:val="20"/>
-          <w:szCs w:val="20"/>
-          <w:u w:val="single"/>
-        </w:rPr>
-        <w:t xml:space="preserve">Work </w:t>
-      </w:r>
-      <w:r>
-        <w:rPr>
-          <w:rFonts w:ascii="Times New Roman" w:eastAsia="Times New Roman" w:hAnsi="Times New Roman" w:cs="Times New Roman"/>
-          <w:b/>
-          <w:sz w:val="20"/>
-          <w:szCs w:val="20"/>
-          <w:u w:val="single"/>
-        </w:rPr>
-        <w:t>Experience:</w:t>
+          <w:sz w:val="20"/>
+          <w:szCs w:val="20"/>
+        </w:rPr>
+      </w:pPr>
+      <w:r>
+        <w:rPr>
+          <w:rFonts w:ascii="Times New Roman" w:eastAsia="Times New Roman" w:hAnsi="Times New Roman" w:cs="Times New Roman"/>
+          <w:b/>
+          <w:sz w:val="20"/>
+          <w:szCs w:val="20"/>
+        </w:rPr>
+        <w:t xml:space="preserve">FM Global: </w:t>
+      </w:r>
+      <w:r>
+        <w:rPr>
+          <w:rFonts w:ascii="Times New Roman" w:eastAsia="Times New Roman" w:hAnsi="Times New Roman" w:cs="Times New Roman"/>
+          <w:sz w:val="20"/>
+          <w:szCs w:val="20"/>
+        </w:rPr>
+        <w:t>Software Engineer</w:t>
+      </w:r>
+      <w:r>
+        <w:rPr>
+          <w:rFonts w:ascii="Times New Roman" w:eastAsia="Times New Roman" w:hAnsi="Times New Roman" w:cs="Times New Roman"/>
+          <w:sz w:val="20"/>
+          <w:szCs w:val="20"/>
+        </w:rPr>
+        <w:t xml:space="preserve"> </w:t>
+      </w:r>
+      <w:r>
+        <w:rPr>
+          <w:rFonts w:ascii="Times New Roman" w:eastAsia="Times New Roman" w:hAnsi="Times New Roman" w:cs="Times New Roman"/>
+          <w:sz w:val="20"/>
+          <w:szCs w:val="20"/>
+        </w:rPr>
+        <w:t>Co-op</w:t>
+      </w:r>
+      <w:r>
+        <w:rPr>
+          <w:rFonts w:ascii="Times New Roman" w:eastAsia="Times New Roman" w:hAnsi="Times New Roman" w:cs="Times New Roman"/>
+          <w:sz w:val="20"/>
+          <w:szCs w:val="20"/>
+        </w:rPr>
+        <w:t>, Johnston, Rhode Island</w:t>
+      </w:r>
+      <w:r>
+        <w:rPr>
+          <w:rFonts w:ascii="Times New Roman" w:eastAsia="Times New Roman" w:hAnsi="Times New Roman" w:cs="Times New Roman"/>
+          <w:sz w:val="20"/>
+          <w:szCs w:val="20"/>
+        </w:rPr>
+        <w:tab/>
+      </w:r>
+      <w:r>
+        <w:rPr>
+          <w:rFonts w:ascii="Times New Roman" w:eastAsia="Times New Roman" w:hAnsi="Times New Roman" w:cs="Times New Roman"/>
+          <w:sz w:val="20"/>
+          <w:szCs w:val="20"/>
+        </w:rPr>
+        <w:tab/>
+      </w:r>
+      <w:r>
+        <w:rPr>
+          <w:rFonts w:ascii="Times New Roman" w:eastAsia="Times New Roman" w:hAnsi="Times New Roman" w:cs="Times New Roman"/>
+          <w:sz w:val="20"/>
+          <w:szCs w:val="20"/>
+        </w:rPr>
+        <w:tab/>
+      </w:r>
+      <w:r>
+        <w:rPr>
+          <w:rFonts w:ascii="Times New Roman" w:eastAsia="Times New Roman" w:hAnsi="Times New Roman" w:cs="Times New Roman"/>
+          <w:sz w:val="20"/>
+          <w:szCs w:val="20"/>
+        </w:rPr>
+        <w:tab/>
+      </w:r>
+      <w:r>
+        <w:rPr>
+          <w:rFonts w:ascii="Times New Roman" w:eastAsia="Times New Roman" w:hAnsi="Times New Roman" w:cs="Times New Roman"/>
+          <w:sz w:val="20"/>
+          <w:szCs w:val="20"/>
+        </w:rPr>
+        <w:t xml:space="preserve">             </w:t>
+      </w:r>
+      <w:r>
+        <w:rPr>
+          <w:rFonts w:ascii="Times New Roman" w:eastAsia="Times New Roman" w:hAnsi="Times New Roman" w:cs="Times New Roman"/>
+          <w:b/>
+          <w:bCs/>
+          <w:sz w:val="20"/>
+          <w:szCs w:val="20"/>
+        </w:rPr>
+        <w:t>June 2019</w:t>
+      </w:r>
+      <w:r>
+        <w:rPr>
+          <w:rFonts w:ascii="Times New Roman" w:eastAsia="Times New Roman" w:hAnsi="Times New Roman" w:cs="Times New Roman"/>
+          <w:b/>
+          <w:bCs/>
+          <w:sz w:val="20"/>
+          <w:szCs w:val="20"/>
+        </w:rPr>
+        <w:t xml:space="preserve"> - January 2020</w:t>
+      </w:r>
+      <w:r>
+        <w:rPr>
+          <w:rFonts w:ascii="Times New Roman" w:eastAsia="Times New Roman" w:hAnsi="Times New Roman" w:cs="Times New Roman"/>
+          <w:sz w:val="20"/>
+          <w:szCs w:val="20"/>
+        </w:rPr>
+        <w:t xml:space="preserve"> </w:t>
+      </w:r>
+      <w:r>
+        <w:rPr>
+          <w:rFonts w:ascii="Times New Roman" w:eastAsia="Times New Roman" w:hAnsi="Times New Roman" w:cs="Times New Roman"/>
+          <w:sz w:val="20"/>
+          <w:szCs w:val="20"/>
+        </w:rPr>
+        <w:t xml:space="preserve"> </w:t>
+      </w:r>
+      <w:r>
+        <w:rPr>
+          <w:rFonts w:ascii="Times New Roman" w:eastAsia="Times New Roman" w:hAnsi="Times New Roman" w:cs="Times New Roman"/>
+          <w:sz w:val="20"/>
+          <w:szCs w:val="20"/>
+        </w:rPr>
+        <w:t xml:space="preserve">            </w:t>
+      </w:r>
+      <w:r>
+        <w:rPr>
+          <w:rFonts w:ascii="Times New Roman" w:eastAsia="Times New Roman" w:hAnsi="Times New Roman" w:cs="Times New Roman"/>
+          <w:sz w:val="20"/>
+          <w:szCs w:val="20"/>
+        </w:rPr>
+        <w:t>•</w:t>
+      </w:r>
+      <w:r>
+        <w:rPr>
+          <w:rFonts w:ascii="Times New Roman" w:eastAsia="Times New Roman" w:hAnsi="Times New Roman" w:cs="Times New Roman"/>
+          <w:sz w:val="20"/>
+          <w:szCs w:val="20"/>
+        </w:rPr>
+        <w:t xml:space="preserve"> </w:t>
+      </w:r>
+      <w:r>
+        <w:rPr>
+          <w:rFonts w:ascii="Times New Roman" w:eastAsia="Times New Roman" w:hAnsi="Times New Roman" w:cs="Times New Roman"/>
+          <w:sz w:val="20"/>
+          <w:szCs w:val="20"/>
+        </w:rPr>
+        <w:t>Updated</w:t>
+      </w:r>
+      <w:r>
+        <w:rPr>
+          <w:rFonts w:ascii="Times New Roman" w:eastAsia="Times New Roman" w:hAnsi="Times New Roman" w:cs="Times New Roman"/>
+          <w:sz w:val="20"/>
+          <w:szCs w:val="20"/>
+        </w:rPr>
+        <w:t xml:space="preserve"> </w:t>
+      </w:r>
+      <w:r>
+        <w:rPr>
+          <w:rFonts w:ascii="Times New Roman" w:eastAsia="Times New Roman" w:hAnsi="Times New Roman" w:cs="Times New Roman"/>
+          <w:sz w:val="20"/>
+          <w:szCs w:val="20"/>
+        </w:rPr>
+        <w:t xml:space="preserve">Sample API demonstrating the RESTful principles to </w:t>
+      </w:r>
+      <w:r>
+        <w:rPr>
+          <w:rFonts w:ascii="Times New Roman" w:eastAsia="Times New Roman" w:hAnsi="Times New Roman" w:cs="Times New Roman"/>
+          <w:sz w:val="20"/>
+          <w:szCs w:val="20"/>
+        </w:rPr>
+        <w:t xml:space="preserve">match </w:t>
+      </w:r>
+      <w:r>
+        <w:rPr>
+          <w:rFonts w:ascii="Times New Roman" w:eastAsia="Times New Roman" w:hAnsi="Times New Roman" w:cs="Times New Roman"/>
+          <w:sz w:val="20"/>
+          <w:szCs w:val="20"/>
+        </w:rPr>
+        <w:t>API Standards document</w:t>
+      </w:r>
+      <w:r>
+        <w:rPr>
+          <w:rFonts w:ascii="Times New Roman" w:eastAsia="Times New Roman" w:hAnsi="Times New Roman" w:cs="Times New Roman"/>
+          <w:sz w:val="20"/>
+          <w:szCs w:val="20"/>
+        </w:rPr>
+        <w:t>ation</w:t>
+      </w:r>
+      <w:r>
+        <w:rPr>
+          <w:rFonts w:ascii="Times New Roman" w:eastAsia="Times New Roman" w:hAnsi="Times New Roman" w:cs="Times New Roman"/>
+          <w:sz w:val="20"/>
+          <w:szCs w:val="20"/>
+        </w:rPr>
+        <w:t>.</w:t>
+      </w:r>
+      <w:r>
+        <w:rPr>
+          <w:rFonts w:ascii="Times New Roman" w:eastAsia="Times New Roman" w:hAnsi="Times New Roman" w:cs="Times New Roman"/>
+          <w:sz w:val="20"/>
+          <w:szCs w:val="20"/>
+        </w:rPr>
+        <w:t xml:space="preserve">  </w:t>
+      </w:r>
+      <w:r>
+        <w:rPr>
+          <w:rFonts w:ascii="Times New Roman" w:eastAsia="Times New Roman" w:hAnsi="Times New Roman" w:cs="Times New Roman"/>
+          <w:sz w:val="20"/>
+          <w:szCs w:val="20"/>
+        </w:rPr>
+        <w:t xml:space="preserve">Implemented </w:t>
+      </w:r>
+      <w:r>
+        <w:rPr>
+          <w:rFonts w:ascii="Times New Roman" w:eastAsia="Times New Roman" w:hAnsi="Times New Roman" w:cs="Times New Roman"/>
+          <w:sz w:val="20"/>
+          <w:szCs w:val="20"/>
+        </w:rPr>
+        <w:t xml:space="preserve">multiple new </w:t>
+      </w:r>
+      <w:r>
+        <w:rPr>
+          <w:rFonts w:ascii="Times New Roman" w:eastAsia="Times New Roman" w:hAnsi="Times New Roman" w:cs="Times New Roman"/>
+          <w:sz w:val="20"/>
+          <w:szCs w:val="20"/>
+        </w:rPr>
+        <w:t xml:space="preserve">                                                                                                        </w:t>
+      </w:r>
+      <w:r>
+        <w:rPr>
+          <w:rFonts w:ascii="Times New Roman" w:eastAsia="Times New Roman" w:hAnsi="Times New Roman" w:cs="Times New Roman"/>
+          <w:sz w:val="20"/>
+          <w:szCs w:val="20"/>
+        </w:rPr>
+        <w:t xml:space="preserve">endpoints and </w:t>
+      </w:r>
+      <w:r>
+        <w:rPr>
+          <w:rFonts w:ascii="Times New Roman" w:eastAsia="Times New Roman" w:hAnsi="Times New Roman" w:cs="Times New Roman"/>
+          <w:sz w:val="20"/>
+          <w:szCs w:val="20"/>
+        </w:rPr>
+        <w:t>API key authorization</w:t>
+      </w:r>
+      <w:r>
+        <w:rPr>
+          <w:rFonts w:ascii="Times New Roman" w:eastAsia="Times New Roman" w:hAnsi="Times New Roman" w:cs="Times New Roman"/>
+          <w:sz w:val="20"/>
+          <w:szCs w:val="20"/>
+        </w:rPr>
+        <w:t xml:space="preserve"> i</w:t>
+      </w:r>
+      <w:r>
+        <w:rPr>
+          <w:rFonts w:ascii="Times New Roman" w:eastAsia="Times New Roman" w:hAnsi="Times New Roman" w:cs="Times New Roman"/>
+          <w:sz w:val="20"/>
+          <w:szCs w:val="20"/>
+        </w:rPr>
+        <w:t>n C#</w:t>
+      </w:r>
+      <w:r>
+        <w:rPr>
+          <w:rFonts w:ascii="Times New Roman" w:eastAsia="Times New Roman" w:hAnsi="Times New Roman" w:cs="Times New Roman"/>
+          <w:sz w:val="20"/>
+          <w:szCs w:val="20"/>
+        </w:rPr>
+        <w:t>,</w:t>
+      </w:r>
+      <w:r>
+        <w:rPr>
+          <w:rFonts w:ascii="Times New Roman" w:eastAsia="Times New Roman" w:hAnsi="Times New Roman" w:cs="Times New Roman"/>
+          <w:sz w:val="20"/>
+          <w:szCs w:val="20"/>
+        </w:rPr>
+        <w:t xml:space="preserve"> using .NET Core and Swagger.</w:t>
       </w:r>
     </w:p>
     <w:p>
@@ -472,19 +842,10 @@
       <w:r>
         <w:rPr>
           <w:rFonts w:ascii="Times New Roman" w:eastAsia="Times New Roman" w:hAnsi="Times New Roman" w:cs="Times New Roman"/>
-          <w:b/>
-          <w:sz w:val="20"/>
-          <w:szCs w:val="20"/>
-        </w:rPr>
-        <w:t xml:space="preserve">FM Global: </w:t>
-      </w:r>
-      <w:r>
-        <w:rPr>
-          <w:rFonts w:ascii="Times New Roman" w:eastAsia="Times New Roman" w:hAnsi="Times New Roman" w:cs="Times New Roman"/>
-          <w:sz w:val="20"/>
-          <w:szCs w:val="20"/>
-        </w:rPr>
-        <w:t>Software Engineer</w:t>
+          <w:sz w:val="20"/>
+          <w:szCs w:val="20"/>
+        </w:rPr>
+        <w:t>•</w:t>
       </w:r>
       <w:r>
         <w:rPr>
@@ -500,251 +861,63 @@
           <w:sz w:val="20"/>
           <w:szCs w:val="20"/>
         </w:rPr>
-        <w:t>Co-op</w:t>
-      </w:r>
-      <w:r>
-        <w:rPr>
-          <w:rFonts w:ascii="Times New Roman" w:eastAsia="Times New Roman" w:hAnsi="Times New Roman" w:cs="Times New Roman"/>
-          <w:sz w:val="20"/>
-          <w:szCs w:val="20"/>
-        </w:rPr>
-        <w:t>, Johnston, Rhode Island</w:t>
-      </w:r>
-      <w:r>
-        <w:rPr>
-          <w:rFonts w:ascii="Times New Roman" w:eastAsia="Times New Roman" w:hAnsi="Times New Roman" w:cs="Times New Roman"/>
-          <w:sz w:val="20"/>
-          <w:szCs w:val="20"/>
-        </w:rPr>
-        <w:tab/>
-      </w:r>
-      <w:r>
-        <w:rPr>
-          <w:rFonts w:ascii="Times New Roman" w:eastAsia="Times New Roman" w:hAnsi="Times New Roman" w:cs="Times New Roman"/>
-          <w:sz w:val="20"/>
-          <w:szCs w:val="20"/>
-        </w:rPr>
-        <w:tab/>
-      </w:r>
-      <w:r>
-        <w:rPr>
-          <w:rFonts w:ascii="Times New Roman" w:eastAsia="Times New Roman" w:hAnsi="Times New Roman" w:cs="Times New Roman"/>
-          <w:sz w:val="20"/>
-          <w:szCs w:val="20"/>
-        </w:rPr>
-        <w:tab/>
-      </w:r>
-      <w:r>
-        <w:rPr>
-          <w:rFonts w:ascii="Times New Roman" w:eastAsia="Times New Roman" w:hAnsi="Times New Roman" w:cs="Times New Roman"/>
-          <w:sz w:val="20"/>
-          <w:szCs w:val="20"/>
-        </w:rPr>
-        <w:tab/>
-      </w:r>
-      <w:r>
-        <w:rPr>
-          <w:rFonts w:ascii="Times New Roman" w:eastAsia="Times New Roman" w:hAnsi="Times New Roman" w:cs="Times New Roman"/>
-          <w:sz w:val="20"/>
-          <w:szCs w:val="20"/>
-        </w:rPr>
-        <w:t xml:space="preserve">             </w:t>
-      </w:r>
-      <w:r>
-        <w:rPr>
-          <w:rFonts w:ascii="Times New Roman" w:eastAsia="Times New Roman" w:hAnsi="Times New Roman" w:cs="Times New Roman"/>
-          <w:b/>
-          <w:bCs/>
-          <w:sz w:val="20"/>
-          <w:szCs w:val="20"/>
-        </w:rPr>
-        <w:t>June 2019</w:t>
-      </w:r>
-      <w:r>
-        <w:rPr>
-          <w:rFonts w:ascii="Times New Roman" w:eastAsia="Times New Roman" w:hAnsi="Times New Roman" w:cs="Times New Roman"/>
-          <w:b/>
-          <w:bCs/>
-          <w:sz w:val="20"/>
-          <w:szCs w:val="20"/>
-        </w:rPr>
-        <w:t xml:space="preserve"> - January 2020</w:t>
-      </w:r>
-      <w:r>
-        <w:rPr>
-          <w:rFonts w:ascii="Times New Roman" w:eastAsia="Times New Roman" w:hAnsi="Times New Roman" w:cs="Times New Roman"/>
-          <w:sz w:val="20"/>
-          <w:szCs w:val="20"/>
-        </w:rPr>
-        <w:t xml:space="preserve"> </w:t>
-      </w:r>
-      <w:r>
-        <w:rPr>
-          <w:rFonts w:ascii="Times New Roman" w:eastAsia="Times New Roman" w:hAnsi="Times New Roman" w:cs="Times New Roman"/>
-          <w:sz w:val="20"/>
-          <w:szCs w:val="20"/>
-        </w:rPr>
-        <w:t xml:space="preserve"> </w:t>
-      </w:r>
-      <w:r>
-        <w:rPr>
-          <w:rFonts w:ascii="Times New Roman" w:eastAsia="Times New Roman" w:hAnsi="Times New Roman" w:cs="Times New Roman"/>
-          <w:sz w:val="20"/>
-          <w:szCs w:val="20"/>
-        </w:rPr>
-        <w:t xml:space="preserve">            </w:t>
-      </w:r>
-      <w:r>
-        <w:rPr>
-          <w:rFonts w:ascii="Times New Roman" w:eastAsia="Times New Roman" w:hAnsi="Times New Roman" w:cs="Times New Roman"/>
-          <w:sz w:val="20"/>
-          <w:szCs w:val="20"/>
-        </w:rPr>
-        <w:t>•</w:t>
-      </w:r>
-      <w:r>
-        <w:rPr>
-          <w:rFonts w:ascii="Times New Roman" w:eastAsia="Times New Roman" w:hAnsi="Times New Roman" w:cs="Times New Roman"/>
-          <w:sz w:val="20"/>
-          <w:szCs w:val="20"/>
-        </w:rPr>
-        <w:t xml:space="preserve"> </w:t>
-      </w:r>
-      <w:r>
-        <w:rPr>
-          <w:rFonts w:ascii="Times New Roman" w:eastAsia="Times New Roman" w:hAnsi="Times New Roman" w:cs="Times New Roman"/>
-          <w:sz w:val="20"/>
-          <w:szCs w:val="20"/>
-        </w:rPr>
-        <w:t>Updated</w:t>
-      </w:r>
-      <w:r>
-        <w:rPr>
-          <w:rFonts w:ascii="Times New Roman" w:eastAsia="Times New Roman" w:hAnsi="Times New Roman" w:cs="Times New Roman"/>
-          <w:sz w:val="20"/>
-          <w:szCs w:val="20"/>
-        </w:rPr>
-        <w:t xml:space="preserve"> </w:t>
-      </w:r>
-      <w:r>
-        <w:rPr>
-          <w:rFonts w:ascii="Times New Roman" w:eastAsia="Times New Roman" w:hAnsi="Times New Roman" w:cs="Times New Roman"/>
-          <w:sz w:val="20"/>
-          <w:szCs w:val="20"/>
-        </w:rPr>
-        <w:t xml:space="preserve">Sample API demonstrating the RESTful principles to </w:t>
-      </w:r>
-      <w:r>
-        <w:rPr>
-          <w:rFonts w:ascii="Times New Roman" w:eastAsia="Times New Roman" w:hAnsi="Times New Roman" w:cs="Times New Roman"/>
-          <w:sz w:val="20"/>
-          <w:szCs w:val="20"/>
-        </w:rPr>
-        <w:t xml:space="preserve">match </w:t>
-      </w:r>
-      <w:r>
-        <w:rPr>
-          <w:rFonts w:ascii="Times New Roman" w:eastAsia="Times New Roman" w:hAnsi="Times New Roman" w:cs="Times New Roman"/>
-          <w:sz w:val="20"/>
-          <w:szCs w:val="20"/>
-        </w:rPr>
-        <w:t>API Standards document</w:t>
-      </w:r>
-      <w:r>
-        <w:rPr>
-          <w:rFonts w:ascii="Times New Roman" w:eastAsia="Times New Roman" w:hAnsi="Times New Roman" w:cs="Times New Roman"/>
-          <w:sz w:val="20"/>
-          <w:szCs w:val="20"/>
-        </w:rPr>
-        <w:t>ation</w:t>
-      </w:r>
-      <w:r>
-        <w:rPr>
-          <w:rFonts w:ascii="Times New Roman" w:eastAsia="Times New Roman" w:hAnsi="Times New Roman" w:cs="Times New Roman"/>
-          <w:sz w:val="20"/>
-          <w:szCs w:val="20"/>
-        </w:rPr>
-        <w:t>.</w:t>
-      </w:r>
-      <w:r>
-        <w:rPr>
-          <w:rFonts w:ascii="Times New Roman" w:eastAsia="Times New Roman" w:hAnsi="Times New Roman" w:cs="Times New Roman"/>
-          <w:sz w:val="20"/>
-          <w:szCs w:val="20"/>
-        </w:rPr>
-        <w:t xml:space="preserve">  </w:t>
-      </w:r>
-      <w:r>
-        <w:rPr>
-          <w:rFonts w:ascii="Times New Roman" w:eastAsia="Times New Roman" w:hAnsi="Times New Roman" w:cs="Times New Roman"/>
-          <w:sz w:val="20"/>
-          <w:szCs w:val="20"/>
-        </w:rPr>
-        <w:t xml:space="preserve">Implemented </w:t>
-      </w:r>
-      <w:r>
-        <w:rPr>
-          <w:rFonts w:ascii="Times New Roman" w:eastAsia="Times New Roman" w:hAnsi="Times New Roman" w:cs="Times New Roman"/>
-          <w:sz w:val="20"/>
-          <w:szCs w:val="20"/>
-        </w:rPr>
-        <w:t xml:space="preserve">multiple new </w:t>
-      </w:r>
-      <w:r>
-        <w:rPr>
-          <w:rFonts w:ascii="Times New Roman" w:eastAsia="Times New Roman" w:hAnsi="Times New Roman" w:cs="Times New Roman"/>
-          <w:sz w:val="20"/>
-          <w:szCs w:val="20"/>
-        </w:rPr>
-        <w:t xml:space="preserve">                                                                                                        </w:t>
-      </w:r>
-      <w:r>
-        <w:rPr>
-          <w:rFonts w:ascii="Times New Roman" w:eastAsia="Times New Roman" w:hAnsi="Times New Roman" w:cs="Times New Roman"/>
-          <w:sz w:val="20"/>
-          <w:szCs w:val="20"/>
-        </w:rPr>
-        <w:t xml:space="preserve">endpoints and </w:t>
-      </w:r>
-      <w:r>
-        <w:rPr>
-          <w:rFonts w:ascii="Times New Roman" w:eastAsia="Times New Roman" w:hAnsi="Times New Roman" w:cs="Times New Roman"/>
-          <w:sz w:val="20"/>
-          <w:szCs w:val="20"/>
-        </w:rPr>
-        <w:t>API key authorization</w:t>
-      </w:r>
-      <w:r>
-        <w:rPr>
-          <w:rFonts w:ascii="Times New Roman" w:eastAsia="Times New Roman" w:hAnsi="Times New Roman" w:cs="Times New Roman"/>
-          <w:sz w:val="20"/>
-          <w:szCs w:val="20"/>
-        </w:rPr>
-        <w:t xml:space="preserve"> i</w:t>
-      </w:r>
-      <w:r>
-        <w:rPr>
-          <w:rFonts w:ascii="Times New Roman" w:eastAsia="Times New Roman" w:hAnsi="Times New Roman" w:cs="Times New Roman"/>
-          <w:sz w:val="20"/>
-          <w:szCs w:val="20"/>
-        </w:rPr>
-        <w:t>n C#</w:t>
-      </w:r>
-      <w:r>
-        <w:rPr>
-          <w:rFonts w:ascii="Times New Roman" w:eastAsia="Times New Roman" w:hAnsi="Times New Roman" w:cs="Times New Roman"/>
-          <w:sz w:val="20"/>
-          <w:szCs w:val="20"/>
-        </w:rPr>
-        <w:t>,</w:t>
-      </w:r>
-      <w:r>
-        <w:rPr>
-          <w:rFonts w:ascii="Times New Roman" w:eastAsia="Times New Roman" w:hAnsi="Times New Roman" w:cs="Times New Roman"/>
-          <w:sz w:val="20"/>
-          <w:szCs w:val="20"/>
-        </w:rPr>
-        <w:t xml:space="preserve"> using .NET Core and Swagger.</w:t>
+        <w:t>Designed</w:t>
+      </w:r>
+      <w:r>
+        <w:rPr>
+          <w:rFonts w:ascii="Times New Roman" w:eastAsia="Times New Roman" w:hAnsi="Times New Roman" w:cs="Times New Roman"/>
+          <w:sz w:val="20"/>
+          <w:szCs w:val="20"/>
+        </w:rPr>
+        <w:t xml:space="preserve"> a template </w:t>
+      </w:r>
+      <w:r>
+        <w:rPr>
+          <w:rFonts w:ascii="Times New Roman" w:eastAsia="Times New Roman" w:hAnsi="Times New Roman" w:cs="Times New Roman"/>
+          <w:sz w:val="20"/>
+          <w:szCs w:val="20"/>
+        </w:rPr>
+        <w:t xml:space="preserve">to </w:t>
+      </w:r>
+      <w:r>
+        <w:rPr>
+          <w:rFonts w:ascii="Times New Roman" w:eastAsia="Times New Roman" w:hAnsi="Times New Roman" w:cs="Times New Roman"/>
+          <w:sz w:val="20"/>
+          <w:szCs w:val="20"/>
+        </w:rPr>
+        <w:t xml:space="preserve">test APIs, using </w:t>
+      </w:r>
+      <w:r>
+        <w:rPr>
+          <w:rFonts w:ascii="Times New Roman" w:eastAsia="Times New Roman" w:hAnsi="Times New Roman" w:cs="Times New Roman"/>
+          <w:sz w:val="20"/>
+          <w:szCs w:val="20"/>
+        </w:rPr>
+        <w:t>the Sample API ab</w:t>
+      </w:r>
+      <w:r>
+        <w:rPr>
+          <w:rFonts w:ascii="Times New Roman" w:eastAsia="Times New Roman" w:hAnsi="Times New Roman" w:cs="Times New Roman"/>
+          <w:sz w:val="20"/>
+          <w:szCs w:val="20"/>
+        </w:rPr>
+        <w:t>ove</w:t>
+      </w:r>
+      <w:r>
+        <w:rPr>
+          <w:rFonts w:ascii="Times New Roman" w:eastAsia="Times New Roman" w:hAnsi="Times New Roman" w:cs="Times New Roman"/>
+          <w:sz w:val="20"/>
+          <w:szCs w:val="20"/>
+        </w:rPr>
+        <w:t xml:space="preserve"> as a testbed.</w:t>
+      </w:r>
+      <w:r>
+        <w:rPr>
+          <w:rFonts w:ascii="Times New Roman" w:eastAsia="Times New Roman" w:hAnsi="Times New Roman" w:cs="Times New Roman"/>
+          <w:sz w:val="20"/>
+          <w:szCs w:val="20"/>
+        </w:rPr>
+        <w:t xml:space="preserve">  </w:t>
       </w:r>
     </w:p>
     <w:p>
@@ -769,71 +942,7 @@
           <w:sz w:val="20"/>
           <w:szCs w:val="20"/>
         </w:rPr>
-        <w:t xml:space="preserve"> </w:t>
-      </w:r>
-      <w:r>
-        <w:rPr>
-          <w:rFonts w:ascii="Times New Roman" w:eastAsia="Times New Roman" w:hAnsi="Times New Roman" w:cs="Times New Roman"/>
-          <w:sz w:val="20"/>
-          <w:szCs w:val="20"/>
-        </w:rPr>
-        <w:t>Designed</w:t>
-      </w:r>
-      <w:r>
-        <w:rPr>
-          <w:rFonts w:ascii="Times New Roman" w:eastAsia="Times New Roman" w:hAnsi="Times New Roman" w:cs="Times New Roman"/>
-          <w:sz w:val="20"/>
-          <w:szCs w:val="20"/>
-        </w:rPr>
-        <w:t xml:space="preserve"> a template </w:t>
-      </w:r>
-      <w:r>
-        <w:rPr>
-          <w:rFonts w:ascii="Times New Roman" w:eastAsia="Times New Roman" w:hAnsi="Times New Roman" w:cs="Times New Roman"/>
-          <w:sz w:val="20"/>
-          <w:szCs w:val="20"/>
-        </w:rPr>
-        <w:t xml:space="preserve">to </w:t>
-      </w:r>
-      <w:r>
-        <w:rPr>
-          <w:rFonts w:ascii="Times New Roman" w:eastAsia="Times New Roman" w:hAnsi="Times New Roman" w:cs="Times New Roman"/>
-          <w:sz w:val="20"/>
-          <w:szCs w:val="20"/>
-        </w:rPr>
-        <w:t xml:space="preserve">test APIs, using </w:t>
-      </w:r>
-      <w:r>
-        <w:rPr>
-          <w:rFonts w:ascii="Times New Roman" w:eastAsia="Times New Roman" w:hAnsi="Times New Roman" w:cs="Times New Roman"/>
-          <w:sz w:val="20"/>
-          <w:szCs w:val="20"/>
-        </w:rPr>
-        <w:t>the Sample API ab</w:t>
-      </w:r>
-      <w:r>
-        <w:rPr>
-          <w:rFonts w:ascii="Times New Roman" w:eastAsia="Times New Roman" w:hAnsi="Times New Roman" w:cs="Times New Roman"/>
-          <w:sz w:val="20"/>
-          <w:szCs w:val="20"/>
-        </w:rPr>
-        <w:t>ove</w:t>
-      </w:r>
-      <w:r>
-        <w:rPr>
-          <w:rFonts w:ascii="Times New Roman" w:eastAsia="Times New Roman" w:hAnsi="Times New Roman" w:cs="Times New Roman"/>
-          <w:sz w:val="20"/>
-          <w:szCs w:val="20"/>
-        </w:rPr>
-        <w:t xml:space="preserve"> as a testbed.</w:t>
-      </w:r>
-      <w:r>
-        <w:rPr>
-          <w:rFonts w:ascii="Times New Roman" w:eastAsia="Times New Roman" w:hAnsi="Times New Roman" w:cs="Times New Roman"/>
-          <w:sz w:val="20"/>
-          <w:szCs w:val="20"/>
-        </w:rPr>
-        <w:t xml:space="preserve">  </w:t>
+        <w:t xml:space="preserve"> Published template to help incoming employees easily test their APIs as part of a pipeline.</w:t>
       </w:r>
     </w:p>
     <w:p>
@@ -858,7 +967,71 @@
           <w:sz w:val="20"/>
           <w:szCs w:val="20"/>
         </w:rPr>
-        <w:t xml:space="preserve"> Published template to help incoming employees easily test their APIs as part of a pipeline.</w:t>
+        <w:t xml:space="preserve"> </w:t>
+      </w:r>
+      <w:r>
+        <w:rPr>
+          <w:rFonts w:ascii="Times New Roman" w:eastAsia="Times New Roman" w:hAnsi="Times New Roman" w:cs="Times New Roman"/>
+          <w:sz w:val="20"/>
+          <w:szCs w:val="20"/>
+        </w:rPr>
+        <w:t>Built a</w:t>
+      </w:r>
+      <w:r>
+        <w:rPr>
+          <w:rFonts w:ascii="Times New Roman" w:eastAsia="Times New Roman" w:hAnsi="Times New Roman" w:cs="Times New Roman"/>
+          <w:sz w:val="20"/>
+          <w:szCs w:val="20"/>
+        </w:rPr>
+        <w:t>n</w:t>
+      </w:r>
+      <w:r>
+        <w:rPr>
+          <w:rFonts w:ascii="Times New Roman" w:eastAsia="Times New Roman" w:hAnsi="Times New Roman" w:cs="Times New Roman"/>
+          <w:sz w:val="20"/>
+          <w:szCs w:val="20"/>
+        </w:rPr>
+        <w:t xml:space="preserve"> Exchange Rate API </w:t>
+      </w:r>
+      <w:r>
+        <w:rPr>
+          <w:rFonts w:ascii="Times New Roman" w:eastAsia="Times New Roman" w:hAnsi="Times New Roman" w:cs="Times New Roman"/>
+          <w:sz w:val="20"/>
+          <w:szCs w:val="20"/>
+        </w:rPr>
+        <w:t>testing suite t</w:t>
+      </w:r>
+      <w:r>
+        <w:rPr>
+          <w:rFonts w:ascii="Times New Roman" w:eastAsia="Times New Roman" w:hAnsi="Times New Roman" w:cs="Times New Roman"/>
+          <w:sz w:val="20"/>
+          <w:szCs w:val="20"/>
+        </w:rPr>
+        <w:t xml:space="preserve">o perform </w:t>
+      </w:r>
+      <w:r>
+        <w:rPr>
+          <w:rFonts w:ascii="Times New Roman" w:eastAsia="Times New Roman" w:hAnsi="Times New Roman" w:cs="Times New Roman"/>
+          <w:sz w:val="20"/>
+          <w:szCs w:val="20"/>
+        </w:rPr>
+        <w:t xml:space="preserve">automated testing </w:t>
+      </w:r>
+      <w:r>
+        <w:rPr>
+          <w:rFonts w:ascii="Times New Roman" w:eastAsia="Times New Roman" w:hAnsi="Times New Roman" w:cs="Times New Roman"/>
+          <w:sz w:val="20"/>
+          <w:szCs w:val="20"/>
+        </w:rPr>
+        <w:t>using SpecFlow</w:t>
+      </w:r>
+      <w:r>
+        <w:rPr>
+          <w:rFonts w:ascii="Times New Roman" w:eastAsia="Times New Roman" w:hAnsi="Times New Roman" w:cs="Times New Roman"/>
+          <w:sz w:val="20"/>
+          <w:szCs w:val="20"/>
+        </w:rPr>
+        <w:t>.</w:t>
       </w:r>
     </w:p>
     <w:p>
@@ -883,71 +1056,7 @@
           <w:sz w:val="20"/>
           <w:szCs w:val="20"/>
         </w:rPr>
-        <w:t xml:space="preserve"> </w:t>
-      </w:r>
-      <w:r>
-        <w:rPr>
-          <w:rFonts w:ascii="Times New Roman" w:eastAsia="Times New Roman" w:hAnsi="Times New Roman" w:cs="Times New Roman"/>
-          <w:sz w:val="20"/>
-          <w:szCs w:val="20"/>
-        </w:rPr>
-        <w:t>Built a</w:t>
-      </w:r>
-      <w:r>
-        <w:rPr>
-          <w:rFonts w:ascii="Times New Roman" w:eastAsia="Times New Roman" w:hAnsi="Times New Roman" w:cs="Times New Roman"/>
-          <w:sz w:val="20"/>
-          <w:szCs w:val="20"/>
-        </w:rPr>
-        <w:t>n</w:t>
-      </w:r>
-      <w:r>
-        <w:rPr>
-          <w:rFonts w:ascii="Times New Roman" w:eastAsia="Times New Roman" w:hAnsi="Times New Roman" w:cs="Times New Roman"/>
-          <w:sz w:val="20"/>
-          <w:szCs w:val="20"/>
-        </w:rPr>
-        <w:t xml:space="preserve"> Exchange Rate API </w:t>
-      </w:r>
-      <w:r>
-        <w:rPr>
-          <w:rFonts w:ascii="Times New Roman" w:eastAsia="Times New Roman" w:hAnsi="Times New Roman" w:cs="Times New Roman"/>
-          <w:sz w:val="20"/>
-          <w:szCs w:val="20"/>
-        </w:rPr>
-        <w:t>testing suite t</w:t>
-      </w:r>
-      <w:r>
-        <w:rPr>
-          <w:rFonts w:ascii="Times New Roman" w:eastAsia="Times New Roman" w:hAnsi="Times New Roman" w:cs="Times New Roman"/>
-          <w:sz w:val="20"/>
-          <w:szCs w:val="20"/>
-        </w:rPr>
-        <w:t xml:space="preserve">o perform </w:t>
-      </w:r>
-      <w:r>
-        <w:rPr>
-          <w:rFonts w:ascii="Times New Roman" w:eastAsia="Times New Roman" w:hAnsi="Times New Roman" w:cs="Times New Roman"/>
-          <w:sz w:val="20"/>
-          <w:szCs w:val="20"/>
-        </w:rPr>
-        <w:t xml:space="preserve">automated testing </w:t>
-      </w:r>
-      <w:r>
-        <w:rPr>
-          <w:rFonts w:ascii="Times New Roman" w:eastAsia="Times New Roman" w:hAnsi="Times New Roman" w:cs="Times New Roman"/>
-          <w:sz w:val="20"/>
-          <w:szCs w:val="20"/>
-        </w:rPr>
-        <w:t>using SpecFlow</w:t>
-      </w:r>
-      <w:r>
-        <w:rPr>
-          <w:rFonts w:ascii="Times New Roman" w:eastAsia="Times New Roman" w:hAnsi="Times New Roman" w:cs="Times New Roman"/>
-          <w:sz w:val="20"/>
-          <w:szCs w:val="20"/>
-        </w:rPr>
-        <w:t>.</w:t>
+        <w:t xml:space="preserve"> Cooperated with Head Financial Team to develop the suite to their needs and specifications.</w:t>
       </w:r>
     </w:p>
     <w:p>
@@ -972,7 +1081,7 @@
           <w:sz w:val="20"/>
           <w:szCs w:val="20"/>
         </w:rPr>
-        <w:t xml:space="preserve"> Cooperated with Head Financial Team to develop the suite to their needs and specifications.</w:t>
+        <w:t xml:space="preserve"> Led meetings, participated in code reviews, and refined cooperative development mindsets and practices with AGILE.</w:t>
       </w:r>
     </w:p>
     <w:p>
@@ -981,23 +1090,136 @@
           <w:rFonts w:ascii="Times New Roman" w:eastAsia="Times New Roman" w:hAnsi="Times New Roman" w:cs="Times New Roman"/>
           <w:sz w:val="20"/>
           <w:szCs w:val="20"/>
-        </w:rPr>
-      </w:pPr>
-      <w:r>
-        <w:rPr>
-          <w:rFonts w:ascii="Times New Roman" w:eastAsia="Times New Roman" w:hAnsi="Times New Roman" w:cs="Times New Roman"/>
-          <w:sz w:val="20"/>
-          <w:szCs w:val="20"/>
-        </w:rPr>
-        <w:t>•</w:t>
-      </w:r>
-      <w:r>
-        <w:rPr>
-          <w:rFonts w:ascii="Times New Roman" w:eastAsia="Times New Roman" w:hAnsi="Times New Roman" w:cs="Times New Roman"/>
-          <w:sz w:val="20"/>
-          <w:szCs w:val="20"/>
-        </w:rPr>
-        <w:t xml:space="preserve"> Led meetings, participated in code reviews, and refined cooperative development mindsets and practices with AGILE.</w:t>
+          <w:highlight w:val="yellow"/>
+        </w:rPr>
+      </w:pPr>
+      <w:r>
+        <w:rPr>
+          <w:rFonts w:ascii="Times New Roman" w:eastAsia="Times New Roman" w:hAnsi="Times New Roman" w:cs="Times New Roman"/>
+          <w:b/>
+          <w:sz w:val="20"/>
+          <w:szCs w:val="20"/>
+        </w:rPr>
+        <w:t>ChainStreet Capital</w:t>
+      </w:r>
+      <w:r>
+        <w:rPr>
+          <w:rFonts w:ascii="Times New Roman" w:eastAsia="Times New Roman" w:hAnsi="Times New Roman" w:cs="Times New Roman"/>
+          <w:b/>
+          <w:sz w:val="20"/>
+          <w:szCs w:val="20"/>
+        </w:rPr>
+        <w:t xml:space="preserve">: </w:t>
+      </w:r>
+      <w:r>
+        <w:rPr>
+          <w:rFonts w:ascii="Times New Roman" w:eastAsia="Times New Roman" w:hAnsi="Times New Roman" w:cs="Times New Roman"/>
+          <w:sz w:val="20"/>
+          <w:szCs w:val="20"/>
+        </w:rPr>
+        <w:t>Developer</w:t>
+      </w:r>
+      <w:r>
+        <w:rPr>
+          <w:rFonts w:ascii="Times New Roman" w:eastAsia="Times New Roman" w:hAnsi="Times New Roman" w:cs="Times New Roman"/>
+          <w:sz w:val="20"/>
+          <w:szCs w:val="20"/>
+        </w:rPr>
+        <w:t xml:space="preserve">, </w:t>
+      </w:r>
+      <w:r>
+        <w:rPr>
+          <w:rFonts w:ascii="Times New Roman" w:eastAsia="Times New Roman" w:hAnsi="Times New Roman" w:cs="Times New Roman"/>
+          <w:sz w:val="20"/>
+          <w:szCs w:val="20"/>
+        </w:rPr>
+        <w:t>Remote</w:t>
+      </w:r>
+      <w:r>
+        <w:rPr>
+          <w:rFonts w:ascii="Times New Roman" w:eastAsia="Times New Roman" w:hAnsi="Times New Roman" w:cs="Times New Roman"/>
+          <w:sz w:val="20"/>
+          <w:szCs w:val="20"/>
+        </w:rPr>
+        <w:t xml:space="preserve">     </w:t>
+      </w:r>
+      <w:r>
+        <w:rPr>
+          <w:rFonts w:ascii="Times New Roman" w:eastAsia="Times New Roman" w:hAnsi="Times New Roman" w:cs="Times New Roman"/>
+          <w:sz w:val="20"/>
+          <w:szCs w:val="20"/>
+        </w:rPr>
+        <w:tab/>
+        <w:t xml:space="preserve">                   </w:t>
+      </w:r>
+      <w:r>
+        <w:rPr>
+          <w:rFonts w:ascii="Times New Roman" w:eastAsia="Times New Roman" w:hAnsi="Times New Roman" w:cs="Times New Roman"/>
+          <w:sz w:val="20"/>
+          <w:szCs w:val="20"/>
+        </w:rPr>
+        <w:tab/>
+        <w:t xml:space="preserve">             </w:t>
+      </w:r>
+      <w:r>
+        <w:rPr>
+          <w:rFonts w:ascii="Times New Roman" w:eastAsia="Times New Roman" w:hAnsi="Times New Roman" w:cs="Times New Roman"/>
+          <w:sz w:val="20"/>
+          <w:szCs w:val="20"/>
+        </w:rPr>
+        <w:tab/>
+        <w:t xml:space="preserve">           </w:t>
+      </w:r>
+      <w:r>
+        <w:rPr>
+          <w:rFonts w:ascii="Times New Roman" w:eastAsia="Times New Roman" w:hAnsi="Times New Roman" w:cs="Times New Roman"/>
+          <w:sz w:val="20"/>
+          <w:szCs w:val="20"/>
+        </w:rPr>
+        <w:tab/>
+      </w:r>
+      <w:r>
+        <w:rPr>
+          <w:rFonts w:ascii="Times New Roman" w:eastAsia="Times New Roman" w:hAnsi="Times New Roman" w:cs="Times New Roman"/>
+          <w:sz w:val="20"/>
+          <w:szCs w:val="20"/>
+        </w:rPr>
+        <w:tab/>
+      </w:r>
+      <w:r>
+        <w:rPr>
+          <w:rFonts w:ascii="Times New Roman" w:eastAsia="Times New Roman" w:hAnsi="Times New Roman" w:cs="Times New Roman"/>
+          <w:sz w:val="20"/>
+          <w:szCs w:val="20"/>
+        </w:rPr>
+        <w:tab/>
+      </w:r>
+      <w:r>
+        <w:rPr>
+          <w:rFonts w:ascii="Times New Roman" w:eastAsia="Times New Roman" w:hAnsi="Times New Roman" w:cs="Times New Roman"/>
+          <w:sz w:val="20"/>
+          <w:szCs w:val="20"/>
+        </w:rPr>
+        <w:tab/>
+        <w:t xml:space="preserve">     </w:t>
+      </w:r>
+      <w:r>
+        <w:rPr>
+          <w:rFonts w:ascii="Times New Roman" w:eastAsia="Times New Roman" w:hAnsi="Times New Roman" w:cs="Times New Roman"/>
+          <w:b/>
+          <w:bCs/>
+          <w:sz w:val="20"/>
+          <w:szCs w:val="20"/>
+        </w:rPr>
+        <w:t>Summer 2018</w:t>
+      </w:r>
+      <w:r>
+        <w:rPr>
+          <w:rFonts w:ascii="Times New Roman" w:eastAsia="Times New Roman" w:hAnsi="Times New Roman" w:cs="Times New Roman"/>
+          <w:sz w:val="20"/>
+          <w:szCs w:val="20"/>
+        </w:rPr>
+        <w:t xml:space="preserve"> </w:t>
       </w:r>
     </w:p>
     <w:p>
@@ -1006,136 +1228,55 @@
           <w:rFonts w:ascii="Times New Roman" w:eastAsia="Times New Roman" w:hAnsi="Times New Roman" w:cs="Times New Roman"/>
           <w:sz w:val="20"/>
           <w:szCs w:val="20"/>
-          <w:highlight w:val="yellow"/>
-        </w:rPr>
-      </w:pPr>
-      <w:r>
-        <w:rPr>
-          <w:rFonts w:ascii="Times New Roman" w:eastAsia="Times New Roman" w:hAnsi="Times New Roman" w:cs="Times New Roman"/>
-          <w:b/>
-          <w:sz w:val="20"/>
-          <w:szCs w:val="20"/>
-        </w:rPr>
-        <w:t>ChainStreet Capital</w:t>
-      </w:r>
-      <w:r>
-        <w:rPr>
-          <w:rFonts w:ascii="Times New Roman" w:eastAsia="Times New Roman" w:hAnsi="Times New Roman" w:cs="Times New Roman"/>
-          <w:b/>
-          <w:sz w:val="20"/>
-          <w:szCs w:val="20"/>
-        </w:rPr>
-        <w:t xml:space="preserve">: </w:t>
-      </w:r>
-      <w:r>
-        <w:rPr>
-          <w:rFonts w:ascii="Times New Roman" w:eastAsia="Times New Roman" w:hAnsi="Times New Roman" w:cs="Times New Roman"/>
-          <w:sz w:val="20"/>
-          <w:szCs w:val="20"/>
-        </w:rPr>
-        <w:t>Developer</w:t>
-      </w:r>
-      <w:r>
-        <w:rPr>
-          <w:rFonts w:ascii="Times New Roman" w:eastAsia="Times New Roman" w:hAnsi="Times New Roman" w:cs="Times New Roman"/>
-          <w:sz w:val="20"/>
-          <w:szCs w:val="20"/>
-        </w:rPr>
-        <w:t xml:space="preserve">, </w:t>
-      </w:r>
-      <w:r>
-        <w:rPr>
-          <w:rFonts w:ascii="Times New Roman" w:eastAsia="Times New Roman" w:hAnsi="Times New Roman" w:cs="Times New Roman"/>
-          <w:sz w:val="20"/>
-          <w:szCs w:val="20"/>
-        </w:rPr>
-        <w:t>Remote</w:t>
-      </w:r>
-      <w:r>
-        <w:rPr>
-          <w:rFonts w:ascii="Times New Roman" w:eastAsia="Times New Roman" w:hAnsi="Times New Roman" w:cs="Times New Roman"/>
-          <w:sz w:val="20"/>
-          <w:szCs w:val="20"/>
-        </w:rPr>
-        <w:t xml:space="preserve">     </w:t>
-      </w:r>
-      <w:r>
-        <w:rPr>
-          <w:rFonts w:ascii="Times New Roman" w:eastAsia="Times New Roman" w:hAnsi="Times New Roman" w:cs="Times New Roman"/>
-          <w:sz w:val="20"/>
-          <w:szCs w:val="20"/>
-        </w:rPr>
-        <w:tab/>
-        <w:t xml:space="preserve">                   </w:t>
-      </w:r>
-      <w:r>
-        <w:rPr>
-          <w:rFonts w:ascii="Times New Roman" w:eastAsia="Times New Roman" w:hAnsi="Times New Roman" w:cs="Times New Roman"/>
-          <w:sz w:val="20"/>
-          <w:szCs w:val="20"/>
-        </w:rPr>
-        <w:tab/>
-        <w:t xml:space="preserve">             </w:t>
-      </w:r>
-      <w:r>
-        <w:rPr>
-          <w:rFonts w:ascii="Times New Roman" w:eastAsia="Times New Roman" w:hAnsi="Times New Roman" w:cs="Times New Roman"/>
-          <w:sz w:val="20"/>
-          <w:szCs w:val="20"/>
-        </w:rPr>
-        <w:tab/>
-        <w:t xml:space="preserve">           </w:t>
-      </w:r>
-      <w:r>
-        <w:rPr>
-          <w:rFonts w:ascii="Times New Roman" w:eastAsia="Times New Roman" w:hAnsi="Times New Roman" w:cs="Times New Roman"/>
-          <w:sz w:val="20"/>
-          <w:szCs w:val="20"/>
-        </w:rPr>
-        <w:tab/>
-      </w:r>
-      <w:r>
-        <w:rPr>
-          <w:rFonts w:ascii="Times New Roman" w:eastAsia="Times New Roman" w:hAnsi="Times New Roman" w:cs="Times New Roman"/>
-          <w:sz w:val="20"/>
-          <w:szCs w:val="20"/>
-        </w:rPr>
-        <w:tab/>
-      </w:r>
-      <w:r>
-        <w:rPr>
-          <w:rFonts w:ascii="Times New Roman" w:eastAsia="Times New Roman" w:hAnsi="Times New Roman" w:cs="Times New Roman"/>
-          <w:sz w:val="20"/>
-          <w:szCs w:val="20"/>
-        </w:rPr>
-        <w:tab/>
-      </w:r>
-      <w:r>
-        <w:rPr>
-          <w:rFonts w:ascii="Times New Roman" w:eastAsia="Times New Roman" w:hAnsi="Times New Roman" w:cs="Times New Roman"/>
-          <w:sz w:val="20"/>
-          <w:szCs w:val="20"/>
-        </w:rPr>
-        <w:tab/>
-        <w:t xml:space="preserve">     </w:t>
-      </w:r>
-      <w:r>
-        <w:rPr>
-          <w:rFonts w:ascii="Times New Roman" w:eastAsia="Times New Roman" w:hAnsi="Times New Roman" w:cs="Times New Roman"/>
-          <w:b/>
-          <w:bCs/>
-          <w:sz w:val="20"/>
-          <w:szCs w:val="20"/>
-        </w:rPr>
-        <w:t>Summer 2018</w:t>
-      </w:r>
-      <w:r>
-        <w:rPr>
-          <w:rFonts w:ascii="Times New Roman" w:eastAsia="Times New Roman" w:hAnsi="Times New Roman" w:cs="Times New Roman"/>
-          <w:sz w:val="20"/>
-          <w:szCs w:val="20"/>
-        </w:rPr>
-        <w:t xml:space="preserve"> </w:t>
+        </w:rPr>
+      </w:pPr>
+      <w:r>
+        <w:rPr>
+          <w:rFonts w:ascii="Times New Roman" w:eastAsia="Times New Roman" w:hAnsi="Times New Roman" w:cs="Times New Roman"/>
+          <w:sz w:val="20"/>
+          <w:szCs w:val="20"/>
+        </w:rPr>
+        <w:t>•</w:t>
+      </w:r>
+      <w:r>
+        <w:rPr>
+          <w:rFonts w:ascii="Times New Roman" w:eastAsia="Times New Roman" w:hAnsi="Times New Roman" w:cs="Times New Roman"/>
+          <w:sz w:val="20"/>
+          <w:szCs w:val="20"/>
+        </w:rPr>
+        <w:t xml:space="preserve"> Developed a network of bots</w:t>
+      </w:r>
+      <w:r>
+        <w:rPr>
+          <w:rFonts w:ascii="Times New Roman" w:eastAsia="Times New Roman" w:hAnsi="Times New Roman" w:cs="Times New Roman"/>
+          <w:sz w:val="20"/>
+          <w:szCs w:val="20"/>
+        </w:rPr>
+        <w:t xml:space="preserve"> in Node.js</w:t>
+      </w:r>
+      <w:r>
+        <w:rPr>
+          <w:rFonts w:ascii="Times New Roman" w:eastAsia="Times New Roman" w:hAnsi="Times New Roman" w:cs="Times New Roman"/>
+          <w:sz w:val="20"/>
+          <w:szCs w:val="20"/>
+        </w:rPr>
+        <w:t xml:space="preserve"> designed for</w:t>
+      </w:r>
+      <w:r>
+        <w:rPr>
+          <w:rFonts w:ascii="Times New Roman" w:eastAsia="Times New Roman" w:hAnsi="Times New Roman" w:cs="Times New Roman"/>
+          <w:sz w:val="20"/>
+          <w:szCs w:val="20"/>
+        </w:rPr>
+        <w:t xml:space="preserve"> Cryptocurrency and Finance-based Discord discussions</w:t>
+      </w:r>
+      <w:r>
+        <w:rPr>
+          <w:rFonts w:ascii="Times New Roman" w:eastAsia="Times New Roman" w:hAnsi="Times New Roman" w:cs="Times New Roman"/>
+          <w:sz w:val="20"/>
+          <w:szCs w:val="20"/>
+        </w:rPr>
+        <w:t>.</w:t>
       </w:r>
     </w:p>
     <w:p>
@@ -1160,39 +1301,15 @@
           <w:sz w:val="20"/>
           <w:szCs w:val="20"/>
         </w:rPr>
-        <w:t xml:space="preserve"> Developed a network of bots</w:t>
-      </w:r>
-      <w:r>
-        <w:rPr>
-          <w:rFonts w:ascii="Times New Roman" w:eastAsia="Times New Roman" w:hAnsi="Times New Roman" w:cs="Times New Roman"/>
-          <w:sz w:val="20"/>
-          <w:szCs w:val="20"/>
-        </w:rPr>
-        <w:t xml:space="preserve"> in Node.js</w:t>
-      </w:r>
-      <w:r>
-        <w:rPr>
-          <w:rFonts w:ascii="Times New Roman" w:eastAsia="Times New Roman" w:hAnsi="Times New Roman" w:cs="Times New Roman"/>
-          <w:sz w:val="20"/>
-          <w:szCs w:val="20"/>
-        </w:rPr>
-        <w:t xml:space="preserve"> designed for</w:t>
-      </w:r>
-      <w:r>
-        <w:rPr>
-          <w:rFonts w:ascii="Times New Roman" w:eastAsia="Times New Roman" w:hAnsi="Times New Roman" w:cs="Times New Roman"/>
-          <w:sz w:val="20"/>
-          <w:szCs w:val="20"/>
-        </w:rPr>
-        <w:t xml:space="preserve"> Cryptocurrency and Finance-based Discord discussions</w:t>
-      </w:r>
-      <w:r>
-        <w:rPr>
-          <w:rFonts w:ascii="Times New Roman" w:eastAsia="Times New Roman" w:hAnsi="Times New Roman" w:cs="Times New Roman"/>
-          <w:sz w:val="20"/>
-          <w:szCs w:val="20"/>
-        </w:rPr>
-        <w:t>.</w:t>
+        <w:t xml:space="preserve"> </w:t>
+      </w:r>
+      <w:r>
+        <w:rPr>
+          <w:rFonts w:ascii="Times New Roman" w:eastAsia="Times New Roman" w:hAnsi="Times New Roman" w:cs="Times New Roman"/>
+          <w:sz w:val="20"/>
+          <w:szCs w:val="20"/>
+        </w:rPr>
+        <w:t>Reduced subscription price by $500 per account with my network.</w:t>
       </w:r>
     </w:p>
     <w:p>
@@ -1203,208 +1320,153 @@
           <w:szCs w:val="20"/>
         </w:rPr>
       </w:pPr>
-      <w:r>
-        <w:rPr>
-          <w:rFonts w:ascii="Times New Roman" w:eastAsia="Times New Roman" w:hAnsi="Times New Roman" w:cs="Times New Roman"/>
-          <w:sz w:val="20"/>
-          <w:szCs w:val="20"/>
-        </w:rPr>
-        <w:t>•</w:t>
-      </w:r>
-      <w:r>
-        <w:rPr>
-          <w:rFonts w:ascii="Times New Roman" w:eastAsia="Times New Roman" w:hAnsi="Times New Roman" w:cs="Times New Roman"/>
-          <w:sz w:val="20"/>
-          <w:szCs w:val="20"/>
-        </w:rPr>
-        <w:t xml:space="preserve"> </w:t>
-      </w:r>
-      <w:r>
-        <w:rPr>
-          <w:rFonts w:ascii="Times New Roman" w:eastAsia="Times New Roman" w:hAnsi="Times New Roman" w:cs="Times New Roman"/>
-          <w:sz w:val="20"/>
-          <w:szCs w:val="20"/>
-        </w:rPr>
-        <w:t>Reduced subscription price by $500 per account with my network.</w:t>
-      </w:r>
     </w:p>
     <w:p>
       <w:pPr>
         <w:rPr>
           <w:rFonts w:ascii="Times New Roman" w:eastAsia="Times New Roman" w:hAnsi="Times New Roman" w:cs="Times New Roman"/>
-          <w:sz w:val="20"/>
-          <w:szCs w:val="20"/>
-          <w:highlight w:val="yellow"/>
-        </w:rPr>
-      </w:pPr>
-      <w:r>
-        <w:rPr>
-          <w:rFonts w:ascii="Times New Roman" w:eastAsia="Times New Roman" w:hAnsi="Times New Roman" w:cs="Times New Roman"/>
-          <w:b/>
-          <w:sz w:val="20"/>
-          <w:szCs w:val="20"/>
-        </w:rPr>
-        <w:t>Weill Cornell MC-Q</w:t>
-      </w:r>
-      <w:r>
-        <w:rPr>
-          <w:rFonts w:ascii="Times New Roman" w:eastAsia="Times New Roman" w:hAnsi="Times New Roman" w:cs="Times New Roman"/>
-          <w:b/>
-          <w:sz w:val="20"/>
-          <w:szCs w:val="20"/>
-        </w:rPr>
-        <w:t xml:space="preserve">: </w:t>
-      </w:r>
-      <w:r>
-        <w:rPr>
-          <w:rFonts w:ascii="Times New Roman" w:eastAsia="Times New Roman" w:hAnsi="Times New Roman" w:cs="Times New Roman"/>
-          <w:sz w:val="20"/>
-          <w:szCs w:val="20"/>
-        </w:rPr>
-        <w:t>IT Intern</w:t>
-      </w:r>
-      <w:r>
-        <w:rPr>
-          <w:rFonts w:ascii="Times New Roman" w:eastAsia="Times New Roman" w:hAnsi="Times New Roman" w:cs="Times New Roman"/>
-          <w:sz w:val="20"/>
-          <w:szCs w:val="20"/>
-        </w:rPr>
-        <w:t xml:space="preserve">, </w:t>
-      </w:r>
-      <w:r>
-        <w:rPr>
-          <w:rFonts w:ascii="Times New Roman" w:eastAsia="Times New Roman" w:hAnsi="Times New Roman" w:cs="Times New Roman"/>
-          <w:sz w:val="20"/>
-          <w:szCs w:val="20"/>
-        </w:rPr>
-        <w:t>Doha, Qatar</w:t>
-      </w:r>
-      <w:r>
-        <w:rPr>
-          <w:rFonts w:ascii="Times New Roman" w:eastAsia="Times New Roman" w:hAnsi="Times New Roman" w:cs="Times New Roman"/>
-          <w:sz w:val="20"/>
-          <w:szCs w:val="20"/>
-        </w:rPr>
-        <w:t xml:space="preserve">     </w:t>
-      </w:r>
-      <w:r>
-        <w:rPr>
-          <w:rFonts w:ascii="Times New Roman" w:eastAsia="Times New Roman" w:hAnsi="Times New Roman" w:cs="Times New Roman"/>
-          <w:sz w:val="20"/>
-          <w:szCs w:val="20"/>
-        </w:rPr>
-        <w:tab/>
-        <w:t xml:space="preserve">                   </w:t>
-      </w:r>
-      <w:r>
-        <w:rPr>
-          <w:rFonts w:ascii="Times New Roman" w:eastAsia="Times New Roman" w:hAnsi="Times New Roman" w:cs="Times New Roman"/>
-          <w:sz w:val="20"/>
-          <w:szCs w:val="20"/>
-        </w:rPr>
-        <w:tab/>
-        <w:t xml:space="preserve">             </w:t>
-      </w:r>
-      <w:r>
-        <w:rPr>
-          <w:rFonts w:ascii="Times New Roman" w:eastAsia="Times New Roman" w:hAnsi="Times New Roman" w:cs="Times New Roman"/>
-          <w:sz w:val="20"/>
-          <w:szCs w:val="20"/>
-        </w:rPr>
-        <w:tab/>
-        <w:t xml:space="preserve">           </w:t>
-      </w:r>
-      <w:r>
-        <w:rPr>
-          <w:rFonts w:ascii="Times New Roman" w:eastAsia="Times New Roman" w:hAnsi="Times New Roman" w:cs="Times New Roman"/>
-          <w:sz w:val="20"/>
-          <w:szCs w:val="20"/>
-        </w:rPr>
-        <w:tab/>
-      </w:r>
-      <w:r>
-        <w:rPr>
-          <w:rFonts w:ascii="Times New Roman" w:eastAsia="Times New Roman" w:hAnsi="Times New Roman" w:cs="Times New Roman"/>
-          <w:sz w:val="20"/>
-          <w:szCs w:val="20"/>
-        </w:rPr>
-        <w:tab/>
-      </w:r>
-      <w:r>
-        <w:rPr>
-          <w:rFonts w:ascii="Times New Roman" w:eastAsia="Times New Roman" w:hAnsi="Times New Roman" w:cs="Times New Roman"/>
-          <w:sz w:val="20"/>
-          <w:szCs w:val="20"/>
-        </w:rPr>
-        <w:tab/>
-      </w:r>
-      <w:r>
-        <w:rPr>
-          <w:rFonts w:ascii="Times New Roman" w:eastAsia="Times New Roman" w:hAnsi="Times New Roman" w:cs="Times New Roman"/>
-          <w:sz w:val="20"/>
-          <w:szCs w:val="20"/>
-        </w:rPr>
-        <w:tab/>
-        <w:t xml:space="preserve">     </w:t>
-      </w:r>
-      <w:r>
-        <w:rPr>
-          <w:rFonts w:ascii="Times New Roman" w:eastAsia="Times New Roman" w:hAnsi="Times New Roman" w:cs="Times New Roman"/>
-          <w:b/>
-          <w:bCs/>
-          <w:sz w:val="20"/>
-          <w:szCs w:val="20"/>
-        </w:rPr>
-        <w:t>Summer</w:t>
-      </w:r>
-      <w:r>
-        <w:rPr>
-          <w:rFonts w:ascii="Times New Roman" w:eastAsia="Times New Roman" w:hAnsi="Times New Roman" w:cs="Times New Roman"/>
-          <w:b/>
-          <w:bCs/>
-          <w:sz w:val="20"/>
-          <w:szCs w:val="20"/>
-        </w:rPr>
-        <w:t xml:space="preserve"> 201</w:t>
-      </w:r>
-      <w:r>
-        <w:rPr>
-          <w:rFonts w:ascii="Times New Roman" w:eastAsia="Times New Roman" w:hAnsi="Times New Roman" w:cs="Times New Roman"/>
-          <w:b/>
-          <w:bCs/>
-          <w:sz w:val="20"/>
-          <w:szCs w:val="20"/>
-        </w:rPr>
-        <w:t>6</w:t>
-      </w:r>
-      <w:r>
-        <w:rPr>
-          <w:rFonts w:ascii="Times New Roman" w:eastAsia="Times New Roman" w:hAnsi="Times New Roman" w:cs="Times New Roman"/>
-          <w:sz w:val="20"/>
-          <w:szCs w:val="20"/>
-        </w:rPr>
-        <w:t xml:space="preserve"> </w:t>
+          <w:b/>
+          <w:sz w:val="20"/>
+          <w:szCs w:val="20"/>
+          <w:u w:val="single"/>
+        </w:rPr>
+      </w:pPr>
+      <w:r>
+        <w:rPr>
+          <w:rFonts w:ascii="Times New Roman" w:eastAsia="Times New Roman" w:hAnsi="Times New Roman" w:cs="Times New Roman"/>
+          <w:b/>
+          <w:sz w:val="20"/>
+          <w:szCs w:val="20"/>
+          <w:u w:val="single"/>
+        </w:rPr>
+        <w:t>Projects</w:t>
+      </w:r>
+      <w:r>
+        <w:rPr>
+          <w:rFonts w:ascii="Times New Roman" w:eastAsia="Times New Roman" w:hAnsi="Times New Roman" w:cs="Times New Roman"/>
+          <w:b/>
+          <w:sz w:val="20"/>
+          <w:szCs w:val="20"/>
+          <w:u w:val="single"/>
+        </w:rPr>
+        <w:t>:</w:t>
       </w:r>
     </w:p>
     <w:p>
       <w:pPr>
         <w:rPr>
           <w:rFonts w:ascii="Times New Roman" w:eastAsia="Times New Roman" w:hAnsi="Times New Roman" w:cs="Times New Roman"/>
-          <w:sz w:val="20"/>
-          <w:szCs w:val="20"/>
-        </w:rPr>
-      </w:pPr>
-      <w:r>
-        <w:rPr>
-          <w:rFonts w:ascii="Times New Roman" w:eastAsia="Times New Roman" w:hAnsi="Times New Roman" w:cs="Times New Roman"/>
-          <w:sz w:val="20"/>
-          <w:szCs w:val="20"/>
-        </w:rPr>
-        <w:t>•</w:t>
-      </w:r>
-      <w:r>
-        <w:rPr>
-          <w:rFonts w:ascii="Times New Roman" w:eastAsia="Times New Roman" w:hAnsi="Times New Roman" w:cs="Times New Roman"/>
+          <w:b/>
+          <w:bCs/>
+          <w:sz w:val="20"/>
+          <w:szCs w:val="20"/>
+        </w:rPr>
+      </w:pPr>
+      <w:proofErr w:type="spellStart"/>
+      <w:r>
+        <w:rPr>
+          <w:rFonts w:ascii="Times New Roman" w:eastAsia="Times New Roman" w:hAnsi="Times New Roman" w:cs="Times New Roman"/>
+          <w:b/>
+          <w:sz w:val="20"/>
+          <w:szCs w:val="20"/>
+        </w:rPr>
+        <w:t>Donatio</w:t>
+      </w:r>
+      <w:proofErr w:type="spellEnd"/>
+      <w:r>
+        <w:rPr>
+          <w:rFonts w:ascii="Times New Roman" w:eastAsia="Times New Roman" w:hAnsi="Times New Roman" w:cs="Times New Roman"/>
+          <w:b/>
+          <w:sz w:val="20"/>
+          <w:szCs w:val="20"/>
+        </w:rPr>
+        <w:t xml:space="preserve">: </w:t>
+      </w:r>
+      <w:r>
+        <w:rPr>
+          <w:rFonts w:ascii="Times New Roman" w:eastAsia="Times New Roman" w:hAnsi="Times New Roman" w:cs="Times New Roman"/>
+          <w:bCs/>
+          <w:sz w:val="20"/>
+          <w:szCs w:val="20"/>
+        </w:rPr>
+        <w:t>(donatio-site.herokuapp.com)</w:t>
+      </w:r>
+      <w:r>
+        <w:rPr>
+          <w:rFonts w:ascii="Times New Roman" w:eastAsia="Times New Roman" w:hAnsi="Times New Roman" w:cs="Times New Roman"/>
+          <w:sz w:val="20"/>
+          <w:szCs w:val="20"/>
+        </w:rPr>
+        <w:tab/>
+      </w:r>
+      <w:r>
+        <w:rPr>
+          <w:rFonts w:ascii="Times New Roman" w:eastAsia="Times New Roman" w:hAnsi="Times New Roman" w:cs="Times New Roman"/>
+          <w:sz w:val="20"/>
+          <w:szCs w:val="20"/>
+        </w:rPr>
+        <w:t xml:space="preserve">   </w:t>
+      </w:r>
+      <w:r>
+        <w:rPr>
+          <w:rFonts w:ascii="Times New Roman" w:eastAsia="Times New Roman" w:hAnsi="Times New Roman" w:cs="Times New Roman"/>
+          <w:sz w:val="20"/>
+          <w:szCs w:val="20"/>
+        </w:rPr>
+        <w:t xml:space="preserve">            </w:t>
+      </w:r>
+      <w:r>
+        <w:rPr>
+          <w:rFonts w:ascii="Times New Roman" w:eastAsia="Times New Roman" w:hAnsi="Times New Roman" w:cs="Times New Roman"/>
+          <w:sz w:val="20"/>
+          <w:szCs w:val="20"/>
+        </w:rPr>
+        <w:tab/>
+      </w:r>
+      <w:r>
+        <w:rPr>
+          <w:rFonts w:ascii="Times New Roman" w:eastAsia="Times New Roman" w:hAnsi="Times New Roman" w:cs="Times New Roman"/>
+          <w:sz w:val="20"/>
+          <w:szCs w:val="20"/>
+        </w:rPr>
+        <w:tab/>
+        <w:t xml:space="preserve">                                                                   </w:t>
+      </w:r>
+      <w:r>
+        <w:rPr>
+          <w:rFonts w:ascii="Times New Roman" w:eastAsia="Times New Roman" w:hAnsi="Times New Roman" w:cs="Times New Roman"/>
+          <w:b/>
+          <w:bCs/>
+          <w:sz w:val="20"/>
+          <w:szCs w:val="20"/>
+        </w:rPr>
+        <w:t>J</w:t>
+      </w:r>
+      <w:r>
+        <w:rPr>
+          <w:rFonts w:ascii="Times New Roman" w:eastAsia="Times New Roman" w:hAnsi="Times New Roman" w:cs="Times New Roman"/>
+          <w:b/>
+          <w:bCs/>
+          <w:sz w:val="20"/>
+          <w:szCs w:val="20"/>
+        </w:rPr>
+        <w:t>une</w:t>
+      </w:r>
+      <w:r>
+        <w:rPr>
+          <w:rFonts w:ascii="Times New Roman" w:eastAsia="Times New Roman" w:hAnsi="Times New Roman" w:cs="Times New Roman"/>
+          <w:b/>
+          <w:bCs/>
+          <w:sz w:val="20"/>
+          <w:szCs w:val="20"/>
+        </w:rPr>
+        <w:t xml:space="preserve"> 2020</w:t>
+      </w:r>
+      <w:r>
+        <w:rPr>
+          <w:rFonts w:ascii="Times New Roman" w:eastAsia="Times New Roman" w:hAnsi="Times New Roman" w:cs="Times New Roman"/>
+          <w:b/>
+          <w:bCs/>
           <w:sz w:val="20"/>
           <w:szCs w:val="20"/>
         </w:rPr>
@@ -1413,10 +1475,22 @@
       <w:r>
         <w:rPr>
           <w:rFonts w:ascii="Times New Roman" w:eastAsia="Times New Roman" w:hAnsi="Times New Roman" w:cs="Times New Roman"/>
-          <w:sz w:val="20"/>
-          <w:szCs w:val="20"/>
-        </w:rPr>
-        <w:t>Built a system to update company archives to modern PDF specifications.</w:t>
+          <w:b/>
+          <w:bCs/>
+          <w:sz w:val="20"/>
+          <w:szCs w:val="20"/>
+        </w:rPr>
+        <w:t xml:space="preserve">- </w:t>
+      </w:r>
+      <w:r>
+        <w:rPr>
+          <w:rFonts w:ascii="Times New Roman" w:eastAsia="Times New Roman" w:hAnsi="Times New Roman" w:cs="Times New Roman"/>
+          <w:b/>
+          <w:bCs/>
+          <w:sz w:val="20"/>
+          <w:szCs w:val="20"/>
+        </w:rPr>
+        <w:t>Present</w:t>
       </w:r>
     </w:p>
     <w:p>
@@ -1441,7 +1515,63 @@
           <w:sz w:val="20"/>
           <w:szCs w:val="20"/>
         </w:rPr>
-        <w:t xml:space="preserve"> Optimized and scaled system to process workloads of over 100000 pages.</w:t>
+        <w:t xml:space="preserve"> </w:t>
+      </w:r>
+      <w:r>
+        <w:rPr>
+          <w:rFonts w:ascii="Times New Roman" w:eastAsia="Times New Roman" w:hAnsi="Times New Roman" w:cs="Times New Roman"/>
+          <w:sz w:val="20"/>
+          <w:szCs w:val="20"/>
+        </w:rPr>
+        <w:t>Built a backend server</w:t>
+      </w:r>
+      <w:r>
+        <w:rPr>
+          <w:rFonts w:ascii="Times New Roman" w:eastAsia="Times New Roman" w:hAnsi="Times New Roman" w:cs="Times New Roman"/>
+          <w:sz w:val="20"/>
+          <w:szCs w:val="20"/>
+        </w:rPr>
+        <w:t xml:space="preserve"> on AWS </w:t>
+      </w:r>
+      <w:r>
+        <w:rPr>
+          <w:rFonts w:ascii="Times New Roman" w:eastAsia="Times New Roman" w:hAnsi="Times New Roman" w:cs="Times New Roman"/>
+          <w:sz w:val="20"/>
+          <w:szCs w:val="20"/>
+        </w:rPr>
+        <w:t>providing API query access through GraphQL</w:t>
+      </w:r>
+      <w:r>
+        <w:rPr>
+          <w:rFonts w:ascii="Times New Roman" w:eastAsia="Times New Roman" w:hAnsi="Times New Roman" w:cs="Times New Roman"/>
+          <w:sz w:val="20"/>
+          <w:szCs w:val="20"/>
+        </w:rPr>
+        <w:t xml:space="preserve"> to our </w:t>
+      </w:r>
+      <w:r>
+        <w:rPr>
+          <w:rFonts w:ascii="Times New Roman" w:eastAsia="Times New Roman" w:hAnsi="Times New Roman" w:cs="Times New Roman"/>
+          <w:sz w:val="20"/>
+          <w:szCs w:val="20"/>
+        </w:rPr>
+        <w:t>MongoDB Atlas</w:t>
+      </w:r>
+      <w:r>
+        <w:rPr>
+          <w:rFonts w:ascii="Times New Roman" w:eastAsia="Times New Roman" w:hAnsi="Times New Roman" w:cs="Times New Roman"/>
+          <w:sz w:val="20"/>
+          <w:szCs w:val="20"/>
+        </w:rPr>
+        <w:t xml:space="preserve"> database</w:t>
+      </w:r>
+      <w:r>
+        <w:rPr>
+          <w:rFonts w:ascii="Times New Roman" w:eastAsia="Times New Roman" w:hAnsi="Times New Roman" w:cs="Times New Roman"/>
+          <w:sz w:val="20"/>
+          <w:szCs w:val="20"/>
+        </w:rPr>
+        <w:t xml:space="preserve">.  </w:t>
       </w:r>
     </w:p>
     <w:p>
@@ -1452,36 +1582,94 @@
           <w:szCs w:val="20"/>
         </w:rPr>
       </w:pPr>
+      <w:r>
+        <w:rPr>
+          <w:rFonts w:ascii="Times New Roman" w:eastAsia="Times New Roman" w:hAnsi="Times New Roman" w:cs="Times New Roman"/>
+          <w:sz w:val="20"/>
+          <w:szCs w:val="20"/>
+        </w:rPr>
+        <w:t>•</w:t>
+      </w:r>
+      <w:r>
+        <w:rPr>
+          <w:rFonts w:ascii="Times New Roman" w:eastAsia="Times New Roman" w:hAnsi="Times New Roman" w:cs="Times New Roman"/>
+          <w:sz w:val="20"/>
+          <w:szCs w:val="20"/>
+        </w:rPr>
+        <w:t xml:space="preserve"> </w:t>
+      </w:r>
+      <w:r>
+        <w:rPr>
+          <w:rFonts w:ascii="Times New Roman" w:eastAsia="Times New Roman" w:hAnsi="Times New Roman" w:cs="Times New Roman"/>
+          <w:sz w:val="20"/>
+          <w:szCs w:val="20"/>
+        </w:rPr>
+        <w:t>Wrote</w:t>
+      </w:r>
+      <w:r>
+        <w:rPr>
+          <w:rFonts w:ascii="Times New Roman" w:eastAsia="Times New Roman" w:hAnsi="Times New Roman" w:cs="Times New Roman"/>
+          <w:sz w:val="20"/>
+          <w:szCs w:val="20"/>
+        </w:rPr>
+        <w:t xml:space="preserve"> a Flutter mobile app with Dart</w:t>
+      </w:r>
+      <w:r>
+        <w:rPr>
+          <w:rFonts w:ascii="Times New Roman" w:eastAsia="Times New Roman" w:hAnsi="Times New Roman" w:cs="Times New Roman"/>
+          <w:sz w:val="20"/>
+          <w:szCs w:val="20"/>
+        </w:rPr>
+        <w:t>, allowing users to see their details, including total donated, medals unlocked, and XP earned</w:t>
+      </w:r>
+      <w:r>
+        <w:rPr>
+          <w:rFonts w:ascii="Times New Roman" w:eastAsia="Times New Roman" w:hAnsi="Times New Roman" w:cs="Times New Roman"/>
+          <w:sz w:val="20"/>
+          <w:szCs w:val="20"/>
+        </w:rPr>
+        <w:t>.</w:t>
+      </w:r>
     </w:p>
     <w:p>
       <w:pPr>
         <w:rPr>
           <w:rFonts w:ascii="Times New Roman" w:eastAsia="Times New Roman" w:hAnsi="Times New Roman" w:cs="Times New Roman"/>
-          <w:b/>
-          <w:sz w:val="20"/>
-          <w:szCs w:val="20"/>
-          <w:u w:val="single"/>
-        </w:rPr>
-      </w:pPr>
-      <w:r>
-        <w:rPr>
-          <w:rFonts w:ascii="Times New Roman" w:eastAsia="Times New Roman" w:hAnsi="Times New Roman" w:cs="Times New Roman"/>
-          <w:b/>
-          <w:sz w:val="20"/>
-          <w:szCs w:val="20"/>
-          <w:u w:val="single"/>
-        </w:rPr>
-        <w:t>Projects</w:t>
-      </w:r>
-      <w:r>
-        <w:rPr>
-          <w:rFonts w:ascii="Times New Roman" w:eastAsia="Times New Roman" w:hAnsi="Times New Roman" w:cs="Times New Roman"/>
-          <w:b/>
-          <w:sz w:val="20"/>
-          <w:szCs w:val="20"/>
-          <w:u w:val="single"/>
-        </w:rPr>
-        <w:t>:</w:t>
+          <w:sz w:val="20"/>
+          <w:szCs w:val="20"/>
+        </w:rPr>
+      </w:pPr>
+      <w:r>
+        <w:rPr>
+          <w:rFonts w:ascii="Times New Roman" w:eastAsia="Times New Roman" w:hAnsi="Times New Roman" w:cs="Times New Roman"/>
+          <w:sz w:val="20"/>
+          <w:szCs w:val="20"/>
+        </w:rPr>
+        <w:t>•</w:t>
+      </w:r>
+      <w:r>
+        <w:rPr>
+          <w:rFonts w:ascii="Times New Roman" w:eastAsia="Times New Roman" w:hAnsi="Times New Roman" w:cs="Times New Roman"/>
+          <w:sz w:val="20"/>
+          <w:szCs w:val="20"/>
+        </w:rPr>
+        <w:t xml:space="preserve"> Integrated a leaderboard to </w:t>
+      </w:r>
+      <w:r>
+        <w:rPr>
+          <w:rFonts w:ascii="Times New Roman" w:eastAsia="Times New Roman" w:hAnsi="Times New Roman" w:cs="Times New Roman"/>
+          <w:sz w:val="20"/>
+          <w:szCs w:val="20"/>
+        </w:rPr>
+        <w:t xml:space="preserve">let users </w:t>
+      </w:r>
+      <w:r>
+        <w:rPr>
+          <w:rFonts w:ascii="Times New Roman" w:eastAsia="Times New Roman" w:hAnsi="Times New Roman" w:cs="Times New Roman"/>
+          <w:sz w:val="20"/>
+          <w:szCs w:val="20"/>
+        </w:rPr>
+        <w:t>compare experience to all other users, with a weekly competition for most donated.</w:t>
       </w:r>
     </w:p>
     <w:p>
@@ -1495,6 +1683,218 @@
       <w:r>
         <w:rPr>
           <w:rFonts w:ascii="Times New Roman" w:eastAsia="Times New Roman" w:hAnsi="Times New Roman" w:cs="Times New Roman"/>
+          <w:sz w:val="20"/>
+          <w:szCs w:val="20"/>
+        </w:rPr>
+        <w:t>•</w:t>
+      </w:r>
+      <w:r>
+        <w:rPr>
+          <w:rFonts w:ascii="Times New Roman" w:eastAsia="Times New Roman" w:hAnsi="Times New Roman" w:cs="Times New Roman"/>
+          <w:sz w:val="20"/>
+          <w:szCs w:val="20"/>
+        </w:rPr>
+        <w:t xml:space="preserve"> </w:t>
+      </w:r>
+      <w:r>
+        <w:rPr>
+          <w:rFonts w:ascii="Times New Roman" w:eastAsia="Times New Roman" w:hAnsi="Times New Roman" w:cs="Times New Roman"/>
+          <w:sz w:val="20"/>
+          <w:szCs w:val="20"/>
+        </w:rPr>
+        <w:t>Developed</w:t>
+      </w:r>
+      <w:r>
+        <w:rPr>
+          <w:rFonts w:ascii="Times New Roman" w:eastAsia="Times New Roman" w:hAnsi="Times New Roman" w:cs="Times New Roman"/>
+          <w:sz w:val="20"/>
+          <w:szCs w:val="20"/>
+        </w:rPr>
+        <w:t xml:space="preserve"> a Chrome extension </w:t>
+      </w:r>
+      <w:r>
+        <w:rPr>
+          <w:rFonts w:ascii="Times New Roman" w:eastAsia="Times New Roman" w:hAnsi="Times New Roman" w:cs="Times New Roman"/>
+          <w:sz w:val="20"/>
+          <w:szCs w:val="20"/>
+        </w:rPr>
+        <w:t xml:space="preserve">to allow users to easily hook into their Amazon checkout page </w:t>
+      </w:r>
+      <w:r>
+        <w:rPr>
+          <w:rFonts w:ascii="Times New Roman" w:eastAsia="Times New Roman" w:hAnsi="Times New Roman" w:cs="Times New Roman"/>
+          <w:sz w:val="20"/>
+          <w:szCs w:val="20"/>
+        </w:rPr>
+        <w:t>with React</w:t>
+      </w:r>
+      <w:r>
+        <w:rPr>
+          <w:rFonts w:ascii="Times New Roman" w:eastAsia="Times New Roman" w:hAnsi="Times New Roman" w:cs="Times New Roman"/>
+          <w:sz w:val="20"/>
+          <w:szCs w:val="20"/>
+        </w:rPr>
+        <w:t>,</w:t>
+      </w:r>
+      <w:r>
+        <w:rPr>
+          <w:rFonts w:ascii="Times New Roman" w:eastAsia="Times New Roman" w:hAnsi="Times New Roman" w:cs="Times New Roman"/>
+          <w:sz w:val="20"/>
+          <w:szCs w:val="20"/>
+        </w:rPr>
+        <w:t xml:space="preserve"> Node</w:t>
+      </w:r>
+      <w:r>
+        <w:rPr>
+          <w:rFonts w:ascii="Times New Roman" w:eastAsia="Times New Roman" w:hAnsi="Times New Roman" w:cs="Times New Roman"/>
+          <w:sz w:val="20"/>
+          <w:szCs w:val="20"/>
+        </w:rPr>
+        <w:t>, and Amazon Pay</w:t>
+      </w:r>
+      <w:r>
+        <w:rPr>
+          <w:rFonts w:ascii="Times New Roman" w:eastAsia="Times New Roman" w:hAnsi="Times New Roman" w:cs="Times New Roman"/>
+          <w:sz w:val="20"/>
+          <w:szCs w:val="20"/>
+        </w:rPr>
+        <w:t xml:space="preserve">.  </w:t>
+      </w:r>
+    </w:p>
+    <w:p>
+      <w:pPr>
+        <w:rPr>
+          <w:rFonts w:ascii="Times New Roman" w:eastAsia="Times New Roman" w:hAnsi="Times New Roman" w:cs="Times New Roman"/>
+          <w:b/>
+          <w:sz w:val="20"/>
+          <w:szCs w:val="20"/>
+          <w:u w:val="single"/>
+        </w:rPr>
+      </w:pPr>
+      <w:r>
+        <w:rPr>
+          <w:rFonts w:ascii="Times New Roman" w:eastAsia="Times New Roman" w:hAnsi="Times New Roman" w:cs="Times New Roman"/>
+          <w:sz w:val="20"/>
+          <w:szCs w:val="20"/>
+        </w:rPr>
+        <w:t>•</w:t>
+      </w:r>
+      <w:r>
+        <w:rPr>
+          <w:rFonts w:ascii="Times New Roman" w:eastAsia="Times New Roman" w:hAnsi="Times New Roman" w:cs="Times New Roman"/>
+          <w:sz w:val="20"/>
+          <w:szCs w:val="20"/>
+        </w:rPr>
+        <w:t xml:space="preserve"> </w:t>
+      </w:r>
+      <w:r>
+        <w:rPr>
+          <w:rFonts w:ascii="Times New Roman" w:eastAsia="Times New Roman" w:hAnsi="Times New Roman" w:cs="Times New Roman"/>
+          <w:sz w:val="20"/>
+          <w:szCs w:val="20"/>
+        </w:rPr>
+        <w:t>Constructed</w:t>
+      </w:r>
+      <w:r>
+        <w:rPr>
+          <w:rFonts w:ascii="Times New Roman" w:eastAsia="Times New Roman" w:hAnsi="Times New Roman" w:cs="Times New Roman"/>
+          <w:sz w:val="20"/>
+          <w:szCs w:val="20"/>
+        </w:rPr>
+        <w:t xml:space="preserve"> a website</w:t>
+      </w:r>
+      <w:r>
+        <w:rPr>
+          <w:rFonts w:ascii="Times New Roman" w:eastAsia="Times New Roman" w:hAnsi="Times New Roman" w:cs="Times New Roman"/>
+          <w:sz w:val="20"/>
+          <w:szCs w:val="20"/>
+        </w:rPr>
+        <w:t xml:space="preserve"> with </w:t>
+      </w:r>
+      <w:r>
+        <w:rPr>
+          <w:rFonts w:ascii="Times New Roman" w:eastAsia="Times New Roman" w:hAnsi="Times New Roman" w:cs="Times New Roman"/>
+          <w:sz w:val="20"/>
+          <w:szCs w:val="20"/>
+        </w:rPr>
+        <w:t>HTML and JavaScript</w:t>
+      </w:r>
+      <w:r>
+        <w:rPr>
+          <w:rFonts w:ascii="Times New Roman" w:eastAsia="Times New Roman" w:hAnsi="Times New Roman" w:cs="Times New Roman"/>
+          <w:sz w:val="20"/>
+          <w:szCs w:val="20"/>
+        </w:rPr>
+        <w:t xml:space="preserve"> </w:t>
+      </w:r>
+      <w:r>
+        <w:rPr>
+          <w:rFonts w:ascii="Times New Roman" w:eastAsia="Times New Roman" w:hAnsi="Times New Roman" w:cs="Times New Roman"/>
+          <w:sz w:val="20"/>
+          <w:szCs w:val="20"/>
+        </w:rPr>
+        <w:t>to</w:t>
+      </w:r>
+      <w:r>
+        <w:rPr>
+          <w:rFonts w:ascii="Times New Roman" w:eastAsia="Times New Roman" w:hAnsi="Times New Roman" w:cs="Times New Roman"/>
+          <w:sz w:val="20"/>
+          <w:szCs w:val="20"/>
+        </w:rPr>
+        <w:t xml:space="preserve"> </w:t>
+      </w:r>
+      <w:r>
+        <w:rPr>
+          <w:rFonts w:ascii="Times New Roman" w:eastAsia="Times New Roman" w:hAnsi="Times New Roman" w:cs="Times New Roman"/>
+          <w:sz w:val="20"/>
+          <w:szCs w:val="20"/>
+        </w:rPr>
+        <w:t xml:space="preserve">provide a place for new users to check out the </w:t>
+      </w:r>
+      <w:r>
+        <w:rPr>
+          <w:rFonts w:ascii="Times New Roman" w:eastAsia="Times New Roman" w:hAnsi="Times New Roman" w:cs="Times New Roman"/>
+          <w:sz w:val="20"/>
+          <w:szCs w:val="20"/>
+        </w:rPr>
+        <w:t xml:space="preserve">project and learn how to </w:t>
+      </w:r>
+      <w:r>
+        <w:rPr>
+          <w:rFonts w:ascii="Times New Roman" w:eastAsia="Times New Roman" w:hAnsi="Times New Roman" w:cs="Times New Roman"/>
+          <w:sz w:val="20"/>
+          <w:szCs w:val="20"/>
+        </w:rPr>
+        <w:t>start donating</w:t>
+      </w:r>
+      <w:r>
+        <w:rPr>
+          <w:rFonts w:ascii="Times New Roman" w:eastAsia="Times New Roman" w:hAnsi="Times New Roman" w:cs="Times New Roman"/>
+          <w:sz w:val="20"/>
+          <w:szCs w:val="20"/>
+        </w:rPr>
+        <w:t>.</w:t>
+      </w:r>
+      <w:r>
+        <w:rPr>
+          <w:rFonts w:ascii="Times New Roman" w:eastAsia="Times New Roman" w:hAnsi="Times New Roman" w:cs="Times New Roman"/>
+          <w:sz w:val="20"/>
+          <w:szCs w:val="20"/>
+        </w:rPr>
+        <w:t xml:space="preserve">  The website routes external traffic from the Chrome extension and displays the Nonprofit of the Day from the backend.</w:t>
+      </w:r>
+    </w:p>
+    <w:p>
+      <w:pPr>
+        <w:rPr>
+          <w:rFonts w:ascii="Times New Roman" w:eastAsia="Times New Roman" w:hAnsi="Times New Roman" w:cs="Times New Roman"/>
+          <w:sz w:val="20"/>
+          <w:szCs w:val="20"/>
+        </w:rPr>
+      </w:pPr>
+      <w:r>
+        <w:rPr>
+          <w:rFonts w:ascii="Times New Roman" w:eastAsia="Times New Roman" w:hAnsi="Times New Roman" w:cs="Times New Roman"/>
           <w:b/>
           <w:sz w:val="20"/>
           <w:szCs w:val="20"/>
@@ -1636,7 +2036,25 @@
           <w:sz w:val="20"/>
           <w:szCs w:val="20"/>
         </w:rPr>
-        <w:t xml:space="preserve"> Constructed an interface for the Edamam API to provide calorie information and ingredients, as well as images.</w:t>
+        <w:t xml:space="preserve"> Constructed an interface for the </w:t>
+      </w:r>
+      <w:proofErr w:type="spellStart"/>
+      <w:r>
+        <w:rPr>
+          <w:rFonts w:ascii="Times New Roman" w:eastAsia="Times New Roman" w:hAnsi="Times New Roman" w:cs="Times New Roman"/>
+          <w:sz w:val="20"/>
+          <w:szCs w:val="20"/>
+        </w:rPr>
+        <w:t>Edamam</w:t>
+      </w:r>
+      <w:proofErr w:type="spellEnd"/>
+      <w:r>
+        <w:rPr>
+          <w:rFonts w:ascii="Times New Roman" w:eastAsia="Times New Roman" w:hAnsi="Times New Roman" w:cs="Times New Roman"/>
+          <w:sz w:val="20"/>
+          <w:szCs w:val="20"/>
+        </w:rPr>
+        <w:t xml:space="preserve"> API to provide calorie information and ingredients, as well as images.</w:t>
       </w:r>
     </w:p>
     <w:p>
@@ -1663,8 +2081,6 @@
         </w:rPr>
         <w:t>SQL</w:t>
       </w:r>
-      <w:bookmarkStart w:id="0" w:name="_GoBack"/>
-      <w:bookmarkEnd w:id="0"/>
       <w:r>
         <w:rPr>
           <w:rFonts w:ascii="Times New Roman" w:eastAsia="Times New Roman" w:hAnsi="Times New Roman" w:cs="Times New Roman"/>
@@ -1680,9 +2096,61 @@
           <w:rFonts w:ascii="Times New Roman" w:eastAsia="Times New Roman" w:hAnsi="Times New Roman" w:cs="Times New Roman"/>
           <w:sz w:val="20"/>
           <w:szCs w:val="20"/>
-          <w:lang w:val="en-US"/>
-        </w:rPr>
-      </w:pPr>
+        </w:rPr>
+      </w:pPr>
+      <w:r>
+        <w:rPr>
+          <w:rFonts w:ascii="Times New Roman" w:eastAsia="Times New Roman" w:hAnsi="Times New Roman" w:cs="Times New Roman"/>
+          <w:b/>
+          <w:sz w:val="20"/>
+          <w:szCs w:val="20"/>
+        </w:rPr>
+        <w:t>Steam/Natural Language Processing</w:t>
+      </w:r>
+      <w:r>
+        <w:rPr>
+          <w:rFonts w:ascii="Times New Roman" w:eastAsia="Times New Roman" w:hAnsi="Times New Roman" w:cs="Times New Roman"/>
+          <w:b/>
+          <w:sz w:val="20"/>
+          <w:szCs w:val="20"/>
+        </w:rPr>
+        <w:t xml:space="preserve"> Trading Bot</w:t>
+      </w:r>
+      <w:r>
+        <w:rPr>
+          <w:rFonts w:ascii="Times New Roman" w:eastAsia="Times New Roman" w:hAnsi="Times New Roman" w:cs="Times New Roman"/>
+          <w:b/>
+          <w:sz w:val="20"/>
+          <w:szCs w:val="20"/>
+        </w:rPr>
+        <w:t>:</w:t>
+      </w:r>
+      <w:r>
+        <w:rPr>
+          <w:rFonts w:ascii="Times New Roman" w:eastAsia="Times New Roman" w:hAnsi="Times New Roman" w:cs="Times New Roman"/>
+          <w:b/>
+          <w:sz w:val="20"/>
+          <w:szCs w:val="20"/>
+        </w:rPr>
+        <w:t xml:space="preserve">   </w:t>
+      </w:r>
+      <w:r>
+        <w:rPr>
+          <w:rFonts w:ascii="Times New Roman" w:eastAsia="Times New Roman" w:hAnsi="Times New Roman" w:cs="Times New Roman"/>
+          <w:sz w:val="20"/>
+          <w:szCs w:val="20"/>
+        </w:rPr>
+        <w:tab/>
+      </w:r>
+      <w:r>
+        <w:rPr>
+          <w:rFonts w:ascii="Times New Roman" w:eastAsia="Times New Roman" w:hAnsi="Times New Roman" w:cs="Times New Roman"/>
+          <w:sz w:val="20"/>
+          <w:szCs w:val="20"/>
+        </w:rPr>
+        <w:tab/>
+        <w:t xml:space="preserve">                                                                    </w:t>
+      </w:r>
       <w:r>
         <w:rPr>
           <w:rFonts w:ascii="Times New Roman" w:eastAsia="Times New Roman" w:hAnsi="Times New Roman" w:cs="Times New Roman"/>
@@ -1690,38 +2158,8 @@
           <w:bCs/>
           <w:sz w:val="20"/>
           <w:szCs w:val="20"/>
-          <w:lang w:val="en-US"/>
-        </w:rPr>
-        <w:t>Discord Bot Network:</w:t>
-      </w:r>
-      <w:r>
-        <w:rPr>
-          <w:rFonts w:ascii="Times New Roman" w:eastAsia="Times New Roman" w:hAnsi="Times New Roman" w:cs="Times New Roman"/>
-          <w:sz w:val="20"/>
-          <w:szCs w:val="20"/>
-          <w:lang w:val="en-US"/>
-        </w:rPr>
-        <w:tab/>
-        <w:t xml:space="preserve">               </w:t>
-      </w:r>
-      <w:r>
-        <w:rPr>
-          <w:rFonts w:ascii="Times New Roman" w:eastAsia="Times New Roman" w:hAnsi="Times New Roman" w:cs="Times New Roman"/>
-          <w:sz w:val="20"/>
-          <w:szCs w:val="20"/>
-          <w:lang w:val="en-US"/>
-        </w:rPr>
-        <w:tab/>
-      </w:r>
-      <w:r>
-        <w:rPr>
-          <w:rFonts w:ascii="Times New Roman" w:eastAsia="Times New Roman" w:hAnsi="Times New Roman" w:cs="Times New Roman"/>
-          <w:sz w:val="20"/>
-          <w:szCs w:val="20"/>
-          <w:lang w:val="en-US"/>
-        </w:rPr>
-        <w:tab/>
-        <w:t xml:space="preserve">                                                                                                </w:t>
+        </w:rPr>
+        <w:t>Nov 201</w:t>
       </w:r>
       <w:r>
         <w:rPr>
@@ -1730,9 +2168,18 @@
           <w:bCs/>
           <w:sz w:val="20"/>
           <w:szCs w:val="20"/>
-          <w:lang w:val="en-US"/>
-        </w:rPr>
-        <w:t>May 2018 - Present</w:t>
+        </w:rPr>
+        <w:t>9</w:t>
+      </w:r>
+      <w:r>
+        <w:rPr>
+          <w:rFonts w:ascii="Times New Roman" w:eastAsia="Times New Roman" w:hAnsi="Times New Roman" w:cs="Times New Roman"/>
+          <w:b/>
+          <w:bCs/>
+          <w:sz w:val="20"/>
+          <w:szCs w:val="20"/>
+        </w:rPr>
+        <w:t xml:space="preserve"> - Present</w:t>
       </w:r>
     </w:p>
     <w:p>
@@ -1741,17 +2188,39 @@
           <w:rFonts w:ascii="Times New Roman" w:eastAsia="Times New Roman" w:hAnsi="Times New Roman" w:cs="Times New Roman"/>
           <w:sz w:val="20"/>
           <w:szCs w:val="20"/>
-          <w:lang w:val="en-US"/>
-        </w:rPr>
-      </w:pPr>
-      <w:r>
-        <w:rPr>
-          <w:rFonts w:ascii="Times New Roman" w:eastAsia="Times New Roman" w:hAnsi="Times New Roman" w:cs="Times New Roman"/>
-          <w:sz w:val="20"/>
-          <w:szCs w:val="20"/>
-          <w:lang w:val="en-US"/>
-        </w:rPr>
-        <w:t>• Used project written for ChainStreet Capital with permission and developed into an open source project.</w:t>
+        </w:rPr>
+      </w:pPr>
+      <w:r>
+        <w:rPr>
+          <w:rFonts w:ascii="Times New Roman" w:eastAsia="Times New Roman" w:hAnsi="Times New Roman" w:cs="Times New Roman"/>
+          <w:sz w:val="20"/>
+          <w:szCs w:val="20"/>
+        </w:rPr>
+        <w:t>•</w:t>
+      </w:r>
+      <w:r>
+        <w:rPr>
+          <w:rFonts w:ascii="Times New Roman" w:eastAsia="Times New Roman" w:hAnsi="Times New Roman" w:cs="Times New Roman"/>
+          <w:sz w:val="20"/>
+          <w:szCs w:val="20"/>
+        </w:rPr>
+        <w:t xml:space="preserve"> </w:t>
+      </w:r>
+      <w:r>
+        <w:rPr>
+          <w:rFonts w:ascii="Times New Roman" w:eastAsia="Times New Roman" w:hAnsi="Times New Roman" w:cs="Times New Roman"/>
+          <w:sz w:val="20"/>
+          <w:szCs w:val="20"/>
+        </w:rPr>
+        <w:t>Designed</w:t>
+      </w:r>
+      <w:r>
+        <w:rPr>
+          <w:rFonts w:ascii="Times New Roman" w:eastAsia="Times New Roman" w:hAnsi="Times New Roman" w:cs="Times New Roman"/>
+          <w:sz w:val="20"/>
+          <w:szCs w:val="20"/>
+        </w:rPr>
+        <w:t xml:space="preserve"> a bot for conversational item trading in the Steam economy.  </w:t>
       </w:r>
     </w:p>
     <w:p>
@@ -1760,17 +2229,31 @@
           <w:rFonts w:ascii="Times New Roman" w:eastAsia="Times New Roman" w:hAnsi="Times New Roman" w:cs="Times New Roman"/>
           <w:sz w:val="20"/>
           <w:szCs w:val="20"/>
-          <w:lang w:val="en-US"/>
-        </w:rPr>
-      </w:pPr>
-      <w:r>
-        <w:rPr>
-          <w:rFonts w:ascii="Times New Roman" w:eastAsia="Times New Roman" w:hAnsi="Times New Roman" w:cs="Times New Roman"/>
-          <w:sz w:val="20"/>
-          <w:szCs w:val="20"/>
-          <w:lang w:val="en-US"/>
-        </w:rPr>
-        <w:t>• Maintain repository health and frequently push updates.</w:t>
+        </w:rPr>
+      </w:pPr>
+      <w:r>
+        <w:rPr>
+          <w:rFonts w:ascii="Times New Roman" w:eastAsia="Times New Roman" w:hAnsi="Times New Roman" w:cs="Times New Roman"/>
+          <w:sz w:val="20"/>
+          <w:szCs w:val="20"/>
+        </w:rPr>
+        <w:t>•</w:t>
+      </w:r>
+      <w:r>
+        <w:rPr>
+          <w:rFonts w:ascii="Times New Roman" w:eastAsia="Times New Roman" w:hAnsi="Times New Roman" w:cs="Times New Roman"/>
+          <w:sz w:val="20"/>
+          <w:szCs w:val="20"/>
+        </w:rPr>
+        <w:t xml:space="preserve"> </w:t>
+      </w:r>
+      <w:r>
+        <w:rPr>
+          <w:rFonts w:ascii="Times New Roman" w:eastAsia="Times New Roman" w:hAnsi="Times New Roman" w:cs="Times New Roman"/>
+          <w:sz w:val="20"/>
+          <w:szCs w:val="20"/>
+        </w:rPr>
+        <w:t>Developed a caching system to retrieve current item prices without overwhelming the Steam public API.</w:t>
       </w:r>
     </w:p>
     <w:p>
@@ -1784,145 +2267,57 @@
       <w:r>
         <w:rPr>
           <w:rFonts w:ascii="Times New Roman" w:eastAsia="Times New Roman" w:hAnsi="Times New Roman" w:cs="Times New Roman"/>
-          <w:b/>
-          <w:sz w:val="20"/>
-          <w:szCs w:val="20"/>
-        </w:rPr>
-        <w:t>Steam/Natural Language Processing</w:t>
-      </w:r>
-      <w:r>
-        <w:rPr>
-          <w:rFonts w:ascii="Times New Roman" w:eastAsia="Times New Roman" w:hAnsi="Times New Roman" w:cs="Times New Roman"/>
-          <w:b/>
-          <w:sz w:val="20"/>
-          <w:szCs w:val="20"/>
-        </w:rPr>
-        <w:t xml:space="preserve"> Trading Bot</w:t>
-      </w:r>
-      <w:r>
-        <w:rPr>
-          <w:rFonts w:ascii="Times New Roman" w:eastAsia="Times New Roman" w:hAnsi="Times New Roman" w:cs="Times New Roman"/>
-          <w:b/>
-          <w:sz w:val="20"/>
-          <w:szCs w:val="20"/>
-        </w:rPr>
-        <w:t>:</w:t>
-      </w:r>
-      <w:r>
-        <w:rPr>
-          <w:rFonts w:ascii="Times New Roman" w:eastAsia="Times New Roman" w:hAnsi="Times New Roman" w:cs="Times New Roman"/>
-          <w:b/>
-          <w:sz w:val="20"/>
-          <w:szCs w:val="20"/>
-        </w:rPr>
-        <w:t xml:space="preserve">   </w:t>
-      </w:r>
-      <w:r>
-        <w:rPr>
-          <w:rFonts w:ascii="Times New Roman" w:eastAsia="Times New Roman" w:hAnsi="Times New Roman" w:cs="Times New Roman"/>
-          <w:sz w:val="20"/>
-          <w:szCs w:val="20"/>
-        </w:rPr>
-        <w:tab/>
-      </w:r>
-      <w:r>
-        <w:rPr>
-          <w:rFonts w:ascii="Times New Roman" w:eastAsia="Times New Roman" w:hAnsi="Times New Roman" w:cs="Times New Roman"/>
-          <w:sz w:val="20"/>
-          <w:szCs w:val="20"/>
-        </w:rPr>
-        <w:tab/>
-        <w:t xml:space="preserve">                                                                    </w:t>
-      </w:r>
-      <w:r>
-        <w:rPr>
-          <w:rFonts w:ascii="Times New Roman" w:eastAsia="Times New Roman" w:hAnsi="Times New Roman" w:cs="Times New Roman"/>
-          <w:b/>
-          <w:bCs/>
-          <w:sz w:val="20"/>
-          <w:szCs w:val="20"/>
-        </w:rPr>
-        <w:t>Nov 2017 - Present</w:t>
+          <w:sz w:val="20"/>
+          <w:szCs w:val="20"/>
+        </w:rPr>
+        <w:t>•</w:t>
+      </w:r>
+      <w:r>
+        <w:rPr>
+          <w:rFonts w:ascii="Times New Roman" w:eastAsia="Times New Roman" w:hAnsi="Times New Roman" w:cs="Times New Roman"/>
+          <w:sz w:val="20"/>
+          <w:szCs w:val="20"/>
+        </w:rPr>
+        <w:t xml:space="preserve"> Adapted DialogFlow natural language processing to read user interaction and respond conversationally.</w:t>
       </w:r>
     </w:p>
     <w:p>
       <w:pPr>
         <w:rPr>
           <w:rFonts w:ascii="Times New Roman" w:eastAsia="Times New Roman" w:hAnsi="Times New Roman" w:cs="Times New Roman"/>
-          <w:sz w:val="20"/>
-          <w:szCs w:val="20"/>
-        </w:rPr>
-      </w:pPr>
-      <w:r>
-        <w:rPr>
-          <w:rFonts w:ascii="Times New Roman" w:eastAsia="Times New Roman" w:hAnsi="Times New Roman" w:cs="Times New Roman"/>
-          <w:sz w:val="20"/>
-          <w:szCs w:val="20"/>
-        </w:rPr>
-        <w:t>•</w:t>
-      </w:r>
-      <w:r>
-        <w:rPr>
-          <w:rFonts w:ascii="Times New Roman" w:eastAsia="Times New Roman" w:hAnsi="Times New Roman" w:cs="Times New Roman"/>
-          <w:sz w:val="20"/>
-          <w:szCs w:val="20"/>
-        </w:rPr>
-        <w:t xml:space="preserve"> </w:t>
-      </w:r>
-      <w:r>
-        <w:rPr>
-          <w:rFonts w:ascii="Times New Roman" w:eastAsia="Times New Roman" w:hAnsi="Times New Roman" w:cs="Times New Roman"/>
-          <w:sz w:val="20"/>
-          <w:szCs w:val="20"/>
-        </w:rPr>
-        <w:t>Designed</w:t>
-      </w:r>
-      <w:r>
-        <w:rPr>
-          <w:rFonts w:ascii="Times New Roman" w:eastAsia="Times New Roman" w:hAnsi="Times New Roman" w:cs="Times New Roman"/>
-          <w:sz w:val="20"/>
-          <w:szCs w:val="20"/>
-        </w:rPr>
-        <w:t xml:space="preserve"> a bot for conversational item trading in the Steam economy.  </w:t>
-      </w:r>
+          <w:b/>
+          <w:sz w:val="20"/>
+          <w:szCs w:val="20"/>
+          <w:u w:val="single"/>
+        </w:rPr>
+      </w:pPr>
     </w:p>
     <w:p>
       <w:pPr>
         <w:rPr>
           <w:rFonts w:ascii="Times New Roman" w:eastAsia="Times New Roman" w:hAnsi="Times New Roman" w:cs="Times New Roman"/>
-          <w:sz w:val="20"/>
-          <w:szCs w:val="20"/>
-        </w:rPr>
-      </w:pPr>
-      <w:r>
-        <w:rPr>
-          <w:rFonts w:ascii="Times New Roman" w:eastAsia="Times New Roman" w:hAnsi="Times New Roman" w:cs="Times New Roman"/>
-          <w:sz w:val="20"/>
-          <w:szCs w:val="20"/>
-        </w:rPr>
-        <w:t>•</w:t>
-      </w:r>
-      <w:r>
-        <w:rPr>
-          <w:rFonts w:ascii="Times New Roman" w:eastAsia="Times New Roman" w:hAnsi="Times New Roman" w:cs="Times New Roman"/>
-          <w:sz w:val="20"/>
-          <w:szCs w:val="20"/>
-        </w:rPr>
-        <w:t xml:space="preserve"> </w:t>
-      </w:r>
-      <w:r>
-        <w:rPr>
-          <w:rFonts w:ascii="Times New Roman" w:eastAsia="Times New Roman" w:hAnsi="Times New Roman" w:cs="Times New Roman"/>
-          <w:sz w:val="20"/>
-          <w:szCs w:val="20"/>
-        </w:rPr>
-        <w:t>Developed a caching system to retrieve current item prices without overwhelming the Steam public API.</w:t>
+          <w:b/>
+          <w:sz w:val="20"/>
+          <w:szCs w:val="20"/>
+          <w:u w:val="single"/>
+        </w:rPr>
+      </w:pPr>
+      <w:r>
+        <w:rPr>
+          <w:rFonts w:ascii="Times New Roman" w:eastAsia="Times New Roman" w:hAnsi="Times New Roman" w:cs="Times New Roman"/>
+          <w:b/>
+          <w:sz w:val="20"/>
+          <w:szCs w:val="20"/>
+          <w:u w:val="single"/>
+        </w:rPr>
+        <w:t xml:space="preserve">Relevant Coursework: </w:t>
       </w:r>
     </w:p>
     <w:p>
       <w:pPr>
         <w:rPr>
           <w:rFonts w:ascii="Times New Roman" w:eastAsia="Times New Roman" w:hAnsi="Times New Roman" w:cs="Times New Roman"/>
+          <w:bCs/>
           <w:sz w:val="20"/>
           <w:szCs w:val="20"/>
         </w:rPr>
@@ -1941,17 +2336,62 @@
           <w:sz w:val="20"/>
           <w:szCs w:val="20"/>
         </w:rPr>
-        <w:t xml:space="preserve"> Adapted DialogFlow natural language processing to read user interaction and respond conversationally.</w:t>
+        <w:t xml:space="preserve"> </w:t>
+      </w:r>
+      <w:r>
+        <w:rPr>
+          <w:rFonts w:ascii="Times New Roman" w:eastAsia="Times New Roman" w:hAnsi="Times New Roman" w:cs="Times New Roman"/>
+          <w:bCs/>
+          <w:sz w:val="20"/>
+          <w:szCs w:val="20"/>
+        </w:rPr>
+        <w:t>Operating Systems</w:t>
+      </w:r>
+      <w:r>
+        <w:rPr>
+          <w:rFonts w:ascii="Times New Roman" w:eastAsia="Times New Roman" w:hAnsi="Times New Roman" w:cs="Times New Roman"/>
+          <w:bCs/>
+          <w:sz w:val="20"/>
+          <w:szCs w:val="20"/>
+        </w:rPr>
+        <w:t xml:space="preserve">, </w:t>
+      </w:r>
+      <w:r>
+        <w:rPr>
+          <w:rFonts w:ascii="Times New Roman" w:eastAsia="Times New Roman" w:hAnsi="Times New Roman" w:cs="Times New Roman"/>
+          <w:bCs/>
+          <w:sz w:val="20"/>
+          <w:szCs w:val="20"/>
+        </w:rPr>
+        <w:t>Database Systems</w:t>
+      </w:r>
+      <w:r>
+        <w:rPr>
+          <w:rFonts w:ascii="Times New Roman" w:eastAsia="Times New Roman" w:hAnsi="Times New Roman" w:cs="Times New Roman"/>
+          <w:bCs/>
+          <w:sz w:val="20"/>
+          <w:szCs w:val="20"/>
+        </w:rPr>
+        <w:t>, Algorithms, Principles of Software, Computer Organization, Foundations of Computer Science, Data Structures, Embedded Control, Computer Components and Operations, Engineering Communications</w:t>
+      </w:r>
+      <w:r>
+        <w:rPr>
+          <w:rFonts w:ascii="Times New Roman" w:eastAsia="Times New Roman" w:hAnsi="Times New Roman" w:cs="Times New Roman"/>
+          <w:bCs/>
+          <w:sz w:val="20"/>
+          <w:szCs w:val="20"/>
+        </w:rPr>
+        <w:tab/>
+        <w:t xml:space="preserve">                                                                                                                           </w:t>
       </w:r>
     </w:p>
     <w:p>
       <w:pPr>
         <w:rPr>
           <w:rFonts w:ascii="Times New Roman" w:eastAsia="Times New Roman" w:hAnsi="Times New Roman" w:cs="Times New Roman"/>
-          <w:b/>
-          <w:sz w:val="20"/>
-          <w:szCs w:val="20"/>
-          <w:u w:val="single"/>
+          <w:bCs/>
+          <w:sz w:val="20"/>
+          <w:szCs w:val="20"/>
         </w:rPr>
       </w:pPr>
     </w:p>
@@ -1973,29 +2413,32 @@
           <w:szCs w:val="20"/>
           <w:u w:val="single"/>
         </w:rPr>
-        <w:t xml:space="preserve">Relevant Coursework: </w:t>
+        <w:t>Skills:</w:t>
       </w:r>
     </w:p>
     <w:p>
       <w:pPr>
         <w:rPr>
           <w:rFonts w:ascii="Times New Roman" w:eastAsia="Times New Roman" w:hAnsi="Times New Roman" w:cs="Times New Roman"/>
-          <w:bCs/>
-          <w:sz w:val="20"/>
-          <w:szCs w:val="20"/>
-        </w:rPr>
-      </w:pPr>
-      <w:r>
-        <w:rPr>
-          <w:rFonts w:ascii="Times New Roman" w:eastAsia="Times New Roman" w:hAnsi="Times New Roman" w:cs="Times New Roman"/>
-          <w:sz w:val="20"/>
-          <w:szCs w:val="20"/>
-        </w:rPr>
-        <w:t>•</w:t>
-      </w:r>
-      <w:r>
-        <w:rPr>
-          <w:rFonts w:ascii="Times New Roman" w:eastAsia="Times New Roman" w:hAnsi="Times New Roman" w:cs="Times New Roman"/>
+          <w:b/>
+          <w:sz w:val="20"/>
+          <w:szCs w:val="20"/>
+          <w:u w:val="single"/>
+        </w:rPr>
+      </w:pPr>
+      <w:r>
+        <w:rPr>
+          <w:rFonts w:ascii="Times New Roman" w:eastAsia="Times New Roman" w:hAnsi="Times New Roman" w:cs="Times New Roman"/>
+          <w:b/>
+          <w:sz w:val="20"/>
+          <w:szCs w:val="20"/>
+        </w:rPr>
+        <w:t>Programming</w:t>
+      </w:r>
+      <w:r>
+        <w:rPr>
+          <w:rFonts w:ascii="Times New Roman" w:eastAsia="Times New Roman" w:hAnsi="Times New Roman" w:cs="Times New Roman"/>
+          <w:b/>
           <w:sz w:val="20"/>
           <w:szCs w:val="20"/>
         </w:rPr>
@@ -2004,104 +2447,154 @@
       <w:r>
         <w:rPr>
           <w:rFonts w:ascii="Times New Roman" w:eastAsia="Times New Roman" w:hAnsi="Times New Roman" w:cs="Times New Roman"/>
-          <w:bCs/>
-          <w:sz w:val="20"/>
-          <w:szCs w:val="20"/>
-        </w:rPr>
-        <w:t>Operating Systems</w:t>
-      </w:r>
-      <w:r>
-        <w:rPr>
-          <w:rFonts w:ascii="Times New Roman" w:eastAsia="Times New Roman" w:hAnsi="Times New Roman" w:cs="Times New Roman"/>
-          <w:bCs/>
-          <w:sz w:val="20"/>
-          <w:szCs w:val="20"/>
-        </w:rPr>
-        <w:t xml:space="preserve">, </w:t>
-      </w:r>
-      <w:r>
-        <w:rPr>
-          <w:rFonts w:ascii="Times New Roman" w:eastAsia="Times New Roman" w:hAnsi="Times New Roman" w:cs="Times New Roman"/>
-          <w:bCs/>
-          <w:sz w:val="20"/>
-          <w:szCs w:val="20"/>
-        </w:rPr>
-        <w:t>Database Systems</w:t>
-      </w:r>
-      <w:r>
-        <w:rPr>
-          <w:rFonts w:ascii="Times New Roman" w:eastAsia="Times New Roman" w:hAnsi="Times New Roman" w:cs="Times New Roman"/>
-          <w:bCs/>
-          <w:sz w:val="20"/>
-          <w:szCs w:val="20"/>
-        </w:rPr>
-        <w:t>, Algorithms, Principles of Software, Computer Organization, Foundations of Computer Science, Data Structures, Embedded Control, Computer Components and Operations, Engineering Communications</w:t>
-      </w:r>
-      <w:r>
-        <w:rPr>
-          <w:rFonts w:ascii="Times New Roman" w:eastAsia="Times New Roman" w:hAnsi="Times New Roman" w:cs="Times New Roman"/>
-          <w:bCs/>
-          <w:sz w:val="20"/>
-          <w:szCs w:val="20"/>
-        </w:rPr>
-        <w:tab/>
-        <w:t xml:space="preserve">                                                                                                                           </w:t>
+          <w:b/>
+          <w:sz w:val="20"/>
+          <w:szCs w:val="20"/>
+        </w:rPr>
+        <w:t>-</w:t>
+      </w:r>
+      <w:r>
+        <w:rPr>
+          <w:rFonts w:ascii="Times New Roman" w:eastAsia="Times New Roman" w:hAnsi="Times New Roman" w:cs="Times New Roman"/>
+          <w:b/>
+          <w:sz w:val="20"/>
+          <w:szCs w:val="20"/>
+        </w:rPr>
+        <w:t xml:space="preserve"> </w:t>
+      </w:r>
+      <w:r>
+        <w:rPr>
+          <w:rFonts w:ascii="Times New Roman" w:eastAsia="Times New Roman" w:hAnsi="Times New Roman" w:cs="Times New Roman"/>
+          <w:sz w:val="20"/>
+          <w:szCs w:val="20"/>
+        </w:rPr>
+        <w:t>C#,</w:t>
+      </w:r>
+      <w:r>
+        <w:rPr>
+          <w:rFonts w:ascii="Times New Roman" w:eastAsia="Times New Roman" w:hAnsi="Times New Roman" w:cs="Times New Roman"/>
+          <w:sz w:val="20"/>
+          <w:szCs w:val="20"/>
+        </w:rPr>
+        <w:t xml:space="preserve"> Java, Python,</w:t>
+      </w:r>
+      <w:r>
+        <w:rPr>
+          <w:rFonts w:ascii="Times New Roman" w:eastAsia="Times New Roman" w:hAnsi="Times New Roman" w:cs="Times New Roman"/>
+          <w:sz w:val="20"/>
+          <w:szCs w:val="20"/>
+        </w:rPr>
+        <w:t xml:space="preserve"> Dart,</w:t>
+      </w:r>
+      <w:r>
+        <w:rPr>
+          <w:rFonts w:ascii="Times New Roman" w:eastAsia="Times New Roman" w:hAnsi="Times New Roman" w:cs="Times New Roman"/>
+          <w:sz w:val="20"/>
+          <w:szCs w:val="20"/>
+        </w:rPr>
+        <w:t xml:space="preserve"> JavaScript,</w:t>
+      </w:r>
+      <w:r>
+        <w:rPr>
+          <w:rFonts w:ascii="Times New Roman" w:eastAsia="Times New Roman" w:hAnsi="Times New Roman" w:cs="Times New Roman"/>
+          <w:sz w:val="20"/>
+          <w:szCs w:val="20"/>
+        </w:rPr>
+        <w:t xml:space="preserve"> </w:t>
+      </w:r>
+      <w:r>
+        <w:rPr>
+          <w:rFonts w:ascii="Times New Roman" w:eastAsia="Times New Roman" w:hAnsi="Times New Roman" w:cs="Times New Roman"/>
+          <w:sz w:val="20"/>
+          <w:szCs w:val="20"/>
+        </w:rPr>
+        <w:t>Node.js, C++, C, React</w:t>
+      </w:r>
+      <w:r>
+        <w:rPr>
+          <w:rFonts w:ascii="Times New Roman" w:eastAsia="Times New Roman" w:hAnsi="Times New Roman" w:cs="Times New Roman"/>
+          <w:sz w:val="20"/>
+          <w:szCs w:val="20"/>
+        </w:rPr>
+        <w:t>.</w:t>
+      </w:r>
+      <w:r>
+        <w:rPr>
+          <w:rFonts w:ascii="Times New Roman" w:eastAsia="Times New Roman" w:hAnsi="Times New Roman" w:cs="Times New Roman"/>
+          <w:sz w:val="20"/>
+          <w:szCs w:val="20"/>
+        </w:rPr>
+        <w:t xml:space="preserve">js, </w:t>
+      </w:r>
+      <w:r>
+        <w:rPr>
+          <w:rFonts w:ascii="Times New Roman" w:eastAsia="Times New Roman" w:hAnsi="Times New Roman" w:cs="Times New Roman"/>
+          <w:sz w:val="20"/>
+          <w:szCs w:val="20"/>
+        </w:rPr>
+        <w:t>SQL,</w:t>
+      </w:r>
+      <w:r>
+        <w:rPr>
+          <w:rFonts w:ascii="Times New Roman" w:eastAsia="Times New Roman" w:hAnsi="Times New Roman" w:cs="Times New Roman"/>
+          <w:sz w:val="20"/>
+          <w:szCs w:val="20"/>
+        </w:rPr>
+        <w:t xml:space="preserve"> HTML, </w:t>
+      </w:r>
+      <w:r>
+        <w:rPr>
+          <w:rFonts w:ascii="Times New Roman" w:eastAsia="Times New Roman" w:hAnsi="Times New Roman" w:cs="Times New Roman"/>
+          <w:sz w:val="20"/>
+          <w:szCs w:val="20"/>
+        </w:rPr>
+        <w:t>Perl, Latex</w:t>
       </w:r>
     </w:p>
     <w:p>
       <w:pPr>
         <w:rPr>
           <w:rFonts w:ascii="Times New Roman" w:eastAsia="Times New Roman" w:hAnsi="Times New Roman" w:cs="Times New Roman"/>
-          <w:bCs/>
-          <w:sz w:val="20"/>
-          <w:szCs w:val="20"/>
-        </w:rPr>
-      </w:pPr>
-    </w:p>
-    <w:p>
-      <w:pPr>
-        <w:rPr>
-          <w:rFonts w:ascii="Times New Roman" w:eastAsia="Times New Roman" w:hAnsi="Times New Roman" w:cs="Times New Roman"/>
-          <w:b/>
-          <w:sz w:val="20"/>
-          <w:szCs w:val="20"/>
-          <w:u w:val="single"/>
-        </w:rPr>
-      </w:pPr>
-      <w:r>
-        <w:rPr>
-          <w:rFonts w:ascii="Times New Roman" w:eastAsia="Times New Roman" w:hAnsi="Times New Roman" w:cs="Times New Roman"/>
-          <w:b/>
-          <w:sz w:val="20"/>
-          <w:szCs w:val="20"/>
-          <w:u w:val="single"/>
-        </w:rPr>
-        <w:t>Skills:</w:t>
-      </w:r>
-    </w:p>
-    <w:p>
-      <w:pPr>
-        <w:rPr>
-          <w:rFonts w:ascii="Times New Roman" w:eastAsia="Times New Roman" w:hAnsi="Times New Roman" w:cs="Times New Roman"/>
-          <w:b/>
-          <w:sz w:val="20"/>
-          <w:szCs w:val="20"/>
-          <w:u w:val="single"/>
-        </w:rPr>
-      </w:pPr>
-      <w:r>
-        <w:rPr>
-          <w:rFonts w:ascii="Times New Roman" w:eastAsia="Times New Roman" w:hAnsi="Times New Roman" w:cs="Times New Roman"/>
-          <w:b/>
-          <w:sz w:val="20"/>
-          <w:szCs w:val="20"/>
-        </w:rPr>
-        <w:t>Programming</w:t>
-      </w:r>
-      <w:r>
-        <w:rPr>
-          <w:rFonts w:ascii="Times New Roman" w:eastAsia="Times New Roman" w:hAnsi="Times New Roman" w:cs="Times New Roman"/>
-          <w:b/>
+          <w:sz w:val="20"/>
+          <w:szCs w:val="20"/>
+        </w:rPr>
+      </w:pPr>
+      <w:r>
+        <w:rPr>
+          <w:rFonts w:ascii="Times New Roman" w:eastAsia="Times New Roman" w:hAnsi="Times New Roman" w:cs="Times New Roman"/>
+          <w:b/>
+          <w:sz w:val="20"/>
+          <w:szCs w:val="20"/>
+        </w:rPr>
+        <w:t xml:space="preserve">Software - </w:t>
+      </w:r>
+      <w:r>
+        <w:rPr>
+          <w:rFonts w:ascii="Times New Roman" w:eastAsia="Times New Roman" w:hAnsi="Times New Roman" w:cs="Times New Roman"/>
+          <w:sz w:val="20"/>
+          <w:szCs w:val="20"/>
+        </w:rPr>
+        <w:t xml:space="preserve">Microsoft </w:t>
+      </w:r>
+      <w:r>
+        <w:rPr>
+          <w:rFonts w:ascii="Times New Roman" w:eastAsia="Times New Roman" w:hAnsi="Times New Roman" w:cs="Times New Roman"/>
+          <w:sz w:val="20"/>
+          <w:szCs w:val="20"/>
+        </w:rPr>
+        <w:t>Office,</w:t>
+      </w:r>
+      <w:r>
+        <w:rPr>
+          <w:rFonts w:ascii="Times New Roman" w:eastAsia="Times New Roman" w:hAnsi="Times New Roman" w:cs="Times New Roman"/>
+          <w:sz w:val="20"/>
+          <w:szCs w:val="20"/>
+        </w:rPr>
+        <w:t xml:space="preserve"> Flutter, GraphQL,</w:t>
+      </w:r>
+      <w:r>
+        <w:rPr>
+          <w:rFonts w:ascii="Times New Roman" w:eastAsia="Times New Roman" w:hAnsi="Times New Roman" w:cs="Times New Roman"/>
           <w:sz w:val="20"/>
           <w:szCs w:val="20"/>
         </w:rPr>
@@ -2110,138 +2603,6 @@
       <w:r>
         <w:rPr>
           <w:rFonts w:ascii="Times New Roman" w:eastAsia="Times New Roman" w:hAnsi="Times New Roman" w:cs="Times New Roman"/>
-          <w:b/>
-          <w:sz w:val="20"/>
-          <w:szCs w:val="20"/>
-        </w:rPr>
-        <w:t>-</w:t>
-      </w:r>
-      <w:r>
-        <w:rPr>
-          <w:rFonts w:ascii="Times New Roman" w:eastAsia="Times New Roman" w:hAnsi="Times New Roman" w:cs="Times New Roman"/>
-          <w:b/>
-          <w:sz w:val="20"/>
-          <w:szCs w:val="20"/>
-        </w:rPr>
-        <w:t xml:space="preserve"> </w:t>
-      </w:r>
-      <w:r>
-        <w:rPr>
-          <w:rFonts w:ascii="Times New Roman" w:eastAsia="Times New Roman" w:hAnsi="Times New Roman" w:cs="Times New Roman"/>
-          <w:sz w:val="20"/>
-          <w:szCs w:val="20"/>
-        </w:rPr>
-        <w:t>C#,</w:t>
-      </w:r>
-      <w:r>
-        <w:rPr>
-          <w:rFonts w:ascii="Times New Roman" w:eastAsia="Times New Roman" w:hAnsi="Times New Roman" w:cs="Times New Roman"/>
-          <w:sz w:val="20"/>
-          <w:szCs w:val="20"/>
-        </w:rPr>
-        <w:t xml:space="preserve"> Java, Python,</w:t>
-      </w:r>
-      <w:r>
-        <w:rPr>
-          <w:rFonts w:ascii="Times New Roman" w:eastAsia="Times New Roman" w:hAnsi="Times New Roman" w:cs="Times New Roman"/>
-          <w:sz w:val="20"/>
-          <w:szCs w:val="20"/>
-        </w:rPr>
-        <w:t xml:space="preserve"> JavaScript,</w:t>
-      </w:r>
-      <w:r>
-        <w:rPr>
-          <w:rFonts w:ascii="Times New Roman" w:eastAsia="Times New Roman" w:hAnsi="Times New Roman" w:cs="Times New Roman"/>
-          <w:sz w:val="20"/>
-          <w:szCs w:val="20"/>
-        </w:rPr>
-        <w:t xml:space="preserve"> </w:t>
-      </w:r>
-      <w:r>
-        <w:rPr>
-          <w:rFonts w:ascii="Times New Roman" w:eastAsia="Times New Roman" w:hAnsi="Times New Roman" w:cs="Times New Roman"/>
-          <w:sz w:val="20"/>
-          <w:szCs w:val="20"/>
-        </w:rPr>
-        <w:t>Node.js, C++, C, React</w:t>
-      </w:r>
-      <w:r>
-        <w:rPr>
-          <w:rFonts w:ascii="Times New Roman" w:eastAsia="Times New Roman" w:hAnsi="Times New Roman" w:cs="Times New Roman"/>
-          <w:sz w:val="20"/>
-          <w:szCs w:val="20"/>
-        </w:rPr>
-        <w:t>.</w:t>
-      </w:r>
-      <w:r>
-        <w:rPr>
-          <w:rFonts w:ascii="Times New Roman" w:eastAsia="Times New Roman" w:hAnsi="Times New Roman" w:cs="Times New Roman"/>
-          <w:sz w:val="20"/>
-          <w:szCs w:val="20"/>
-        </w:rPr>
-        <w:t xml:space="preserve">js, </w:t>
-      </w:r>
-      <w:r>
-        <w:rPr>
-          <w:rFonts w:ascii="Times New Roman" w:eastAsia="Times New Roman" w:hAnsi="Times New Roman" w:cs="Times New Roman"/>
-          <w:sz w:val="20"/>
-          <w:szCs w:val="20"/>
-        </w:rPr>
-        <w:t xml:space="preserve">SpecFlow, </w:t>
-      </w:r>
-      <w:r>
-        <w:rPr>
-          <w:rFonts w:ascii="Times New Roman" w:eastAsia="Times New Roman" w:hAnsi="Times New Roman" w:cs="Times New Roman"/>
-          <w:sz w:val="20"/>
-          <w:szCs w:val="20"/>
-        </w:rPr>
-        <w:t xml:space="preserve">PostgreSQL, </w:t>
-      </w:r>
-      <w:r>
-        <w:rPr>
-          <w:rFonts w:ascii="Times New Roman" w:eastAsia="Times New Roman" w:hAnsi="Times New Roman" w:cs="Times New Roman"/>
-          <w:sz w:val="20"/>
-          <w:szCs w:val="20"/>
-        </w:rPr>
-        <w:t>Perl, Latex</w:t>
-      </w:r>
-    </w:p>
-    <w:p>
-      <w:pPr>
-        <w:rPr>
-          <w:rFonts w:ascii="Times New Roman" w:eastAsia="Times New Roman" w:hAnsi="Times New Roman" w:cs="Times New Roman"/>
-          <w:sz w:val="20"/>
-          <w:szCs w:val="20"/>
-        </w:rPr>
-      </w:pPr>
-      <w:r>
-        <w:rPr>
-          <w:rFonts w:ascii="Times New Roman" w:eastAsia="Times New Roman" w:hAnsi="Times New Roman" w:cs="Times New Roman"/>
-          <w:b/>
-          <w:sz w:val="20"/>
-          <w:szCs w:val="20"/>
-        </w:rPr>
-        <w:t xml:space="preserve">Software - </w:t>
-      </w:r>
-      <w:r>
-        <w:rPr>
-          <w:rFonts w:ascii="Times New Roman" w:eastAsia="Times New Roman" w:hAnsi="Times New Roman" w:cs="Times New Roman"/>
-          <w:sz w:val="20"/>
-          <w:szCs w:val="20"/>
-        </w:rPr>
-        <w:t xml:space="preserve">Microsoft </w:t>
-      </w:r>
-      <w:r>
-        <w:rPr>
-          <w:rFonts w:ascii="Times New Roman" w:eastAsia="Times New Roman" w:hAnsi="Times New Roman" w:cs="Times New Roman"/>
-          <w:sz w:val="20"/>
-          <w:szCs w:val="20"/>
-        </w:rPr>
-        <w:t xml:space="preserve">Office, </w:t>
-      </w:r>
-      <w:r>
-        <w:rPr>
-          <w:rFonts w:ascii="Times New Roman" w:eastAsia="Times New Roman" w:hAnsi="Times New Roman" w:cs="Times New Roman"/>
           <w:sz w:val="20"/>
           <w:szCs w:val="20"/>
         </w:rPr>
@@ -2261,7 +2622,25 @@
           <w:sz w:val="20"/>
           <w:szCs w:val="20"/>
         </w:rPr>
-        <w:t xml:space="preserve"> Postgres, LTSpice IV,</w:t>
+        <w:t xml:space="preserve"> Postgres, </w:t>
+      </w:r>
+      <w:proofErr w:type="spellStart"/>
+      <w:r>
+        <w:rPr>
+          <w:rFonts w:ascii="Times New Roman" w:eastAsia="Times New Roman" w:hAnsi="Times New Roman" w:cs="Times New Roman"/>
+          <w:sz w:val="20"/>
+          <w:szCs w:val="20"/>
+        </w:rPr>
+        <w:t>LTSpice</w:t>
+      </w:r>
+      <w:proofErr w:type="spellEnd"/>
+      <w:r>
+        <w:rPr>
+          <w:rFonts w:ascii="Times New Roman" w:eastAsia="Times New Roman" w:hAnsi="Times New Roman" w:cs="Times New Roman"/>
+          <w:sz w:val="20"/>
+          <w:szCs w:val="20"/>
+        </w:rPr>
+        <w:t xml:space="preserve"> IV,</w:t>
       </w:r>
       <w:r>
         <w:rPr>
@@ -5084,7 +5463,6 @@
   <w:style w:type="character" w:default="1" w:styleId="DefaultParagraphFont">
     <w:name w:val="Default Paragraph Font"/>
     <w:uiPriority w:val="1"/>
-    <w:semiHidden/>
     <w:unhideWhenUsed/>
   </w:style>
   <w:style w:type="table" w:default="1" w:styleId="TableNormal">
@@ -5480,7 +5858,7 @@
 </file>
 
 <file path=customXml/itemProps1.xml><?xml version="1.0" encoding="utf-8"?>
-<ds:datastoreItem xmlns:ds="http://schemas.openxmlformats.org/officeDocument/2006/customXml" ds:itemID="{0B208089-9CF2-434F-93AF-AD9B5633086B}">
+<ds:datastoreItem xmlns:ds="http://schemas.openxmlformats.org/officeDocument/2006/customXml" ds:itemID="{98683325-6CDB-4BB4-A8EC-DDB898F6583F}">
   <ds:schemaRefs>
     <ds:schemaRef ds:uri="http://schemas.openxmlformats.org/officeDocument/2006/bibliography"/>
   </ds:schemaRefs>

</xml_diff>

<commit_message>
new july 2020 update
</commit_message>
<xml_diff>
--- a/MalekJoshResume.docx
+++ b/MalekJoshResume.docx
@@ -511,6 +511,534 @@
           <w:szCs w:val="20"/>
         </w:rPr>
       </w:pPr>
+    </w:p>
+    <w:p>
+      <w:pPr>
+        <w:rPr>
+          <w:rFonts w:ascii="Times New Roman" w:eastAsia="Times New Roman" w:hAnsi="Times New Roman" w:cs="Times New Roman"/>
+          <w:b/>
+          <w:sz w:val="20"/>
+          <w:szCs w:val="20"/>
+          <w:u w:val="single"/>
+        </w:rPr>
+      </w:pPr>
+      <w:r>
+        <w:rPr>
+          <w:rFonts w:ascii="Times New Roman" w:eastAsia="Times New Roman" w:hAnsi="Times New Roman" w:cs="Times New Roman"/>
+          <w:b/>
+          <w:sz w:val="20"/>
+          <w:szCs w:val="20"/>
+          <w:u w:val="single"/>
+        </w:rPr>
+        <w:t xml:space="preserve">Work </w:t>
+      </w:r>
+      <w:r>
+        <w:rPr>
+          <w:rFonts w:ascii="Times New Roman" w:eastAsia="Times New Roman" w:hAnsi="Times New Roman" w:cs="Times New Roman"/>
+          <w:b/>
+          <w:sz w:val="20"/>
+          <w:szCs w:val="20"/>
+          <w:u w:val="single"/>
+        </w:rPr>
+        <w:t>Experience:</w:t>
+      </w:r>
+    </w:p>
+    <w:p>
+      <w:pPr>
+        <w:rPr>
+          <w:rFonts w:ascii="Times New Roman" w:eastAsia="Times New Roman" w:hAnsi="Times New Roman" w:cs="Times New Roman"/>
+          <w:sz w:val="20"/>
+          <w:szCs w:val="20"/>
+        </w:rPr>
+      </w:pPr>
+      <w:r>
+        <w:rPr>
+          <w:rFonts w:ascii="Times New Roman" w:eastAsia="Times New Roman" w:hAnsi="Times New Roman" w:cs="Times New Roman"/>
+          <w:b/>
+          <w:sz w:val="20"/>
+          <w:szCs w:val="20"/>
+        </w:rPr>
+        <w:t xml:space="preserve">FM Global: </w:t>
+      </w:r>
+      <w:r>
+        <w:rPr>
+          <w:rFonts w:ascii="Times New Roman" w:eastAsia="Times New Roman" w:hAnsi="Times New Roman" w:cs="Times New Roman"/>
+          <w:sz w:val="20"/>
+          <w:szCs w:val="20"/>
+        </w:rPr>
+        <w:t>Software Engineer</w:t>
+      </w:r>
+      <w:r>
+        <w:rPr>
+          <w:rFonts w:ascii="Times New Roman" w:eastAsia="Times New Roman" w:hAnsi="Times New Roman" w:cs="Times New Roman"/>
+          <w:sz w:val="20"/>
+          <w:szCs w:val="20"/>
+        </w:rPr>
+        <w:t xml:space="preserve"> </w:t>
+      </w:r>
+      <w:r>
+        <w:rPr>
+          <w:rFonts w:ascii="Times New Roman" w:eastAsia="Times New Roman" w:hAnsi="Times New Roman" w:cs="Times New Roman"/>
+          <w:sz w:val="20"/>
+          <w:szCs w:val="20"/>
+        </w:rPr>
+        <w:t>Co-op</w:t>
+      </w:r>
+      <w:r>
+        <w:rPr>
+          <w:rFonts w:ascii="Times New Roman" w:eastAsia="Times New Roman" w:hAnsi="Times New Roman" w:cs="Times New Roman"/>
+          <w:sz w:val="20"/>
+          <w:szCs w:val="20"/>
+        </w:rPr>
+        <w:t>, Johnston, Rhode Island</w:t>
+      </w:r>
+      <w:r>
+        <w:rPr>
+          <w:rFonts w:ascii="Times New Roman" w:eastAsia="Times New Roman" w:hAnsi="Times New Roman" w:cs="Times New Roman"/>
+          <w:sz w:val="20"/>
+          <w:szCs w:val="20"/>
+        </w:rPr>
+        <w:tab/>
+      </w:r>
+      <w:r>
+        <w:rPr>
+          <w:rFonts w:ascii="Times New Roman" w:eastAsia="Times New Roman" w:hAnsi="Times New Roman" w:cs="Times New Roman"/>
+          <w:sz w:val="20"/>
+          <w:szCs w:val="20"/>
+        </w:rPr>
+        <w:tab/>
+      </w:r>
+      <w:r>
+        <w:rPr>
+          <w:rFonts w:ascii="Times New Roman" w:eastAsia="Times New Roman" w:hAnsi="Times New Roman" w:cs="Times New Roman"/>
+          <w:sz w:val="20"/>
+          <w:szCs w:val="20"/>
+        </w:rPr>
+        <w:tab/>
+      </w:r>
+      <w:r>
+        <w:rPr>
+          <w:rFonts w:ascii="Times New Roman" w:eastAsia="Times New Roman" w:hAnsi="Times New Roman" w:cs="Times New Roman"/>
+          <w:sz w:val="20"/>
+          <w:szCs w:val="20"/>
+        </w:rPr>
+        <w:tab/>
+      </w:r>
+      <w:r>
+        <w:rPr>
+          <w:rFonts w:ascii="Times New Roman" w:eastAsia="Times New Roman" w:hAnsi="Times New Roman" w:cs="Times New Roman"/>
+          <w:sz w:val="20"/>
+          <w:szCs w:val="20"/>
+        </w:rPr>
+        <w:t xml:space="preserve">             </w:t>
+      </w:r>
+      <w:r>
+        <w:rPr>
+          <w:rFonts w:ascii="Times New Roman" w:eastAsia="Times New Roman" w:hAnsi="Times New Roman" w:cs="Times New Roman"/>
+          <w:b/>
+          <w:bCs/>
+          <w:sz w:val="20"/>
+          <w:szCs w:val="20"/>
+        </w:rPr>
+        <w:t>June 2019</w:t>
+      </w:r>
+      <w:r>
+        <w:rPr>
+          <w:rFonts w:ascii="Times New Roman" w:eastAsia="Times New Roman" w:hAnsi="Times New Roman" w:cs="Times New Roman"/>
+          <w:b/>
+          <w:bCs/>
+          <w:sz w:val="20"/>
+          <w:szCs w:val="20"/>
+        </w:rPr>
+        <w:t xml:space="preserve"> - January 2020</w:t>
+      </w:r>
+      <w:r>
+        <w:rPr>
+          <w:rFonts w:ascii="Times New Roman" w:eastAsia="Times New Roman" w:hAnsi="Times New Roman" w:cs="Times New Roman"/>
+          <w:sz w:val="20"/>
+          <w:szCs w:val="20"/>
+        </w:rPr>
+        <w:t xml:space="preserve"> </w:t>
+      </w:r>
+      <w:r>
+        <w:rPr>
+          <w:rFonts w:ascii="Times New Roman" w:eastAsia="Times New Roman" w:hAnsi="Times New Roman" w:cs="Times New Roman"/>
+          <w:sz w:val="20"/>
+          <w:szCs w:val="20"/>
+        </w:rPr>
+        <w:t xml:space="preserve"> </w:t>
+      </w:r>
+      <w:r>
+        <w:rPr>
+          <w:rFonts w:ascii="Times New Roman" w:eastAsia="Times New Roman" w:hAnsi="Times New Roman" w:cs="Times New Roman"/>
+          <w:sz w:val="20"/>
+          <w:szCs w:val="20"/>
+        </w:rPr>
+        <w:t xml:space="preserve">            </w:t>
+      </w:r>
+      <w:r>
+        <w:rPr>
+          <w:rFonts w:ascii="Times New Roman" w:eastAsia="Times New Roman" w:hAnsi="Times New Roman" w:cs="Times New Roman"/>
+          <w:sz w:val="20"/>
+          <w:szCs w:val="20"/>
+        </w:rPr>
+        <w:t>•</w:t>
+      </w:r>
+      <w:r>
+        <w:rPr>
+          <w:rFonts w:ascii="Times New Roman" w:eastAsia="Times New Roman" w:hAnsi="Times New Roman" w:cs="Times New Roman"/>
+          <w:sz w:val="20"/>
+          <w:szCs w:val="20"/>
+        </w:rPr>
+        <w:t xml:space="preserve"> </w:t>
+      </w:r>
+      <w:r>
+        <w:rPr>
+          <w:rFonts w:ascii="Times New Roman" w:eastAsia="Times New Roman" w:hAnsi="Times New Roman" w:cs="Times New Roman"/>
+          <w:sz w:val="20"/>
+          <w:szCs w:val="20"/>
+        </w:rPr>
+        <w:t>Updated</w:t>
+      </w:r>
+      <w:r>
+        <w:rPr>
+          <w:rFonts w:ascii="Times New Roman" w:eastAsia="Times New Roman" w:hAnsi="Times New Roman" w:cs="Times New Roman"/>
+          <w:sz w:val="20"/>
+          <w:szCs w:val="20"/>
+        </w:rPr>
+        <w:t xml:space="preserve"> </w:t>
+      </w:r>
+      <w:r>
+        <w:rPr>
+          <w:rFonts w:ascii="Times New Roman" w:eastAsia="Times New Roman" w:hAnsi="Times New Roman" w:cs="Times New Roman"/>
+          <w:sz w:val="20"/>
+          <w:szCs w:val="20"/>
+        </w:rPr>
+        <w:t xml:space="preserve">Sample API demonstrating the RESTful principles to </w:t>
+      </w:r>
+      <w:r>
+        <w:rPr>
+          <w:rFonts w:ascii="Times New Roman" w:eastAsia="Times New Roman" w:hAnsi="Times New Roman" w:cs="Times New Roman"/>
+          <w:sz w:val="20"/>
+          <w:szCs w:val="20"/>
+        </w:rPr>
+        <w:t xml:space="preserve">match </w:t>
+      </w:r>
+      <w:r>
+        <w:rPr>
+          <w:rFonts w:ascii="Times New Roman" w:eastAsia="Times New Roman" w:hAnsi="Times New Roman" w:cs="Times New Roman"/>
+          <w:sz w:val="20"/>
+          <w:szCs w:val="20"/>
+        </w:rPr>
+        <w:t>API Standards document</w:t>
+      </w:r>
+      <w:r>
+        <w:rPr>
+          <w:rFonts w:ascii="Times New Roman" w:eastAsia="Times New Roman" w:hAnsi="Times New Roman" w:cs="Times New Roman"/>
+          <w:sz w:val="20"/>
+          <w:szCs w:val="20"/>
+        </w:rPr>
+        <w:t>ation</w:t>
+      </w:r>
+      <w:r>
+        <w:rPr>
+          <w:rFonts w:ascii="Times New Roman" w:eastAsia="Times New Roman" w:hAnsi="Times New Roman" w:cs="Times New Roman"/>
+          <w:sz w:val="20"/>
+          <w:szCs w:val="20"/>
+        </w:rPr>
+        <w:t>.</w:t>
+      </w:r>
+      <w:r>
+        <w:rPr>
+          <w:rFonts w:ascii="Times New Roman" w:eastAsia="Times New Roman" w:hAnsi="Times New Roman" w:cs="Times New Roman"/>
+          <w:sz w:val="20"/>
+          <w:szCs w:val="20"/>
+        </w:rPr>
+        <w:t xml:space="preserve">  </w:t>
+      </w:r>
+      <w:r>
+        <w:rPr>
+          <w:rFonts w:ascii="Times New Roman" w:eastAsia="Times New Roman" w:hAnsi="Times New Roman" w:cs="Times New Roman"/>
+          <w:sz w:val="20"/>
+          <w:szCs w:val="20"/>
+        </w:rPr>
+        <w:t xml:space="preserve">Implemented </w:t>
+      </w:r>
+      <w:r>
+        <w:rPr>
+          <w:rFonts w:ascii="Times New Roman" w:eastAsia="Times New Roman" w:hAnsi="Times New Roman" w:cs="Times New Roman"/>
+          <w:sz w:val="20"/>
+          <w:szCs w:val="20"/>
+        </w:rPr>
+        <w:t xml:space="preserve">multiple new </w:t>
+      </w:r>
+      <w:r>
+        <w:rPr>
+          <w:rFonts w:ascii="Times New Roman" w:eastAsia="Times New Roman" w:hAnsi="Times New Roman" w:cs="Times New Roman"/>
+          <w:sz w:val="20"/>
+          <w:szCs w:val="20"/>
+        </w:rPr>
+        <w:t xml:space="preserve">                                                                                                        </w:t>
+      </w:r>
+      <w:r>
+        <w:rPr>
+          <w:rFonts w:ascii="Times New Roman" w:eastAsia="Times New Roman" w:hAnsi="Times New Roman" w:cs="Times New Roman"/>
+          <w:sz w:val="20"/>
+          <w:szCs w:val="20"/>
+        </w:rPr>
+        <w:t xml:space="preserve">endpoints and </w:t>
+      </w:r>
+      <w:r>
+        <w:rPr>
+          <w:rFonts w:ascii="Times New Roman" w:eastAsia="Times New Roman" w:hAnsi="Times New Roman" w:cs="Times New Roman"/>
+          <w:sz w:val="20"/>
+          <w:szCs w:val="20"/>
+        </w:rPr>
+        <w:t>API key authorization</w:t>
+      </w:r>
+      <w:r>
+        <w:rPr>
+          <w:rFonts w:ascii="Times New Roman" w:eastAsia="Times New Roman" w:hAnsi="Times New Roman" w:cs="Times New Roman"/>
+          <w:sz w:val="20"/>
+          <w:szCs w:val="20"/>
+        </w:rPr>
+        <w:t xml:space="preserve"> i</w:t>
+      </w:r>
+      <w:r>
+        <w:rPr>
+          <w:rFonts w:ascii="Times New Roman" w:eastAsia="Times New Roman" w:hAnsi="Times New Roman" w:cs="Times New Roman"/>
+          <w:sz w:val="20"/>
+          <w:szCs w:val="20"/>
+        </w:rPr>
+        <w:t>n C#</w:t>
+      </w:r>
+      <w:r>
+        <w:rPr>
+          <w:rFonts w:ascii="Times New Roman" w:eastAsia="Times New Roman" w:hAnsi="Times New Roman" w:cs="Times New Roman"/>
+          <w:sz w:val="20"/>
+          <w:szCs w:val="20"/>
+        </w:rPr>
+        <w:t>,</w:t>
+      </w:r>
+      <w:r>
+        <w:rPr>
+          <w:rFonts w:ascii="Times New Roman" w:eastAsia="Times New Roman" w:hAnsi="Times New Roman" w:cs="Times New Roman"/>
+          <w:sz w:val="20"/>
+          <w:szCs w:val="20"/>
+        </w:rPr>
+        <w:t xml:space="preserve"> using .NET Core and Swagger.</w:t>
+      </w:r>
+    </w:p>
+    <w:p>
+      <w:pPr>
+        <w:rPr>
+          <w:rFonts w:ascii="Times New Roman" w:eastAsia="Times New Roman" w:hAnsi="Times New Roman" w:cs="Times New Roman"/>
+          <w:sz w:val="20"/>
+          <w:szCs w:val="20"/>
+        </w:rPr>
+      </w:pPr>
+      <w:r>
+        <w:rPr>
+          <w:rFonts w:ascii="Times New Roman" w:eastAsia="Times New Roman" w:hAnsi="Times New Roman" w:cs="Times New Roman"/>
+          <w:sz w:val="20"/>
+          <w:szCs w:val="20"/>
+        </w:rPr>
+        <w:t>•</w:t>
+      </w:r>
+      <w:r>
+        <w:rPr>
+          <w:rFonts w:ascii="Times New Roman" w:eastAsia="Times New Roman" w:hAnsi="Times New Roman" w:cs="Times New Roman"/>
+          <w:sz w:val="20"/>
+          <w:szCs w:val="20"/>
+        </w:rPr>
+        <w:t xml:space="preserve"> </w:t>
+      </w:r>
+      <w:r>
+        <w:rPr>
+          <w:rFonts w:ascii="Times New Roman" w:eastAsia="Times New Roman" w:hAnsi="Times New Roman" w:cs="Times New Roman"/>
+          <w:sz w:val="20"/>
+          <w:szCs w:val="20"/>
+        </w:rPr>
+        <w:t>Designed</w:t>
+      </w:r>
+      <w:r>
+        <w:rPr>
+          <w:rFonts w:ascii="Times New Roman" w:eastAsia="Times New Roman" w:hAnsi="Times New Roman" w:cs="Times New Roman"/>
+          <w:sz w:val="20"/>
+          <w:szCs w:val="20"/>
+        </w:rPr>
+        <w:t xml:space="preserve"> a template </w:t>
+      </w:r>
+      <w:r>
+        <w:rPr>
+          <w:rFonts w:ascii="Times New Roman" w:eastAsia="Times New Roman" w:hAnsi="Times New Roman" w:cs="Times New Roman"/>
+          <w:sz w:val="20"/>
+          <w:szCs w:val="20"/>
+        </w:rPr>
+        <w:t xml:space="preserve">to </w:t>
+      </w:r>
+      <w:r>
+        <w:rPr>
+          <w:rFonts w:ascii="Times New Roman" w:eastAsia="Times New Roman" w:hAnsi="Times New Roman" w:cs="Times New Roman"/>
+          <w:sz w:val="20"/>
+          <w:szCs w:val="20"/>
+        </w:rPr>
+        <w:t xml:space="preserve">test </w:t>
+      </w:r>
+      <w:r>
+        <w:rPr>
+          <w:rFonts w:ascii="Times New Roman" w:eastAsia="Times New Roman" w:hAnsi="Times New Roman" w:cs="Times New Roman"/>
+          <w:sz w:val="20"/>
+          <w:szCs w:val="20"/>
+        </w:rPr>
+        <w:t>APIs and</w:t>
+      </w:r>
+      <w:r>
+        <w:rPr>
+          <w:rFonts w:ascii="Times New Roman" w:eastAsia="Times New Roman" w:hAnsi="Times New Roman" w:cs="Times New Roman"/>
+          <w:sz w:val="20"/>
+          <w:szCs w:val="20"/>
+        </w:rPr>
+        <w:t xml:space="preserve"> published </w:t>
+      </w:r>
+      <w:r>
+        <w:rPr>
+          <w:rFonts w:ascii="Times New Roman" w:eastAsia="Times New Roman" w:hAnsi="Times New Roman" w:cs="Times New Roman"/>
+          <w:sz w:val="20"/>
+          <w:szCs w:val="20"/>
+        </w:rPr>
+        <w:t xml:space="preserve">to help incoming employees easily test as part of a </w:t>
+      </w:r>
+      <w:r>
+        <w:rPr>
+          <w:rFonts w:ascii="Times New Roman" w:eastAsia="Times New Roman" w:hAnsi="Times New Roman" w:cs="Times New Roman"/>
+          <w:sz w:val="20"/>
+          <w:szCs w:val="20"/>
+        </w:rPr>
+        <w:t xml:space="preserve">CI/CD </w:t>
+      </w:r>
+      <w:r>
+        <w:rPr>
+          <w:rFonts w:ascii="Times New Roman" w:eastAsia="Times New Roman" w:hAnsi="Times New Roman" w:cs="Times New Roman"/>
+          <w:sz w:val="20"/>
+          <w:szCs w:val="20"/>
+        </w:rPr>
+        <w:t>pipeline.</w:t>
+      </w:r>
+    </w:p>
+    <w:p>
+      <w:pPr>
+        <w:rPr>
+          <w:rFonts w:ascii="Times New Roman" w:eastAsia="Times New Roman" w:hAnsi="Times New Roman" w:cs="Times New Roman"/>
+          <w:sz w:val="20"/>
+          <w:szCs w:val="20"/>
+        </w:rPr>
+      </w:pPr>
+      <w:r>
+        <w:rPr>
+          <w:rFonts w:ascii="Times New Roman" w:eastAsia="Times New Roman" w:hAnsi="Times New Roman" w:cs="Times New Roman"/>
+          <w:sz w:val="20"/>
+          <w:szCs w:val="20"/>
+        </w:rPr>
+        <w:t>•</w:t>
+      </w:r>
+      <w:r>
+        <w:rPr>
+          <w:rFonts w:ascii="Times New Roman" w:eastAsia="Times New Roman" w:hAnsi="Times New Roman" w:cs="Times New Roman"/>
+          <w:sz w:val="20"/>
+          <w:szCs w:val="20"/>
+        </w:rPr>
+        <w:t xml:space="preserve"> </w:t>
+      </w:r>
+      <w:r>
+        <w:rPr>
+          <w:rFonts w:ascii="Times New Roman" w:eastAsia="Times New Roman" w:hAnsi="Times New Roman" w:cs="Times New Roman"/>
+          <w:sz w:val="20"/>
+          <w:szCs w:val="20"/>
+        </w:rPr>
+        <w:t>Built a</w:t>
+      </w:r>
+      <w:r>
+        <w:rPr>
+          <w:rFonts w:ascii="Times New Roman" w:eastAsia="Times New Roman" w:hAnsi="Times New Roman" w:cs="Times New Roman"/>
+          <w:sz w:val="20"/>
+          <w:szCs w:val="20"/>
+        </w:rPr>
+        <w:t>n</w:t>
+      </w:r>
+      <w:r>
+        <w:rPr>
+          <w:rFonts w:ascii="Times New Roman" w:eastAsia="Times New Roman" w:hAnsi="Times New Roman" w:cs="Times New Roman"/>
+          <w:sz w:val="20"/>
+          <w:szCs w:val="20"/>
+        </w:rPr>
+        <w:t xml:space="preserve"> Exchange Rate API </w:t>
+      </w:r>
+      <w:r>
+        <w:rPr>
+          <w:rFonts w:ascii="Times New Roman" w:eastAsia="Times New Roman" w:hAnsi="Times New Roman" w:cs="Times New Roman"/>
+          <w:sz w:val="20"/>
+          <w:szCs w:val="20"/>
+        </w:rPr>
+        <w:t>testing suite t</w:t>
+      </w:r>
+      <w:r>
+        <w:rPr>
+          <w:rFonts w:ascii="Times New Roman" w:eastAsia="Times New Roman" w:hAnsi="Times New Roman" w:cs="Times New Roman"/>
+          <w:sz w:val="20"/>
+          <w:szCs w:val="20"/>
+        </w:rPr>
+        <w:t xml:space="preserve">o perform </w:t>
+      </w:r>
+      <w:r>
+        <w:rPr>
+          <w:rFonts w:ascii="Times New Roman" w:eastAsia="Times New Roman" w:hAnsi="Times New Roman" w:cs="Times New Roman"/>
+          <w:sz w:val="20"/>
+          <w:szCs w:val="20"/>
+        </w:rPr>
+        <w:t xml:space="preserve">automated testing </w:t>
+      </w:r>
+      <w:r>
+        <w:rPr>
+          <w:rFonts w:ascii="Times New Roman" w:eastAsia="Times New Roman" w:hAnsi="Times New Roman" w:cs="Times New Roman"/>
+          <w:sz w:val="20"/>
+          <w:szCs w:val="20"/>
+        </w:rPr>
+        <w:t>using SpecFlow</w:t>
+      </w:r>
+      <w:r>
+        <w:rPr>
+          <w:rFonts w:ascii="Times New Roman" w:eastAsia="Times New Roman" w:hAnsi="Times New Roman" w:cs="Times New Roman"/>
+          <w:sz w:val="20"/>
+          <w:szCs w:val="20"/>
+        </w:rPr>
+        <w:t>.</w:t>
+      </w:r>
+    </w:p>
+    <w:p>
+      <w:pPr>
+        <w:rPr>
+          <w:rFonts w:ascii="Times New Roman" w:eastAsia="Times New Roman" w:hAnsi="Times New Roman" w:cs="Times New Roman"/>
+          <w:sz w:val="20"/>
+          <w:szCs w:val="20"/>
+        </w:rPr>
+      </w:pPr>
+      <w:r>
+        <w:rPr>
+          <w:rFonts w:ascii="Times New Roman" w:eastAsia="Times New Roman" w:hAnsi="Times New Roman" w:cs="Times New Roman"/>
+          <w:sz w:val="20"/>
+          <w:szCs w:val="20"/>
+        </w:rPr>
+        <w:t>•</w:t>
+      </w:r>
+      <w:r>
+        <w:rPr>
+          <w:rFonts w:ascii="Times New Roman" w:eastAsia="Times New Roman" w:hAnsi="Times New Roman" w:cs="Times New Roman"/>
+          <w:sz w:val="20"/>
+          <w:szCs w:val="20"/>
+        </w:rPr>
+        <w:t xml:space="preserve"> Cooperated with Head Financial Team to develop the suite to their needs and specifications.</w:t>
+      </w:r>
       <w:bookmarkStart w:id="0" w:name="_GoBack"/>
     </w:p>
     <w:bookmarkEnd w:id="0"/>
@@ -518,31 +1046,25 @@
       <w:pPr>
         <w:rPr>
           <w:rFonts w:ascii="Times New Roman" w:eastAsia="Times New Roman" w:hAnsi="Times New Roman" w:cs="Times New Roman"/>
-          <w:b/>
-          <w:sz w:val="20"/>
-          <w:szCs w:val="20"/>
-          <w:u w:val="single"/>
-        </w:rPr>
-      </w:pPr>
-      <w:r>
-        <w:rPr>
-          <w:rFonts w:ascii="Times New Roman" w:eastAsia="Times New Roman" w:hAnsi="Times New Roman" w:cs="Times New Roman"/>
-          <w:b/>
-          <w:sz w:val="20"/>
-          <w:szCs w:val="20"/>
-          <w:u w:val="single"/>
-        </w:rPr>
-        <w:t xml:space="preserve">Work </w:t>
-      </w:r>
-      <w:r>
-        <w:rPr>
-          <w:rFonts w:ascii="Times New Roman" w:eastAsia="Times New Roman" w:hAnsi="Times New Roman" w:cs="Times New Roman"/>
-          <w:b/>
-          <w:sz w:val="20"/>
-          <w:szCs w:val="20"/>
-          <w:u w:val="single"/>
-        </w:rPr>
-        <w:t>Experience:</w:t>
+          <w:sz w:val="20"/>
+          <w:szCs w:val="20"/>
+        </w:rPr>
+      </w:pPr>
+      <w:r>
+        <w:rPr>
+          <w:rFonts w:ascii="Times New Roman" w:eastAsia="Times New Roman" w:hAnsi="Times New Roman" w:cs="Times New Roman"/>
+          <w:sz w:val="20"/>
+          <w:szCs w:val="20"/>
+        </w:rPr>
+        <w:t>•</w:t>
+      </w:r>
+      <w:r>
+        <w:rPr>
+          <w:rFonts w:ascii="Times New Roman" w:eastAsia="Times New Roman" w:hAnsi="Times New Roman" w:cs="Times New Roman"/>
+          <w:sz w:val="20"/>
+          <w:szCs w:val="20"/>
+        </w:rPr>
+        <w:t xml:space="preserve"> Led meetings, participated in code reviews, and refined cooperative development mindsets and practices with AGILE.</w:t>
       </w:r>
     </w:p>
     <w:p>
@@ -551,24 +1073,128 @@
           <w:rFonts w:ascii="Times New Roman" w:eastAsia="Times New Roman" w:hAnsi="Times New Roman" w:cs="Times New Roman"/>
           <w:sz w:val="20"/>
           <w:szCs w:val="20"/>
-        </w:rPr>
-      </w:pPr>
-      <w:r>
-        <w:rPr>
-          <w:rFonts w:ascii="Times New Roman" w:eastAsia="Times New Roman" w:hAnsi="Times New Roman" w:cs="Times New Roman"/>
-          <w:b/>
-          <w:sz w:val="20"/>
-          <w:szCs w:val="20"/>
-        </w:rPr>
-        <w:t xml:space="preserve">FM Global: </w:t>
-      </w:r>
-      <w:r>
-        <w:rPr>
-          <w:rFonts w:ascii="Times New Roman" w:eastAsia="Times New Roman" w:hAnsi="Times New Roman" w:cs="Times New Roman"/>
-          <w:sz w:val="20"/>
-          <w:szCs w:val="20"/>
-        </w:rPr>
-        <w:t>Software Engineer</w:t>
+          <w:highlight w:val="yellow"/>
+        </w:rPr>
+      </w:pPr>
+      <w:r>
+        <w:rPr>
+          <w:rFonts w:ascii="Times New Roman" w:eastAsia="Times New Roman" w:hAnsi="Times New Roman" w:cs="Times New Roman"/>
+          <w:b/>
+          <w:sz w:val="20"/>
+          <w:szCs w:val="20"/>
+        </w:rPr>
+        <w:t>ChainStreet Capital</w:t>
+      </w:r>
+      <w:r>
+        <w:rPr>
+          <w:rFonts w:ascii="Times New Roman" w:eastAsia="Times New Roman" w:hAnsi="Times New Roman" w:cs="Times New Roman"/>
+          <w:b/>
+          <w:sz w:val="20"/>
+          <w:szCs w:val="20"/>
+        </w:rPr>
+        <w:t xml:space="preserve">: </w:t>
+      </w:r>
+      <w:r>
+        <w:rPr>
+          <w:rFonts w:ascii="Times New Roman" w:eastAsia="Times New Roman" w:hAnsi="Times New Roman" w:cs="Times New Roman"/>
+          <w:sz w:val="20"/>
+          <w:szCs w:val="20"/>
+        </w:rPr>
+        <w:t>Developer</w:t>
+      </w:r>
+      <w:r>
+        <w:rPr>
+          <w:rFonts w:ascii="Times New Roman" w:eastAsia="Times New Roman" w:hAnsi="Times New Roman" w:cs="Times New Roman"/>
+          <w:sz w:val="20"/>
+          <w:szCs w:val="20"/>
+        </w:rPr>
+        <w:t xml:space="preserve">, </w:t>
+      </w:r>
+      <w:r>
+        <w:rPr>
+          <w:rFonts w:ascii="Times New Roman" w:eastAsia="Times New Roman" w:hAnsi="Times New Roman" w:cs="Times New Roman"/>
+          <w:sz w:val="20"/>
+          <w:szCs w:val="20"/>
+        </w:rPr>
+        <w:t>Remote</w:t>
+      </w:r>
+      <w:r>
+        <w:rPr>
+          <w:rFonts w:ascii="Times New Roman" w:eastAsia="Times New Roman" w:hAnsi="Times New Roman" w:cs="Times New Roman"/>
+          <w:sz w:val="20"/>
+          <w:szCs w:val="20"/>
+        </w:rPr>
+        <w:t xml:space="preserve">     </w:t>
+      </w:r>
+      <w:r>
+        <w:rPr>
+          <w:rFonts w:ascii="Times New Roman" w:eastAsia="Times New Roman" w:hAnsi="Times New Roman" w:cs="Times New Roman"/>
+          <w:sz w:val="20"/>
+          <w:szCs w:val="20"/>
+        </w:rPr>
+        <w:tab/>
+        <w:t xml:space="preserve">                   </w:t>
+      </w:r>
+      <w:r>
+        <w:rPr>
+          <w:rFonts w:ascii="Times New Roman" w:eastAsia="Times New Roman" w:hAnsi="Times New Roman" w:cs="Times New Roman"/>
+          <w:sz w:val="20"/>
+          <w:szCs w:val="20"/>
+        </w:rPr>
+        <w:tab/>
+        <w:t xml:space="preserve">             </w:t>
+      </w:r>
+      <w:r>
+        <w:rPr>
+          <w:rFonts w:ascii="Times New Roman" w:eastAsia="Times New Roman" w:hAnsi="Times New Roman" w:cs="Times New Roman"/>
+          <w:sz w:val="20"/>
+          <w:szCs w:val="20"/>
+        </w:rPr>
+        <w:tab/>
+        <w:t xml:space="preserve">           </w:t>
+      </w:r>
+      <w:r>
+        <w:rPr>
+          <w:rFonts w:ascii="Times New Roman" w:eastAsia="Times New Roman" w:hAnsi="Times New Roman" w:cs="Times New Roman"/>
+          <w:sz w:val="20"/>
+          <w:szCs w:val="20"/>
+        </w:rPr>
+        <w:tab/>
+      </w:r>
+      <w:r>
+        <w:rPr>
+          <w:rFonts w:ascii="Times New Roman" w:eastAsia="Times New Roman" w:hAnsi="Times New Roman" w:cs="Times New Roman"/>
+          <w:sz w:val="20"/>
+          <w:szCs w:val="20"/>
+        </w:rPr>
+        <w:tab/>
+      </w:r>
+      <w:r>
+        <w:rPr>
+          <w:rFonts w:ascii="Times New Roman" w:eastAsia="Times New Roman" w:hAnsi="Times New Roman" w:cs="Times New Roman"/>
+          <w:sz w:val="20"/>
+          <w:szCs w:val="20"/>
+        </w:rPr>
+        <w:tab/>
+      </w:r>
+      <w:r>
+        <w:rPr>
+          <w:rFonts w:ascii="Times New Roman" w:eastAsia="Times New Roman" w:hAnsi="Times New Roman" w:cs="Times New Roman"/>
+          <w:sz w:val="20"/>
+          <w:szCs w:val="20"/>
+        </w:rPr>
+        <w:tab/>
+        <w:t xml:space="preserve">     </w:t>
+      </w:r>
+      <w:r>
+        <w:rPr>
+          <w:rFonts w:ascii="Times New Roman" w:eastAsia="Times New Roman" w:hAnsi="Times New Roman" w:cs="Times New Roman"/>
+          <w:b/>
+          <w:bCs/>
+          <w:sz w:val="20"/>
+          <w:szCs w:val="20"/>
+        </w:rPr>
+        <w:t>Summer 2018</w:t>
       </w:r>
       <w:r>
         <w:rPr>
@@ -577,258 +1203,6 @@
           <w:szCs w:val="20"/>
         </w:rPr>
         <w:t xml:space="preserve"> </w:t>
-      </w:r>
-      <w:r>
-        <w:rPr>
-          <w:rFonts w:ascii="Times New Roman" w:eastAsia="Times New Roman" w:hAnsi="Times New Roman" w:cs="Times New Roman"/>
-          <w:sz w:val="20"/>
-          <w:szCs w:val="20"/>
-        </w:rPr>
-        <w:t>Co-op</w:t>
-      </w:r>
-      <w:r>
-        <w:rPr>
-          <w:rFonts w:ascii="Times New Roman" w:eastAsia="Times New Roman" w:hAnsi="Times New Roman" w:cs="Times New Roman"/>
-          <w:sz w:val="20"/>
-          <w:szCs w:val="20"/>
-        </w:rPr>
-        <w:t>, Johnston, Rhode Island</w:t>
-      </w:r>
-      <w:r>
-        <w:rPr>
-          <w:rFonts w:ascii="Times New Roman" w:eastAsia="Times New Roman" w:hAnsi="Times New Roman" w:cs="Times New Roman"/>
-          <w:sz w:val="20"/>
-          <w:szCs w:val="20"/>
-        </w:rPr>
-        <w:tab/>
-      </w:r>
-      <w:r>
-        <w:rPr>
-          <w:rFonts w:ascii="Times New Roman" w:eastAsia="Times New Roman" w:hAnsi="Times New Roman" w:cs="Times New Roman"/>
-          <w:sz w:val="20"/>
-          <w:szCs w:val="20"/>
-        </w:rPr>
-        <w:tab/>
-      </w:r>
-      <w:r>
-        <w:rPr>
-          <w:rFonts w:ascii="Times New Roman" w:eastAsia="Times New Roman" w:hAnsi="Times New Roman" w:cs="Times New Roman"/>
-          <w:sz w:val="20"/>
-          <w:szCs w:val="20"/>
-        </w:rPr>
-        <w:tab/>
-      </w:r>
-      <w:r>
-        <w:rPr>
-          <w:rFonts w:ascii="Times New Roman" w:eastAsia="Times New Roman" w:hAnsi="Times New Roman" w:cs="Times New Roman"/>
-          <w:sz w:val="20"/>
-          <w:szCs w:val="20"/>
-        </w:rPr>
-        <w:tab/>
-      </w:r>
-      <w:r>
-        <w:rPr>
-          <w:rFonts w:ascii="Times New Roman" w:eastAsia="Times New Roman" w:hAnsi="Times New Roman" w:cs="Times New Roman"/>
-          <w:sz w:val="20"/>
-          <w:szCs w:val="20"/>
-        </w:rPr>
-        <w:t xml:space="preserve">             </w:t>
-      </w:r>
-      <w:r>
-        <w:rPr>
-          <w:rFonts w:ascii="Times New Roman" w:eastAsia="Times New Roman" w:hAnsi="Times New Roman" w:cs="Times New Roman"/>
-          <w:b/>
-          <w:bCs/>
-          <w:sz w:val="20"/>
-          <w:szCs w:val="20"/>
-        </w:rPr>
-        <w:t>June 2019</w:t>
-      </w:r>
-      <w:r>
-        <w:rPr>
-          <w:rFonts w:ascii="Times New Roman" w:eastAsia="Times New Roman" w:hAnsi="Times New Roman" w:cs="Times New Roman"/>
-          <w:b/>
-          <w:bCs/>
-          <w:sz w:val="20"/>
-          <w:szCs w:val="20"/>
-        </w:rPr>
-        <w:t xml:space="preserve"> - January 2020</w:t>
-      </w:r>
-      <w:r>
-        <w:rPr>
-          <w:rFonts w:ascii="Times New Roman" w:eastAsia="Times New Roman" w:hAnsi="Times New Roman" w:cs="Times New Roman"/>
-          <w:sz w:val="20"/>
-          <w:szCs w:val="20"/>
-        </w:rPr>
-        <w:t xml:space="preserve"> </w:t>
-      </w:r>
-      <w:r>
-        <w:rPr>
-          <w:rFonts w:ascii="Times New Roman" w:eastAsia="Times New Roman" w:hAnsi="Times New Roman" w:cs="Times New Roman"/>
-          <w:sz w:val="20"/>
-          <w:szCs w:val="20"/>
-        </w:rPr>
-        <w:t xml:space="preserve"> </w:t>
-      </w:r>
-      <w:r>
-        <w:rPr>
-          <w:rFonts w:ascii="Times New Roman" w:eastAsia="Times New Roman" w:hAnsi="Times New Roman" w:cs="Times New Roman"/>
-          <w:sz w:val="20"/>
-          <w:szCs w:val="20"/>
-        </w:rPr>
-        <w:t xml:space="preserve">            </w:t>
-      </w:r>
-      <w:r>
-        <w:rPr>
-          <w:rFonts w:ascii="Times New Roman" w:eastAsia="Times New Roman" w:hAnsi="Times New Roman" w:cs="Times New Roman"/>
-          <w:sz w:val="20"/>
-          <w:szCs w:val="20"/>
-        </w:rPr>
-        <w:t>•</w:t>
-      </w:r>
-      <w:r>
-        <w:rPr>
-          <w:rFonts w:ascii="Times New Roman" w:eastAsia="Times New Roman" w:hAnsi="Times New Roman" w:cs="Times New Roman"/>
-          <w:sz w:val="20"/>
-          <w:szCs w:val="20"/>
-        </w:rPr>
-        <w:t xml:space="preserve"> </w:t>
-      </w:r>
-      <w:r>
-        <w:rPr>
-          <w:rFonts w:ascii="Times New Roman" w:eastAsia="Times New Roman" w:hAnsi="Times New Roman" w:cs="Times New Roman"/>
-          <w:sz w:val="20"/>
-          <w:szCs w:val="20"/>
-        </w:rPr>
-        <w:t>Updated</w:t>
-      </w:r>
-      <w:r>
-        <w:rPr>
-          <w:rFonts w:ascii="Times New Roman" w:eastAsia="Times New Roman" w:hAnsi="Times New Roman" w:cs="Times New Roman"/>
-          <w:sz w:val="20"/>
-          <w:szCs w:val="20"/>
-        </w:rPr>
-        <w:t xml:space="preserve"> </w:t>
-      </w:r>
-      <w:r>
-        <w:rPr>
-          <w:rFonts w:ascii="Times New Roman" w:eastAsia="Times New Roman" w:hAnsi="Times New Roman" w:cs="Times New Roman"/>
-          <w:sz w:val="20"/>
-          <w:szCs w:val="20"/>
-        </w:rPr>
-        <w:t xml:space="preserve">Sample API demonstrating the RESTful principles to </w:t>
-      </w:r>
-      <w:r>
-        <w:rPr>
-          <w:rFonts w:ascii="Times New Roman" w:eastAsia="Times New Roman" w:hAnsi="Times New Roman" w:cs="Times New Roman"/>
-          <w:sz w:val="20"/>
-          <w:szCs w:val="20"/>
-        </w:rPr>
-        <w:t xml:space="preserve">match </w:t>
-      </w:r>
-      <w:r>
-        <w:rPr>
-          <w:rFonts w:ascii="Times New Roman" w:eastAsia="Times New Roman" w:hAnsi="Times New Roman" w:cs="Times New Roman"/>
-          <w:sz w:val="20"/>
-          <w:szCs w:val="20"/>
-        </w:rPr>
-        <w:t>API Standards document</w:t>
-      </w:r>
-      <w:r>
-        <w:rPr>
-          <w:rFonts w:ascii="Times New Roman" w:eastAsia="Times New Roman" w:hAnsi="Times New Roman" w:cs="Times New Roman"/>
-          <w:sz w:val="20"/>
-          <w:szCs w:val="20"/>
-        </w:rPr>
-        <w:t>ation</w:t>
-      </w:r>
-      <w:r>
-        <w:rPr>
-          <w:rFonts w:ascii="Times New Roman" w:eastAsia="Times New Roman" w:hAnsi="Times New Roman" w:cs="Times New Roman"/>
-          <w:sz w:val="20"/>
-          <w:szCs w:val="20"/>
-        </w:rPr>
-        <w:t>.</w:t>
-      </w:r>
-      <w:r>
-        <w:rPr>
-          <w:rFonts w:ascii="Times New Roman" w:eastAsia="Times New Roman" w:hAnsi="Times New Roman" w:cs="Times New Roman"/>
-          <w:sz w:val="20"/>
-          <w:szCs w:val="20"/>
-        </w:rPr>
-        <w:t xml:space="preserve">  </w:t>
-      </w:r>
-      <w:r>
-        <w:rPr>
-          <w:rFonts w:ascii="Times New Roman" w:eastAsia="Times New Roman" w:hAnsi="Times New Roman" w:cs="Times New Roman"/>
-          <w:sz w:val="20"/>
-          <w:szCs w:val="20"/>
-        </w:rPr>
-        <w:t xml:space="preserve">Implemented </w:t>
-      </w:r>
-      <w:r>
-        <w:rPr>
-          <w:rFonts w:ascii="Times New Roman" w:eastAsia="Times New Roman" w:hAnsi="Times New Roman" w:cs="Times New Roman"/>
-          <w:sz w:val="20"/>
-          <w:szCs w:val="20"/>
-        </w:rPr>
-        <w:t xml:space="preserve">multiple new </w:t>
-      </w:r>
-      <w:r>
-        <w:rPr>
-          <w:rFonts w:ascii="Times New Roman" w:eastAsia="Times New Roman" w:hAnsi="Times New Roman" w:cs="Times New Roman"/>
-          <w:sz w:val="20"/>
-          <w:szCs w:val="20"/>
-        </w:rPr>
-        <w:t xml:space="preserve">                                                                                                        </w:t>
-      </w:r>
-      <w:r>
-        <w:rPr>
-          <w:rFonts w:ascii="Times New Roman" w:eastAsia="Times New Roman" w:hAnsi="Times New Roman" w:cs="Times New Roman"/>
-          <w:sz w:val="20"/>
-          <w:szCs w:val="20"/>
-        </w:rPr>
-        <w:t xml:space="preserve">endpoints and </w:t>
-      </w:r>
-      <w:r>
-        <w:rPr>
-          <w:rFonts w:ascii="Times New Roman" w:eastAsia="Times New Roman" w:hAnsi="Times New Roman" w:cs="Times New Roman"/>
-          <w:sz w:val="20"/>
-          <w:szCs w:val="20"/>
-        </w:rPr>
-        <w:t>API key authorization</w:t>
-      </w:r>
-      <w:r>
-        <w:rPr>
-          <w:rFonts w:ascii="Times New Roman" w:eastAsia="Times New Roman" w:hAnsi="Times New Roman" w:cs="Times New Roman"/>
-          <w:sz w:val="20"/>
-          <w:szCs w:val="20"/>
-        </w:rPr>
-        <w:t xml:space="preserve"> i</w:t>
-      </w:r>
-      <w:r>
-        <w:rPr>
-          <w:rFonts w:ascii="Times New Roman" w:eastAsia="Times New Roman" w:hAnsi="Times New Roman" w:cs="Times New Roman"/>
-          <w:sz w:val="20"/>
-          <w:szCs w:val="20"/>
-        </w:rPr>
-        <w:t>n C#</w:t>
-      </w:r>
-      <w:r>
-        <w:rPr>
-          <w:rFonts w:ascii="Times New Roman" w:eastAsia="Times New Roman" w:hAnsi="Times New Roman" w:cs="Times New Roman"/>
-          <w:sz w:val="20"/>
-          <w:szCs w:val="20"/>
-        </w:rPr>
-        <w:t>,</w:t>
-      </w:r>
-      <w:r>
-        <w:rPr>
-          <w:rFonts w:ascii="Times New Roman" w:eastAsia="Times New Roman" w:hAnsi="Times New Roman" w:cs="Times New Roman"/>
-          <w:sz w:val="20"/>
-          <w:szCs w:val="20"/>
-        </w:rPr>
-        <w:t xml:space="preserve"> using .NET Core and Swagger.</w:t>
       </w:r>
     </w:p>
     <w:p>
@@ -853,71 +1227,39 @@
           <w:sz w:val="20"/>
           <w:szCs w:val="20"/>
         </w:rPr>
-        <w:t xml:space="preserve"> </w:t>
-      </w:r>
-      <w:r>
-        <w:rPr>
-          <w:rFonts w:ascii="Times New Roman" w:eastAsia="Times New Roman" w:hAnsi="Times New Roman" w:cs="Times New Roman"/>
-          <w:sz w:val="20"/>
-          <w:szCs w:val="20"/>
-        </w:rPr>
-        <w:t>Designed</w:t>
-      </w:r>
-      <w:r>
-        <w:rPr>
-          <w:rFonts w:ascii="Times New Roman" w:eastAsia="Times New Roman" w:hAnsi="Times New Roman" w:cs="Times New Roman"/>
-          <w:sz w:val="20"/>
-          <w:szCs w:val="20"/>
-        </w:rPr>
-        <w:t xml:space="preserve"> a template </w:t>
-      </w:r>
-      <w:r>
-        <w:rPr>
-          <w:rFonts w:ascii="Times New Roman" w:eastAsia="Times New Roman" w:hAnsi="Times New Roman" w:cs="Times New Roman"/>
-          <w:sz w:val="20"/>
-          <w:szCs w:val="20"/>
-        </w:rPr>
-        <w:t xml:space="preserve">to </w:t>
-      </w:r>
-      <w:r>
-        <w:rPr>
-          <w:rFonts w:ascii="Times New Roman" w:eastAsia="Times New Roman" w:hAnsi="Times New Roman" w:cs="Times New Roman"/>
-          <w:sz w:val="20"/>
-          <w:szCs w:val="20"/>
-        </w:rPr>
-        <w:t xml:space="preserve">test APIs, using </w:t>
-      </w:r>
-      <w:r>
-        <w:rPr>
-          <w:rFonts w:ascii="Times New Roman" w:eastAsia="Times New Roman" w:hAnsi="Times New Roman" w:cs="Times New Roman"/>
-          <w:sz w:val="20"/>
-          <w:szCs w:val="20"/>
-        </w:rPr>
-        <w:t>the Sample API ab</w:t>
-      </w:r>
-      <w:r>
-        <w:rPr>
-          <w:rFonts w:ascii="Times New Roman" w:eastAsia="Times New Roman" w:hAnsi="Times New Roman" w:cs="Times New Roman"/>
-          <w:sz w:val="20"/>
-          <w:szCs w:val="20"/>
-        </w:rPr>
-        <w:t>ove</w:t>
-      </w:r>
-      <w:r>
-        <w:rPr>
-          <w:rFonts w:ascii="Times New Roman" w:eastAsia="Times New Roman" w:hAnsi="Times New Roman" w:cs="Times New Roman"/>
-          <w:sz w:val="20"/>
-          <w:szCs w:val="20"/>
-        </w:rPr>
-        <w:t xml:space="preserve"> as a testbed.</w:t>
-      </w:r>
-      <w:r>
-        <w:rPr>
-          <w:rFonts w:ascii="Times New Roman" w:eastAsia="Times New Roman" w:hAnsi="Times New Roman" w:cs="Times New Roman"/>
-          <w:sz w:val="20"/>
-          <w:szCs w:val="20"/>
-        </w:rPr>
-        <w:t xml:space="preserve">  </w:t>
+        <w:t xml:space="preserve"> Developed a network of bots</w:t>
+      </w:r>
+      <w:r>
+        <w:rPr>
+          <w:rFonts w:ascii="Times New Roman" w:eastAsia="Times New Roman" w:hAnsi="Times New Roman" w:cs="Times New Roman"/>
+          <w:sz w:val="20"/>
+          <w:szCs w:val="20"/>
+        </w:rPr>
+        <w:t xml:space="preserve"> in Node.js</w:t>
+      </w:r>
+      <w:r>
+        <w:rPr>
+          <w:rFonts w:ascii="Times New Roman" w:eastAsia="Times New Roman" w:hAnsi="Times New Roman" w:cs="Times New Roman"/>
+          <w:sz w:val="20"/>
+          <w:szCs w:val="20"/>
+        </w:rPr>
+        <w:t xml:space="preserve"> designed for</w:t>
+      </w:r>
+      <w:r>
+        <w:rPr>
+          <w:rFonts w:ascii="Times New Roman" w:eastAsia="Times New Roman" w:hAnsi="Times New Roman" w:cs="Times New Roman"/>
+          <w:sz w:val="20"/>
+          <w:szCs w:val="20"/>
+        </w:rPr>
+        <w:t xml:space="preserve"> Cryptocurrency and Finance-based Discord discussions</w:t>
+      </w:r>
+      <w:r>
+        <w:rPr>
+          <w:rFonts w:ascii="Times New Roman" w:eastAsia="Times New Roman" w:hAnsi="Times New Roman" w:cs="Times New Roman"/>
+          <w:sz w:val="20"/>
+          <w:szCs w:val="20"/>
+        </w:rPr>
+        <w:t>.</w:t>
       </w:r>
     </w:p>
     <w:p>
@@ -942,7 +1284,15 @@
           <w:sz w:val="20"/>
           <w:szCs w:val="20"/>
         </w:rPr>
-        <w:t xml:space="preserve"> Published template to help incoming employees easily test their APIs as part of a pipeline.</w:t>
+        <w:t xml:space="preserve"> </w:t>
+      </w:r>
+      <w:r>
+        <w:rPr>
+          <w:rFonts w:ascii="Times New Roman" w:eastAsia="Times New Roman" w:hAnsi="Times New Roman" w:cs="Times New Roman"/>
+          <w:sz w:val="20"/>
+          <w:szCs w:val="20"/>
+        </w:rPr>
+        <w:t>Reduced subscription price by $500 per account with my network.</w:t>
       </w:r>
     </w:p>
     <w:p>
@@ -953,265 +1303,196 @@
           <w:szCs w:val="20"/>
         </w:rPr>
       </w:pPr>
-      <w:r>
-        <w:rPr>
-          <w:rFonts w:ascii="Times New Roman" w:eastAsia="Times New Roman" w:hAnsi="Times New Roman" w:cs="Times New Roman"/>
-          <w:sz w:val="20"/>
-          <w:szCs w:val="20"/>
-        </w:rPr>
-        <w:t>•</w:t>
-      </w:r>
-      <w:r>
-        <w:rPr>
-          <w:rFonts w:ascii="Times New Roman" w:eastAsia="Times New Roman" w:hAnsi="Times New Roman" w:cs="Times New Roman"/>
-          <w:sz w:val="20"/>
-          <w:szCs w:val="20"/>
-        </w:rPr>
-        <w:t xml:space="preserve"> </w:t>
-      </w:r>
-      <w:r>
-        <w:rPr>
-          <w:rFonts w:ascii="Times New Roman" w:eastAsia="Times New Roman" w:hAnsi="Times New Roman" w:cs="Times New Roman"/>
-          <w:sz w:val="20"/>
-          <w:szCs w:val="20"/>
-        </w:rPr>
-        <w:t>Built a</w:t>
-      </w:r>
-      <w:r>
-        <w:rPr>
-          <w:rFonts w:ascii="Times New Roman" w:eastAsia="Times New Roman" w:hAnsi="Times New Roman" w:cs="Times New Roman"/>
-          <w:sz w:val="20"/>
-          <w:szCs w:val="20"/>
-        </w:rPr>
-        <w:t>n</w:t>
-      </w:r>
-      <w:r>
-        <w:rPr>
-          <w:rFonts w:ascii="Times New Roman" w:eastAsia="Times New Roman" w:hAnsi="Times New Roman" w:cs="Times New Roman"/>
-          <w:sz w:val="20"/>
-          <w:szCs w:val="20"/>
-        </w:rPr>
-        <w:t xml:space="preserve"> Exchange Rate API </w:t>
-      </w:r>
-      <w:r>
-        <w:rPr>
-          <w:rFonts w:ascii="Times New Roman" w:eastAsia="Times New Roman" w:hAnsi="Times New Roman" w:cs="Times New Roman"/>
-          <w:sz w:val="20"/>
-          <w:szCs w:val="20"/>
-        </w:rPr>
-        <w:t>testing suite t</w:t>
-      </w:r>
-      <w:r>
-        <w:rPr>
-          <w:rFonts w:ascii="Times New Roman" w:eastAsia="Times New Roman" w:hAnsi="Times New Roman" w:cs="Times New Roman"/>
-          <w:sz w:val="20"/>
-          <w:szCs w:val="20"/>
-        </w:rPr>
-        <w:t xml:space="preserve">o perform </w:t>
-      </w:r>
-      <w:r>
-        <w:rPr>
-          <w:rFonts w:ascii="Times New Roman" w:eastAsia="Times New Roman" w:hAnsi="Times New Roman" w:cs="Times New Roman"/>
-          <w:sz w:val="20"/>
-          <w:szCs w:val="20"/>
-        </w:rPr>
-        <w:t xml:space="preserve">automated testing </w:t>
-      </w:r>
-      <w:r>
-        <w:rPr>
-          <w:rFonts w:ascii="Times New Roman" w:eastAsia="Times New Roman" w:hAnsi="Times New Roman" w:cs="Times New Roman"/>
-          <w:sz w:val="20"/>
-          <w:szCs w:val="20"/>
-        </w:rPr>
-        <w:t>using SpecFlow</w:t>
-      </w:r>
-      <w:r>
-        <w:rPr>
-          <w:rFonts w:ascii="Times New Roman" w:eastAsia="Times New Roman" w:hAnsi="Times New Roman" w:cs="Times New Roman"/>
-          <w:sz w:val="20"/>
-          <w:szCs w:val="20"/>
-        </w:rPr>
-        <w:t>.</w:t>
-      </w:r>
     </w:p>
     <w:p>
       <w:pPr>
         <w:rPr>
           <w:rFonts w:ascii="Times New Roman" w:eastAsia="Times New Roman" w:hAnsi="Times New Roman" w:cs="Times New Roman"/>
-          <w:sz w:val="20"/>
-          <w:szCs w:val="20"/>
-        </w:rPr>
-      </w:pPr>
-      <w:r>
-        <w:rPr>
-          <w:rFonts w:ascii="Times New Roman" w:eastAsia="Times New Roman" w:hAnsi="Times New Roman" w:cs="Times New Roman"/>
-          <w:sz w:val="20"/>
-          <w:szCs w:val="20"/>
-        </w:rPr>
-        <w:t>•</w:t>
-      </w:r>
-      <w:r>
-        <w:rPr>
-          <w:rFonts w:ascii="Times New Roman" w:eastAsia="Times New Roman" w:hAnsi="Times New Roman" w:cs="Times New Roman"/>
-          <w:sz w:val="20"/>
-          <w:szCs w:val="20"/>
-        </w:rPr>
-        <w:t xml:space="preserve"> Cooperated with Head Financial Team to develop the suite to their needs and specifications.</w:t>
+          <w:b/>
+          <w:sz w:val="20"/>
+          <w:szCs w:val="20"/>
+          <w:u w:val="single"/>
+        </w:rPr>
+      </w:pPr>
+      <w:r>
+        <w:rPr>
+          <w:rFonts w:ascii="Times New Roman" w:eastAsia="Times New Roman" w:hAnsi="Times New Roman" w:cs="Times New Roman"/>
+          <w:b/>
+          <w:sz w:val="20"/>
+          <w:szCs w:val="20"/>
+          <w:u w:val="single"/>
+        </w:rPr>
+        <w:t>Projects</w:t>
+      </w:r>
+      <w:r>
+        <w:rPr>
+          <w:rFonts w:ascii="Times New Roman" w:eastAsia="Times New Roman" w:hAnsi="Times New Roman" w:cs="Times New Roman"/>
+          <w:b/>
+          <w:sz w:val="20"/>
+          <w:szCs w:val="20"/>
+          <w:u w:val="single"/>
+        </w:rPr>
+        <w:t>:</w:t>
       </w:r>
     </w:p>
     <w:p>
       <w:pPr>
         <w:rPr>
           <w:rFonts w:ascii="Times New Roman" w:eastAsia="Times New Roman" w:hAnsi="Times New Roman" w:cs="Times New Roman"/>
-          <w:sz w:val="20"/>
-          <w:szCs w:val="20"/>
-        </w:rPr>
-      </w:pPr>
-      <w:r>
-        <w:rPr>
-          <w:rFonts w:ascii="Times New Roman" w:eastAsia="Times New Roman" w:hAnsi="Times New Roman" w:cs="Times New Roman"/>
-          <w:sz w:val="20"/>
-          <w:szCs w:val="20"/>
-        </w:rPr>
-        <w:t>•</w:t>
-      </w:r>
-      <w:r>
-        <w:rPr>
-          <w:rFonts w:ascii="Times New Roman" w:eastAsia="Times New Roman" w:hAnsi="Times New Roman" w:cs="Times New Roman"/>
-          <w:sz w:val="20"/>
-          <w:szCs w:val="20"/>
-        </w:rPr>
-        <w:t xml:space="preserve"> Led meetings, participated in code reviews, and refined cooperative development mindsets and practices with AGILE.</w:t>
+          <w:b/>
+          <w:bCs/>
+          <w:sz w:val="20"/>
+          <w:szCs w:val="20"/>
+        </w:rPr>
+      </w:pPr>
+      <w:proofErr w:type="spellStart"/>
+      <w:r>
+        <w:rPr>
+          <w:rFonts w:ascii="Times New Roman" w:eastAsia="Times New Roman" w:hAnsi="Times New Roman" w:cs="Times New Roman"/>
+          <w:b/>
+          <w:sz w:val="20"/>
+          <w:szCs w:val="20"/>
+        </w:rPr>
+        <w:t>Donatio</w:t>
+      </w:r>
+      <w:proofErr w:type="spellEnd"/>
+      <w:r>
+        <w:rPr>
+          <w:rFonts w:ascii="Times New Roman" w:eastAsia="Times New Roman" w:hAnsi="Times New Roman" w:cs="Times New Roman"/>
+          <w:b/>
+          <w:sz w:val="20"/>
+          <w:szCs w:val="20"/>
+        </w:rPr>
+        <w:t xml:space="preserve">: </w:t>
+      </w:r>
+      <w:r>
+        <w:rPr>
+          <w:rFonts w:ascii="Times New Roman" w:eastAsia="Times New Roman" w:hAnsi="Times New Roman" w:cs="Times New Roman"/>
+          <w:bCs/>
+          <w:sz w:val="20"/>
+          <w:szCs w:val="20"/>
+        </w:rPr>
+        <w:t>(donatio-site.herokuapp.com)</w:t>
+      </w:r>
+      <w:r>
+        <w:rPr>
+          <w:rFonts w:ascii="Times New Roman" w:eastAsia="Times New Roman" w:hAnsi="Times New Roman" w:cs="Times New Roman"/>
+          <w:sz w:val="20"/>
+          <w:szCs w:val="20"/>
+        </w:rPr>
+        <w:tab/>
+      </w:r>
+      <w:r>
+        <w:rPr>
+          <w:rFonts w:ascii="Times New Roman" w:eastAsia="Times New Roman" w:hAnsi="Times New Roman" w:cs="Times New Roman"/>
+          <w:sz w:val="20"/>
+          <w:szCs w:val="20"/>
+        </w:rPr>
+        <w:t xml:space="preserve">   </w:t>
+      </w:r>
+      <w:r>
+        <w:rPr>
+          <w:rFonts w:ascii="Times New Roman" w:eastAsia="Times New Roman" w:hAnsi="Times New Roman" w:cs="Times New Roman"/>
+          <w:sz w:val="20"/>
+          <w:szCs w:val="20"/>
+        </w:rPr>
+        <w:t xml:space="preserve">            </w:t>
+      </w:r>
+      <w:r>
+        <w:rPr>
+          <w:rFonts w:ascii="Times New Roman" w:eastAsia="Times New Roman" w:hAnsi="Times New Roman" w:cs="Times New Roman"/>
+          <w:sz w:val="20"/>
+          <w:szCs w:val="20"/>
+        </w:rPr>
+        <w:tab/>
+      </w:r>
+      <w:r>
+        <w:rPr>
+          <w:rFonts w:ascii="Times New Roman" w:eastAsia="Times New Roman" w:hAnsi="Times New Roman" w:cs="Times New Roman"/>
+          <w:sz w:val="20"/>
+          <w:szCs w:val="20"/>
+        </w:rPr>
+        <w:tab/>
+        <w:t xml:space="preserve">                                                                   </w:t>
+      </w:r>
+      <w:r>
+        <w:rPr>
+          <w:rFonts w:ascii="Times New Roman" w:eastAsia="Times New Roman" w:hAnsi="Times New Roman" w:cs="Times New Roman"/>
+          <w:b/>
+          <w:bCs/>
+          <w:sz w:val="20"/>
+          <w:szCs w:val="20"/>
+        </w:rPr>
+        <w:t>J</w:t>
+      </w:r>
+      <w:r>
+        <w:rPr>
+          <w:rFonts w:ascii="Times New Roman" w:eastAsia="Times New Roman" w:hAnsi="Times New Roman" w:cs="Times New Roman"/>
+          <w:b/>
+          <w:bCs/>
+          <w:sz w:val="20"/>
+          <w:szCs w:val="20"/>
+        </w:rPr>
+        <w:t>une</w:t>
+      </w:r>
+      <w:r>
+        <w:rPr>
+          <w:rFonts w:ascii="Times New Roman" w:eastAsia="Times New Roman" w:hAnsi="Times New Roman" w:cs="Times New Roman"/>
+          <w:b/>
+          <w:bCs/>
+          <w:sz w:val="20"/>
+          <w:szCs w:val="20"/>
+        </w:rPr>
+        <w:t xml:space="preserve"> 2020</w:t>
+      </w:r>
+      <w:r>
+        <w:rPr>
+          <w:rFonts w:ascii="Times New Roman" w:eastAsia="Times New Roman" w:hAnsi="Times New Roman" w:cs="Times New Roman"/>
+          <w:b/>
+          <w:bCs/>
+          <w:sz w:val="20"/>
+          <w:szCs w:val="20"/>
+        </w:rPr>
+        <w:t xml:space="preserve"> </w:t>
+      </w:r>
+      <w:r>
+        <w:rPr>
+          <w:rFonts w:ascii="Times New Roman" w:eastAsia="Times New Roman" w:hAnsi="Times New Roman" w:cs="Times New Roman"/>
+          <w:b/>
+          <w:bCs/>
+          <w:sz w:val="20"/>
+          <w:szCs w:val="20"/>
+        </w:rPr>
+        <w:t xml:space="preserve">- </w:t>
+      </w:r>
+      <w:r>
+        <w:rPr>
+          <w:rFonts w:ascii="Times New Roman" w:eastAsia="Times New Roman" w:hAnsi="Times New Roman" w:cs="Times New Roman"/>
+          <w:b/>
+          <w:bCs/>
+          <w:sz w:val="20"/>
+          <w:szCs w:val="20"/>
+        </w:rPr>
+        <w:t>Present</w:t>
       </w:r>
     </w:p>
     <w:p>
       <w:pPr>
         <w:rPr>
           <w:rFonts w:ascii="Times New Roman" w:eastAsia="Times New Roman" w:hAnsi="Times New Roman" w:cs="Times New Roman"/>
-          <w:sz w:val="20"/>
-          <w:szCs w:val="20"/>
-          <w:highlight w:val="yellow"/>
-        </w:rPr>
-      </w:pPr>
-      <w:r>
-        <w:rPr>
-          <w:rFonts w:ascii="Times New Roman" w:eastAsia="Times New Roman" w:hAnsi="Times New Roman" w:cs="Times New Roman"/>
-          <w:b/>
-          <w:sz w:val="20"/>
-          <w:szCs w:val="20"/>
-        </w:rPr>
-        <w:t>ChainStreet Capital</w:t>
-      </w:r>
-      <w:r>
-        <w:rPr>
-          <w:rFonts w:ascii="Times New Roman" w:eastAsia="Times New Roman" w:hAnsi="Times New Roman" w:cs="Times New Roman"/>
-          <w:b/>
-          <w:sz w:val="20"/>
-          <w:szCs w:val="20"/>
-        </w:rPr>
-        <w:t xml:space="preserve">: </w:t>
-      </w:r>
-      <w:r>
-        <w:rPr>
-          <w:rFonts w:ascii="Times New Roman" w:eastAsia="Times New Roman" w:hAnsi="Times New Roman" w:cs="Times New Roman"/>
-          <w:sz w:val="20"/>
-          <w:szCs w:val="20"/>
-        </w:rPr>
-        <w:t>Developer</w:t>
-      </w:r>
-      <w:r>
-        <w:rPr>
-          <w:rFonts w:ascii="Times New Roman" w:eastAsia="Times New Roman" w:hAnsi="Times New Roman" w:cs="Times New Roman"/>
-          <w:sz w:val="20"/>
-          <w:szCs w:val="20"/>
-        </w:rPr>
-        <w:t xml:space="preserve">, </w:t>
-      </w:r>
-      <w:r>
-        <w:rPr>
-          <w:rFonts w:ascii="Times New Roman" w:eastAsia="Times New Roman" w:hAnsi="Times New Roman" w:cs="Times New Roman"/>
-          <w:sz w:val="20"/>
-          <w:szCs w:val="20"/>
-        </w:rPr>
-        <w:t>Remote</w:t>
-      </w:r>
-      <w:r>
-        <w:rPr>
-          <w:rFonts w:ascii="Times New Roman" w:eastAsia="Times New Roman" w:hAnsi="Times New Roman" w:cs="Times New Roman"/>
-          <w:sz w:val="20"/>
-          <w:szCs w:val="20"/>
-        </w:rPr>
-        <w:t xml:space="preserve">     </w:t>
-      </w:r>
-      <w:r>
-        <w:rPr>
-          <w:rFonts w:ascii="Times New Roman" w:eastAsia="Times New Roman" w:hAnsi="Times New Roman" w:cs="Times New Roman"/>
-          <w:sz w:val="20"/>
-          <w:szCs w:val="20"/>
-        </w:rPr>
-        <w:tab/>
-        <w:t xml:space="preserve">                   </w:t>
-      </w:r>
-      <w:r>
-        <w:rPr>
-          <w:rFonts w:ascii="Times New Roman" w:eastAsia="Times New Roman" w:hAnsi="Times New Roman" w:cs="Times New Roman"/>
-          <w:sz w:val="20"/>
-          <w:szCs w:val="20"/>
-        </w:rPr>
-        <w:tab/>
-        <w:t xml:space="preserve">             </w:t>
-      </w:r>
-      <w:r>
-        <w:rPr>
-          <w:rFonts w:ascii="Times New Roman" w:eastAsia="Times New Roman" w:hAnsi="Times New Roman" w:cs="Times New Roman"/>
-          <w:sz w:val="20"/>
-          <w:szCs w:val="20"/>
-        </w:rPr>
-        <w:tab/>
-        <w:t xml:space="preserve">           </w:t>
-      </w:r>
-      <w:r>
-        <w:rPr>
-          <w:rFonts w:ascii="Times New Roman" w:eastAsia="Times New Roman" w:hAnsi="Times New Roman" w:cs="Times New Roman"/>
-          <w:sz w:val="20"/>
-          <w:szCs w:val="20"/>
-        </w:rPr>
-        <w:tab/>
-      </w:r>
-      <w:r>
-        <w:rPr>
-          <w:rFonts w:ascii="Times New Roman" w:eastAsia="Times New Roman" w:hAnsi="Times New Roman" w:cs="Times New Roman"/>
-          <w:sz w:val="20"/>
-          <w:szCs w:val="20"/>
-        </w:rPr>
-        <w:tab/>
-      </w:r>
-      <w:r>
-        <w:rPr>
-          <w:rFonts w:ascii="Times New Roman" w:eastAsia="Times New Roman" w:hAnsi="Times New Roman" w:cs="Times New Roman"/>
-          <w:sz w:val="20"/>
-          <w:szCs w:val="20"/>
-        </w:rPr>
-        <w:tab/>
-      </w:r>
-      <w:r>
-        <w:rPr>
-          <w:rFonts w:ascii="Times New Roman" w:eastAsia="Times New Roman" w:hAnsi="Times New Roman" w:cs="Times New Roman"/>
-          <w:sz w:val="20"/>
-          <w:szCs w:val="20"/>
-        </w:rPr>
-        <w:tab/>
-        <w:t xml:space="preserve">     </w:t>
-      </w:r>
-      <w:r>
-        <w:rPr>
-          <w:rFonts w:ascii="Times New Roman" w:eastAsia="Times New Roman" w:hAnsi="Times New Roman" w:cs="Times New Roman"/>
           <w:b/>
           <w:bCs/>
           <w:sz w:val="20"/>
           <w:szCs w:val="20"/>
         </w:rPr>
-        <w:t>Summer 2018</w:t>
+      </w:pPr>
+      <w:r>
+        <w:rPr>
+          <w:rFonts w:ascii="Times New Roman" w:eastAsia="Times New Roman" w:hAnsi="Times New Roman" w:cs="Times New Roman"/>
+          <w:sz w:val="20"/>
+          <w:szCs w:val="20"/>
+        </w:rPr>
+        <w:t>•</w:t>
       </w:r>
       <w:r>
         <w:rPr>
@@ -1220,6 +1501,40 @@
           <w:szCs w:val="20"/>
         </w:rPr>
         <w:t xml:space="preserve"> </w:t>
+      </w:r>
+      <w:r>
+        <w:rPr>
+          <w:rFonts w:ascii="Times New Roman" w:eastAsia="Times New Roman" w:hAnsi="Times New Roman" w:cs="Times New Roman"/>
+          <w:sz w:val="20"/>
+          <w:szCs w:val="20"/>
+        </w:rPr>
+        <w:t xml:space="preserve">Led </w:t>
+      </w:r>
+      <w:r>
+        <w:rPr>
+          <w:rFonts w:ascii="Times New Roman" w:eastAsia="Times New Roman" w:hAnsi="Times New Roman" w:cs="Times New Roman"/>
+          <w:sz w:val="20"/>
+          <w:szCs w:val="20"/>
+        </w:rPr>
+        <w:t xml:space="preserve">development team for the AWS </w:t>
+      </w:r>
+      <w:proofErr w:type="spellStart"/>
+      <w:r>
+        <w:rPr>
+          <w:rFonts w:ascii="Times New Roman" w:eastAsia="Times New Roman" w:hAnsi="Times New Roman" w:cs="Times New Roman"/>
+          <w:sz w:val="20"/>
+          <w:szCs w:val="20"/>
+        </w:rPr>
+        <w:t>Buildathon</w:t>
+      </w:r>
+      <w:proofErr w:type="spellEnd"/>
+      <w:r>
+        <w:rPr>
+          <w:rFonts w:ascii="Times New Roman" w:eastAsia="Times New Roman" w:hAnsi="Times New Roman" w:cs="Times New Roman"/>
+          <w:sz w:val="20"/>
+          <w:szCs w:val="20"/>
+        </w:rPr>
+        <w:t xml:space="preserve"> 2020, including organizing team meetings and drafting development schedules.</w:t>
       </w:r>
     </w:p>
     <w:p>
@@ -1244,39 +1559,63 @@
           <w:sz w:val="20"/>
           <w:szCs w:val="20"/>
         </w:rPr>
-        <w:t xml:space="preserve"> Developed a network of bots</w:t>
-      </w:r>
-      <w:r>
-        <w:rPr>
-          <w:rFonts w:ascii="Times New Roman" w:eastAsia="Times New Roman" w:hAnsi="Times New Roman" w:cs="Times New Roman"/>
-          <w:sz w:val="20"/>
-          <w:szCs w:val="20"/>
-        </w:rPr>
-        <w:t xml:space="preserve"> in Node.js</w:t>
-      </w:r>
-      <w:r>
-        <w:rPr>
-          <w:rFonts w:ascii="Times New Roman" w:eastAsia="Times New Roman" w:hAnsi="Times New Roman" w:cs="Times New Roman"/>
-          <w:sz w:val="20"/>
-          <w:szCs w:val="20"/>
-        </w:rPr>
-        <w:t xml:space="preserve"> designed for</w:t>
-      </w:r>
-      <w:r>
-        <w:rPr>
-          <w:rFonts w:ascii="Times New Roman" w:eastAsia="Times New Roman" w:hAnsi="Times New Roman" w:cs="Times New Roman"/>
-          <w:sz w:val="20"/>
-          <w:szCs w:val="20"/>
-        </w:rPr>
-        <w:t xml:space="preserve"> Cryptocurrency and Finance-based Discord discussions</w:t>
-      </w:r>
-      <w:r>
-        <w:rPr>
-          <w:rFonts w:ascii="Times New Roman" w:eastAsia="Times New Roman" w:hAnsi="Times New Roman" w:cs="Times New Roman"/>
-          <w:sz w:val="20"/>
-          <w:szCs w:val="20"/>
-        </w:rPr>
-        <w:t>.</w:t>
+        <w:t xml:space="preserve"> </w:t>
+      </w:r>
+      <w:r>
+        <w:rPr>
+          <w:rFonts w:ascii="Times New Roman" w:eastAsia="Times New Roman" w:hAnsi="Times New Roman" w:cs="Times New Roman"/>
+          <w:sz w:val="20"/>
+          <w:szCs w:val="20"/>
+        </w:rPr>
+        <w:t>Built a backend server</w:t>
+      </w:r>
+      <w:r>
+        <w:rPr>
+          <w:rFonts w:ascii="Times New Roman" w:eastAsia="Times New Roman" w:hAnsi="Times New Roman" w:cs="Times New Roman"/>
+          <w:sz w:val="20"/>
+          <w:szCs w:val="20"/>
+        </w:rPr>
+        <w:t xml:space="preserve"> on AWS </w:t>
+      </w:r>
+      <w:r>
+        <w:rPr>
+          <w:rFonts w:ascii="Times New Roman" w:eastAsia="Times New Roman" w:hAnsi="Times New Roman" w:cs="Times New Roman"/>
+          <w:sz w:val="20"/>
+          <w:szCs w:val="20"/>
+        </w:rPr>
+        <w:t>providing API query access through GraphQL</w:t>
+      </w:r>
+      <w:r>
+        <w:rPr>
+          <w:rFonts w:ascii="Times New Roman" w:eastAsia="Times New Roman" w:hAnsi="Times New Roman" w:cs="Times New Roman"/>
+          <w:sz w:val="20"/>
+          <w:szCs w:val="20"/>
+        </w:rPr>
+        <w:t xml:space="preserve"> to our </w:t>
+      </w:r>
+      <w:r>
+        <w:rPr>
+          <w:rFonts w:ascii="Times New Roman" w:eastAsia="Times New Roman" w:hAnsi="Times New Roman" w:cs="Times New Roman"/>
+          <w:sz w:val="20"/>
+          <w:szCs w:val="20"/>
+        </w:rPr>
+        <w:t>MongoDB Atlas</w:t>
+      </w:r>
+      <w:r>
+        <w:rPr>
+          <w:rFonts w:ascii="Times New Roman" w:eastAsia="Times New Roman" w:hAnsi="Times New Roman" w:cs="Times New Roman"/>
+          <w:sz w:val="20"/>
+          <w:szCs w:val="20"/>
+        </w:rPr>
+        <w:t xml:space="preserve"> database</w:t>
+      </w:r>
+      <w:r>
+        <w:rPr>
+          <w:rFonts w:ascii="Times New Roman" w:eastAsia="Times New Roman" w:hAnsi="Times New Roman" w:cs="Times New Roman"/>
+          <w:sz w:val="20"/>
+          <w:szCs w:val="20"/>
+        </w:rPr>
+        <w:t xml:space="preserve">.  </w:t>
       </w:r>
     </w:p>
     <w:p>
@@ -1309,7 +1648,39 @@
           <w:sz w:val="20"/>
           <w:szCs w:val="20"/>
         </w:rPr>
-        <w:t>Reduced subscription price by $500 per account with my network.</w:t>
+        <w:t>Wrote</w:t>
+      </w:r>
+      <w:r>
+        <w:rPr>
+          <w:rFonts w:ascii="Times New Roman" w:eastAsia="Times New Roman" w:hAnsi="Times New Roman" w:cs="Times New Roman"/>
+          <w:sz w:val="20"/>
+          <w:szCs w:val="20"/>
+        </w:rPr>
+        <w:t xml:space="preserve"> a Flutter mobile app with Dart</w:t>
+      </w:r>
+      <w:r>
+        <w:rPr>
+          <w:rFonts w:ascii="Times New Roman" w:eastAsia="Times New Roman" w:hAnsi="Times New Roman" w:cs="Times New Roman"/>
+          <w:sz w:val="20"/>
+          <w:szCs w:val="20"/>
+        </w:rPr>
+        <w:t xml:space="preserve"> </w:t>
+      </w:r>
+      <w:r>
+        <w:rPr>
+          <w:rFonts w:ascii="Times New Roman" w:eastAsia="Times New Roman" w:hAnsi="Times New Roman" w:cs="Times New Roman"/>
+          <w:sz w:val="20"/>
+          <w:szCs w:val="20"/>
+        </w:rPr>
+        <w:t>allowing users to see their details, including total donated, medals unlocked, and XP earned</w:t>
+      </w:r>
+      <w:r>
+        <w:rPr>
+          <w:rFonts w:ascii="Times New Roman" w:eastAsia="Times New Roman" w:hAnsi="Times New Roman" w:cs="Times New Roman"/>
+          <w:sz w:val="20"/>
+          <w:szCs w:val="20"/>
+        </w:rPr>
+        <w:t>.</w:t>
       </w:r>
     </w:p>
     <w:p>
@@ -1320,36 +1691,126 @@
           <w:szCs w:val="20"/>
         </w:rPr>
       </w:pPr>
+      <w:r>
+        <w:rPr>
+          <w:rFonts w:ascii="Times New Roman" w:eastAsia="Times New Roman" w:hAnsi="Times New Roman" w:cs="Times New Roman"/>
+          <w:sz w:val="20"/>
+          <w:szCs w:val="20"/>
+        </w:rPr>
+        <w:t>•</w:t>
+      </w:r>
+      <w:r>
+        <w:rPr>
+          <w:rFonts w:ascii="Times New Roman" w:eastAsia="Times New Roman" w:hAnsi="Times New Roman" w:cs="Times New Roman"/>
+          <w:sz w:val="20"/>
+          <w:szCs w:val="20"/>
+        </w:rPr>
+        <w:t xml:space="preserve"> Integrated a leaderboard to </w:t>
+      </w:r>
+      <w:r>
+        <w:rPr>
+          <w:rFonts w:ascii="Times New Roman" w:eastAsia="Times New Roman" w:hAnsi="Times New Roman" w:cs="Times New Roman"/>
+          <w:sz w:val="20"/>
+          <w:szCs w:val="20"/>
+        </w:rPr>
+        <w:t xml:space="preserve">let users </w:t>
+      </w:r>
+      <w:r>
+        <w:rPr>
+          <w:rFonts w:ascii="Times New Roman" w:eastAsia="Times New Roman" w:hAnsi="Times New Roman" w:cs="Times New Roman"/>
+          <w:sz w:val="20"/>
+          <w:szCs w:val="20"/>
+        </w:rPr>
+        <w:t>compare experience to all other users, with a weekly competition for most donated.</w:t>
+      </w:r>
     </w:p>
     <w:p>
       <w:pPr>
         <w:rPr>
           <w:rFonts w:ascii="Times New Roman" w:eastAsia="Times New Roman" w:hAnsi="Times New Roman" w:cs="Times New Roman"/>
-          <w:b/>
-          <w:sz w:val="20"/>
-          <w:szCs w:val="20"/>
-          <w:u w:val="single"/>
-        </w:rPr>
-      </w:pPr>
-      <w:r>
-        <w:rPr>
-          <w:rFonts w:ascii="Times New Roman" w:eastAsia="Times New Roman" w:hAnsi="Times New Roman" w:cs="Times New Roman"/>
-          <w:b/>
-          <w:sz w:val="20"/>
-          <w:szCs w:val="20"/>
-          <w:u w:val="single"/>
-        </w:rPr>
-        <w:t>Projects</w:t>
-      </w:r>
-      <w:r>
-        <w:rPr>
-          <w:rFonts w:ascii="Times New Roman" w:eastAsia="Times New Roman" w:hAnsi="Times New Roman" w:cs="Times New Roman"/>
-          <w:b/>
-          <w:sz w:val="20"/>
-          <w:szCs w:val="20"/>
-          <w:u w:val="single"/>
-        </w:rPr>
-        <w:t>:</w:t>
+          <w:sz w:val="20"/>
+          <w:szCs w:val="20"/>
+        </w:rPr>
+      </w:pPr>
+      <w:r>
+        <w:rPr>
+          <w:rFonts w:ascii="Times New Roman" w:eastAsia="Times New Roman" w:hAnsi="Times New Roman" w:cs="Times New Roman"/>
+          <w:sz w:val="20"/>
+          <w:szCs w:val="20"/>
+        </w:rPr>
+        <w:t>•</w:t>
+      </w:r>
+      <w:r>
+        <w:rPr>
+          <w:rFonts w:ascii="Times New Roman" w:eastAsia="Times New Roman" w:hAnsi="Times New Roman" w:cs="Times New Roman"/>
+          <w:sz w:val="20"/>
+          <w:szCs w:val="20"/>
+        </w:rPr>
+        <w:t xml:space="preserve"> </w:t>
+      </w:r>
+      <w:r>
+        <w:rPr>
+          <w:rFonts w:ascii="Times New Roman" w:eastAsia="Times New Roman" w:hAnsi="Times New Roman" w:cs="Times New Roman"/>
+          <w:sz w:val="20"/>
+          <w:szCs w:val="20"/>
+        </w:rPr>
+        <w:t>Developed</w:t>
+      </w:r>
+      <w:r>
+        <w:rPr>
+          <w:rFonts w:ascii="Times New Roman" w:eastAsia="Times New Roman" w:hAnsi="Times New Roman" w:cs="Times New Roman"/>
+          <w:sz w:val="20"/>
+          <w:szCs w:val="20"/>
+        </w:rPr>
+        <w:t xml:space="preserve"> a Chrome extension </w:t>
+      </w:r>
+      <w:r>
+        <w:rPr>
+          <w:rFonts w:ascii="Times New Roman" w:eastAsia="Times New Roman" w:hAnsi="Times New Roman" w:cs="Times New Roman"/>
+          <w:sz w:val="20"/>
+          <w:szCs w:val="20"/>
+        </w:rPr>
+        <w:t xml:space="preserve">to allow users to easily hook into their Amazon checkout page </w:t>
+      </w:r>
+      <w:r>
+        <w:rPr>
+          <w:rFonts w:ascii="Times New Roman" w:eastAsia="Times New Roman" w:hAnsi="Times New Roman" w:cs="Times New Roman"/>
+          <w:sz w:val="20"/>
+          <w:szCs w:val="20"/>
+        </w:rPr>
+        <w:t>with React</w:t>
+      </w:r>
+      <w:r>
+        <w:rPr>
+          <w:rFonts w:ascii="Times New Roman" w:eastAsia="Times New Roman" w:hAnsi="Times New Roman" w:cs="Times New Roman"/>
+          <w:sz w:val="20"/>
+          <w:szCs w:val="20"/>
+        </w:rPr>
+        <w:t>,</w:t>
+      </w:r>
+      <w:r>
+        <w:rPr>
+          <w:rFonts w:ascii="Times New Roman" w:eastAsia="Times New Roman" w:hAnsi="Times New Roman" w:cs="Times New Roman"/>
+          <w:sz w:val="20"/>
+          <w:szCs w:val="20"/>
+        </w:rPr>
+        <w:t xml:space="preserve"> Node</w:t>
+      </w:r>
+      <w:r>
+        <w:rPr>
+          <w:rFonts w:ascii="Times New Roman" w:eastAsia="Times New Roman" w:hAnsi="Times New Roman" w:cs="Times New Roman"/>
+          <w:sz w:val="20"/>
+          <w:szCs w:val="20"/>
+        </w:rPr>
+        <w:t>, and Amazon Pay</w:t>
+      </w:r>
+      <w:r>
+        <w:rPr>
+          <w:rFonts w:ascii="Times New Roman" w:eastAsia="Times New Roman" w:hAnsi="Times New Roman" w:cs="Times New Roman"/>
+          <w:sz w:val="20"/>
+          <w:szCs w:val="20"/>
+        </w:rPr>
+        <w:t xml:space="preserve">.  </w:t>
       </w:r>
     </w:p>
     <w:p>
@@ -1357,116 +1818,22 @@
         <w:rPr>
           <w:rFonts w:ascii="Times New Roman" w:eastAsia="Times New Roman" w:hAnsi="Times New Roman" w:cs="Times New Roman"/>
           <w:b/>
-          <w:bCs/>
-          <w:sz w:val="20"/>
-          <w:szCs w:val="20"/>
-        </w:rPr>
-      </w:pPr>
-      <w:proofErr w:type="spellStart"/>
-      <w:r>
-        <w:rPr>
-          <w:rFonts w:ascii="Times New Roman" w:eastAsia="Times New Roman" w:hAnsi="Times New Roman" w:cs="Times New Roman"/>
-          <w:b/>
-          <w:sz w:val="20"/>
-          <w:szCs w:val="20"/>
-        </w:rPr>
-        <w:t>Donatio</w:t>
-      </w:r>
-      <w:proofErr w:type="spellEnd"/>
-      <w:r>
-        <w:rPr>
-          <w:rFonts w:ascii="Times New Roman" w:eastAsia="Times New Roman" w:hAnsi="Times New Roman" w:cs="Times New Roman"/>
-          <w:b/>
-          <w:sz w:val="20"/>
-          <w:szCs w:val="20"/>
-        </w:rPr>
-        <w:t xml:space="preserve">: </w:t>
-      </w:r>
-      <w:r>
-        <w:rPr>
-          <w:rFonts w:ascii="Times New Roman" w:eastAsia="Times New Roman" w:hAnsi="Times New Roman" w:cs="Times New Roman"/>
-          <w:bCs/>
-          <w:sz w:val="20"/>
-          <w:szCs w:val="20"/>
-        </w:rPr>
-        <w:t>(donatio-site.herokuapp.com)</w:t>
-      </w:r>
-      <w:r>
-        <w:rPr>
-          <w:rFonts w:ascii="Times New Roman" w:eastAsia="Times New Roman" w:hAnsi="Times New Roman" w:cs="Times New Roman"/>
-          <w:sz w:val="20"/>
-          <w:szCs w:val="20"/>
-        </w:rPr>
-        <w:tab/>
-      </w:r>
-      <w:r>
-        <w:rPr>
-          <w:rFonts w:ascii="Times New Roman" w:eastAsia="Times New Roman" w:hAnsi="Times New Roman" w:cs="Times New Roman"/>
-          <w:sz w:val="20"/>
-          <w:szCs w:val="20"/>
-        </w:rPr>
-        <w:t xml:space="preserve">   </w:t>
-      </w:r>
-      <w:r>
-        <w:rPr>
-          <w:rFonts w:ascii="Times New Roman" w:eastAsia="Times New Roman" w:hAnsi="Times New Roman" w:cs="Times New Roman"/>
-          <w:sz w:val="20"/>
-          <w:szCs w:val="20"/>
-        </w:rPr>
-        <w:t xml:space="preserve">            </w:t>
-      </w:r>
-      <w:r>
-        <w:rPr>
-          <w:rFonts w:ascii="Times New Roman" w:eastAsia="Times New Roman" w:hAnsi="Times New Roman" w:cs="Times New Roman"/>
-          <w:sz w:val="20"/>
-          <w:szCs w:val="20"/>
-        </w:rPr>
-        <w:tab/>
-      </w:r>
-      <w:r>
-        <w:rPr>
-          <w:rFonts w:ascii="Times New Roman" w:eastAsia="Times New Roman" w:hAnsi="Times New Roman" w:cs="Times New Roman"/>
-          <w:sz w:val="20"/>
-          <w:szCs w:val="20"/>
-        </w:rPr>
-        <w:tab/>
-        <w:t xml:space="preserve">                                                                   </w:t>
-      </w:r>
-      <w:r>
-        <w:rPr>
-          <w:rFonts w:ascii="Times New Roman" w:eastAsia="Times New Roman" w:hAnsi="Times New Roman" w:cs="Times New Roman"/>
-          <w:b/>
-          <w:bCs/>
-          <w:sz w:val="20"/>
-          <w:szCs w:val="20"/>
-        </w:rPr>
-        <w:t>J</w:t>
-      </w:r>
-      <w:r>
-        <w:rPr>
-          <w:rFonts w:ascii="Times New Roman" w:eastAsia="Times New Roman" w:hAnsi="Times New Roman" w:cs="Times New Roman"/>
-          <w:b/>
-          <w:bCs/>
-          <w:sz w:val="20"/>
-          <w:szCs w:val="20"/>
-        </w:rPr>
-        <w:t>une</w:t>
-      </w:r>
-      <w:r>
-        <w:rPr>
-          <w:rFonts w:ascii="Times New Roman" w:eastAsia="Times New Roman" w:hAnsi="Times New Roman" w:cs="Times New Roman"/>
-          <w:b/>
-          <w:bCs/>
-          <w:sz w:val="20"/>
-          <w:szCs w:val="20"/>
-        </w:rPr>
-        <w:t xml:space="preserve"> 2020</w:t>
-      </w:r>
-      <w:r>
-        <w:rPr>
-          <w:rFonts w:ascii="Times New Roman" w:eastAsia="Times New Roman" w:hAnsi="Times New Roman" w:cs="Times New Roman"/>
-          <w:b/>
-          <w:bCs/>
+          <w:sz w:val="20"/>
+          <w:szCs w:val="20"/>
+          <w:u w:val="single"/>
+        </w:rPr>
+      </w:pPr>
+      <w:r>
+        <w:rPr>
+          <w:rFonts w:ascii="Times New Roman" w:eastAsia="Times New Roman" w:hAnsi="Times New Roman" w:cs="Times New Roman"/>
+          <w:sz w:val="20"/>
+          <w:szCs w:val="20"/>
+        </w:rPr>
+        <w:t>•</w:t>
+      </w:r>
+      <w:r>
+        <w:rPr>
+          <w:rFonts w:ascii="Times New Roman" w:eastAsia="Times New Roman" w:hAnsi="Times New Roman" w:cs="Times New Roman"/>
           <w:sz w:val="20"/>
           <w:szCs w:val="20"/>
         </w:rPr>
@@ -1475,22 +1842,98 @@
       <w:r>
         <w:rPr>
           <w:rFonts w:ascii="Times New Roman" w:eastAsia="Times New Roman" w:hAnsi="Times New Roman" w:cs="Times New Roman"/>
-          <w:b/>
-          <w:bCs/>
-          <w:sz w:val="20"/>
-          <w:szCs w:val="20"/>
-        </w:rPr>
-        <w:t xml:space="preserve">- </w:t>
-      </w:r>
-      <w:r>
-        <w:rPr>
-          <w:rFonts w:ascii="Times New Roman" w:eastAsia="Times New Roman" w:hAnsi="Times New Roman" w:cs="Times New Roman"/>
-          <w:b/>
-          <w:bCs/>
-          <w:sz w:val="20"/>
-          <w:szCs w:val="20"/>
-        </w:rPr>
-        <w:t>Present</w:t>
+          <w:sz w:val="20"/>
+          <w:szCs w:val="20"/>
+        </w:rPr>
+        <w:t>Constructed</w:t>
+      </w:r>
+      <w:r>
+        <w:rPr>
+          <w:rFonts w:ascii="Times New Roman" w:eastAsia="Times New Roman" w:hAnsi="Times New Roman" w:cs="Times New Roman"/>
+          <w:sz w:val="20"/>
+          <w:szCs w:val="20"/>
+        </w:rPr>
+        <w:t xml:space="preserve"> a website</w:t>
+      </w:r>
+      <w:r>
+        <w:rPr>
+          <w:rFonts w:ascii="Times New Roman" w:eastAsia="Times New Roman" w:hAnsi="Times New Roman" w:cs="Times New Roman"/>
+          <w:sz w:val="20"/>
+          <w:szCs w:val="20"/>
+        </w:rPr>
+        <w:t xml:space="preserve"> with </w:t>
+      </w:r>
+      <w:r>
+        <w:rPr>
+          <w:rFonts w:ascii="Times New Roman" w:eastAsia="Times New Roman" w:hAnsi="Times New Roman" w:cs="Times New Roman"/>
+          <w:sz w:val="20"/>
+          <w:szCs w:val="20"/>
+        </w:rPr>
+        <w:t>HTML and JavaScript</w:t>
+      </w:r>
+      <w:r>
+        <w:rPr>
+          <w:rFonts w:ascii="Times New Roman" w:eastAsia="Times New Roman" w:hAnsi="Times New Roman" w:cs="Times New Roman"/>
+          <w:sz w:val="20"/>
+          <w:szCs w:val="20"/>
+        </w:rPr>
+        <w:t xml:space="preserve"> </w:t>
+      </w:r>
+      <w:r>
+        <w:rPr>
+          <w:rFonts w:ascii="Times New Roman" w:eastAsia="Times New Roman" w:hAnsi="Times New Roman" w:cs="Times New Roman"/>
+          <w:sz w:val="20"/>
+          <w:szCs w:val="20"/>
+        </w:rPr>
+        <w:t>to</w:t>
+      </w:r>
+      <w:r>
+        <w:rPr>
+          <w:rFonts w:ascii="Times New Roman" w:eastAsia="Times New Roman" w:hAnsi="Times New Roman" w:cs="Times New Roman"/>
+          <w:sz w:val="20"/>
+          <w:szCs w:val="20"/>
+        </w:rPr>
+        <w:t xml:space="preserve"> </w:t>
+      </w:r>
+      <w:r>
+        <w:rPr>
+          <w:rFonts w:ascii="Times New Roman" w:eastAsia="Times New Roman" w:hAnsi="Times New Roman" w:cs="Times New Roman"/>
+          <w:sz w:val="20"/>
+          <w:szCs w:val="20"/>
+        </w:rPr>
+        <w:t xml:space="preserve">provide a place for new users to check out the </w:t>
+      </w:r>
+      <w:r>
+        <w:rPr>
+          <w:rFonts w:ascii="Times New Roman" w:eastAsia="Times New Roman" w:hAnsi="Times New Roman" w:cs="Times New Roman"/>
+          <w:sz w:val="20"/>
+          <w:szCs w:val="20"/>
+        </w:rPr>
+        <w:t xml:space="preserve">project and learn how to </w:t>
+      </w:r>
+      <w:r>
+        <w:rPr>
+          <w:rFonts w:ascii="Times New Roman" w:eastAsia="Times New Roman" w:hAnsi="Times New Roman" w:cs="Times New Roman"/>
+          <w:sz w:val="20"/>
+          <w:szCs w:val="20"/>
+        </w:rPr>
+        <w:t>start donating</w:t>
+      </w:r>
+      <w:r>
+        <w:rPr>
+          <w:rFonts w:ascii="Times New Roman" w:eastAsia="Times New Roman" w:hAnsi="Times New Roman" w:cs="Times New Roman"/>
+          <w:sz w:val="20"/>
+          <w:szCs w:val="20"/>
+        </w:rPr>
+        <w:t>.</w:t>
+      </w:r>
+      <w:r>
+        <w:rPr>
+          <w:rFonts w:ascii="Times New Roman" w:eastAsia="Times New Roman" w:hAnsi="Times New Roman" w:cs="Times New Roman"/>
+          <w:sz w:val="20"/>
+          <w:szCs w:val="20"/>
+        </w:rPr>
+        <w:t xml:space="preserve">  The website routes external traffic from the Chrome extension and displays the Nonprofit of the Day from the backend.</w:t>
       </w:r>
     </w:p>
     <w:p>
@@ -1504,74 +1947,90 @@
       <w:r>
         <w:rPr>
           <w:rFonts w:ascii="Times New Roman" w:eastAsia="Times New Roman" w:hAnsi="Times New Roman" w:cs="Times New Roman"/>
-          <w:sz w:val="20"/>
-          <w:szCs w:val="20"/>
-        </w:rPr>
-        <w:t>•</w:t>
-      </w:r>
-      <w:r>
-        <w:rPr>
-          <w:rFonts w:ascii="Times New Roman" w:eastAsia="Times New Roman" w:hAnsi="Times New Roman" w:cs="Times New Roman"/>
-          <w:sz w:val="20"/>
-          <w:szCs w:val="20"/>
-        </w:rPr>
-        <w:t xml:space="preserve"> </w:t>
-      </w:r>
-      <w:r>
-        <w:rPr>
-          <w:rFonts w:ascii="Times New Roman" w:eastAsia="Times New Roman" w:hAnsi="Times New Roman" w:cs="Times New Roman"/>
-          <w:sz w:val="20"/>
-          <w:szCs w:val="20"/>
-        </w:rPr>
-        <w:t>Built a backend server</w:t>
-      </w:r>
-      <w:r>
-        <w:rPr>
-          <w:rFonts w:ascii="Times New Roman" w:eastAsia="Times New Roman" w:hAnsi="Times New Roman" w:cs="Times New Roman"/>
-          <w:sz w:val="20"/>
-          <w:szCs w:val="20"/>
-        </w:rPr>
-        <w:t xml:space="preserve"> on AWS </w:t>
-      </w:r>
-      <w:r>
-        <w:rPr>
-          <w:rFonts w:ascii="Times New Roman" w:eastAsia="Times New Roman" w:hAnsi="Times New Roman" w:cs="Times New Roman"/>
-          <w:sz w:val="20"/>
-          <w:szCs w:val="20"/>
-        </w:rPr>
-        <w:t>providing API query access through GraphQL</w:t>
-      </w:r>
-      <w:r>
-        <w:rPr>
-          <w:rFonts w:ascii="Times New Roman" w:eastAsia="Times New Roman" w:hAnsi="Times New Roman" w:cs="Times New Roman"/>
-          <w:sz w:val="20"/>
-          <w:szCs w:val="20"/>
-        </w:rPr>
-        <w:t xml:space="preserve"> to our </w:t>
-      </w:r>
-      <w:r>
-        <w:rPr>
-          <w:rFonts w:ascii="Times New Roman" w:eastAsia="Times New Roman" w:hAnsi="Times New Roman" w:cs="Times New Roman"/>
-          <w:sz w:val="20"/>
-          <w:szCs w:val="20"/>
-        </w:rPr>
-        <w:t>MongoDB Atlas</w:t>
-      </w:r>
-      <w:r>
-        <w:rPr>
-          <w:rFonts w:ascii="Times New Roman" w:eastAsia="Times New Roman" w:hAnsi="Times New Roman" w:cs="Times New Roman"/>
-          <w:sz w:val="20"/>
-          <w:szCs w:val="20"/>
-        </w:rPr>
-        <w:t xml:space="preserve"> database</w:t>
-      </w:r>
-      <w:r>
-        <w:rPr>
-          <w:rFonts w:ascii="Times New Roman" w:eastAsia="Times New Roman" w:hAnsi="Times New Roman" w:cs="Times New Roman"/>
-          <w:sz w:val="20"/>
-          <w:szCs w:val="20"/>
-        </w:rPr>
-        <w:t xml:space="preserve">.  </w:t>
+          <w:b/>
+          <w:sz w:val="20"/>
+          <w:szCs w:val="20"/>
+        </w:rPr>
+        <w:t>Cookbook.js</w:t>
+      </w:r>
+      <w:r>
+        <w:rPr>
+          <w:rFonts w:ascii="Times New Roman" w:eastAsia="Times New Roman" w:hAnsi="Times New Roman" w:cs="Times New Roman"/>
+          <w:b/>
+          <w:sz w:val="20"/>
+          <w:szCs w:val="20"/>
+        </w:rPr>
+        <w:t>:</w:t>
+      </w:r>
+      <w:r>
+        <w:rPr>
+          <w:rFonts w:ascii="Times New Roman" w:eastAsia="Times New Roman" w:hAnsi="Times New Roman" w:cs="Times New Roman"/>
+          <w:sz w:val="20"/>
+          <w:szCs w:val="20"/>
+        </w:rPr>
+        <w:tab/>
+      </w:r>
+      <w:r>
+        <w:rPr>
+          <w:rFonts w:ascii="Times New Roman" w:eastAsia="Times New Roman" w:hAnsi="Times New Roman" w:cs="Times New Roman"/>
+          <w:sz w:val="20"/>
+          <w:szCs w:val="20"/>
+        </w:rPr>
+        <w:t xml:space="preserve">   </w:t>
+      </w:r>
+      <w:r>
+        <w:rPr>
+          <w:rFonts w:ascii="Times New Roman" w:eastAsia="Times New Roman" w:hAnsi="Times New Roman" w:cs="Times New Roman"/>
+          <w:sz w:val="20"/>
+          <w:szCs w:val="20"/>
+        </w:rPr>
+        <w:t xml:space="preserve">            </w:t>
+      </w:r>
+      <w:r>
+        <w:rPr>
+          <w:rFonts w:ascii="Times New Roman" w:eastAsia="Times New Roman" w:hAnsi="Times New Roman" w:cs="Times New Roman"/>
+          <w:sz w:val="20"/>
+          <w:szCs w:val="20"/>
+        </w:rPr>
+        <w:tab/>
+      </w:r>
+      <w:r>
+        <w:rPr>
+          <w:rFonts w:ascii="Times New Roman" w:eastAsia="Times New Roman" w:hAnsi="Times New Roman" w:cs="Times New Roman"/>
+          <w:sz w:val="20"/>
+          <w:szCs w:val="20"/>
+        </w:rPr>
+        <w:tab/>
+        <w:t xml:space="preserve">                                                                                               </w:t>
+      </w:r>
+      <w:r>
+        <w:rPr>
+          <w:rFonts w:ascii="Times New Roman" w:eastAsia="Times New Roman" w:hAnsi="Times New Roman" w:cs="Times New Roman"/>
+          <w:sz w:val="20"/>
+          <w:szCs w:val="20"/>
+        </w:rPr>
+        <w:tab/>
+        <w:t xml:space="preserve">   </w:t>
+      </w:r>
+      <w:r>
+        <w:rPr>
+          <w:rFonts w:ascii="Times New Roman" w:eastAsia="Times New Roman" w:hAnsi="Times New Roman" w:cs="Times New Roman"/>
+          <w:b/>
+          <w:bCs/>
+          <w:sz w:val="20"/>
+          <w:szCs w:val="20"/>
+        </w:rPr>
+        <w:t>January 2020</w:t>
+      </w:r>
+      <w:r>
+        <w:rPr>
+          <w:rFonts w:ascii="Times New Roman" w:eastAsia="Times New Roman" w:hAnsi="Times New Roman" w:cs="Times New Roman"/>
+          <w:b/>
+          <w:bCs/>
+          <w:sz w:val="20"/>
+          <w:szCs w:val="20"/>
+        </w:rPr>
+        <w:t xml:space="preserve"> - Present</w:t>
       </w:r>
     </w:p>
     <w:p>
@@ -1604,31 +2063,7 @@
           <w:sz w:val="20"/>
           <w:szCs w:val="20"/>
         </w:rPr>
-        <w:t>Wrote</w:t>
-      </w:r>
-      <w:r>
-        <w:rPr>
-          <w:rFonts w:ascii="Times New Roman" w:eastAsia="Times New Roman" w:hAnsi="Times New Roman" w:cs="Times New Roman"/>
-          <w:sz w:val="20"/>
-          <w:szCs w:val="20"/>
-        </w:rPr>
-        <w:t xml:space="preserve"> a Flutter mobile app with Dart</w:t>
-      </w:r>
-      <w:r>
-        <w:rPr>
-          <w:rFonts w:ascii="Times New Roman" w:eastAsia="Times New Roman" w:hAnsi="Times New Roman" w:cs="Times New Roman"/>
-          <w:sz w:val="20"/>
-          <w:szCs w:val="20"/>
-        </w:rPr>
-        <w:t>, allowing users to see their details, including total donated, medals unlocked, and XP earned</w:t>
-      </w:r>
-      <w:r>
-        <w:rPr>
-          <w:rFonts w:ascii="Times New Roman" w:eastAsia="Times New Roman" w:hAnsi="Times New Roman" w:cs="Times New Roman"/>
-          <w:sz w:val="20"/>
-          <w:szCs w:val="20"/>
-        </w:rPr>
-        <w:t>.</w:t>
+        <w:t>Built a web platform for users to easily save recipes to a graphic board and add their own recipes to the board.</w:t>
       </w:r>
     </w:p>
     <w:p>
@@ -1653,23 +2088,25 @@
           <w:sz w:val="20"/>
           <w:szCs w:val="20"/>
         </w:rPr>
-        <w:t xml:space="preserve"> Integrated a leaderboard to </w:t>
-      </w:r>
-      <w:r>
-        <w:rPr>
-          <w:rFonts w:ascii="Times New Roman" w:eastAsia="Times New Roman" w:hAnsi="Times New Roman" w:cs="Times New Roman"/>
-          <w:sz w:val="20"/>
-          <w:szCs w:val="20"/>
-        </w:rPr>
-        <w:t xml:space="preserve">let users </w:t>
-      </w:r>
-      <w:r>
-        <w:rPr>
-          <w:rFonts w:ascii="Times New Roman" w:eastAsia="Times New Roman" w:hAnsi="Times New Roman" w:cs="Times New Roman"/>
-          <w:sz w:val="20"/>
-          <w:szCs w:val="20"/>
-        </w:rPr>
-        <w:t>compare experience to all other users, with a weekly competition for most donated.</w:t>
+        <w:t xml:space="preserve"> Constructed an interface for the </w:t>
+      </w:r>
+      <w:proofErr w:type="spellStart"/>
+      <w:r>
+        <w:rPr>
+          <w:rFonts w:ascii="Times New Roman" w:eastAsia="Times New Roman" w:hAnsi="Times New Roman" w:cs="Times New Roman"/>
+          <w:sz w:val="20"/>
+          <w:szCs w:val="20"/>
+        </w:rPr>
+        <w:t>Edamam</w:t>
+      </w:r>
+      <w:proofErr w:type="spellEnd"/>
+      <w:r>
+        <w:rPr>
+          <w:rFonts w:ascii="Times New Roman" w:eastAsia="Times New Roman" w:hAnsi="Times New Roman" w:cs="Times New Roman"/>
+          <w:sz w:val="20"/>
+          <w:szCs w:val="20"/>
+        </w:rPr>
+        <w:t xml:space="preserve"> API to provide calorie information and ingredients, as well as images.</w:t>
       </w:r>
     </w:p>
     <w:p>
@@ -1686,202 +2123,115 @@
           <w:sz w:val="20"/>
           <w:szCs w:val="20"/>
         </w:rPr>
-        <w:t>•</w:t>
-      </w:r>
-      <w:r>
-        <w:rPr>
-          <w:rFonts w:ascii="Times New Roman" w:eastAsia="Times New Roman" w:hAnsi="Times New Roman" w:cs="Times New Roman"/>
-          <w:sz w:val="20"/>
-          <w:szCs w:val="20"/>
-        </w:rPr>
-        <w:t xml:space="preserve"> </w:t>
-      </w:r>
-      <w:r>
-        <w:rPr>
-          <w:rFonts w:ascii="Times New Roman" w:eastAsia="Times New Roman" w:hAnsi="Times New Roman" w:cs="Times New Roman"/>
-          <w:sz w:val="20"/>
-          <w:szCs w:val="20"/>
-        </w:rPr>
-        <w:t>Developed</w:t>
-      </w:r>
-      <w:r>
-        <w:rPr>
-          <w:rFonts w:ascii="Times New Roman" w:eastAsia="Times New Roman" w:hAnsi="Times New Roman" w:cs="Times New Roman"/>
-          <w:sz w:val="20"/>
-          <w:szCs w:val="20"/>
-        </w:rPr>
-        <w:t xml:space="preserve"> a Chrome extension </w:t>
-      </w:r>
-      <w:r>
-        <w:rPr>
-          <w:rFonts w:ascii="Times New Roman" w:eastAsia="Times New Roman" w:hAnsi="Times New Roman" w:cs="Times New Roman"/>
-          <w:sz w:val="20"/>
-          <w:szCs w:val="20"/>
-        </w:rPr>
-        <w:t xml:space="preserve">to allow users to easily hook into their Amazon checkout page </w:t>
-      </w:r>
-      <w:r>
-        <w:rPr>
-          <w:rFonts w:ascii="Times New Roman" w:eastAsia="Times New Roman" w:hAnsi="Times New Roman" w:cs="Times New Roman"/>
-          <w:sz w:val="20"/>
-          <w:szCs w:val="20"/>
-        </w:rPr>
-        <w:t>with React</w:t>
-      </w:r>
-      <w:r>
-        <w:rPr>
-          <w:rFonts w:ascii="Times New Roman" w:eastAsia="Times New Roman" w:hAnsi="Times New Roman" w:cs="Times New Roman"/>
-          <w:sz w:val="20"/>
-          <w:szCs w:val="20"/>
-        </w:rPr>
-        <w:t>,</w:t>
-      </w:r>
-      <w:r>
-        <w:rPr>
-          <w:rFonts w:ascii="Times New Roman" w:eastAsia="Times New Roman" w:hAnsi="Times New Roman" w:cs="Times New Roman"/>
-          <w:sz w:val="20"/>
-          <w:szCs w:val="20"/>
-        </w:rPr>
-        <w:t xml:space="preserve"> Node</w:t>
-      </w:r>
-      <w:r>
-        <w:rPr>
-          <w:rFonts w:ascii="Times New Roman" w:eastAsia="Times New Roman" w:hAnsi="Times New Roman" w:cs="Times New Roman"/>
-          <w:sz w:val="20"/>
-          <w:szCs w:val="20"/>
-        </w:rPr>
-        <w:t>, and Amazon Pay</w:t>
-      </w:r>
-      <w:r>
-        <w:rPr>
-          <w:rFonts w:ascii="Times New Roman" w:eastAsia="Times New Roman" w:hAnsi="Times New Roman" w:cs="Times New Roman"/>
-          <w:sz w:val="20"/>
-          <w:szCs w:val="20"/>
-        </w:rPr>
-        <w:t xml:space="preserve">.  </w:t>
+        <w:t>• Developed a backend Postgre</w:t>
+      </w:r>
+      <w:r>
+        <w:rPr>
+          <w:rFonts w:ascii="Times New Roman" w:eastAsia="Times New Roman" w:hAnsi="Times New Roman" w:cs="Times New Roman"/>
+          <w:sz w:val="20"/>
+          <w:szCs w:val="20"/>
+        </w:rPr>
+        <w:t>SQL</w:t>
+      </w:r>
+      <w:r>
+        <w:rPr>
+          <w:rFonts w:ascii="Times New Roman" w:eastAsia="Times New Roman" w:hAnsi="Times New Roman" w:cs="Times New Roman"/>
+          <w:sz w:val="20"/>
+          <w:szCs w:val="20"/>
+        </w:rPr>
+        <w:t xml:space="preserve"> database for user information and recipe caching.</w:t>
       </w:r>
     </w:p>
     <w:p>
       <w:pPr>
         <w:rPr>
           <w:rFonts w:ascii="Times New Roman" w:eastAsia="Times New Roman" w:hAnsi="Times New Roman" w:cs="Times New Roman"/>
-          <w:b/>
-          <w:sz w:val="20"/>
-          <w:szCs w:val="20"/>
-          <w:u w:val="single"/>
-        </w:rPr>
-      </w:pPr>
-      <w:r>
-        <w:rPr>
-          <w:rFonts w:ascii="Times New Roman" w:eastAsia="Times New Roman" w:hAnsi="Times New Roman" w:cs="Times New Roman"/>
-          <w:sz w:val="20"/>
-          <w:szCs w:val="20"/>
-        </w:rPr>
-        <w:t>•</w:t>
-      </w:r>
-      <w:r>
-        <w:rPr>
-          <w:rFonts w:ascii="Times New Roman" w:eastAsia="Times New Roman" w:hAnsi="Times New Roman" w:cs="Times New Roman"/>
-          <w:sz w:val="20"/>
-          <w:szCs w:val="20"/>
-        </w:rPr>
-        <w:t xml:space="preserve"> </w:t>
-      </w:r>
-      <w:r>
-        <w:rPr>
-          <w:rFonts w:ascii="Times New Roman" w:eastAsia="Times New Roman" w:hAnsi="Times New Roman" w:cs="Times New Roman"/>
-          <w:sz w:val="20"/>
-          <w:szCs w:val="20"/>
-        </w:rPr>
-        <w:t>Constructed</w:t>
-      </w:r>
-      <w:r>
-        <w:rPr>
-          <w:rFonts w:ascii="Times New Roman" w:eastAsia="Times New Roman" w:hAnsi="Times New Roman" w:cs="Times New Roman"/>
-          <w:sz w:val="20"/>
-          <w:szCs w:val="20"/>
-        </w:rPr>
-        <w:t xml:space="preserve"> a website</w:t>
-      </w:r>
-      <w:r>
-        <w:rPr>
-          <w:rFonts w:ascii="Times New Roman" w:eastAsia="Times New Roman" w:hAnsi="Times New Roman" w:cs="Times New Roman"/>
-          <w:sz w:val="20"/>
-          <w:szCs w:val="20"/>
-        </w:rPr>
-        <w:t xml:space="preserve"> with </w:t>
-      </w:r>
-      <w:r>
-        <w:rPr>
-          <w:rFonts w:ascii="Times New Roman" w:eastAsia="Times New Roman" w:hAnsi="Times New Roman" w:cs="Times New Roman"/>
-          <w:sz w:val="20"/>
-          <w:szCs w:val="20"/>
-        </w:rPr>
-        <w:t>HTML and JavaScript</w:t>
-      </w:r>
-      <w:r>
-        <w:rPr>
-          <w:rFonts w:ascii="Times New Roman" w:eastAsia="Times New Roman" w:hAnsi="Times New Roman" w:cs="Times New Roman"/>
-          <w:sz w:val="20"/>
-          <w:szCs w:val="20"/>
-        </w:rPr>
-        <w:t xml:space="preserve"> </w:t>
-      </w:r>
-      <w:r>
-        <w:rPr>
-          <w:rFonts w:ascii="Times New Roman" w:eastAsia="Times New Roman" w:hAnsi="Times New Roman" w:cs="Times New Roman"/>
-          <w:sz w:val="20"/>
-          <w:szCs w:val="20"/>
-        </w:rPr>
-        <w:t>to</w:t>
-      </w:r>
-      <w:r>
-        <w:rPr>
-          <w:rFonts w:ascii="Times New Roman" w:eastAsia="Times New Roman" w:hAnsi="Times New Roman" w:cs="Times New Roman"/>
-          <w:sz w:val="20"/>
-          <w:szCs w:val="20"/>
-        </w:rPr>
-        <w:t xml:space="preserve"> </w:t>
-      </w:r>
-      <w:r>
-        <w:rPr>
-          <w:rFonts w:ascii="Times New Roman" w:eastAsia="Times New Roman" w:hAnsi="Times New Roman" w:cs="Times New Roman"/>
-          <w:sz w:val="20"/>
-          <w:szCs w:val="20"/>
-        </w:rPr>
-        <w:t xml:space="preserve">provide a place for new users to check out the </w:t>
-      </w:r>
-      <w:r>
-        <w:rPr>
-          <w:rFonts w:ascii="Times New Roman" w:eastAsia="Times New Roman" w:hAnsi="Times New Roman" w:cs="Times New Roman"/>
-          <w:sz w:val="20"/>
-          <w:szCs w:val="20"/>
-        </w:rPr>
-        <w:t xml:space="preserve">project and learn how to </w:t>
-      </w:r>
-      <w:r>
-        <w:rPr>
-          <w:rFonts w:ascii="Times New Roman" w:eastAsia="Times New Roman" w:hAnsi="Times New Roman" w:cs="Times New Roman"/>
-          <w:sz w:val="20"/>
-          <w:szCs w:val="20"/>
-        </w:rPr>
-        <w:t>start donating</w:t>
-      </w:r>
-      <w:r>
-        <w:rPr>
-          <w:rFonts w:ascii="Times New Roman" w:eastAsia="Times New Roman" w:hAnsi="Times New Roman" w:cs="Times New Roman"/>
-          <w:sz w:val="20"/>
-          <w:szCs w:val="20"/>
-        </w:rPr>
-        <w:t>.</w:t>
-      </w:r>
-      <w:r>
-        <w:rPr>
-          <w:rFonts w:ascii="Times New Roman" w:eastAsia="Times New Roman" w:hAnsi="Times New Roman" w:cs="Times New Roman"/>
-          <w:sz w:val="20"/>
-          <w:szCs w:val="20"/>
-        </w:rPr>
-        <w:t xml:space="preserve">  The website routes external traffic from the Chrome extension and displays the Nonprofit of the Day from the backend.</w:t>
+          <w:sz w:val="20"/>
+          <w:szCs w:val="20"/>
+        </w:rPr>
+      </w:pPr>
+      <w:r>
+        <w:rPr>
+          <w:rFonts w:ascii="Times New Roman" w:eastAsia="Times New Roman" w:hAnsi="Times New Roman" w:cs="Times New Roman"/>
+          <w:b/>
+          <w:sz w:val="20"/>
+          <w:szCs w:val="20"/>
+        </w:rPr>
+        <w:t>Steam/Natural Language Processing</w:t>
+      </w:r>
+      <w:r>
+        <w:rPr>
+          <w:rFonts w:ascii="Times New Roman" w:eastAsia="Times New Roman" w:hAnsi="Times New Roman" w:cs="Times New Roman"/>
+          <w:b/>
+          <w:sz w:val="20"/>
+          <w:szCs w:val="20"/>
+        </w:rPr>
+        <w:t xml:space="preserve"> Trading Bot</w:t>
+      </w:r>
+      <w:r>
+        <w:rPr>
+          <w:rFonts w:ascii="Times New Roman" w:eastAsia="Times New Roman" w:hAnsi="Times New Roman" w:cs="Times New Roman"/>
+          <w:b/>
+          <w:sz w:val="20"/>
+          <w:szCs w:val="20"/>
+        </w:rPr>
+        <w:t>:</w:t>
+      </w:r>
+      <w:r>
+        <w:rPr>
+          <w:rFonts w:ascii="Times New Roman" w:eastAsia="Times New Roman" w:hAnsi="Times New Roman" w:cs="Times New Roman"/>
+          <w:b/>
+          <w:sz w:val="20"/>
+          <w:szCs w:val="20"/>
+        </w:rPr>
+        <w:t xml:space="preserve">   </w:t>
+      </w:r>
+      <w:r>
+        <w:rPr>
+          <w:rFonts w:ascii="Times New Roman" w:eastAsia="Times New Roman" w:hAnsi="Times New Roman" w:cs="Times New Roman"/>
+          <w:sz w:val="20"/>
+          <w:szCs w:val="20"/>
+        </w:rPr>
+        <w:tab/>
+      </w:r>
+      <w:r>
+        <w:rPr>
+          <w:rFonts w:ascii="Times New Roman" w:eastAsia="Times New Roman" w:hAnsi="Times New Roman" w:cs="Times New Roman"/>
+          <w:sz w:val="20"/>
+          <w:szCs w:val="20"/>
+        </w:rPr>
+        <w:tab/>
+        <w:t xml:space="preserve">                                                                    </w:t>
+      </w:r>
+      <w:r>
+        <w:rPr>
+          <w:rFonts w:ascii="Times New Roman" w:eastAsia="Times New Roman" w:hAnsi="Times New Roman" w:cs="Times New Roman"/>
+          <w:b/>
+          <w:bCs/>
+          <w:sz w:val="20"/>
+          <w:szCs w:val="20"/>
+        </w:rPr>
+        <w:t>Nov 201</w:t>
+      </w:r>
+      <w:r>
+        <w:rPr>
+          <w:rFonts w:ascii="Times New Roman" w:eastAsia="Times New Roman" w:hAnsi="Times New Roman" w:cs="Times New Roman"/>
+          <w:b/>
+          <w:bCs/>
+          <w:sz w:val="20"/>
+          <w:szCs w:val="20"/>
+        </w:rPr>
+        <w:t>9</w:t>
+      </w:r>
+      <w:r>
+        <w:rPr>
+          <w:rFonts w:ascii="Times New Roman" w:eastAsia="Times New Roman" w:hAnsi="Times New Roman" w:cs="Times New Roman"/>
+          <w:b/>
+          <w:bCs/>
+          <w:sz w:val="20"/>
+          <w:szCs w:val="20"/>
+        </w:rPr>
+        <w:t xml:space="preserve"> - Present</w:t>
       </w:r>
     </w:p>
     <w:p>
@@ -1895,90 +2245,34 @@
       <w:r>
         <w:rPr>
           <w:rFonts w:ascii="Times New Roman" w:eastAsia="Times New Roman" w:hAnsi="Times New Roman" w:cs="Times New Roman"/>
-          <w:b/>
-          <w:sz w:val="20"/>
-          <w:szCs w:val="20"/>
-        </w:rPr>
-        <w:t>Cookbook.js</w:t>
-      </w:r>
-      <w:r>
-        <w:rPr>
-          <w:rFonts w:ascii="Times New Roman" w:eastAsia="Times New Roman" w:hAnsi="Times New Roman" w:cs="Times New Roman"/>
-          <w:b/>
-          <w:sz w:val="20"/>
-          <w:szCs w:val="20"/>
-        </w:rPr>
-        <w:t>:</w:t>
-      </w:r>
-      <w:r>
-        <w:rPr>
-          <w:rFonts w:ascii="Times New Roman" w:eastAsia="Times New Roman" w:hAnsi="Times New Roman" w:cs="Times New Roman"/>
-          <w:sz w:val="20"/>
-          <w:szCs w:val="20"/>
-        </w:rPr>
-        <w:tab/>
-      </w:r>
-      <w:r>
-        <w:rPr>
-          <w:rFonts w:ascii="Times New Roman" w:eastAsia="Times New Roman" w:hAnsi="Times New Roman" w:cs="Times New Roman"/>
-          <w:sz w:val="20"/>
-          <w:szCs w:val="20"/>
-        </w:rPr>
-        <w:t xml:space="preserve">   </w:t>
-      </w:r>
-      <w:r>
-        <w:rPr>
-          <w:rFonts w:ascii="Times New Roman" w:eastAsia="Times New Roman" w:hAnsi="Times New Roman" w:cs="Times New Roman"/>
-          <w:sz w:val="20"/>
-          <w:szCs w:val="20"/>
-        </w:rPr>
-        <w:t xml:space="preserve">            </w:t>
-      </w:r>
-      <w:r>
-        <w:rPr>
-          <w:rFonts w:ascii="Times New Roman" w:eastAsia="Times New Roman" w:hAnsi="Times New Roman" w:cs="Times New Roman"/>
-          <w:sz w:val="20"/>
-          <w:szCs w:val="20"/>
-        </w:rPr>
-        <w:tab/>
-      </w:r>
-      <w:r>
-        <w:rPr>
-          <w:rFonts w:ascii="Times New Roman" w:eastAsia="Times New Roman" w:hAnsi="Times New Roman" w:cs="Times New Roman"/>
-          <w:sz w:val="20"/>
-          <w:szCs w:val="20"/>
-        </w:rPr>
-        <w:tab/>
-        <w:t xml:space="preserve">                                                                                               </w:t>
-      </w:r>
-      <w:r>
-        <w:rPr>
-          <w:rFonts w:ascii="Times New Roman" w:eastAsia="Times New Roman" w:hAnsi="Times New Roman" w:cs="Times New Roman"/>
-          <w:sz w:val="20"/>
-          <w:szCs w:val="20"/>
-        </w:rPr>
-        <w:tab/>
-        <w:t xml:space="preserve">   </w:t>
-      </w:r>
-      <w:r>
-        <w:rPr>
-          <w:rFonts w:ascii="Times New Roman" w:eastAsia="Times New Roman" w:hAnsi="Times New Roman" w:cs="Times New Roman"/>
-          <w:b/>
-          <w:bCs/>
-          <w:sz w:val="20"/>
-          <w:szCs w:val="20"/>
-        </w:rPr>
-        <w:t>January 2020</w:t>
-      </w:r>
-      <w:r>
-        <w:rPr>
-          <w:rFonts w:ascii="Times New Roman" w:eastAsia="Times New Roman" w:hAnsi="Times New Roman" w:cs="Times New Roman"/>
-          <w:b/>
-          <w:bCs/>
-          <w:sz w:val="20"/>
-          <w:szCs w:val="20"/>
-        </w:rPr>
-        <w:t xml:space="preserve"> - Present</w:t>
+          <w:sz w:val="20"/>
+          <w:szCs w:val="20"/>
+        </w:rPr>
+        <w:t>•</w:t>
+      </w:r>
+      <w:r>
+        <w:rPr>
+          <w:rFonts w:ascii="Times New Roman" w:eastAsia="Times New Roman" w:hAnsi="Times New Roman" w:cs="Times New Roman"/>
+          <w:sz w:val="20"/>
+          <w:szCs w:val="20"/>
+        </w:rPr>
+        <w:t xml:space="preserve"> </w:t>
+      </w:r>
+      <w:r>
+        <w:rPr>
+          <w:rFonts w:ascii="Times New Roman" w:eastAsia="Times New Roman" w:hAnsi="Times New Roman" w:cs="Times New Roman"/>
+          <w:sz w:val="20"/>
+          <w:szCs w:val="20"/>
+        </w:rPr>
+        <w:t>Designed</w:t>
+      </w:r>
+      <w:r>
+        <w:rPr>
+          <w:rFonts w:ascii="Times New Roman" w:eastAsia="Times New Roman" w:hAnsi="Times New Roman" w:cs="Times New Roman"/>
+          <w:sz w:val="20"/>
+          <w:szCs w:val="20"/>
+        </w:rPr>
+        <w:t xml:space="preserve"> a bot for conversational item trading in the Steam economy.  </w:t>
       </w:r>
     </w:p>
     <w:p>
@@ -2011,7 +2305,7 @@
           <w:sz w:val="20"/>
           <w:szCs w:val="20"/>
         </w:rPr>
-        <w:t>Built a web platform for users to easily save recipes to a graphic board and add their own recipes to the board.</w:t>
+        <w:t>Developed a caching system to retrieve current item prices without overwhelming the Steam public API.</w:t>
       </w:r>
     </w:p>
     <w:p>
@@ -2036,156 +2330,46 @@
           <w:sz w:val="20"/>
           <w:szCs w:val="20"/>
         </w:rPr>
-        <w:t xml:space="preserve"> Constructed an interface for the </w:t>
-      </w:r>
-      <w:proofErr w:type="spellStart"/>
-      <w:r>
-        <w:rPr>
-          <w:rFonts w:ascii="Times New Roman" w:eastAsia="Times New Roman" w:hAnsi="Times New Roman" w:cs="Times New Roman"/>
-          <w:sz w:val="20"/>
-          <w:szCs w:val="20"/>
-        </w:rPr>
-        <w:t>Edamam</w:t>
-      </w:r>
-      <w:proofErr w:type="spellEnd"/>
-      <w:r>
-        <w:rPr>
-          <w:rFonts w:ascii="Times New Roman" w:eastAsia="Times New Roman" w:hAnsi="Times New Roman" w:cs="Times New Roman"/>
-          <w:sz w:val="20"/>
-          <w:szCs w:val="20"/>
-        </w:rPr>
-        <w:t xml:space="preserve"> API to provide calorie information and ingredients, as well as images.</w:t>
+        <w:t xml:space="preserve"> Adapted DialogFlow natural language processing to read user interaction and respond conversationally.</w:t>
       </w:r>
     </w:p>
     <w:p>
       <w:pPr>
         <w:rPr>
           <w:rFonts w:ascii="Times New Roman" w:eastAsia="Times New Roman" w:hAnsi="Times New Roman" w:cs="Times New Roman"/>
-          <w:sz w:val="20"/>
-          <w:szCs w:val="20"/>
-        </w:rPr>
-      </w:pPr>
-      <w:r>
-        <w:rPr>
-          <w:rFonts w:ascii="Times New Roman" w:eastAsia="Times New Roman" w:hAnsi="Times New Roman" w:cs="Times New Roman"/>
-          <w:sz w:val="20"/>
-          <w:szCs w:val="20"/>
-        </w:rPr>
-        <w:t>• Developed a backend Postgre</w:t>
-      </w:r>
-      <w:r>
-        <w:rPr>
-          <w:rFonts w:ascii="Times New Roman" w:eastAsia="Times New Roman" w:hAnsi="Times New Roman" w:cs="Times New Roman"/>
-          <w:sz w:val="20"/>
-          <w:szCs w:val="20"/>
-        </w:rPr>
-        <w:t>SQL</w:t>
-      </w:r>
-      <w:r>
-        <w:rPr>
-          <w:rFonts w:ascii="Times New Roman" w:eastAsia="Times New Roman" w:hAnsi="Times New Roman" w:cs="Times New Roman"/>
-          <w:sz w:val="20"/>
-          <w:szCs w:val="20"/>
-        </w:rPr>
-        <w:t xml:space="preserve"> database for user information and recipe caching.</w:t>
-      </w:r>
+          <w:b/>
+          <w:sz w:val="20"/>
+          <w:szCs w:val="20"/>
+          <w:u w:val="single"/>
+        </w:rPr>
+      </w:pPr>
     </w:p>
     <w:p>
       <w:pPr>
         <w:rPr>
           <w:rFonts w:ascii="Times New Roman" w:eastAsia="Times New Roman" w:hAnsi="Times New Roman" w:cs="Times New Roman"/>
-          <w:sz w:val="20"/>
-          <w:szCs w:val="20"/>
-        </w:rPr>
-      </w:pPr>
-      <w:r>
-        <w:rPr>
-          <w:rFonts w:ascii="Times New Roman" w:eastAsia="Times New Roman" w:hAnsi="Times New Roman" w:cs="Times New Roman"/>
-          <w:b/>
-          <w:sz w:val="20"/>
-          <w:szCs w:val="20"/>
-        </w:rPr>
-        <w:t>Steam/Natural Language Processing</w:t>
-      </w:r>
-      <w:r>
-        <w:rPr>
-          <w:rFonts w:ascii="Times New Roman" w:eastAsia="Times New Roman" w:hAnsi="Times New Roman" w:cs="Times New Roman"/>
-          <w:b/>
-          <w:sz w:val="20"/>
-          <w:szCs w:val="20"/>
-        </w:rPr>
-        <w:t xml:space="preserve"> Trading Bot</w:t>
-      </w:r>
-      <w:r>
-        <w:rPr>
-          <w:rFonts w:ascii="Times New Roman" w:eastAsia="Times New Roman" w:hAnsi="Times New Roman" w:cs="Times New Roman"/>
-          <w:b/>
-          <w:sz w:val="20"/>
-          <w:szCs w:val="20"/>
-        </w:rPr>
-        <w:t>:</w:t>
-      </w:r>
-      <w:r>
-        <w:rPr>
-          <w:rFonts w:ascii="Times New Roman" w:eastAsia="Times New Roman" w:hAnsi="Times New Roman" w:cs="Times New Roman"/>
-          <w:b/>
-          <w:sz w:val="20"/>
-          <w:szCs w:val="20"/>
-        </w:rPr>
-        <w:t xml:space="preserve">   </w:t>
-      </w:r>
-      <w:r>
-        <w:rPr>
-          <w:rFonts w:ascii="Times New Roman" w:eastAsia="Times New Roman" w:hAnsi="Times New Roman" w:cs="Times New Roman"/>
-          <w:sz w:val="20"/>
-          <w:szCs w:val="20"/>
-        </w:rPr>
-        <w:tab/>
-      </w:r>
-      <w:r>
-        <w:rPr>
-          <w:rFonts w:ascii="Times New Roman" w:eastAsia="Times New Roman" w:hAnsi="Times New Roman" w:cs="Times New Roman"/>
-          <w:sz w:val="20"/>
-          <w:szCs w:val="20"/>
-        </w:rPr>
-        <w:tab/>
-        <w:t xml:space="preserve">                                                                    </w:t>
-      </w:r>
-      <w:r>
-        <w:rPr>
-          <w:rFonts w:ascii="Times New Roman" w:eastAsia="Times New Roman" w:hAnsi="Times New Roman" w:cs="Times New Roman"/>
-          <w:b/>
-          <w:bCs/>
-          <w:sz w:val="20"/>
-          <w:szCs w:val="20"/>
-        </w:rPr>
-        <w:t>Nov 201</w:t>
-      </w:r>
-      <w:r>
-        <w:rPr>
-          <w:rFonts w:ascii="Times New Roman" w:eastAsia="Times New Roman" w:hAnsi="Times New Roman" w:cs="Times New Roman"/>
-          <w:b/>
-          <w:bCs/>
-          <w:sz w:val="20"/>
-          <w:szCs w:val="20"/>
-        </w:rPr>
-        <w:t>9</w:t>
-      </w:r>
-      <w:r>
-        <w:rPr>
-          <w:rFonts w:ascii="Times New Roman" w:eastAsia="Times New Roman" w:hAnsi="Times New Roman" w:cs="Times New Roman"/>
-          <w:b/>
-          <w:bCs/>
-          <w:sz w:val="20"/>
-          <w:szCs w:val="20"/>
-        </w:rPr>
-        <w:t xml:space="preserve"> - Present</w:t>
+          <w:b/>
+          <w:sz w:val="20"/>
+          <w:szCs w:val="20"/>
+          <w:u w:val="single"/>
+        </w:rPr>
+      </w:pPr>
+      <w:r>
+        <w:rPr>
+          <w:rFonts w:ascii="Times New Roman" w:eastAsia="Times New Roman" w:hAnsi="Times New Roman" w:cs="Times New Roman"/>
+          <w:b/>
+          <w:sz w:val="20"/>
+          <w:szCs w:val="20"/>
+          <w:u w:val="single"/>
+        </w:rPr>
+        <w:t xml:space="preserve">Relevant Coursework: </w:t>
       </w:r>
     </w:p>
     <w:p>
       <w:pPr>
         <w:rPr>
           <w:rFonts w:ascii="Times New Roman" w:eastAsia="Times New Roman" w:hAnsi="Times New Roman" w:cs="Times New Roman"/>
+          <w:bCs/>
           <w:sz w:val="20"/>
           <w:szCs w:val="20"/>
         </w:rPr>
@@ -2209,76 +2393,79 @@
       <w:r>
         <w:rPr>
           <w:rFonts w:ascii="Times New Roman" w:eastAsia="Times New Roman" w:hAnsi="Times New Roman" w:cs="Times New Roman"/>
-          <w:sz w:val="20"/>
-          <w:szCs w:val="20"/>
-        </w:rPr>
-        <w:t>Designed</w:t>
-      </w:r>
-      <w:r>
-        <w:rPr>
-          <w:rFonts w:ascii="Times New Roman" w:eastAsia="Times New Roman" w:hAnsi="Times New Roman" w:cs="Times New Roman"/>
-          <w:sz w:val="20"/>
-          <w:szCs w:val="20"/>
-        </w:rPr>
-        <w:t xml:space="preserve"> a bot for conversational item trading in the Steam economy.  </w:t>
+          <w:bCs/>
+          <w:sz w:val="20"/>
+          <w:szCs w:val="20"/>
+        </w:rPr>
+        <w:t>Operating Systems</w:t>
+      </w:r>
+      <w:r>
+        <w:rPr>
+          <w:rFonts w:ascii="Times New Roman" w:eastAsia="Times New Roman" w:hAnsi="Times New Roman" w:cs="Times New Roman"/>
+          <w:bCs/>
+          <w:sz w:val="20"/>
+          <w:szCs w:val="20"/>
+        </w:rPr>
+        <w:t xml:space="preserve">, </w:t>
+      </w:r>
+      <w:r>
+        <w:rPr>
+          <w:rFonts w:ascii="Times New Roman" w:eastAsia="Times New Roman" w:hAnsi="Times New Roman" w:cs="Times New Roman"/>
+          <w:bCs/>
+          <w:sz w:val="20"/>
+          <w:szCs w:val="20"/>
+        </w:rPr>
+        <w:t>Database Systems</w:t>
+      </w:r>
+      <w:r>
+        <w:rPr>
+          <w:rFonts w:ascii="Times New Roman" w:eastAsia="Times New Roman" w:hAnsi="Times New Roman" w:cs="Times New Roman"/>
+          <w:bCs/>
+          <w:sz w:val="20"/>
+          <w:szCs w:val="20"/>
+        </w:rPr>
+        <w:t>, Algorithms, Principles of Software, Computer Organization, Foundations of Computer Science, Data Structures, Embedded Control, Computer Components and Operations, Engineering Communications</w:t>
+      </w:r>
+      <w:r>
+        <w:rPr>
+          <w:rFonts w:ascii="Times New Roman" w:eastAsia="Times New Roman" w:hAnsi="Times New Roman" w:cs="Times New Roman"/>
+          <w:bCs/>
+          <w:sz w:val="20"/>
+          <w:szCs w:val="20"/>
+        </w:rPr>
+        <w:tab/>
+        <w:t xml:space="preserve">                                                                                                                           </w:t>
       </w:r>
     </w:p>
     <w:p>
       <w:pPr>
         <w:rPr>
           <w:rFonts w:ascii="Times New Roman" w:eastAsia="Times New Roman" w:hAnsi="Times New Roman" w:cs="Times New Roman"/>
-          <w:sz w:val="20"/>
-          <w:szCs w:val="20"/>
-        </w:rPr>
-      </w:pPr>
-      <w:r>
-        <w:rPr>
-          <w:rFonts w:ascii="Times New Roman" w:eastAsia="Times New Roman" w:hAnsi="Times New Roman" w:cs="Times New Roman"/>
-          <w:sz w:val="20"/>
-          <w:szCs w:val="20"/>
-        </w:rPr>
-        <w:t>•</w:t>
-      </w:r>
-      <w:r>
-        <w:rPr>
-          <w:rFonts w:ascii="Times New Roman" w:eastAsia="Times New Roman" w:hAnsi="Times New Roman" w:cs="Times New Roman"/>
-          <w:sz w:val="20"/>
-          <w:szCs w:val="20"/>
-        </w:rPr>
-        <w:t xml:space="preserve"> </w:t>
-      </w:r>
-      <w:r>
-        <w:rPr>
-          <w:rFonts w:ascii="Times New Roman" w:eastAsia="Times New Roman" w:hAnsi="Times New Roman" w:cs="Times New Roman"/>
-          <w:sz w:val="20"/>
-          <w:szCs w:val="20"/>
-        </w:rPr>
-        <w:t>Developed a caching system to retrieve current item prices without overwhelming the Steam public API.</w:t>
-      </w:r>
+          <w:bCs/>
+          <w:sz w:val="20"/>
+          <w:szCs w:val="20"/>
+        </w:rPr>
+      </w:pPr>
     </w:p>
     <w:p>
       <w:pPr>
         <w:rPr>
           <w:rFonts w:ascii="Times New Roman" w:eastAsia="Times New Roman" w:hAnsi="Times New Roman" w:cs="Times New Roman"/>
-          <w:sz w:val="20"/>
-          <w:szCs w:val="20"/>
-        </w:rPr>
-      </w:pPr>
-      <w:r>
-        <w:rPr>
-          <w:rFonts w:ascii="Times New Roman" w:eastAsia="Times New Roman" w:hAnsi="Times New Roman" w:cs="Times New Roman"/>
-          <w:sz w:val="20"/>
-          <w:szCs w:val="20"/>
-        </w:rPr>
-        <w:t>•</w:t>
-      </w:r>
-      <w:r>
-        <w:rPr>
-          <w:rFonts w:ascii="Times New Roman" w:eastAsia="Times New Roman" w:hAnsi="Times New Roman" w:cs="Times New Roman"/>
-          <w:sz w:val="20"/>
-          <w:szCs w:val="20"/>
-        </w:rPr>
-        <w:t xml:space="preserve"> Adapted DialogFlow natural language processing to read user interaction and respond conversationally.</w:t>
+          <w:b/>
+          <w:sz w:val="20"/>
+          <w:szCs w:val="20"/>
+          <w:u w:val="single"/>
+        </w:rPr>
+      </w:pPr>
+      <w:r>
+        <w:rPr>
+          <w:rFonts w:ascii="Times New Roman" w:eastAsia="Times New Roman" w:hAnsi="Times New Roman" w:cs="Times New Roman"/>
+          <w:b/>
+          <w:sz w:val="20"/>
+          <w:szCs w:val="20"/>
+          <w:u w:val="single"/>
+        </w:rPr>
+        <w:t>Skills:</w:t>
       </w:r>
     </w:p>
     <w:p>
@@ -2291,48 +2478,270 @@
           <w:u w:val="single"/>
         </w:rPr>
       </w:pPr>
+      <w:r>
+        <w:rPr>
+          <w:rFonts w:ascii="Times New Roman" w:eastAsia="Times New Roman" w:hAnsi="Times New Roman" w:cs="Times New Roman"/>
+          <w:b/>
+          <w:sz w:val="20"/>
+          <w:szCs w:val="20"/>
+        </w:rPr>
+        <w:t>Programming</w:t>
+      </w:r>
+      <w:r>
+        <w:rPr>
+          <w:rFonts w:ascii="Times New Roman" w:eastAsia="Times New Roman" w:hAnsi="Times New Roman" w:cs="Times New Roman"/>
+          <w:b/>
+          <w:sz w:val="20"/>
+          <w:szCs w:val="20"/>
+        </w:rPr>
+        <w:t xml:space="preserve"> </w:t>
+      </w:r>
+      <w:r>
+        <w:rPr>
+          <w:rFonts w:ascii="Times New Roman" w:eastAsia="Times New Roman" w:hAnsi="Times New Roman" w:cs="Times New Roman"/>
+          <w:b/>
+          <w:sz w:val="20"/>
+          <w:szCs w:val="20"/>
+        </w:rPr>
+        <w:t>-</w:t>
+      </w:r>
+      <w:r>
+        <w:rPr>
+          <w:rFonts w:ascii="Times New Roman" w:eastAsia="Times New Roman" w:hAnsi="Times New Roman" w:cs="Times New Roman"/>
+          <w:b/>
+          <w:sz w:val="20"/>
+          <w:szCs w:val="20"/>
+        </w:rPr>
+        <w:t xml:space="preserve"> </w:t>
+      </w:r>
+      <w:r>
+        <w:rPr>
+          <w:rFonts w:ascii="Times New Roman" w:eastAsia="Times New Roman" w:hAnsi="Times New Roman" w:cs="Times New Roman"/>
+          <w:sz w:val="20"/>
+          <w:szCs w:val="20"/>
+        </w:rPr>
+        <w:t>C#,</w:t>
+      </w:r>
+      <w:r>
+        <w:rPr>
+          <w:rFonts w:ascii="Times New Roman" w:eastAsia="Times New Roman" w:hAnsi="Times New Roman" w:cs="Times New Roman"/>
+          <w:sz w:val="20"/>
+          <w:szCs w:val="20"/>
+        </w:rPr>
+        <w:t xml:space="preserve"> Java, Python,</w:t>
+      </w:r>
+      <w:r>
+        <w:rPr>
+          <w:rFonts w:ascii="Times New Roman" w:eastAsia="Times New Roman" w:hAnsi="Times New Roman" w:cs="Times New Roman"/>
+          <w:sz w:val="20"/>
+          <w:szCs w:val="20"/>
+        </w:rPr>
+        <w:t xml:space="preserve"> Dart,</w:t>
+      </w:r>
+      <w:r>
+        <w:rPr>
+          <w:rFonts w:ascii="Times New Roman" w:eastAsia="Times New Roman" w:hAnsi="Times New Roman" w:cs="Times New Roman"/>
+          <w:sz w:val="20"/>
+          <w:szCs w:val="20"/>
+        </w:rPr>
+        <w:t xml:space="preserve"> JavaScript,</w:t>
+      </w:r>
+      <w:r>
+        <w:rPr>
+          <w:rFonts w:ascii="Times New Roman" w:eastAsia="Times New Roman" w:hAnsi="Times New Roman" w:cs="Times New Roman"/>
+          <w:sz w:val="20"/>
+          <w:szCs w:val="20"/>
+        </w:rPr>
+        <w:t xml:space="preserve"> </w:t>
+      </w:r>
+      <w:r>
+        <w:rPr>
+          <w:rFonts w:ascii="Times New Roman" w:eastAsia="Times New Roman" w:hAnsi="Times New Roman" w:cs="Times New Roman"/>
+          <w:sz w:val="20"/>
+          <w:szCs w:val="20"/>
+        </w:rPr>
+        <w:t>Node.js, C++, C, React</w:t>
+      </w:r>
+      <w:r>
+        <w:rPr>
+          <w:rFonts w:ascii="Times New Roman" w:eastAsia="Times New Roman" w:hAnsi="Times New Roman" w:cs="Times New Roman"/>
+          <w:sz w:val="20"/>
+          <w:szCs w:val="20"/>
+        </w:rPr>
+        <w:t>.</w:t>
+      </w:r>
+      <w:r>
+        <w:rPr>
+          <w:rFonts w:ascii="Times New Roman" w:eastAsia="Times New Roman" w:hAnsi="Times New Roman" w:cs="Times New Roman"/>
+          <w:sz w:val="20"/>
+          <w:szCs w:val="20"/>
+        </w:rPr>
+        <w:t xml:space="preserve">js, </w:t>
+      </w:r>
+      <w:r>
+        <w:rPr>
+          <w:rFonts w:ascii="Times New Roman" w:eastAsia="Times New Roman" w:hAnsi="Times New Roman" w:cs="Times New Roman"/>
+          <w:sz w:val="20"/>
+          <w:szCs w:val="20"/>
+        </w:rPr>
+        <w:t>SQL,</w:t>
+      </w:r>
+      <w:r>
+        <w:rPr>
+          <w:rFonts w:ascii="Times New Roman" w:eastAsia="Times New Roman" w:hAnsi="Times New Roman" w:cs="Times New Roman"/>
+          <w:sz w:val="20"/>
+          <w:szCs w:val="20"/>
+        </w:rPr>
+        <w:t xml:space="preserve"> HTML, </w:t>
+      </w:r>
+      <w:r>
+        <w:rPr>
+          <w:rFonts w:ascii="Times New Roman" w:eastAsia="Times New Roman" w:hAnsi="Times New Roman" w:cs="Times New Roman"/>
+          <w:sz w:val="20"/>
+          <w:szCs w:val="20"/>
+        </w:rPr>
+        <w:t>Perl, Latex</w:t>
+      </w:r>
     </w:p>
     <w:p>
       <w:pPr>
         <w:rPr>
           <w:rFonts w:ascii="Times New Roman" w:eastAsia="Times New Roman" w:hAnsi="Times New Roman" w:cs="Times New Roman"/>
-          <w:b/>
-          <w:sz w:val="20"/>
-          <w:szCs w:val="20"/>
-          <w:u w:val="single"/>
-        </w:rPr>
-      </w:pPr>
-      <w:r>
-        <w:rPr>
-          <w:rFonts w:ascii="Times New Roman" w:eastAsia="Times New Roman" w:hAnsi="Times New Roman" w:cs="Times New Roman"/>
-          <w:b/>
-          <w:sz w:val="20"/>
-          <w:szCs w:val="20"/>
-          <w:u w:val="single"/>
-        </w:rPr>
-        <w:t xml:space="preserve">Relevant Coursework: </w:t>
+          <w:sz w:val="20"/>
+          <w:szCs w:val="20"/>
+        </w:rPr>
+      </w:pPr>
+      <w:r>
+        <w:rPr>
+          <w:rFonts w:ascii="Times New Roman" w:eastAsia="Times New Roman" w:hAnsi="Times New Roman" w:cs="Times New Roman"/>
+          <w:b/>
+          <w:sz w:val="20"/>
+          <w:szCs w:val="20"/>
+        </w:rPr>
+        <w:t xml:space="preserve">Software - </w:t>
+      </w:r>
+      <w:r>
+        <w:rPr>
+          <w:rFonts w:ascii="Times New Roman" w:eastAsia="Times New Roman" w:hAnsi="Times New Roman" w:cs="Times New Roman"/>
+          <w:sz w:val="20"/>
+          <w:szCs w:val="20"/>
+        </w:rPr>
+        <w:t xml:space="preserve">Microsoft </w:t>
+      </w:r>
+      <w:r>
+        <w:rPr>
+          <w:rFonts w:ascii="Times New Roman" w:eastAsia="Times New Roman" w:hAnsi="Times New Roman" w:cs="Times New Roman"/>
+          <w:sz w:val="20"/>
+          <w:szCs w:val="20"/>
+        </w:rPr>
+        <w:t>Office,</w:t>
+      </w:r>
+      <w:r>
+        <w:rPr>
+          <w:rFonts w:ascii="Times New Roman" w:eastAsia="Times New Roman" w:hAnsi="Times New Roman" w:cs="Times New Roman"/>
+          <w:sz w:val="20"/>
+          <w:szCs w:val="20"/>
+        </w:rPr>
+        <w:t xml:space="preserve"> Flutter, GraphQL,</w:t>
+      </w:r>
+      <w:r>
+        <w:rPr>
+          <w:rFonts w:ascii="Times New Roman" w:eastAsia="Times New Roman" w:hAnsi="Times New Roman" w:cs="Times New Roman"/>
+          <w:sz w:val="20"/>
+          <w:szCs w:val="20"/>
+        </w:rPr>
+        <w:t xml:space="preserve"> </w:t>
+      </w:r>
+      <w:r>
+        <w:rPr>
+          <w:rFonts w:ascii="Times New Roman" w:eastAsia="Times New Roman" w:hAnsi="Times New Roman" w:cs="Times New Roman"/>
+          <w:sz w:val="20"/>
+          <w:szCs w:val="20"/>
+        </w:rPr>
+        <w:t xml:space="preserve">DialogFlow, </w:t>
+      </w:r>
+      <w:r>
+        <w:rPr>
+          <w:rFonts w:ascii="Times New Roman" w:eastAsia="Times New Roman" w:hAnsi="Times New Roman" w:cs="Times New Roman"/>
+          <w:sz w:val="20"/>
+          <w:szCs w:val="20"/>
+        </w:rPr>
+        <w:t>.NET Core,</w:t>
+      </w:r>
+      <w:r>
+        <w:rPr>
+          <w:rFonts w:ascii="Times New Roman" w:eastAsia="Times New Roman" w:hAnsi="Times New Roman" w:cs="Times New Roman"/>
+          <w:sz w:val="20"/>
+          <w:szCs w:val="20"/>
+        </w:rPr>
+        <w:t xml:space="preserve"> Postgres, </w:t>
+      </w:r>
+      <w:proofErr w:type="spellStart"/>
+      <w:r>
+        <w:rPr>
+          <w:rFonts w:ascii="Times New Roman" w:eastAsia="Times New Roman" w:hAnsi="Times New Roman" w:cs="Times New Roman"/>
+          <w:sz w:val="20"/>
+          <w:szCs w:val="20"/>
+        </w:rPr>
+        <w:t>LTSpice</w:t>
+      </w:r>
+      <w:proofErr w:type="spellEnd"/>
+      <w:r>
+        <w:rPr>
+          <w:rFonts w:ascii="Times New Roman" w:eastAsia="Times New Roman" w:hAnsi="Times New Roman" w:cs="Times New Roman"/>
+          <w:sz w:val="20"/>
+          <w:szCs w:val="20"/>
+        </w:rPr>
+        <w:t xml:space="preserve"> IV,</w:t>
+      </w:r>
+      <w:r>
+        <w:rPr>
+          <w:rFonts w:ascii="Times New Roman" w:eastAsia="Times New Roman" w:hAnsi="Times New Roman" w:cs="Times New Roman"/>
+          <w:sz w:val="20"/>
+          <w:szCs w:val="20"/>
+        </w:rPr>
+        <w:t xml:space="preserve"> </w:t>
+      </w:r>
+      <w:r>
+        <w:rPr>
+          <w:rFonts w:ascii="Times New Roman" w:eastAsia="Times New Roman" w:hAnsi="Times New Roman" w:cs="Times New Roman"/>
+          <w:sz w:val="20"/>
+          <w:szCs w:val="20"/>
+        </w:rPr>
+        <w:t>Siemens NX CAD</w:t>
       </w:r>
     </w:p>
     <w:p>
       <w:pPr>
         <w:rPr>
           <w:rFonts w:ascii="Times New Roman" w:eastAsia="Times New Roman" w:hAnsi="Times New Roman" w:cs="Times New Roman"/>
+          <w:sz w:val="20"/>
+          <w:szCs w:val="20"/>
+        </w:rPr>
+      </w:pPr>
+      <w:r>
+        <w:rPr>
+          <w:rFonts w:ascii="Times New Roman" w:eastAsia="Times New Roman" w:hAnsi="Times New Roman" w:cs="Times New Roman"/>
+          <w:b/>
           <w:bCs/>
           <w:sz w:val="20"/>
           <w:szCs w:val="20"/>
         </w:rPr>
-      </w:pPr>
-      <w:r>
-        <w:rPr>
-          <w:rFonts w:ascii="Times New Roman" w:eastAsia="Times New Roman" w:hAnsi="Times New Roman" w:cs="Times New Roman"/>
-          <w:sz w:val="20"/>
-          <w:szCs w:val="20"/>
-        </w:rPr>
-        <w:t>•</w:t>
-      </w:r>
-      <w:r>
-        <w:rPr>
-          <w:rFonts w:ascii="Times New Roman" w:eastAsia="Times New Roman" w:hAnsi="Times New Roman" w:cs="Times New Roman"/>
+        <w:t xml:space="preserve">Languages </w:t>
+      </w:r>
+      <w:r>
+        <w:rPr>
+          <w:rFonts w:ascii="Times New Roman" w:eastAsia="Times New Roman" w:hAnsi="Times New Roman" w:cs="Times New Roman"/>
+          <w:sz w:val="20"/>
+          <w:szCs w:val="20"/>
+        </w:rPr>
+        <w:t>-</w:t>
+      </w:r>
+      <w:r>
+        <w:rPr>
+          <w:rFonts w:ascii="Times New Roman" w:eastAsia="Times New Roman" w:hAnsi="Times New Roman" w:cs="Times New Roman"/>
+          <w:b/>
+          <w:bCs/>
           <w:sz w:val="20"/>
           <w:szCs w:val="20"/>
         </w:rPr>
@@ -2341,55 +2750,16 @@
       <w:r>
         <w:rPr>
           <w:rFonts w:ascii="Times New Roman" w:eastAsia="Times New Roman" w:hAnsi="Times New Roman" w:cs="Times New Roman"/>
-          <w:bCs/>
-          <w:sz w:val="20"/>
-          <w:szCs w:val="20"/>
-        </w:rPr>
-        <w:t>Operating Systems</w:t>
-      </w:r>
-      <w:r>
-        <w:rPr>
-          <w:rFonts w:ascii="Times New Roman" w:eastAsia="Times New Roman" w:hAnsi="Times New Roman" w:cs="Times New Roman"/>
-          <w:bCs/>
-          <w:sz w:val="20"/>
-          <w:szCs w:val="20"/>
-        </w:rPr>
-        <w:t xml:space="preserve">, </w:t>
-      </w:r>
-      <w:r>
-        <w:rPr>
-          <w:rFonts w:ascii="Times New Roman" w:eastAsia="Times New Roman" w:hAnsi="Times New Roman" w:cs="Times New Roman"/>
-          <w:bCs/>
-          <w:sz w:val="20"/>
-          <w:szCs w:val="20"/>
-        </w:rPr>
-        <w:t>Database Systems</w:t>
-      </w:r>
-      <w:r>
-        <w:rPr>
-          <w:rFonts w:ascii="Times New Roman" w:eastAsia="Times New Roman" w:hAnsi="Times New Roman" w:cs="Times New Roman"/>
-          <w:bCs/>
-          <w:sz w:val="20"/>
-          <w:szCs w:val="20"/>
-        </w:rPr>
-        <w:t>, Algorithms, Principles of Software, Computer Organization, Foundations of Computer Science, Data Structures, Embedded Control, Computer Components and Operations, Engineering Communications</w:t>
-      </w:r>
-      <w:r>
-        <w:rPr>
-          <w:rFonts w:ascii="Times New Roman" w:eastAsia="Times New Roman" w:hAnsi="Times New Roman" w:cs="Times New Roman"/>
-          <w:bCs/>
-          <w:sz w:val="20"/>
-          <w:szCs w:val="20"/>
-        </w:rPr>
-        <w:tab/>
-        <w:t xml:space="preserve">                                                                                                                           </w:t>
+          <w:sz w:val="20"/>
+          <w:szCs w:val="20"/>
+        </w:rPr>
+        <w:t>Proficient in Spanish</w:t>
       </w:r>
     </w:p>
     <w:p>
       <w:pPr>
         <w:rPr>
           <w:rFonts w:ascii="Times New Roman" w:eastAsia="Times New Roman" w:hAnsi="Times New Roman" w:cs="Times New Roman"/>
-          <w:bCs/>
           <w:sz w:val="20"/>
           <w:szCs w:val="20"/>
         </w:rPr>
@@ -2400,6 +2770,7 @@
         <w:rPr>
           <w:rFonts w:ascii="Times New Roman" w:eastAsia="Times New Roman" w:hAnsi="Times New Roman" w:cs="Times New Roman"/>
           <w:b/>
+          <w:bCs/>
           <w:sz w:val="20"/>
           <w:szCs w:val="20"/>
           <w:u w:val="single"/>
@@ -2409,422 +2780,122 @@
         <w:rPr>
           <w:rFonts w:ascii="Times New Roman" w:eastAsia="Times New Roman" w:hAnsi="Times New Roman" w:cs="Times New Roman"/>
           <w:b/>
+          <w:bCs/>
           <w:sz w:val="20"/>
           <w:szCs w:val="20"/>
           <w:u w:val="single"/>
         </w:rPr>
-        <w:t>Skills:</w:t>
+        <w:t xml:space="preserve">Activities/Volunteering: </w:t>
       </w:r>
     </w:p>
     <w:p>
       <w:pPr>
         <w:rPr>
           <w:rFonts w:ascii="Times New Roman" w:eastAsia="Times New Roman" w:hAnsi="Times New Roman" w:cs="Times New Roman"/>
-          <w:b/>
-          <w:sz w:val="20"/>
-          <w:szCs w:val="20"/>
-          <w:u w:val="single"/>
-        </w:rPr>
-      </w:pPr>
-      <w:r>
-        <w:rPr>
-          <w:rFonts w:ascii="Times New Roman" w:eastAsia="Times New Roman" w:hAnsi="Times New Roman" w:cs="Times New Roman"/>
-          <w:b/>
-          <w:sz w:val="20"/>
-          <w:szCs w:val="20"/>
-        </w:rPr>
-        <w:t>Programming</w:t>
-      </w:r>
-      <w:r>
-        <w:rPr>
-          <w:rFonts w:ascii="Times New Roman" w:eastAsia="Times New Roman" w:hAnsi="Times New Roman" w:cs="Times New Roman"/>
-          <w:b/>
-          <w:sz w:val="20"/>
-          <w:szCs w:val="20"/>
-        </w:rPr>
-        <w:t xml:space="preserve"> </w:t>
-      </w:r>
-      <w:r>
-        <w:rPr>
-          <w:rFonts w:ascii="Times New Roman" w:eastAsia="Times New Roman" w:hAnsi="Times New Roman" w:cs="Times New Roman"/>
-          <w:b/>
-          <w:sz w:val="20"/>
-          <w:szCs w:val="20"/>
-        </w:rPr>
-        <w:t>-</w:t>
-      </w:r>
-      <w:r>
-        <w:rPr>
-          <w:rFonts w:ascii="Times New Roman" w:eastAsia="Times New Roman" w:hAnsi="Times New Roman" w:cs="Times New Roman"/>
-          <w:b/>
-          <w:sz w:val="20"/>
-          <w:szCs w:val="20"/>
-        </w:rPr>
-        <w:t xml:space="preserve"> </w:t>
-      </w:r>
-      <w:r>
-        <w:rPr>
-          <w:rFonts w:ascii="Times New Roman" w:eastAsia="Times New Roman" w:hAnsi="Times New Roman" w:cs="Times New Roman"/>
-          <w:sz w:val="20"/>
-          <w:szCs w:val="20"/>
-        </w:rPr>
-        <w:t>C#,</w:t>
-      </w:r>
-      <w:r>
-        <w:rPr>
-          <w:rFonts w:ascii="Times New Roman" w:eastAsia="Times New Roman" w:hAnsi="Times New Roman" w:cs="Times New Roman"/>
-          <w:sz w:val="20"/>
-          <w:szCs w:val="20"/>
-        </w:rPr>
-        <w:t xml:space="preserve"> Java, Python,</w:t>
-      </w:r>
-      <w:r>
-        <w:rPr>
-          <w:rFonts w:ascii="Times New Roman" w:eastAsia="Times New Roman" w:hAnsi="Times New Roman" w:cs="Times New Roman"/>
-          <w:sz w:val="20"/>
-          <w:szCs w:val="20"/>
-        </w:rPr>
-        <w:t xml:space="preserve"> Dart,</w:t>
-      </w:r>
-      <w:r>
-        <w:rPr>
-          <w:rFonts w:ascii="Times New Roman" w:eastAsia="Times New Roman" w:hAnsi="Times New Roman" w:cs="Times New Roman"/>
-          <w:sz w:val="20"/>
-          <w:szCs w:val="20"/>
-        </w:rPr>
-        <w:t xml:space="preserve"> JavaScript,</w:t>
-      </w:r>
-      <w:r>
-        <w:rPr>
-          <w:rFonts w:ascii="Times New Roman" w:eastAsia="Times New Roman" w:hAnsi="Times New Roman" w:cs="Times New Roman"/>
-          <w:sz w:val="20"/>
-          <w:szCs w:val="20"/>
-        </w:rPr>
-        <w:t xml:space="preserve"> </w:t>
-      </w:r>
-      <w:r>
-        <w:rPr>
-          <w:rFonts w:ascii="Times New Roman" w:eastAsia="Times New Roman" w:hAnsi="Times New Roman" w:cs="Times New Roman"/>
-          <w:sz w:val="20"/>
-          <w:szCs w:val="20"/>
-        </w:rPr>
-        <w:t>Node.js, C++, C, React</w:t>
-      </w:r>
-      <w:r>
-        <w:rPr>
-          <w:rFonts w:ascii="Times New Roman" w:eastAsia="Times New Roman" w:hAnsi="Times New Roman" w:cs="Times New Roman"/>
-          <w:sz w:val="20"/>
-          <w:szCs w:val="20"/>
-        </w:rPr>
-        <w:t>.</w:t>
-      </w:r>
-      <w:r>
-        <w:rPr>
-          <w:rFonts w:ascii="Times New Roman" w:eastAsia="Times New Roman" w:hAnsi="Times New Roman" w:cs="Times New Roman"/>
-          <w:sz w:val="20"/>
-          <w:szCs w:val="20"/>
-        </w:rPr>
-        <w:t xml:space="preserve">js, </w:t>
-      </w:r>
-      <w:r>
-        <w:rPr>
-          <w:rFonts w:ascii="Times New Roman" w:eastAsia="Times New Roman" w:hAnsi="Times New Roman" w:cs="Times New Roman"/>
-          <w:sz w:val="20"/>
-          <w:szCs w:val="20"/>
-        </w:rPr>
-        <w:t>SQL,</w:t>
-      </w:r>
-      <w:r>
-        <w:rPr>
-          <w:rFonts w:ascii="Times New Roman" w:eastAsia="Times New Roman" w:hAnsi="Times New Roman" w:cs="Times New Roman"/>
-          <w:sz w:val="20"/>
-          <w:szCs w:val="20"/>
-        </w:rPr>
-        <w:t xml:space="preserve"> HTML, </w:t>
-      </w:r>
-      <w:r>
-        <w:rPr>
-          <w:rFonts w:ascii="Times New Roman" w:eastAsia="Times New Roman" w:hAnsi="Times New Roman" w:cs="Times New Roman"/>
-          <w:sz w:val="20"/>
-          <w:szCs w:val="20"/>
-        </w:rPr>
-        <w:t>Perl, Latex</w:t>
+          <w:sz w:val="20"/>
+          <w:szCs w:val="20"/>
+        </w:rPr>
+      </w:pPr>
+      <w:r>
+        <w:rPr>
+          <w:rFonts w:ascii="Times New Roman" w:eastAsia="Times New Roman" w:hAnsi="Times New Roman" w:cs="Times New Roman"/>
+          <w:b/>
+          <w:bCs/>
+          <w:sz w:val="20"/>
+          <w:szCs w:val="20"/>
+        </w:rPr>
+        <w:t xml:space="preserve">Society of Hispanic Professional Engineers: </w:t>
+      </w:r>
+      <w:r>
+        <w:rPr>
+          <w:rFonts w:ascii="Times New Roman" w:eastAsia="Times New Roman" w:hAnsi="Times New Roman" w:cs="Times New Roman"/>
+          <w:sz w:val="20"/>
+          <w:szCs w:val="20"/>
+        </w:rPr>
+        <w:t>Member</w:t>
+      </w:r>
+      <w:r>
+        <w:rPr>
+          <w:rFonts w:ascii="Times New Roman" w:eastAsia="Times New Roman" w:hAnsi="Times New Roman" w:cs="Times New Roman"/>
+          <w:sz w:val="20"/>
+          <w:szCs w:val="20"/>
+        </w:rPr>
+        <w:tab/>
+      </w:r>
+      <w:r>
+        <w:rPr>
+          <w:rFonts w:ascii="Times New Roman" w:eastAsia="Times New Roman" w:hAnsi="Times New Roman" w:cs="Times New Roman"/>
+          <w:sz w:val="20"/>
+          <w:szCs w:val="20"/>
+        </w:rPr>
+        <w:tab/>
+      </w:r>
+      <w:r>
+        <w:rPr>
+          <w:rFonts w:ascii="Times New Roman" w:eastAsia="Times New Roman" w:hAnsi="Times New Roman" w:cs="Times New Roman"/>
+          <w:sz w:val="20"/>
+          <w:szCs w:val="20"/>
+        </w:rPr>
+        <w:tab/>
+      </w:r>
+      <w:r>
+        <w:rPr>
+          <w:rFonts w:ascii="Times New Roman" w:eastAsia="Times New Roman" w:hAnsi="Times New Roman" w:cs="Times New Roman"/>
+          <w:sz w:val="20"/>
+          <w:szCs w:val="20"/>
+        </w:rPr>
+        <w:tab/>
+      </w:r>
+      <w:r>
+        <w:rPr>
+          <w:rFonts w:ascii="Times New Roman" w:eastAsia="Times New Roman" w:hAnsi="Times New Roman" w:cs="Times New Roman"/>
+          <w:sz w:val="20"/>
+          <w:szCs w:val="20"/>
+        </w:rPr>
+        <w:tab/>
+      </w:r>
+      <w:r>
+        <w:rPr>
+          <w:rFonts w:ascii="Times New Roman" w:eastAsia="Times New Roman" w:hAnsi="Times New Roman" w:cs="Times New Roman"/>
+          <w:sz w:val="20"/>
+          <w:szCs w:val="20"/>
+        </w:rPr>
+        <w:tab/>
+        <w:t xml:space="preserve">                  </w:t>
+      </w:r>
+      <w:r>
+        <w:rPr>
+          <w:rFonts w:ascii="Times New Roman" w:eastAsia="Times New Roman" w:hAnsi="Times New Roman" w:cs="Times New Roman"/>
+          <w:b/>
+          <w:bCs/>
+          <w:sz w:val="20"/>
+          <w:szCs w:val="20"/>
+        </w:rPr>
+        <w:t>2019 - Present</w:t>
       </w:r>
     </w:p>
     <w:p>
       <w:pPr>
         <w:rPr>
           <w:rFonts w:ascii="Times New Roman" w:eastAsia="Times New Roman" w:hAnsi="Times New Roman" w:cs="Times New Roman"/>
-          <w:sz w:val="20"/>
-          <w:szCs w:val="20"/>
-        </w:rPr>
-      </w:pPr>
-      <w:r>
-        <w:rPr>
-          <w:rFonts w:ascii="Times New Roman" w:eastAsia="Times New Roman" w:hAnsi="Times New Roman" w:cs="Times New Roman"/>
-          <w:b/>
-          <w:sz w:val="20"/>
-          <w:szCs w:val="20"/>
-        </w:rPr>
-        <w:t xml:space="preserve">Software - </w:t>
-      </w:r>
-      <w:r>
-        <w:rPr>
-          <w:rFonts w:ascii="Times New Roman" w:eastAsia="Times New Roman" w:hAnsi="Times New Roman" w:cs="Times New Roman"/>
-          <w:sz w:val="20"/>
-          <w:szCs w:val="20"/>
-        </w:rPr>
-        <w:t xml:space="preserve">Microsoft </w:t>
-      </w:r>
-      <w:r>
-        <w:rPr>
-          <w:rFonts w:ascii="Times New Roman" w:eastAsia="Times New Roman" w:hAnsi="Times New Roman" w:cs="Times New Roman"/>
-          <w:sz w:val="20"/>
-          <w:szCs w:val="20"/>
-        </w:rPr>
-        <w:t>Office,</w:t>
-      </w:r>
-      <w:r>
-        <w:rPr>
-          <w:rFonts w:ascii="Times New Roman" w:eastAsia="Times New Roman" w:hAnsi="Times New Roman" w:cs="Times New Roman"/>
-          <w:sz w:val="20"/>
-          <w:szCs w:val="20"/>
-        </w:rPr>
-        <w:t xml:space="preserve"> Flutter, GraphQL,</w:t>
-      </w:r>
-      <w:r>
-        <w:rPr>
-          <w:rFonts w:ascii="Times New Roman" w:eastAsia="Times New Roman" w:hAnsi="Times New Roman" w:cs="Times New Roman"/>
-          <w:sz w:val="20"/>
-          <w:szCs w:val="20"/>
-        </w:rPr>
-        <w:t xml:space="preserve"> </w:t>
-      </w:r>
-      <w:r>
-        <w:rPr>
-          <w:rFonts w:ascii="Times New Roman" w:eastAsia="Times New Roman" w:hAnsi="Times New Roman" w:cs="Times New Roman"/>
-          <w:sz w:val="20"/>
-          <w:szCs w:val="20"/>
-        </w:rPr>
-        <w:t xml:space="preserve">DialogFlow, </w:t>
-      </w:r>
-      <w:r>
-        <w:rPr>
-          <w:rFonts w:ascii="Times New Roman" w:eastAsia="Times New Roman" w:hAnsi="Times New Roman" w:cs="Times New Roman"/>
-          <w:sz w:val="20"/>
-          <w:szCs w:val="20"/>
-        </w:rPr>
-        <w:t>.NET Core,</w:t>
-      </w:r>
-      <w:r>
-        <w:rPr>
-          <w:rFonts w:ascii="Times New Roman" w:eastAsia="Times New Roman" w:hAnsi="Times New Roman" w:cs="Times New Roman"/>
-          <w:sz w:val="20"/>
-          <w:szCs w:val="20"/>
-        </w:rPr>
-        <w:t xml:space="preserve"> Postgres, </w:t>
-      </w:r>
-      <w:proofErr w:type="spellStart"/>
-      <w:r>
-        <w:rPr>
-          <w:rFonts w:ascii="Times New Roman" w:eastAsia="Times New Roman" w:hAnsi="Times New Roman" w:cs="Times New Roman"/>
-          <w:sz w:val="20"/>
-          <w:szCs w:val="20"/>
-        </w:rPr>
-        <w:t>LTSpice</w:t>
-      </w:r>
-      <w:proofErr w:type="spellEnd"/>
-      <w:r>
-        <w:rPr>
-          <w:rFonts w:ascii="Times New Roman" w:eastAsia="Times New Roman" w:hAnsi="Times New Roman" w:cs="Times New Roman"/>
-          <w:sz w:val="20"/>
-          <w:szCs w:val="20"/>
-        </w:rPr>
-        <w:t xml:space="preserve"> IV,</w:t>
-      </w:r>
-      <w:r>
-        <w:rPr>
-          <w:rFonts w:ascii="Times New Roman" w:eastAsia="Times New Roman" w:hAnsi="Times New Roman" w:cs="Times New Roman"/>
-          <w:sz w:val="20"/>
-          <w:szCs w:val="20"/>
-        </w:rPr>
-        <w:t xml:space="preserve"> </w:t>
-      </w:r>
-      <w:r>
-        <w:rPr>
-          <w:rFonts w:ascii="Times New Roman" w:eastAsia="Times New Roman" w:hAnsi="Times New Roman" w:cs="Times New Roman"/>
-          <w:sz w:val="20"/>
-          <w:szCs w:val="20"/>
-        </w:rPr>
-        <w:t>Siemens NX CAD</w:t>
+          <w:b/>
+          <w:bCs/>
+          <w:sz w:val="20"/>
+          <w:szCs w:val="20"/>
+        </w:rPr>
+      </w:pPr>
+      <w:r>
+        <w:rPr>
+          <w:rFonts w:ascii="Times New Roman" w:hAnsi="Times New Roman" w:cs="Times New Roman"/>
+          <w:sz w:val="20"/>
+          <w:szCs w:val="20"/>
+        </w:rPr>
+        <w:t xml:space="preserve">• Develop professional and leadership skills to impact the world positively </w:t>
       </w:r>
     </w:p>
     <w:p>
       <w:pPr>
         <w:rPr>
-          <w:rFonts w:ascii="Times New Roman" w:eastAsia="Times New Roman" w:hAnsi="Times New Roman" w:cs="Times New Roman"/>
-          <w:sz w:val="20"/>
-          <w:szCs w:val="20"/>
-        </w:rPr>
-      </w:pPr>
-      <w:r>
-        <w:rPr>
-          <w:rFonts w:ascii="Times New Roman" w:eastAsia="Times New Roman" w:hAnsi="Times New Roman" w:cs="Times New Roman"/>
-          <w:b/>
-          <w:bCs/>
-          <w:sz w:val="20"/>
-          <w:szCs w:val="20"/>
-        </w:rPr>
-        <w:t xml:space="preserve">Languages </w:t>
-      </w:r>
-      <w:r>
-        <w:rPr>
-          <w:rFonts w:ascii="Times New Roman" w:eastAsia="Times New Roman" w:hAnsi="Times New Roman" w:cs="Times New Roman"/>
-          <w:sz w:val="20"/>
-          <w:szCs w:val="20"/>
-        </w:rPr>
-        <w:t>-</w:t>
-      </w:r>
-      <w:r>
-        <w:rPr>
-          <w:rFonts w:ascii="Times New Roman" w:eastAsia="Times New Roman" w:hAnsi="Times New Roman" w:cs="Times New Roman"/>
-          <w:b/>
-          <w:bCs/>
-          <w:sz w:val="20"/>
-          <w:szCs w:val="20"/>
-        </w:rPr>
-        <w:t xml:space="preserve"> </w:t>
-      </w:r>
-      <w:r>
-        <w:rPr>
-          <w:rFonts w:ascii="Times New Roman" w:eastAsia="Times New Roman" w:hAnsi="Times New Roman" w:cs="Times New Roman"/>
-          <w:sz w:val="20"/>
-          <w:szCs w:val="20"/>
-        </w:rPr>
-        <w:t>Proficient in Spanish</w:t>
-      </w:r>
-    </w:p>
-    <w:p>
-      <w:pPr>
-        <w:rPr>
-          <w:rFonts w:ascii="Times New Roman" w:eastAsia="Times New Roman" w:hAnsi="Times New Roman" w:cs="Times New Roman"/>
-          <w:sz w:val="20"/>
-          <w:szCs w:val="20"/>
-        </w:rPr>
-      </w:pPr>
-    </w:p>
-    <w:p>
-      <w:pPr>
-        <w:rPr>
-          <w:rFonts w:ascii="Times New Roman" w:eastAsia="Times New Roman" w:hAnsi="Times New Roman" w:cs="Times New Roman"/>
-          <w:b/>
-          <w:bCs/>
-          <w:sz w:val="20"/>
-          <w:szCs w:val="20"/>
-          <w:u w:val="single"/>
-        </w:rPr>
-      </w:pPr>
-      <w:r>
-        <w:rPr>
-          <w:rFonts w:ascii="Times New Roman" w:eastAsia="Times New Roman" w:hAnsi="Times New Roman" w:cs="Times New Roman"/>
-          <w:b/>
-          <w:bCs/>
-          <w:sz w:val="20"/>
-          <w:szCs w:val="20"/>
-          <w:u w:val="single"/>
-        </w:rPr>
-        <w:t xml:space="preserve">Activities/Volunteering: </w:t>
-      </w:r>
-    </w:p>
-    <w:p>
-      <w:pPr>
-        <w:rPr>
-          <w:rFonts w:ascii="Times New Roman" w:eastAsia="Times New Roman" w:hAnsi="Times New Roman" w:cs="Times New Roman"/>
-          <w:sz w:val="20"/>
-          <w:szCs w:val="20"/>
-        </w:rPr>
-      </w:pPr>
-      <w:r>
-        <w:rPr>
-          <w:rFonts w:ascii="Times New Roman" w:eastAsia="Times New Roman" w:hAnsi="Times New Roman" w:cs="Times New Roman"/>
-          <w:b/>
-          <w:bCs/>
-          <w:sz w:val="20"/>
-          <w:szCs w:val="20"/>
-        </w:rPr>
-        <w:t xml:space="preserve">Society of Hispanic Professional Engineers: </w:t>
-      </w:r>
-      <w:r>
-        <w:rPr>
-          <w:rFonts w:ascii="Times New Roman" w:eastAsia="Times New Roman" w:hAnsi="Times New Roman" w:cs="Times New Roman"/>
-          <w:sz w:val="20"/>
-          <w:szCs w:val="20"/>
-        </w:rPr>
-        <w:t>Member</w:t>
-      </w:r>
-      <w:r>
-        <w:rPr>
-          <w:rFonts w:ascii="Times New Roman" w:eastAsia="Times New Roman" w:hAnsi="Times New Roman" w:cs="Times New Roman"/>
-          <w:sz w:val="20"/>
-          <w:szCs w:val="20"/>
-        </w:rPr>
-        <w:tab/>
-      </w:r>
-      <w:r>
-        <w:rPr>
-          <w:rFonts w:ascii="Times New Roman" w:eastAsia="Times New Roman" w:hAnsi="Times New Roman" w:cs="Times New Roman"/>
-          <w:sz w:val="20"/>
-          <w:szCs w:val="20"/>
-        </w:rPr>
-        <w:tab/>
-      </w:r>
-      <w:r>
-        <w:rPr>
-          <w:rFonts w:ascii="Times New Roman" w:eastAsia="Times New Roman" w:hAnsi="Times New Roman" w:cs="Times New Roman"/>
-          <w:sz w:val="20"/>
-          <w:szCs w:val="20"/>
-        </w:rPr>
-        <w:tab/>
-      </w:r>
-      <w:r>
-        <w:rPr>
-          <w:rFonts w:ascii="Times New Roman" w:eastAsia="Times New Roman" w:hAnsi="Times New Roman" w:cs="Times New Roman"/>
-          <w:sz w:val="20"/>
-          <w:szCs w:val="20"/>
-        </w:rPr>
-        <w:tab/>
-      </w:r>
-      <w:r>
-        <w:rPr>
-          <w:rFonts w:ascii="Times New Roman" w:eastAsia="Times New Roman" w:hAnsi="Times New Roman" w:cs="Times New Roman"/>
-          <w:sz w:val="20"/>
-          <w:szCs w:val="20"/>
-        </w:rPr>
-        <w:tab/>
-      </w:r>
-      <w:r>
-        <w:rPr>
-          <w:rFonts w:ascii="Times New Roman" w:eastAsia="Times New Roman" w:hAnsi="Times New Roman" w:cs="Times New Roman"/>
-          <w:sz w:val="20"/>
-          <w:szCs w:val="20"/>
-        </w:rPr>
-        <w:tab/>
-        <w:t xml:space="preserve">                  </w:t>
-      </w:r>
-      <w:r>
-        <w:rPr>
-          <w:rFonts w:ascii="Times New Roman" w:eastAsia="Times New Roman" w:hAnsi="Times New Roman" w:cs="Times New Roman"/>
-          <w:b/>
-          <w:bCs/>
-          <w:sz w:val="20"/>
-          <w:szCs w:val="20"/>
-        </w:rPr>
-        <w:t>2019 - Present</w:t>
-      </w:r>
-    </w:p>
-    <w:p>
-      <w:pPr>
-        <w:rPr>
           <w:rFonts w:ascii="Times New Roman" w:hAnsi="Times New Roman" w:cs="Times New Roman"/>
           <w:sz w:val="20"/>
           <w:szCs w:val="20"/>
@@ -2837,25 +2908,6 @@
           <w:szCs w:val="20"/>
         </w:rPr>
         <w:t>• Participate in general body meetings</w:t>
-      </w:r>
-    </w:p>
-    <w:p>
-      <w:pPr>
-        <w:rPr>
-          <w:rFonts w:ascii="Times New Roman" w:eastAsia="Times New Roman" w:hAnsi="Times New Roman" w:cs="Times New Roman"/>
-          <w:b/>
-          <w:bCs/>
-          <w:sz w:val="20"/>
-          <w:szCs w:val="20"/>
-        </w:rPr>
-      </w:pPr>
-      <w:r>
-        <w:rPr>
-          <w:rFonts w:ascii="Times New Roman" w:hAnsi="Times New Roman" w:cs="Times New Roman"/>
-          <w:sz w:val="20"/>
-          <w:szCs w:val="20"/>
-        </w:rPr>
-        <w:t xml:space="preserve">• Develop professional and leadership skills to impact the world positively </w:t>
       </w:r>
     </w:p>
     <w:sectPr>
@@ -5858,7 +5910,7 @@
 </file>
 
 <file path=customXml/itemProps1.xml><?xml version="1.0" encoding="utf-8"?>
-<ds:datastoreItem xmlns:ds="http://schemas.openxmlformats.org/officeDocument/2006/customXml" ds:itemID="{98683325-6CDB-4BB4-A8EC-DDB898F6583F}">
+<ds:datastoreItem xmlns:ds="http://schemas.openxmlformats.org/officeDocument/2006/customXml" ds:itemID="{45465C0F-E673-4F3B-9700-B0B3D2190B10}">
   <ds:schemaRefs>
     <ds:schemaRef ds:uri="http://schemas.openxmlformats.org/officeDocument/2006/bibliography"/>
   </ds:schemaRefs>

</xml_diff>

<commit_message>
career fair sept 2020 update
</commit_message>
<xml_diff>
--- a/MalekJoshResume.docx
+++ b/MalekJoshResume.docx
@@ -1,6 +1,6 @@
 
 <file path=word/document.xml><?xml version="1.0" encoding="utf-8"?>
-<w:document xmlns:wpc="http://schemas.microsoft.com/office/word/2010/wordprocessingCanvas" xmlns:cx="http://schemas.microsoft.com/office/drawing/2014/chartex" xmlns:cx1="http://schemas.microsoft.com/office/drawing/2015/9/8/chartex" xmlns:cx2="http://schemas.microsoft.com/office/drawing/2015/10/21/chartex" xmlns:cx3="http://schemas.microsoft.com/office/drawing/2016/5/9/chartex" xmlns:cx4="http://schemas.microsoft.com/office/drawing/2016/5/10/chartex" xmlns:cx5="http://schemas.microsoft.com/office/drawing/2016/5/11/chartex" xmlns:cx6="http://schemas.microsoft.com/office/drawing/2016/5/12/chartex" xmlns:cx7="http://schemas.microsoft.com/office/drawing/2016/5/13/chartex" xmlns:cx8="http://schemas.microsoft.com/office/drawing/2016/5/14/chartex" xmlns:mc="http://schemas.openxmlformats.org/markup-compatibility/2006" xmlns:aink="http://schemas.microsoft.com/office/drawing/2016/ink" xmlns:am3d="http://schemas.microsoft.com/office/drawing/2017/model3d" xmlns:o="urn:schemas-microsoft-com:office:office" xmlns:r="http://schemas.openxmlformats.org/officeDocument/2006/relationships" xmlns:m="http://schemas.openxmlformats.org/officeDocument/2006/math" xmlns:v="urn:schemas-microsoft-com:vml" xmlns:wp14="http://schemas.microsoft.com/office/word/2010/wordprocessingDrawing" xmlns:wp="http://schemas.openxmlformats.org/drawingml/2006/wordprocessingDrawing" xmlns:w10="urn:schemas-microsoft-com:office:word" xmlns:w="http://schemas.openxmlformats.org/wordprocessingml/2006/main" xmlns:w14="http://schemas.microsoft.com/office/word/2010/wordml" xmlns:w15="http://schemas.microsoft.com/office/word/2012/wordml" xmlns:w16cid="http://schemas.microsoft.com/office/word/2016/wordml/cid" xmlns:w16se="http://schemas.microsoft.com/office/word/2015/wordml/symex" xmlns:wpg="http://schemas.microsoft.com/office/word/2010/wordprocessingGroup" xmlns:wpi="http://schemas.microsoft.com/office/word/2010/wordprocessingInk" xmlns:wne="http://schemas.microsoft.com/office/word/2006/wordml" xmlns:wps="http://schemas.microsoft.com/office/word/2010/wordprocessingShape" mc:Ignorable="w14 w15 w16se w16cid wp14">
+<w:document xmlns:wpc="http://schemas.microsoft.com/office/word/2010/wordprocessingCanvas" xmlns:cx="http://schemas.microsoft.com/office/drawing/2014/chartex" xmlns:cx1="http://schemas.microsoft.com/office/drawing/2015/9/8/chartex" xmlns:cx2="http://schemas.microsoft.com/office/drawing/2015/10/21/chartex" xmlns:cx3="http://schemas.microsoft.com/office/drawing/2016/5/9/chartex" xmlns:cx4="http://schemas.microsoft.com/office/drawing/2016/5/10/chartex" xmlns:cx5="http://schemas.microsoft.com/office/drawing/2016/5/11/chartex" xmlns:cx6="http://schemas.microsoft.com/office/drawing/2016/5/12/chartex" xmlns:cx7="http://schemas.microsoft.com/office/drawing/2016/5/13/chartex" xmlns:cx8="http://schemas.microsoft.com/office/drawing/2016/5/14/chartex" xmlns:mc="http://schemas.openxmlformats.org/markup-compatibility/2006" xmlns:aink="http://schemas.microsoft.com/office/drawing/2016/ink" xmlns:am3d="http://schemas.microsoft.com/office/drawing/2017/model3d" xmlns:o="urn:schemas-microsoft-com:office:office" xmlns:r="http://schemas.openxmlformats.org/officeDocument/2006/relationships" xmlns:m="http://schemas.openxmlformats.org/officeDocument/2006/math" xmlns:v="urn:schemas-microsoft-com:vml" xmlns:wp14="http://schemas.microsoft.com/office/word/2010/wordprocessingDrawing" xmlns:wp="http://schemas.openxmlformats.org/drawingml/2006/wordprocessingDrawing" xmlns:w10="urn:schemas-microsoft-com:office:word" xmlns:w="http://schemas.openxmlformats.org/wordprocessingml/2006/main" xmlns:w14="http://schemas.microsoft.com/office/word/2010/wordml" xmlns:w15="http://schemas.microsoft.com/office/word/2012/wordml" xmlns:w16cex="http://schemas.microsoft.com/office/word/2018/wordml/cex" xmlns:w16cid="http://schemas.microsoft.com/office/word/2016/wordml/cid" xmlns:w16="http://schemas.microsoft.com/office/word/2018/wordml" xmlns:w16se="http://schemas.microsoft.com/office/word/2015/wordml/symex" xmlns:wpg="http://schemas.microsoft.com/office/word/2010/wordprocessingGroup" xmlns:wpi="http://schemas.microsoft.com/office/word/2010/wordprocessingInk" xmlns:wne="http://schemas.microsoft.com/office/word/2006/wordml" xmlns:wps="http://schemas.microsoft.com/office/word/2010/wordprocessingShape" mc:Ignorable="w14 w15 w16se w16cid w16 w16cex wp14">
   <w:body>
     <w:p>
       <w:pPr>
@@ -148,7 +148,7 @@
       </w:pPr>
       <w:r>
         <w:pict w14:anchorId="0F678966">
-          <v:rect id="_x0000_i1025" style="width:0;height:1.5pt" o:hralign="center" o:hrstd="t" o:hr="t" fillcolor="#a0a0a0" stroked="f"/>
+          <v:rect id="_x0000_i1033" style="width:0;height:1.5pt" o:hralign="center" o:hrstd="t" o:hr="t" fillcolor="#a0a0a0" stroked="f"/>
         </w:pict>
       </w:r>
     </w:p>
@@ -460,15 +460,7 @@
           <w:sz w:val="20"/>
           <w:szCs w:val="20"/>
         </w:rPr>
-        <w:t xml:space="preserve"> </w:t>
-      </w:r>
-      <w:r>
-        <w:rPr>
-          <w:rFonts w:ascii="Times New Roman" w:eastAsia="Times New Roman" w:hAnsi="Times New Roman" w:cs="Times New Roman"/>
-          <w:sz w:val="20"/>
-          <w:szCs w:val="20"/>
-        </w:rPr>
-        <w:t>Dean’s</w:t>
+        <w:t xml:space="preserve"> Dean’s</w:t>
       </w:r>
       <w:r>
         <w:rPr>
@@ -484,15 +476,7 @@
           <w:sz w:val="20"/>
           <w:szCs w:val="20"/>
         </w:rPr>
-        <w:t xml:space="preserve"> Honor List 2020</w:t>
-      </w:r>
-      <w:r>
-        <w:rPr>
-          <w:rFonts w:ascii="Times New Roman" w:eastAsia="Times New Roman" w:hAnsi="Times New Roman" w:cs="Times New Roman"/>
-          <w:sz w:val="20"/>
-          <w:szCs w:val="20"/>
-        </w:rPr>
-        <w:t>,</w:t>
+        <w:t xml:space="preserve"> Honor List 2020,</w:t>
       </w:r>
       <w:r>
         <w:rPr>
@@ -730,17 +714,7 @@
           <w:sz w:val="20"/>
           <w:szCs w:val="20"/>
         </w:rPr>
-        <w:t>Sample API demonstrating the RESTful</w:t>
-      </w:r>
-      <w:bookmarkStart w:id="0" w:name="_GoBack"/>
-      <w:bookmarkEnd w:id="0"/>
-      <w:r>
-        <w:rPr>
-          <w:rFonts w:ascii="Times New Roman" w:eastAsia="Times New Roman" w:hAnsi="Times New Roman" w:cs="Times New Roman"/>
-          <w:sz w:val="20"/>
-          <w:szCs w:val="20"/>
-        </w:rPr>
-        <w:t xml:space="preserve"> principles to </w:t>
+        <w:t xml:space="preserve">Sample API demonstrating the RESTful principles to </w:t>
       </w:r>
       <w:r>
         <w:rPr>
@@ -1454,27 +1428,7 @@
           <w:sz w:val="20"/>
           <w:szCs w:val="20"/>
         </w:rPr>
-        <w:t>J</w:t>
-      </w:r>
-      <w:r>
-        <w:rPr>
-          <w:rFonts w:ascii="Times New Roman" w:eastAsia="Times New Roman" w:hAnsi="Times New Roman" w:cs="Times New Roman"/>
-          <w:b/>
-          <w:bCs/>
-          <w:sz w:val="20"/>
-          <w:szCs w:val="20"/>
-        </w:rPr>
-        <w:t>une</w:t>
-      </w:r>
-      <w:r>
-        <w:rPr>
-          <w:rFonts w:ascii="Times New Roman" w:eastAsia="Times New Roman" w:hAnsi="Times New Roman" w:cs="Times New Roman"/>
-          <w:b/>
-          <w:bCs/>
-          <w:sz w:val="20"/>
-          <w:szCs w:val="20"/>
-        </w:rPr>
-        <w:t xml:space="preserve"> 2020</w:t>
+        <w:t>June 2020</w:t>
       </w:r>
       <w:r>
         <w:rPr>
@@ -1531,41 +1485,7 @@
           <w:sz w:val="20"/>
           <w:szCs w:val="20"/>
         </w:rPr>
-        <w:t xml:space="preserve"> </w:t>
-      </w:r>
-      <w:r>
-        <w:rPr>
-          <w:rFonts w:ascii="Times New Roman" w:eastAsia="Times New Roman" w:hAnsi="Times New Roman" w:cs="Times New Roman"/>
-          <w:sz w:val="20"/>
-          <w:szCs w:val="20"/>
-        </w:rPr>
-        <w:t xml:space="preserve">Led </w:t>
-      </w:r>
-      <w:r>
-        <w:rPr>
-          <w:rFonts w:ascii="Times New Roman" w:eastAsia="Times New Roman" w:hAnsi="Times New Roman" w:cs="Times New Roman"/>
-          <w:sz w:val="20"/>
-          <w:szCs w:val="20"/>
-        </w:rPr>
-        <w:t xml:space="preserve">development team for the AWS </w:t>
-      </w:r>
-      <w:proofErr w:type="spellStart"/>
-      <w:r>
-        <w:rPr>
-          <w:rFonts w:ascii="Times New Roman" w:eastAsia="Times New Roman" w:hAnsi="Times New Roman" w:cs="Times New Roman"/>
-          <w:sz w:val="20"/>
-          <w:szCs w:val="20"/>
-        </w:rPr>
-        <w:t>Buildathon</w:t>
-      </w:r>
-      <w:proofErr w:type="spellEnd"/>
-      <w:r>
-        <w:rPr>
-          <w:rFonts w:ascii="Times New Roman" w:eastAsia="Times New Roman" w:hAnsi="Times New Roman" w:cs="Times New Roman"/>
-          <w:sz w:val="20"/>
-          <w:szCs w:val="20"/>
-        </w:rPr>
-        <w:t xml:space="preserve"> 2020, including organizing team meetings and drafting development schedules.</w:t>
+        <w:t xml:space="preserve"> Led development team, including organizing team meetings and drafting development schedules.</w:t>
       </w:r>
     </w:p>
     <w:p>
@@ -1892,15 +1812,7 @@
           <w:sz w:val="20"/>
           <w:szCs w:val="20"/>
         </w:rPr>
-        <w:t xml:space="preserve"> with </w:t>
-      </w:r>
-      <w:r>
-        <w:rPr>
-          <w:rFonts w:ascii="Times New Roman" w:eastAsia="Times New Roman" w:hAnsi="Times New Roman" w:cs="Times New Roman"/>
-          <w:sz w:val="20"/>
-          <w:szCs w:val="20"/>
-        </w:rPr>
-        <w:t>HTML and JavaScript</w:t>
+        <w:t xml:space="preserve"> with HTML and JavaScript</w:t>
       </w:r>
       <w:r>
         <w:rPr>
@@ -1982,7 +1894,16 @@
           <w:sz w:val="20"/>
           <w:szCs w:val="20"/>
         </w:rPr>
-        <w:t>Cookbook.js</w:t>
+        <w:t>Steam/Natural Language Processing</w:t>
+      </w:r>
+      <w:r>
+        <w:rPr>
+          <w:rFonts w:ascii="Times New Roman" w:eastAsia="Times New Roman" w:hAnsi="Times New Roman" w:cs="Times New Roman"/>
+          <w:b/>
+          <w:sz w:val="20"/>
+          <w:szCs w:val="20"/>
+        </w:rPr>
+        <w:t xml:space="preserve"> Trading Bot</w:t>
       </w:r>
       <w:r>
         <w:rPr>
@@ -1996,6 +1917,15 @@
       <w:r>
         <w:rPr>
           <w:rFonts w:ascii="Times New Roman" w:eastAsia="Times New Roman" w:hAnsi="Times New Roman" w:cs="Times New Roman"/>
+          <w:b/>
+          <w:sz w:val="20"/>
+          <w:szCs w:val="20"/>
+        </w:rPr>
+        <w:t xml:space="preserve">   </w:t>
+      </w:r>
+      <w:r>
+        <w:rPr>
+          <w:rFonts w:ascii="Times New Roman" w:eastAsia="Times New Roman" w:hAnsi="Times New Roman" w:cs="Times New Roman"/>
           <w:sz w:val="20"/>
           <w:szCs w:val="20"/>
         </w:rPr>
@@ -2007,41 +1937,8 @@
           <w:sz w:val="20"/>
           <w:szCs w:val="20"/>
         </w:rPr>
-        <w:t xml:space="preserve">   </w:t>
-      </w:r>
-      <w:r>
-        <w:rPr>
-          <w:rFonts w:ascii="Times New Roman" w:eastAsia="Times New Roman" w:hAnsi="Times New Roman" w:cs="Times New Roman"/>
-          <w:sz w:val="20"/>
-          <w:szCs w:val="20"/>
-        </w:rPr>
-        <w:t xml:space="preserve">            </w:t>
-      </w:r>
-      <w:r>
-        <w:rPr>
-          <w:rFonts w:ascii="Times New Roman" w:eastAsia="Times New Roman" w:hAnsi="Times New Roman" w:cs="Times New Roman"/>
-          <w:sz w:val="20"/>
-          <w:szCs w:val="20"/>
-        </w:rPr>
         <w:tab/>
-      </w:r>
-      <w:r>
-        <w:rPr>
-          <w:rFonts w:ascii="Times New Roman" w:eastAsia="Times New Roman" w:hAnsi="Times New Roman" w:cs="Times New Roman"/>
-          <w:sz w:val="20"/>
-          <w:szCs w:val="20"/>
-        </w:rPr>
-        <w:tab/>
-        <w:t xml:space="preserve">                                                                                               </w:t>
-      </w:r>
-      <w:r>
-        <w:rPr>
-          <w:rFonts w:ascii="Times New Roman" w:eastAsia="Times New Roman" w:hAnsi="Times New Roman" w:cs="Times New Roman"/>
-          <w:sz w:val="20"/>
-          <w:szCs w:val="20"/>
-        </w:rPr>
-        <w:tab/>
-        <w:t xml:space="preserve">   </w:t>
+        <w:t xml:space="preserve">                                                                    </w:t>
       </w:r>
       <w:r>
         <w:rPr>
@@ -2051,7 +1948,17 @@
           <w:sz w:val="20"/>
           <w:szCs w:val="20"/>
         </w:rPr>
-        <w:t>January 2020</w:t>
+        <w:t>Nov 201</w:t>
+      </w:r>
+      <w:r>
+        <w:rPr>
+          <w:rFonts w:ascii="Times New Roman" w:eastAsia="Times New Roman" w:hAnsi="Times New Roman" w:cs="Times New Roman"/>
+          <w:b/>
+          <w:bCs/>
+          <w:sz w:val="20"/>
+          <w:szCs w:val="20"/>
+        </w:rPr>
+        <w:t>9</w:t>
       </w:r>
       <w:r>
         <w:rPr>
@@ -2094,23 +2001,15 @@
           <w:sz w:val="20"/>
           <w:szCs w:val="20"/>
         </w:rPr>
-        <w:t>Built a web platform for users to easily save recipes to a graphic board and add their own recipes to the board</w:t>
-      </w:r>
-      <w:r>
-        <w:rPr>
-          <w:rFonts w:ascii="Times New Roman" w:eastAsia="Times New Roman" w:hAnsi="Times New Roman" w:cs="Times New Roman"/>
-          <w:sz w:val="20"/>
-          <w:szCs w:val="20"/>
-        </w:rPr>
-        <w:t xml:space="preserve"> with React.js</w:t>
-      </w:r>
-      <w:r>
-        <w:rPr>
-          <w:rFonts w:ascii="Times New Roman" w:eastAsia="Times New Roman" w:hAnsi="Times New Roman" w:cs="Times New Roman"/>
-          <w:sz w:val="20"/>
-          <w:szCs w:val="20"/>
-        </w:rPr>
-        <w:t>.</w:t>
+        <w:t>Designed</w:t>
+      </w:r>
+      <w:r>
+        <w:rPr>
+          <w:rFonts w:ascii="Times New Roman" w:eastAsia="Times New Roman" w:hAnsi="Times New Roman" w:cs="Times New Roman"/>
+          <w:sz w:val="20"/>
+          <w:szCs w:val="20"/>
+        </w:rPr>
+        <w:t xml:space="preserve"> a bot for conversational item trading in the Steam economy.  </w:t>
       </w:r>
     </w:p>
     <w:p>
@@ -2135,25 +2034,15 @@
           <w:sz w:val="20"/>
           <w:szCs w:val="20"/>
         </w:rPr>
-        <w:t xml:space="preserve"> Constructed an interface for the </w:t>
-      </w:r>
-      <w:proofErr w:type="spellStart"/>
-      <w:r>
-        <w:rPr>
-          <w:rFonts w:ascii="Times New Roman" w:eastAsia="Times New Roman" w:hAnsi="Times New Roman" w:cs="Times New Roman"/>
-          <w:sz w:val="20"/>
-          <w:szCs w:val="20"/>
-        </w:rPr>
-        <w:t>Edamam</w:t>
-      </w:r>
-      <w:proofErr w:type="spellEnd"/>
-      <w:r>
-        <w:rPr>
-          <w:rFonts w:ascii="Times New Roman" w:eastAsia="Times New Roman" w:hAnsi="Times New Roman" w:cs="Times New Roman"/>
-          <w:sz w:val="20"/>
-          <w:szCs w:val="20"/>
-        </w:rPr>
-        <w:t xml:space="preserve"> API to provide calorie information and ingredients, as well as images.</w:t>
+        <w:t xml:space="preserve"> </w:t>
+      </w:r>
+      <w:r>
+        <w:rPr>
+          <w:rFonts w:ascii="Times New Roman" w:eastAsia="Times New Roman" w:hAnsi="Times New Roman" w:cs="Times New Roman"/>
+          <w:sz w:val="20"/>
+          <w:szCs w:val="20"/>
+        </w:rPr>
+        <w:t>Developed a caching system to retrieve current item prices without overwhelming the Steam public API.</w:t>
       </w:r>
     </w:p>
     <w:p>
@@ -2170,162 +2059,54 @@
           <w:sz w:val="20"/>
           <w:szCs w:val="20"/>
         </w:rPr>
-        <w:t>• Developed a backend Postgre</w:t>
-      </w:r>
-      <w:r>
-        <w:rPr>
-          <w:rFonts w:ascii="Times New Roman" w:eastAsia="Times New Roman" w:hAnsi="Times New Roman" w:cs="Times New Roman"/>
-          <w:sz w:val="20"/>
-          <w:szCs w:val="20"/>
-        </w:rPr>
-        <w:t>SQL</w:t>
-      </w:r>
-      <w:r>
-        <w:rPr>
-          <w:rFonts w:ascii="Times New Roman" w:eastAsia="Times New Roman" w:hAnsi="Times New Roman" w:cs="Times New Roman"/>
-          <w:sz w:val="20"/>
-          <w:szCs w:val="20"/>
-        </w:rPr>
-        <w:t xml:space="preserve"> database for user information and recipe caching.</w:t>
+        <w:t>•</w:t>
+      </w:r>
+      <w:r>
+        <w:rPr>
+          <w:rFonts w:ascii="Times New Roman" w:eastAsia="Times New Roman" w:hAnsi="Times New Roman" w:cs="Times New Roman"/>
+          <w:sz w:val="20"/>
+          <w:szCs w:val="20"/>
+        </w:rPr>
+        <w:t xml:space="preserve"> Adapted DialogFlow natural language processing to read user interaction and respond conversationally.</w:t>
       </w:r>
     </w:p>
     <w:p>
       <w:pPr>
         <w:rPr>
           <w:rFonts w:ascii="Times New Roman" w:eastAsia="Times New Roman" w:hAnsi="Times New Roman" w:cs="Times New Roman"/>
-          <w:sz w:val="20"/>
-          <w:szCs w:val="20"/>
-        </w:rPr>
-      </w:pPr>
-      <w:r>
-        <w:rPr>
-          <w:rFonts w:ascii="Times New Roman" w:eastAsia="Times New Roman" w:hAnsi="Times New Roman" w:cs="Times New Roman"/>
-          <w:b/>
-          <w:sz w:val="20"/>
-          <w:szCs w:val="20"/>
-        </w:rPr>
-        <w:t>Steam/Natural Language Processing</w:t>
-      </w:r>
-      <w:r>
-        <w:rPr>
-          <w:rFonts w:ascii="Times New Roman" w:eastAsia="Times New Roman" w:hAnsi="Times New Roman" w:cs="Times New Roman"/>
-          <w:b/>
-          <w:sz w:val="20"/>
-          <w:szCs w:val="20"/>
-        </w:rPr>
-        <w:t xml:space="preserve"> Trading Bot</w:t>
-      </w:r>
-      <w:r>
-        <w:rPr>
-          <w:rFonts w:ascii="Times New Roman" w:eastAsia="Times New Roman" w:hAnsi="Times New Roman" w:cs="Times New Roman"/>
-          <w:b/>
-          <w:sz w:val="20"/>
-          <w:szCs w:val="20"/>
-        </w:rPr>
-        <w:t>:</w:t>
-      </w:r>
-      <w:r>
-        <w:rPr>
-          <w:rFonts w:ascii="Times New Roman" w:eastAsia="Times New Roman" w:hAnsi="Times New Roman" w:cs="Times New Roman"/>
-          <w:b/>
-          <w:sz w:val="20"/>
-          <w:szCs w:val="20"/>
-        </w:rPr>
-        <w:t xml:space="preserve">   </w:t>
-      </w:r>
-      <w:r>
-        <w:rPr>
-          <w:rFonts w:ascii="Times New Roman" w:eastAsia="Times New Roman" w:hAnsi="Times New Roman" w:cs="Times New Roman"/>
-          <w:sz w:val="20"/>
-          <w:szCs w:val="20"/>
-        </w:rPr>
-        <w:tab/>
-      </w:r>
-      <w:r>
-        <w:rPr>
-          <w:rFonts w:ascii="Times New Roman" w:eastAsia="Times New Roman" w:hAnsi="Times New Roman" w:cs="Times New Roman"/>
-          <w:sz w:val="20"/>
-          <w:szCs w:val="20"/>
-        </w:rPr>
-        <w:tab/>
-        <w:t xml:space="preserve">                                                                    </w:t>
-      </w:r>
-      <w:r>
-        <w:rPr>
-          <w:rFonts w:ascii="Times New Roman" w:eastAsia="Times New Roman" w:hAnsi="Times New Roman" w:cs="Times New Roman"/>
-          <w:b/>
-          <w:bCs/>
-          <w:sz w:val="20"/>
-          <w:szCs w:val="20"/>
-        </w:rPr>
-        <w:t>Nov 201</w:t>
-      </w:r>
-      <w:r>
-        <w:rPr>
-          <w:rFonts w:ascii="Times New Roman" w:eastAsia="Times New Roman" w:hAnsi="Times New Roman" w:cs="Times New Roman"/>
-          <w:b/>
-          <w:bCs/>
-          <w:sz w:val="20"/>
-          <w:szCs w:val="20"/>
-        </w:rPr>
-        <w:t>9</w:t>
-      </w:r>
-      <w:r>
-        <w:rPr>
-          <w:rFonts w:ascii="Times New Roman" w:eastAsia="Times New Roman" w:hAnsi="Times New Roman" w:cs="Times New Roman"/>
-          <w:b/>
-          <w:bCs/>
-          <w:sz w:val="20"/>
-          <w:szCs w:val="20"/>
-        </w:rPr>
-        <w:t xml:space="preserve"> - Present</w:t>
-      </w:r>
+          <w:b/>
+          <w:sz w:val="20"/>
+          <w:szCs w:val="20"/>
+          <w:u w:val="single"/>
+        </w:rPr>
+      </w:pPr>
     </w:p>
     <w:p>
       <w:pPr>
         <w:rPr>
           <w:rFonts w:ascii="Times New Roman" w:eastAsia="Times New Roman" w:hAnsi="Times New Roman" w:cs="Times New Roman"/>
-          <w:sz w:val="20"/>
-          <w:szCs w:val="20"/>
-        </w:rPr>
-      </w:pPr>
-      <w:r>
-        <w:rPr>
-          <w:rFonts w:ascii="Times New Roman" w:eastAsia="Times New Roman" w:hAnsi="Times New Roman" w:cs="Times New Roman"/>
-          <w:sz w:val="20"/>
-          <w:szCs w:val="20"/>
-        </w:rPr>
-        <w:t>•</w:t>
-      </w:r>
-      <w:r>
-        <w:rPr>
-          <w:rFonts w:ascii="Times New Roman" w:eastAsia="Times New Roman" w:hAnsi="Times New Roman" w:cs="Times New Roman"/>
-          <w:sz w:val="20"/>
-          <w:szCs w:val="20"/>
-        </w:rPr>
-        <w:t xml:space="preserve"> </w:t>
-      </w:r>
-      <w:r>
-        <w:rPr>
-          <w:rFonts w:ascii="Times New Roman" w:eastAsia="Times New Roman" w:hAnsi="Times New Roman" w:cs="Times New Roman"/>
-          <w:sz w:val="20"/>
-          <w:szCs w:val="20"/>
-        </w:rPr>
-        <w:t>Designed</w:t>
-      </w:r>
-      <w:r>
-        <w:rPr>
-          <w:rFonts w:ascii="Times New Roman" w:eastAsia="Times New Roman" w:hAnsi="Times New Roman" w:cs="Times New Roman"/>
-          <w:sz w:val="20"/>
-          <w:szCs w:val="20"/>
-        </w:rPr>
-        <w:t xml:space="preserve"> a bot for conversational item trading in the Steam economy.  </w:t>
+          <w:b/>
+          <w:sz w:val="20"/>
+          <w:szCs w:val="20"/>
+          <w:u w:val="single"/>
+        </w:rPr>
+      </w:pPr>
+      <w:r>
+        <w:rPr>
+          <w:rFonts w:ascii="Times New Roman" w:eastAsia="Times New Roman" w:hAnsi="Times New Roman" w:cs="Times New Roman"/>
+          <w:b/>
+          <w:sz w:val="20"/>
+          <w:szCs w:val="20"/>
+          <w:u w:val="single"/>
+        </w:rPr>
+        <w:t xml:space="preserve">Relevant Coursework: </w:t>
       </w:r>
     </w:p>
     <w:p>
       <w:pPr>
         <w:rPr>
           <w:rFonts w:ascii="Times New Roman" w:eastAsia="Times New Roman" w:hAnsi="Times New Roman" w:cs="Times New Roman"/>
+          <w:bCs/>
           <w:sz w:val="20"/>
           <w:szCs w:val="20"/>
         </w:rPr>
@@ -2352,33 +2133,80 @@
           <w:sz w:val="20"/>
           <w:szCs w:val="20"/>
         </w:rPr>
-        <w:t>Developed a caching system to retrieve current item prices without overwhelming the Steam public API.</w:t>
+        <w:t xml:space="preserve">Machine Learning from Data, </w:t>
+      </w:r>
+      <w:r>
+        <w:rPr>
+          <w:rFonts w:ascii="Times New Roman" w:eastAsia="Times New Roman" w:hAnsi="Times New Roman" w:cs="Times New Roman"/>
+          <w:sz w:val="20"/>
+          <w:szCs w:val="20"/>
+        </w:rPr>
+        <w:t xml:space="preserve">Cognitive Psychology, </w:t>
+      </w:r>
+      <w:r>
+        <w:rPr>
+          <w:rFonts w:ascii="Times New Roman" w:eastAsia="Times New Roman" w:hAnsi="Times New Roman" w:cs="Times New Roman"/>
+          <w:sz w:val="20"/>
+          <w:szCs w:val="20"/>
+        </w:rPr>
+        <w:t xml:space="preserve">Programming Languages, </w:t>
+      </w:r>
+      <w:r>
+        <w:rPr>
+          <w:rFonts w:ascii="Times New Roman" w:eastAsia="Times New Roman" w:hAnsi="Times New Roman" w:cs="Times New Roman"/>
+          <w:bCs/>
+          <w:sz w:val="20"/>
+          <w:szCs w:val="20"/>
+        </w:rPr>
+        <w:t>Operating Systems</w:t>
+      </w:r>
+      <w:r>
+        <w:rPr>
+          <w:rFonts w:ascii="Times New Roman" w:eastAsia="Times New Roman" w:hAnsi="Times New Roman" w:cs="Times New Roman"/>
+          <w:bCs/>
+          <w:sz w:val="20"/>
+          <w:szCs w:val="20"/>
+        </w:rPr>
+        <w:t xml:space="preserve">, </w:t>
+      </w:r>
+      <w:r>
+        <w:rPr>
+          <w:rFonts w:ascii="Times New Roman" w:eastAsia="Times New Roman" w:hAnsi="Times New Roman" w:cs="Times New Roman"/>
+          <w:bCs/>
+          <w:sz w:val="20"/>
+          <w:szCs w:val="20"/>
+        </w:rPr>
+        <w:t>Database Systems</w:t>
+      </w:r>
+      <w:r>
+        <w:rPr>
+          <w:rFonts w:ascii="Times New Roman" w:eastAsia="Times New Roman" w:hAnsi="Times New Roman" w:cs="Times New Roman"/>
+          <w:bCs/>
+          <w:sz w:val="20"/>
+          <w:szCs w:val="20"/>
+        </w:rPr>
+        <w:t>, Algorithms, Principles of Software, Computer Organization, Foundations of Computer Science, Data Structures, Embedded Control, Computer Components and Operations, Engineering Communications</w:t>
+      </w:r>
+      <w:r>
+        <w:rPr>
+          <w:rFonts w:ascii="Times New Roman" w:eastAsia="Times New Roman" w:hAnsi="Times New Roman" w:cs="Times New Roman"/>
+          <w:bCs/>
+          <w:sz w:val="20"/>
+          <w:szCs w:val="20"/>
+        </w:rPr>
+        <w:tab/>
+        <w:t xml:space="preserve">                                                                                                                           </w:t>
       </w:r>
     </w:p>
     <w:p>
       <w:pPr>
         <w:rPr>
           <w:rFonts w:ascii="Times New Roman" w:eastAsia="Times New Roman" w:hAnsi="Times New Roman" w:cs="Times New Roman"/>
-          <w:sz w:val="20"/>
-          <w:szCs w:val="20"/>
-        </w:rPr>
-      </w:pPr>
-      <w:r>
-        <w:rPr>
-          <w:rFonts w:ascii="Times New Roman" w:eastAsia="Times New Roman" w:hAnsi="Times New Roman" w:cs="Times New Roman"/>
-          <w:sz w:val="20"/>
-          <w:szCs w:val="20"/>
-        </w:rPr>
-        <w:t>•</w:t>
-      </w:r>
-      <w:r>
-        <w:rPr>
-          <w:rFonts w:ascii="Times New Roman" w:eastAsia="Times New Roman" w:hAnsi="Times New Roman" w:cs="Times New Roman"/>
-          <w:sz w:val="20"/>
-          <w:szCs w:val="20"/>
-        </w:rPr>
-        <w:t xml:space="preserve"> Adapted DialogFlow natural language processing to read user interaction and respond conversationally.</w:t>
-      </w:r>
+          <w:bCs/>
+          <w:sz w:val="20"/>
+          <w:szCs w:val="20"/>
+        </w:rPr>
+      </w:pPr>
     </w:p>
     <w:p>
       <w:pPr>
@@ -2390,6 +2218,16 @@
           <w:u w:val="single"/>
         </w:rPr>
       </w:pPr>
+      <w:r>
+        <w:rPr>
+          <w:rFonts w:ascii="Times New Roman" w:eastAsia="Times New Roman" w:hAnsi="Times New Roman" w:cs="Times New Roman"/>
+          <w:b/>
+          <w:sz w:val="20"/>
+          <w:szCs w:val="20"/>
+          <w:u w:val="single"/>
+        </w:rPr>
+        <w:t>Skills:</w:t>
+      </w:r>
     </w:p>
     <w:p>
       <w:pPr>
@@ -2407,27 +2245,165 @@
           <w:b/>
           <w:sz w:val="20"/>
           <w:szCs w:val="20"/>
-          <w:u w:val="single"/>
-        </w:rPr>
-        <w:t xml:space="preserve">Relevant Coursework: </w:t>
+        </w:rPr>
+        <w:t>Programming</w:t>
+      </w:r>
+      <w:r>
+        <w:rPr>
+          <w:rFonts w:ascii="Times New Roman" w:eastAsia="Times New Roman" w:hAnsi="Times New Roman" w:cs="Times New Roman"/>
+          <w:b/>
+          <w:sz w:val="20"/>
+          <w:szCs w:val="20"/>
+        </w:rPr>
+        <w:t xml:space="preserve"> </w:t>
+      </w:r>
+      <w:r>
+        <w:rPr>
+          <w:rFonts w:ascii="Times New Roman" w:eastAsia="Times New Roman" w:hAnsi="Times New Roman" w:cs="Times New Roman"/>
+          <w:b/>
+          <w:sz w:val="20"/>
+          <w:szCs w:val="20"/>
+        </w:rPr>
+        <w:t>-</w:t>
+      </w:r>
+      <w:r>
+        <w:rPr>
+          <w:rFonts w:ascii="Times New Roman" w:eastAsia="Times New Roman" w:hAnsi="Times New Roman" w:cs="Times New Roman"/>
+          <w:b/>
+          <w:sz w:val="20"/>
+          <w:szCs w:val="20"/>
+        </w:rPr>
+        <w:t xml:space="preserve"> </w:t>
+      </w:r>
+      <w:r>
+        <w:rPr>
+          <w:rFonts w:ascii="Times New Roman" w:eastAsia="Times New Roman" w:hAnsi="Times New Roman" w:cs="Times New Roman"/>
+          <w:sz w:val="20"/>
+          <w:szCs w:val="20"/>
+        </w:rPr>
+        <w:t>C#,</w:t>
+      </w:r>
+      <w:r>
+        <w:rPr>
+          <w:rFonts w:ascii="Times New Roman" w:eastAsia="Times New Roman" w:hAnsi="Times New Roman" w:cs="Times New Roman"/>
+          <w:sz w:val="20"/>
+          <w:szCs w:val="20"/>
+        </w:rPr>
+        <w:t xml:space="preserve"> Java, Python,</w:t>
+      </w:r>
+      <w:r>
+        <w:rPr>
+          <w:rFonts w:ascii="Times New Roman" w:eastAsia="Times New Roman" w:hAnsi="Times New Roman" w:cs="Times New Roman"/>
+          <w:sz w:val="20"/>
+          <w:szCs w:val="20"/>
+        </w:rPr>
+        <w:t xml:space="preserve"> Dart,</w:t>
+      </w:r>
+      <w:r>
+        <w:rPr>
+          <w:rFonts w:ascii="Times New Roman" w:eastAsia="Times New Roman" w:hAnsi="Times New Roman" w:cs="Times New Roman"/>
+          <w:sz w:val="20"/>
+          <w:szCs w:val="20"/>
+        </w:rPr>
+        <w:t xml:space="preserve"> JavaScript,</w:t>
+      </w:r>
+      <w:r>
+        <w:rPr>
+          <w:rFonts w:ascii="Times New Roman" w:eastAsia="Times New Roman" w:hAnsi="Times New Roman" w:cs="Times New Roman"/>
+          <w:sz w:val="20"/>
+          <w:szCs w:val="20"/>
+        </w:rPr>
+        <w:t xml:space="preserve"> </w:t>
+      </w:r>
+      <w:r>
+        <w:rPr>
+          <w:rFonts w:ascii="Times New Roman" w:eastAsia="Times New Roman" w:hAnsi="Times New Roman" w:cs="Times New Roman"/>
+          <w:sz w:val="20"/>
+          <w:szCs w:val="20"/>
+        </w:rPr>
+        <w:t>Node.js, C++, C, React</w:t>
+      </w:r>
+      <w:r>
+        <w:rPr>
+          <w:rFonts w:ascii="Times New Roman" w:eastAsia="Times New Roman" w:hAnsi="Times New Roman" w:cs="Times New Roman"/>
+          <w:sz w:val="20"/>
+          <w:szCs w:val="20"/>
+        </w:rPr>
+        <w:t>.</w:t>
+      </w:r>
+      <w:r>
+        <w:rPr>
+          <w:rFonts w:ascii="Times New Roman" w:eastAsia="Times New Roman" w:hAnsi="Times New Roman" w:cs="Times New Roman"/>
+          <w:sz w:val="20"/>
+          <w:szCs w:val="20"/>
+        </w:rPr>
+        <w:t xml:space="preserve">js, </w:t>
+      </w:r>
+      <w:r>
+        <w:rPr>
+          <w:rFonts w:ascii="Times New Roman" w:eastAsia="Times New Roman" w:hAnsi="Times New Roman" w:cs="Times New Roman"/>
+          <w:sz w:val="20"/>
+          <w:szCs w:val="20"/>
+        </w:rPr>
+        <w:t>SQL,</w:t>
+      </w:r>
+      <w:r>
+        <w:rPr>
+          <w:rFonts w:ascii="Times New Roman" w:eastAsia="Times New Roman" w:hAnsi="Times New Roman" w:cs="Times New Roman"/>
+          <w:sz w:val="20"/>
+          <w:szCs w:val="20"/>
+        </w:rPr>
+        <w:t xml:space="preserve"> HTML, </w:t>
+      </w:r>
+      <w:r>
+        <w:rPr>
+          <w:rFonts w:ascii="Times New Roman" w:eastAsia="Times New Roman" w:hAnsi="Times New Roman" w:cs="Times New Roman"/>
+          <w:sz w:val="20"/>
+          <w:szCs w:val="20"/>
+        </w:rPr>
+        <w:t>Perl, Latex</w:t>
       </w:r>
     </w:p>
     <w:p>
       <w:pPr>
         <w:rPr>
           <w:rFonts w:ascii="Times New Roman" w:eastAsia="Times New Roman" w:hAnsi="Times New Roman" w:cs="Times New Roman"/>
-          <w:bCs/>
-          <w:sz w:val="20"/>
-          <w:szCs w:val="20"/>
-        </w:rPr>
-      </w:pPr>
-      <w:r>
-        <w:rPr>
-          <w:rFonts w:ascii="Times New Roman" w:eastAsia="Times New Roman" w:hAnsi="Times New Roman" w:cs="Times New Roman"/>
-          <w:sz w:val="20"/>
-          <w:szCs w:val="20"/>
-        </w:rPr>
-        <w:t>•</w:t>
+          <w:sz w:val="20"/>
+          <w:szCs w:val="20"/>
+        </w:rPr>
+      </w:pPr>
+      <w:r>
+        <w:rPr>
+          <w:rFonts w:ascii="Times New Roman" w:eastAsia="Times New Roman" w:hAnsi="Times New Roman" w:cs="Times New Roman"/>
+          <w:b/>
+          <w:sz w:val="20"/>
+          <w:szCs w:val="20"/>
+        </w:rPr>
+        <w:t xml:space="preserve">Software - </w:t>
+      </w:r>
+      <w:r>
+        <w:rPr>
+          <w:rFonts w:ascii="Times New Roman" w:eastAsia="Times New Roman" w:hAnsi="Times New Roman" w:cs="Times New Roman"/>
+          <w:sz w:val="20"/>
+          <w:szCs w:val="20"/>
+        </w:rPr>
+        <w:t xml:space="preserve">Microsoft </w:t>
+      </w:r>
+      <w:r>
+        <w:rPr>
+          <w:rFonts w:ascii="Times New Roman" w:eastAsia="Times New Roman" w:hAnsi="Times New Roman" w:cs="Times New Roman"/>
+          <w:sz w:val="20"/>
+          <w:szCs w:val="20"/>
+        </w:rPr>
+        <w:t>Office,</w:t>
+      </w:r>
+      <w:r>
+        <w:rPr>
+          <w:rFonts w:ascii="Times New Roman" w:eastAsia="Times New Roman" w:hAnsi="Times New Roman" w:cs="Times New Roman"/>
+          <w:sz w:val="20"/>
+          <w:szCs w:val="20"/>
+        </w:rPr>
+        <w:t xml:space="preserve"> Flutter, GraphQL,</w:t>
       </w:r>
       <w:r>
         <w:rPr>
@@ -2440,86 +2416,122 @@
       <w:r>
         <w:rPr>
           <w:rFonts w:ascii="Times New Roman" w:eastAsia="Times New Roman" w:hAnsi="Times New Roman" w:cs="Times New Roman"/>
-          <w:bCs/>
-          <w:sz w:val="20"/>
-          <w:szCs w:val="20"/>
-        </w:rPr>
-        <w:t>Operating Systems</w:t>
-      </w:r>
-      <w:r>
-        <w:rPr>
-          <w:rFonts w:ascii="Times New Roman" w:eastAsia="Times New Roman" w:hAnsi="Times New Roman" w:cs="Times New Roman"/>
-          <w:bCs/>
-          <w:sz w:val="20"/>
-          <w:szCs w:val="20"/>
-        </w:rPr>
-        <w:t xml:space="preserve">, </w:t>
-      </w:r>
-      <w:r>
-        <w:rPr>
-          <w:rFonts w:ascii="Times New Roman" w:eastAsia="Times New Roman" w:hAnsi="Times New Roman" w:cs="Times New Roman"/>
-          <w:bCs/>
-          <w:sz w:val="20"/>
-          <w:szCs w:val="20"/>
-        </w:rPr>
-        <w:t>Database Systems</w:t>
-      </w:r>
-      <w:r>
-        <w:rPr>
-          <w:rFonts w:ascii="Times New Roman" w:eastAsia="Times New Roman" w:hAnsi="Times New Roman" w:cs="Times New Roman"/>
-          <w:bCs/>
-          <w:sz w:val="20"/>
-          <w:szCs w:val="20"/>
-        </w:rPr>
-        <w:t>, Algorithms, Principles of Software, Computer Organization, Foundations of Computer Science, Data Structures, Embedded Control, Computer Components and Operations, Engineering Communications</w:t>
-      </w:r>
-      <w:r>
-        <w:rPr>
-          <w:rFonts w:ascii="Times New Roman" w:eastAsia="Times New Roman" w:hAnsi="Times New Roman" w:cs="Times New Roman"/>
-          <w:bCs/>
-          <w:sz w:val="20"/>
-          <w:szCs w:val="20"/>
-        </w:rPr>
-        <w:tab/>
-        <w:t xml:space="preserve">                                                                                                                           </w:t>
+          <w:sz w:val="20"/>
+          <w:szCs w:val="20"/>
+        </w:rPr>
+        <w:t xml:space="preserve">DialogFlow, </w:t>
+      </w:r>
+      <w:r>
+        <w:rPr>
+          <w:rFonts w:ascii="Times New Roman" w:eastAsia="Times New Roman" w:hAnsi="Times New Roman" w:cs="Times New Roman"/>
+          <w:sz w:val="20"/>
+          <w:szCs w:val="20"/>
+        </w:rPr>
+        <w:t>.NET Core,</w:t>
+      </w:r>
+      <w:r>
+        <w:rPr>
+          <w:rFonts w:ascii="Times New Roman" w:eastAsia="Times New Roman" w:hAnsi="Times New Roman" w:cs="Times New Roman"/>
+          <w:sz w:val="20"/>
+          <w:szCs w:val="20"/>
+        </w:rPr>
+        <w:t xml:space="preserve"> Postgres, </w:t>
+      </w:r>
+      <w:proofErr w:type="spellStart"/>
+      <w:r>
+        <w:rPr>
+          <w:rFonts w:ascii="Times New Roman" w:eastAsia="Times New Roman" w:hAnsi="Times New Roman" w:cs="Times New Roman"/>
+          <w:sz w:val="20"/>
+          <w:szCs w:val="20"/>
+        </w:rPr>
+        <w:t>LTSpice</w:t>
+      </w:r>
+      <w:proofErr w:type="spellEnd"/>
+      <w:r>
+        <w:rPr>
+          <w:rFonts w:ascii="Times New Roman" w:eastAsia="Times New Roman" w:hAnsi="Times New Roman" w:cs="Times New Roman"/>
+          <w:sz w:val="20"/>
+          <w:szCs w:val="20"/>
+        </w:rPr>
+        <w:t xml:space="preserve"> IV,</w:t>
+      </w:r>
+      <w:r>
+        <w:rPr>
+          <w:rFonts w:ascii="Times New Roman" w:eastAsia="Times New Roman" w:hAnsi="Times New Roman" w:cs="Times New Roman"/>
+          <w:sz w:val="20"/>
+          <w:szCs w:val="20"/>
+        </w:rPr>
+        <w:t xml:space="preserve"> </w:t>
+      </w:r>
+      <w:r>
+        <w:rPr>
+          <w:rFonts w:ascii="Times New Roman" w:eastAsia="Times New Roman" w:hAnsi="Times New Roman" w:cs="Times New Roman"/>
+          <w:sz w:val="20"/>
+          <w:szCs w:val="20"/>
+        </w:rPr>
+        <w:t>Siemens NX CAD</w:t>
       </w:r>
     </w:p>
     <w:p>
       <w:pPr>
         <w:rPr>
           <w:rFonts w:ascii="Times New Roman" w:eastAsia="Times New Roman" w:hAnsi="Times New Roman" w:cs="Times New Roman"/>
+          <w:sz w:val="20"/>
+          <w:szCs w:val="20"/>
+        </w:rPr>
+      </w:pPr>
+      <w:r>
+        <w:rPr>
+          <w:rFonts w:ascii="Times New Roman" w:eastAsia="Times New Roman" w:hAnsi="Times New Roman" w:cs="Times New Roman"/>
+          <w:b/>
           <w:bCs/>
           <w:sz w:val="20"/>
           <w:szCs w:val="20"/>
         </w:rPr>
-      </w:pPr>
+        <w:t xml:space="preserve">Languages </w:t>
+      </w:r>
+      <w:r>
+        <w:rPr>
+          <w:rFonts w:ascii="Times New Roman" w:eastAsia="Times New Roman" w:hAnsi="Times New Roman" w:cs="Times New Roman"/>
+          <w:sz w:val="20"/>
+          <w:szCs w:val="20"/>
+        </w:rPr>
+        <w:t>-</w:t>
+      </w:r>
+      <w:r>
+        <w:rPr>
+          <w:rFonts w:ascii="Times New Roman" w:eastAsia="Times New Roman" w:hAnsi="Times New Roman" w:cs="Times New Roman"/>
+          <w:b/>
+          <w:bCs/>
+          <w:sz w:val="20"/>
+          <w:szCs w:val="20"/>
+        </w:rPr>
+        <w:t xml:space="preserve"> </w:t>
+      </w:r>
+      <w:r>
+        <w:rPr>
+          <w:rFonts w:ascii="Times New Roman" w:eastAsia="Times New Roman" w:hAnsi="Times New Roman" w:cs="Times New Roman"/>
+          <w:sz w:val="20"/>
+          <w:szCs w:val="20"/>
+        </w:rPr>
+        <w:t>Proficient in Spanish</w:t>
+      </w:r>
     </w:p>
     <w:p>
       <w:pPr>
         <w:rPr>
           <w:rFonts w:ascii="Times New Roman" w:eastAsia="Times New Roman" w:hAnsi="Times New Roman" w:cs="Times New Roman"/>
-          <w:b/>
-          <w:sz w:val="20"/>
-          <w:szCs w:val="20"/>
-          <w:u w:val="single"/>
-        </w:rPr>
-      </w:pPr>
-      <w:r>
-        <w:rPr>
-          <w:rFonts w:ascii="Times New Roman" w:eastAsia="Times New Roman" w:hAnsi="Times New Roman" w:cs="Times New Roman"/>
-          <w:b/>
-          <w:sz w:val="20"/>
-          <w:szCs w:val="20"/>
-          <w:u w:val="single"/>
-        </w:rPr>
-        <w:t>Skills:</w:t>
-      </w:r>
+          <w:sz w:val="20"/>
+          <w:szCs w:val="20"/>
+        </w:rPr>
+      </w:pPr>
     </w:p>
     <w:p>
       <w:pPr>
         <w:rPr>
           <w:rFonts w:ascii="Times New Roman" w:eastAsia="Times New Roman" w:hAnsi="Times New Roman" w:cs="Times New Roman"/>
           <w:b/>
+          <w:bCs/>
           <w:sz w:val="20"/>
           <w:szCs w:val="20"/>
           <w:u w:val="single"/>
@@ -2529,125 +2541,12 @@
         <w:rPr>
           <w:rFonts w:ascii="Times New Roman" w:eastAsia="Times New Roman" w:hAnsi="Times New Roman" w:cs="Times New Roman"/>
           <w:b/>
-          <w:sz w:val="20"/>
-          <w:szCs w:val="20"/>
-        </w:rPr>
-        <w:t>Programming</w:t>
-      </w:r>
-      <w:r>
-        <w:rPr>
-          <w:rFonts w:ascii="Times New Roman" w:eastAsia="Times New Roman" w:hAnsi="Times New Roman" w:cs="Times New Roman"/>
-          <w:b/>
-          <w:sz w:val="20"/>
-          <w:szCs w:val="20"/>
-        </w:rPr>
-        <w:t xml:space="preserve"> </w:t>
-      </w:r>
-      <w:r>
-        <w:rPr>
-          <w:rFonts w:ascii="Times New Roman" w:eastAsia="Times New Roman" w:hAnsi="Times New Roman" w:cs="Times New Roman"/>
-          <w:b/>
-          <w:sz w:val="20"/>
-          <w:szCs w:val="20"/>
-        </w:rPr>
-        <w:t>-</w:t>
-      </w:r>
-      <w:r>
-        <w:rPr>
-          <w:rFonts w:ascii="Times New Roman" w:eastAsia="Times New Roman" w:hAnsi="Times New Roman" w:cs="Times New Roman"/>
-          <w:b/>
-          <w:sz w:val="20"/>
-          <w:szCs w:val="20"/>
-        </w:rPr>
-        <w:t xml:space="preserve"> </w:t>
-      </w:r>
-      <w:r>
-        <w:rPr>
-          <w:rFonts w:ascii="Times New Roman" w:eastAsia="Times New Roman" w:hAnsi="Times New Roman" w:cs="Times New Roman"/>
-          <w:sz w:val="20"/>
-          <w:szCs w:val="20"/>
-        </w:rPr>
-        <w:t>C#,</w:t>
-      </w:r>
-      <w:r>
-        <w:rPr>
-          <w:rFonts w:ascii="Times New Roman" w:eastAsia="Times New Roman" w:hAnsi="Times New Roman" w:cs="Times New Roman"/>
-          <w:sz w:val="20"/>
-          <w:szCs w:val="20"/>
-        </w:rPr>
-        <w:t xml:space="preserve"> Java, Python,</w:t>
-      </w:r>
-      <w:r>
-        <w:rPr>
-          <w:rFonts w:ascii="Times New Roman" w:eastAsia="Times New Roman" w:hAnsi="Times New Roman" w:cs="Times New Roman"/>
-          <w:sz w:val="20"/>
-          <w:szCs w:val="20"/>
-        </w:rPr>
-        <w:t xml:space="preserve"> Dart,</w:t>
-      </w:r>
-      <w:r>
-        <w:rPr>
-          <w:rFonts w:ascii="Times New Roman" w:eastAsia="Times New Roman" w:hAnsi="Times New Roman" w:cs="Times New Roman"/>
-          <w:sz w:val="20"/>
-          <w:szCs w:val="20"/>
-        </w:rPr>
-        <w:t xml:space="preserve"> JavaScript,</w:t>
-      </w:r>
-      <w:r>
-        <w:rPr>
-          <w:rFonts w:ascii="Times New Roman" w:eastAsia="Times New Roman" w:hAnsi="Times New Roman" w:cs="Times New Roman"/>
-          <w:sz w:val="20"/>
-          <w:szCs w:val="20"/>
-        </w:rPr>
-        <w:t xml:space="preserve"> </w:t>
-      </w:r>
-      <w:r>
-        <w:rPr>
-          <w:rFonts w:ascii="Times New Roman" w:eastAsia="Times New Roman" w:hAnsi="Times New Roman" w:cs="Times New Roman"/>
-          <w:sz w:val="20"/>
-          <w:szCs w:val="20"/>
-        </w:rPr>
-        <w:t>Node.js, C++, C, React</w:t>
-      </w:r>
-      <w:r>
-        <w:rPr>
-          <w:rFonts w:ascii="Times New Roman" w:eastAsia="Times New Roman" w:hAnsi="Times New Roman" w:cs="Times New Roman"/>
-          <w:sz w:val="20"/>
-          <w:szCs w:val="20"/>
-        </w:rPr>
-        <w:t>.</w:t>
-      </w:r>
-      <w:r>
-        <w:rPr>
-          <w:rFonts w:ascii="Times New Roman" w:eastAsia="Times New Roman" w:hAnsi="Times New Roman" w:cs="Times New Roman"/>
-          <w:sz w:val="20"/>
-          <w:szCs w:val="20"/>
-        </w:rPr>
-        <w:t xml:space="preserve">js, </w:t>
-      </w:r>
-      <w:r>
-        <w:rPr>
-          <w:rFonts w:ascii="Times New Roman" w:eastAsia="Times New Roman" w:hAnsi="Times New Roman" w:cs="Times New Roman"/>
-          <w:sz w:val="20"/>
-          <w:szCs w:val="20"/>
-        </w:rPr>
-        <w:t>SQL,</w:t>
-      </w:r>
-      <w:r>
-        <w:rPr>
-          <w:rFonts w:ascii="Times New Roman" w:eastAsia="Times New Roman" w:hAnsi="Times New Roman" w:cs="Times New Roman"/>
-          <w:sz w:val="20"/>
-          <w:szCs w:val="20"/>
-        </w:rPr>
-        <w:t xml:space="preserve"> HTML, </w:t>
-      </w:r>
-      <w:r>
-        <w:rPr>
-          <w:rFonts w:ascii="Times New Roman" w:eastAsia="Times New Roman" w:hAnsi="Times New Roman" w:cs="Times New Roman"/>
-          <w:sz w:val="20"/>
-          <w:szCs w:val="20"/>
-        </w:rPr>
-        <w:t>Perl, Latex</w:t>
+          <w:bCs/>
+          <w:sz w:val="20"/>
+          <w:szCs w:val="20"/>
+          <w:u w:val="single"/>
+        </w:rPr>
+        <w:t xml:space="preserve">Activities/Volunteering: </w:t>
       </w:r>
     </w:p>
     <w:p>
@@ -2662,133 +2561,128 @@
         <w:rPr>
           <w:rFonts w:ascii="Times New Roman" w:eastAsia="Times New Roman" w:hAnsi="Times New Roman" w:cs="Times New Roman"/>
           <w:b/>
-          <w:sz w:val="20"/>
-          <w:szCs w:val="20"/>
-        </w:rPr>
-        <w:t xml:space="preserve">Software - </w:t>
-      </w:r>
-      <w:r>
-        <w:rPr>
-          <w:rFonts w:ascii="Times New Roman" w:eastAsia="Times New Roman" w:hAnsi="Times New Roman" w:cs="Times New Roman"/>
-          <w:sz w:val="20"/>
-          <w:szCs w:val="20"/>
-        </w:rPr>
-        <w:t xml:space="preserve">Microsoft </w:t>
-      </w:r>
-      <w:r>
-        <w:rPr>
-          <w:rFonts w:ascii="Times New Roman" w:eastAsia="Times New Roman" w:hAnsi="Times New Roman" w:cs="Times New Roman"/>
-          <w:sz w:val="20"/>
-          <w:szCs w:val="20"/>
-        </w:rPr>
-        <w:t>Office,</w:t>
-      </w:r>
-      <w:r>
-        <w:rPr>
-          <w:rFonts w:ascii="Times New Roman" w:eastAsia="Times New Roman" w:hAnsi="Times New Roman" w:cs="Times New Roman"/>
-          <w:sz w:val="20"/>
-          <w:szCs w:val="20"/>
-        </w:rPr>
-        <w:t xml:space="preserve"> Flutter, GraphQL,</w:t>
-      </w:r>
-      <w:r>
-        <w:rPr>
-          <w:rFonts w:ascii="Times New Roman" w:eastAsia="Times New Roman" w:hAnsi="Times New Roman" w:cs="Times New Roman"/>
-          <w:sz w:val="20"/>
-          <w:szCs w:val="20"/>
-        </w:rPr>
-        <w:t xml:space="preserve"> </w:t>
-      </w:r>
-      <w:r>
-        <w:rPr>
-          <w:rFonts w:ascii="Times New Roman" w:eastAsia="Times New Roman" w:hAnsi="Times New Roman" w:cs="Times New Roman"/>
-          <w:sz w:val="20"/>
-          <w:szCs w:val="20"/>
-        </w:rPr>
-        <w:t xml:space="preserve">DialogFlow, </w:t>
-      </w:r>
-      <w:r>
-        <w:rPr>
-          <w:rFonts w:ascii="Times New Roman" w:eastAsia="Times New Roman" w:hAnsi="Times New Roman" w:cs="Times New Roman"/>
-          <w:sz w:val="20"/>
-          <w:szCs w:val="20"/>
-        </w:rPr>
-        <w:t>.NET Core,</w:t>
-      </w:r>
-      <w:r>
-        <w:rPr>
-          <w:rFonts w:ascii="Times New Roman" w:eastAsia="Times New Roman" w:hAnsi="Times New Roman" w:cs="Times New Roman"/>
-          <w:sz w:val="20"/>
-          <w:szCs w:val="20"/>
-        </w:rPr>
-        <w:t xml:space="preserve"> Postgres, </w:t>
-      </w:r>
-      <w:proofErr w:type="spellStart"/>
-      <w:r>
-        <w:rPr>
-          <w:rFonts w:ascii="Times New Roman" w:eastAsia="Times New Roman" w:hAnsi="Times New Roman" w:cs="Times New Roman"/>
-          <w:sz w:val="20"/>
-          <w:szCs w:val="20"/>
-        </w:rPr>
-        <w:t>LTSpice</w:t>
-      </w:r>
-      <w:proofErr w:type="spellEnd"/>
-      <w:r>
-        <w:rPr>
-          <w:rFonts w:ascii="Times New Roman" w:eastAsia="Times New Roman" w:hAnsi="Times New Roman" w:cs="Times New Roman"/>
-          <w:sz w:val="20"/>
-          <w:szCs w:val="20"/>
-        </w:rPr>
-        <w:t xml:space="preserve"> IV,</w:t>
-      </w:r>
-      <w:r>
-        <w:rPr>
-          <w:rFonts w:ascii="Times New Roman" w:eastAsia="Times New Roman" w:hAnsi="Times New Roman" w:cs="Times New Roman"/>
-          <w:sz w:val="20"/>
-          <w:szCs w:val="20"/>
-        </w:rPr>
-        <w:t xml:space="preserve"> </w:t>
-      </w:r>
-      <w:r>
-        <w:rPr>
-          <w:rFonts w:ascii="Times New Roman" w:eastAsia="Times New Roman" w:hAnsi="Times New Roman" w:cs="Times New Roman"/>
-          <w:sz w:val="20"/>
-          <w:szCs w:val="20"/>
-        </w:rPr>
-        <w:t>Siemens NX CAD</w:t>
+          <w:bCs/>
+          <w:sz w:val="20"/>
+          <w:szCs w:val="20"/>
+        </w:rPr>
+        <w:t>Rensselaer Center for Open Source (RCOS)</w:t>
+      </w:r>
+      <w:r>
+        <w:rPr>
+          <w:rFonts w:ascii="Times New Roman" w:eastAsia="Times New Roman" w:hAnsi="Times New Roman" w:cs="Times New Roman"/>
+          <w:b/>
+          <w:bCs/>
+          <w:sz w:val="20"/>
+          <w:szCs w:val="20"/>
+        </w:rPr>
+        <w:t xml:space="preserve">: </w:t>
+      </w:r>
+      <w:r>
+        <w:rPr>
+          <w:rFonts w:ascii="Times New Roman" w:eastAsia="Times New Roman" w:hAnsi="Times New Roman" w:cs="Times New Roman"/>
+          <w:sz w:val="20"/>
+          <w:szCs w:val="20"/>
+        </w:rPr>
+        <w:t>Co-lead</w:t>
+      </w:r>
+      <w:r>
+        <w:rPr>
+          <w:rFonts w:ascii="Times New Roman" w:eastAsia="Times New Roman" w:hAnsi="Times New Roman" w:cs="Times New Roman"/>
+          <w:sz w:val="20"/>
+          <w:szCs w:val="20"/>
+        </w:rPr>
+        <w:t xml:space="preserve"> of Troy Housing Project</w:t>
+      </w:r>
+      <w:r>
+        <w:rPr>
+          <w:rFonts w:ascii="Times New Roman" w:eastAsia="Times New Roman" w:hAnsi="Times New Roman" w:cs="Times New Roman"/>
+          <w:sz w:val="20"/>
+          <w:szCs w:val="20"/>
+        </w:rPr>
+        <w:tab/>
+      </w:r>
+      <w:r>
+        <w:rPr>
+          <w:rFonts w:ascii="Times New Roman" w:eastAsia="Times New Roman" w:hAnsi="Times New Roman" w:cs="Times New Roman"/>
+          <w:sz w:val="20"/>
+          <w:szCs w:val="20"/>
+        </w:rPr>
+        <w:tab/>
+      </w:r>
+      <w:r>
+        <w:rPr>
+          <w:rFonts w:ascii="Times New Roman" w:eastAsia="Times New Roman" w:hAnsi="Times New Roman" w:cs="Times New Roman"/>
+          <w:sz w:val="20"/>
+          <w:szCs w:val="20"/>
+        </w:rPr>
+        <w:tab/>
+      </w:r>
+      <w:r>
+        <w:rPr>
+          <w:rFonts w:ascii="Times New Roman" w:eastAsia="Times New Roman" w:hAnsi="Times New Roman" w:cs="Times New Roman"/>
+          <w:sz w:val="20"/>
+          <w:szCs w:val="20"/>
+        </w:rPr>
+        <w:tab/>
+      </w:r>
+      <w:r>
+        <w:rPr>
+          <w:rFonts w:ascii="Times New Roman" w:eastAsia="Times New Roman" w:hAnsi="Times New Roman" w:cs="Times New Roman"/>
+          <w:sz w:val="20"/>
+          <w:szCs w:val="20"/>
+        </w:rPr>
+        <w:t xml:space="preserve">    </w:t>
+      </w:r>
+      <w:r>
+        <w:rPr>
+          <w:rFonts w:ascii="Times New Roman" w:eastAsia="Times New Roman" w:hAnsi="Times New Roman" w:cs="Times New Roman"/>
+          <w:b/>
+          <w:bCs/>
+          <w:sz w:val="20"/>
+          <w:szCs w:val="20"/>
+        </w:rPr>
+        <w:t>20</w:t>
+      </w:r>
+      <w:r>
+        <w:rPr>
+          <w:rFonts w:ascii="Times New Roman" w:eastAsia="Times New Roman" w:hAnsi="Times New Roman" w:cs="Times New Roman"/>
+          <w:b/>
+          <w:bCs/>
+          <w:sz w:val="20"/>
+          <w:szCs w:val="20"/>
+        </w:rPr>
+        <w:t>20</w:t>
+      </w:r>
+      <w:r>
+        <w:rPr>
+          <w:rFonts w:ascii="Times New Roman" w:eastAsia="Times New Roman" w:hAnsi="Times New Roman" w:cs="Times New Roman"/>
+          <w:b/>
+          <w:bCs/>
+          <w:sz w:val="20"/>
+          <w:szCs w:val="20"/>
+        </w:rPr>
+        <w:t xml:space="preserve"> - Present</w:t>
       </w:r>
     </w:p>
     <w:p>
       <w:pPr>
         <w:rPr>
-          <w:rFonts w:ascii="Times New Roman" w:eastAsia="Times New Roman" w:hAnsi="Times New Roman" w:cs="Times New Roman"/>
-          <w:sz w:val="20"/>
-          <w:szCs w:val="20"/>
-        </w:rPr>
-      </w:pPr>
-      <w:r>
-        <w:rPr>
-          <w:rFonts w:ascii="Times New Roman" w:eastAsia="Times New Roman" w:hAnsi="Times New Roman" w:cs="Times New Roman"/>
-          <w:b/>
-          <w:bCs/>
-          <w:sz w:val="20"/>
-          <w:szCs w:val="20"/>
-        </w:rPr>
-        <w:t xml:space="preserve">Languages </w:t>
-      </w:r>
-      <w:r>
-        <w:rPr>
-          <w:rFonts w:ascii="Times New Roman" w:eastAsia="Times New Roman" w:hAnsi="Times New Roman" w:cs="Times New Roman"/>
-          <w:sz w:val="20"/>
-          <w:szCs w:val="20"/>
-        </w:rPr>
-        <w:t>-</w:t>
-      </w:r>
-      <w:r>
-        <w:rPr>
-          <w:rFonts w:ascii="Times New Roman" w:eastAsia="Times New Roman" w:hAnsi="Times New Roman" w:cs="Times New Roman"/>
-          <w:b/>
-          <w:bCs/>
+          <w:rFonts w:ascii="Times New Roman" w:hAnsi="Times New Roman" w:cs="Times New Roman"/>
+          <w:sz w:val="20"/>
+          <w:szCs w:val="20"/>
+        </w:rPr>
+      </w:pPr>
+      <w:r>
+        <w:rPr>
+          <w:rFonts w:ascii="Times New Roman" w:hAnsi="Times New Roman" w:cs="Times New Roman"/>
+          <w:sz w:val="20"/>
+          <w:szCs w:val="20"/>
+        </w:rPr>
+        <w:t>•</w:t>
+      </w:r>
+      <w:r>
+        <w:rPr>
+          <w:rFonts w:ascii="Times New Roman" w:hAnsi="Times New Roman" w:cs="Times New Roman"/>
           <w:sz w:val="20"/>
           <w:szCs w:val="20"/>
         </w:rPr>
@@ -2796,43 +2690,76 @@
       </w:r>
       <w:r>
         <w:rPr>
-          <w:rFonts w:ascii="Times New Roman" w:eastAsia="Times New Roman" w:hAnsi="Times New Roman" w:cs="Times New Roman"/>
-          <w:sz w:val="20"/>
-          <w:szCs w:val="20"/>
-        </w:rPr>
-        <w:t>Proficient in Spanish</w:t>
+          <w:rFonts w:ascii="Times New Roman" w:hAnsi="Times New Roman" w:cs="Times New Roman"/>
+          <w:sz w:val="20"/>
+          <w:szCs w:val="20"/>
+        </w:rPr>
+        <w:t>Work on open source</w:t>
+      </w:r>
+      <w:r>
+        <w:rPr>
+          <w:rFonts w:ascii="Times New Roman" w:hAnsi="Times New Roman" w:cs="Times New Roman"/>
+          <w:sz w:val="20"/>
+          <w:szCs w:val="20"/>
+        </w:rPr>
+        <w:t xml:space="preserve"> passion</w:t>
+      </w:r>
+      <w:r>
+        <w:rPr>
+          <w:rFonts w:ascii="Times New Roman" w:hAnsi="Times New Roman" w:cs="Times New Roman"/>
+          <w:sz w:val="20"/>
+          <w:szCs w:val="20"/>
+        </w:rPr>
+        <w:t xml:space="preserve"> projects and </w:t>
+      </w:r>
+      <w:r>
+        <w:rPr>
+          <w:rFonts w:ascii="Times New Roman" w:hAnsi="Times New Roman" w:cs="Times New Roman"/>
+          <w:sz w:val="20"/>
+          <w:szCs w:val="20"/>
+        </w:rPr>
+        <w:t xml:space="preserve">develop with other </w:t>
+      </w:r>
+      <w:r>
+        <w:rPr>
+          <w:rFonts w:ascii="Times New Roman" w:hAnsi="Times New Roman" w:cs="Times New Roman"/>
+          <w:sz w:val="20"/>
+          <w:szCs w:val="20"/>
+        </w:rPr>
+        <w:t>club</w:t>
+      </w:r>
+      <w:r>
+        <w:rPr>
+          <w:rFonts w:ascii="Times New Roman" w:hAnsi="Times New Roman" w:cs="Times New Roman"/>
+          <w:sz w:val="20"/>
+          <w:szCs w:val="20"/>
+        </w:rPr>
+        <w:t xml:space="preserve"> members</w:t>
       </w:r>
     </w:p>
     <w:p>
       <w:pPr>
         <w:rPr>
-          <w:rFonts w:ascii="Times New Roman" w:eastAsia="Times New Roman" w:hAnsi="Times New Roman" w:cs="Times New Roman"/>
-          <w:sz w:val="20"/>
-          <w:szCs w:val="20"/>
-        </w:rPr>
-      </w:pPr>
-    </w:p>
-    <w:p>
-      <w:pPr>
-        <w:rPr>
-          <w:rFonts w:ascii="Times New Roman" w:eastAsia="Times New Roman" w:hAnsi="Times New Roman" w:cs="Times New Roman"/>
-          <w:b/>
-          <w:bCs/>
-          <w:sz w:val="20"/>
-          <w:szCs w:val="20"/>
-          <w:u w:val="single"/>
-        </w:rPr>
-      </w:pPr>
-      <w:r>
-        <w:rPr>
-          <w:rFonts w:ascii="Times New Roman" w:eastAsia="Times New Roman" w:hAnsi="Times New Roman" w:cs="Times New Roman"/>
-          <w:b/>
-          <w:bCs/>
-          <w:sz w:val="20"/>
-          <w:szCs w:val="20"/>
-          <w:u w:val="single"/>
-        </w:rPr>
-        <w:t xml:space="preserve">Activities/Volunteering: </w:t>
+          <w:rFonts w:ascii="Times New Roman" w:hAnsi="Times New Roman" w:cs="Times New Roman"/>
+          <w:sz w:val="20"/>
+          <w:szCs w:val="20"/>
+        </w:rPr>
+      </w:pPr>
+      <w:r>
+        <w:rPr>
+          <w:rFonts w:ascii="Times New Roman" w:hAnsi="Times New Roman" w:cs="Times New Roman"/>
+          <w:sz w:val="20"/>
+          <w:szCs w:val="20"/>
+        </w:rPr>
+        <w:t>•</w:t>
+      </w:r>
+      <w:r>
+        <w:rPr>
+          <w:rFonts w:ascii="Times New Roman" w:hAnsi="Times New Roman" w:cs="Times New Roman"/>
+          <w:sz w:val="20"/>
+          <w:szCs w:val="20"/>
+        </w:rPr>
+        <w:t xml:space="preserve"> Led project design and development for the Troy Housing Project</w:t>
       </w:r>
     </w:p>
     <w:p>
@@ -2968,7 +2895,7 @@
 </file>
 
 <file path=word/numbering.xml><?xml version="1.0" encoding="utf-8"?>
-<w:numbering xmlns:wpc="http://schemas.microsoft.com/office/word/2010/wordprocessingCanvas" xmlns:cx="http://schemas.microsoft.com/office/drawing/2014/chartex" xmlns:cx1="http://schemas.microsoft.com/office/drawing/2015/9/8/chartex" xmlns:cx2="http://schemas.microsoft.com/office/drawing/2015/10/21/chartex" xmlns:cx3="http://schemas.microsoft.com/office/drawing/2016/5/9/chartex" xmlns:cx4="http://schemas.microsoft.com/office/drawing/2016/5/10/chartex" xmlns:cx5="http://schemas.microsoft.com/office/drawing/2016/5/11/chartex" xmlns:cx6="http://schemas.microsoft.com/office/drawing/2016/5/12/chartex" xmlns:cx7="http://schemas.microsoft.com/office/drawing/2016/5/13/chartex" xmlns:cx8="http://schemas.microsoft.com/office/drawing/2016/5/14/chartex" xmlns:mc="http://schemas.openxmlformats.org/markup-compatibility/2006" xmlns:aink="http://schemas.microsoft.com/office/drawing/2016/ink" xmlns:am3d="http://schemas.microsoft.com/office/drawing/2017/model3d" xmlns:o="urn:schemas-microsoft-com:office:office" xmlns:r="http://schemas.openxmlformats.org/officeDocument/2006/relationships" xmlns:m="http://schemas.openxmlformats.org/officeDocument/2006/math" xmlns:v="urn:schemas-microsoft-com:vml" xmlns:wp14="http://schemas.microsoft.com/office/word/2010/wordprocessingDrawing" xmlns:wp="http://schemas.openxmlformats.org/drawingml/2006/wordprocessingDrawing" xmlns:w10="urn:schemas-microsoft-com:office:word" xmlns:w="http://schemas.openxmlformats.org/wordprocessingml/2006/main" xmlns:w14="http://schemas.microsoft.com/office/word/2010/wordml" xmlns:w15="http://schemas.microsoft.com/office/word/2012/wordml" xmlns:w16cid="http://schemas.microsoft.com/office/word/2016/wordml/cid" xmlns:w16se="http://schemas.microsoft.com/office/word/2015/wordml/symex" xmlns:wpg="http://schemas.microsoft.com/office/word/2010/wordprocessingGroup" xmlns:wpi="http://schemas.microsoft.com/office/word/2010/wordprocessingInk" xmlns:wne="http://schemas.microsoft.com/office/word/2006/wordml" xmlns:wps="http://schemas.microsoft.com/office/word/2010/wordprocessingShape" mc:Ignorable="w14 w15 w16se w16cid wp14">
+<w:numbering xmlns:wpc="http://schemas.microsoft.com/office/word/2010/wordprocessingCanvas" xmlns:cx="http://schemas.microsoft.com/office/drawing/2014/chartex" xmlns:cx1="http://schemas.microsoft.com/office/drawing/2015/9/8/chartex" xmlns:cx2="http://schemas.microsoft.com/office/drawing/2015/10/21/chartex" xmlns:cx3="http://schemas.microsoft.com/office/drawing/2016/5/9/chartex" xmlns:cx4="http://schemas.microsoft.com/office/drawing/2016/5/10/chartex" xmlns:cx5="http://schemas.microsoft.com/office/drawing/2016/5/11/chartex" xmlns:cx6="http://schemas.microsoft.com/office/drawing/2016/5/12/chartex" xmlns:cx7="http://schemas.microsoft.com/office/drawing/2016/5/13/chartex" xmlns:cx8="http://schemas.microsoft.com/office/drawing/2016/5/14/chartex" xmlns:mc="http://schemas.openxmlformats.org/markup-compatibility/2006" xmlns:aink="http://schemas.microsoft.com/office/drawing/2016/ink" xmlns:am3d="http://schemas.microsoft.com/office/drawing/2017/model3d" xmlns:o="urn:schemas-microsoft-com:office:office" xmlns:r="http://schemas.openxmlformats.org/officeDocument/2006/relationships" xmlns:m="http://schemas.openxmlformats.org/officeDocument/2006/math" xmlns:v="urn:schemas-microsoft-com:vml" xmlns:wp14="http://schemas.microsoft.com/office/word/2010/wordprocessingDrawing" xmlns:wp="http://schemas.openxmlformats.org/drawingml/2006/wordprocessingDrawing" xmlns:w10="urn:schemas-microsoft-com:office:word" xmlns:w="http://schemas.openxmlformats.org/wordprocessingml/2006/main" xmlns:w14="http://schemas.microsoft.com/office/word/2010/wordml" xmlns:w15="http://schemas.microsoft.com/office/word/2012/wordml" xmlns:w16cex="http://schemas.microsoft.com/office/word/2018/wordml/cex" xmlns:w16cid="http://schemas.microsoft.com/office/word/2016/wordml/cid" xmlns:w16="http://schemas.microsoft.com/office/word/2018/wordml" xmlns:w16se="http://schemas.microsoft.com/office/word/2015/wordml/symex" xmlns:wpg="http://schemas.microsoft.com/office/word/2010/wordprocessingGroup" xmlns:wpi="http://schemas.microsoft.com/office/word/2010/wordprocessingInk" xmlns:wne="http://schemas.microsoft.com/office/word/2006/wordml" xmlns:wps="http://schemas.microsoft.com/office/word/2010/wordprocessingShape" mc:Ignorable="w14 w15 w16se w16cid w16 w16cex wp14">
   <w:abstractNum w:abstractNumId="0" w15:restartNumberingAfterBreak="0">
     <w:nsid w:val="01A11A3D"/>
     <w:multiLevelType w:val="hybridMultilevel"/>
@@ -3307,6 +3234,232 @@
     </w:lvl>
   </w:abstractNum>
   <w:abstractNum w:abstractNumId="3" w15:restartNumberingAfterBreak="0">
+    <w:nsid w:val="170672CB"/>
+    <w:multiLevelType w:val="hybridMultilevel"/>
+    <w:tmpl w:val="2E141EA4"/>
+    <w:lvl w:ilvl="0" w:tplc="04090001">
+      <w:start w:val="1"/>
+      <w:numFmt w:val="bullet"/>
+      <w:lvlText w:val=""/>
+      <w:lvlJc w:val="left"/>
+      <w:pPr>
+        <w:ind w:left="720" w:hanging="360"/>
+      </w:pPr>
+      <w:rPr>
+        <w:rFonts w:ascii="Symbol" w:hAnsi="Symbol" w:hint="default"/>
+      </w:rPr>
+    </w:lvl>
+    <w:lvl w:ilvl="1" w:tplc="04090003" w:tentative="1">
+      <w:start w:val="1"/>
+      <w:numFmt w:val="bullet"/>
+      <w:lvlText w:val="o"/>
+      <w:lvlJc w:val="left"/>
+      <w:pPr>
+        <w:ind w:left="1440" w:hanging="360"/>
+      </w:pPr>
+      <w:rPr>
+        <w:rFonts w:ascii="Courier New" w:hAnsi="Courier New" w:cs="Courier New" w:hint="default"/>
+      </w:rPr>
+    </w:lvl>
+    <w:lvl w:ilvl="2" w:tplc="04090005" w:tentative="1">
+      <w:start w:val="1"/>
+      <w:numFmt w:val="bullet"/>
+      <w:lvlText w:val=""/>
+      <w:lvlJc w:val="left"/>
+      <w:pPr>
+        <w:ind w:left="2160" w:hanging="360"/>
+      </w:pPr>
+      <w:rPr>
+        <w:rFonts w:ascii="Wingdings" w:hAnsi="Wingdings" w:hint="default"/>
+      </w:rPr>
+    </w:lvl>
+    <w:lvl w:ilvl="3" w:tplc="04090001" w:tentative="1">
+      <w:start w:val="1"/>
+      <w:numFmt w:val="bullet"/>
+      <w:lvlText w:val=""/>
+      <w:lvlJc w:val="left"/>
+      <w:pPr>
+        <w:ind w:left="2880" w:hanging="360"/>
+      </w:pPr>
+      <w:rPr>
+        <w:rFonts w:ascii="Symbol" w:hAnsi="Symbol" w:hint="default"/>
+      </w:rPr>
+    </w:lvl>
+    <w:lvl w:ilvl="4" w:tplc="04090003" w:tentative="1">
+      <w:start w:val="1"/>
+      <w:numFmt w:val="bullet"/>
+      <w:lvlText w:val="o"/>
+      <w:lvlJc w:val="left"/>
+      <w:pPr>
+        <w:ind w:left="3600" w:hanging="360"/>
+      </w:pPr>
+      <w:rPr>
+        <w:rFonts w:ascii="Courier New" w:hAnsi="Courier New" w:cs="Courier New" w:hint="default"/>
+      </w:rPr>
+    </w:lvl>
+    <w:lvl w:ilvl="5" w:tplc="04090005" w:tentative="1">
+      <w:start w:val="1"/>
+      <w:numFmt w:val="bullet"/>
+      <w:lvlText w:val=""/>
+      <w:lvlJc w:val="left"/>
+      <w:pPr>
+        <w:ind w:left="4320" w:hanging="360"/>
+      </w:pPr>
+      <w:rPr>
+        <w:rFonts w:ascii="Wingdings" w:hAnsi="Wingdings" w:hint="default"/>
+      </w:rPr>
+    </w:lvl>
+    <w:lvl w:ilvl="6" w:tplc="04090001" w:tentative="1">
+      <w:start w:val="1"/>
+      <w:numFmt w:val="bullet"/>
+      <w:lvlText w:val=""/>
+      <w:lvlJc w:val="left"/>
+      <w:pPr>
+        <w:ind w:left="5040" w:hanging="360"/>
+      </w:pPr>
+      <w:rPr>
+        <w:rFonts w:ascii="Symbol" w:hAnsi="Symbol" w:hint="default"/>
+      </w:rPr>
+    </w:lvl>
+    <w:lvl w:ilvl="7" w:tplc="04090003" w:tentative="1">
+      <w:start w:val="1"/>
+      <w:numFmt w:val="bullet"/>
+      <w:lvlText w:val="o"/>
+      <w:lvlJc w:val="left"/>
+      <w:pPr>
+        <w:ind w:left="5760" w:hanging="360"/>
+      </w:pPr>
+      <w:rPr>
+        <w:rFonts w:ascii="Courier New" w:hAnsi="Courier New" w:cs="Courier New" w:hint="default"/>
+      </w:rPr>
+    </w:lvl>
+    <w:lvl w:ilvl="8" w:tplc="04090005" w:tentative="1">
+      <w:start w:val="1"/>
+      <w:numFmt w:val="bullet"/>
+      <w:lvlText w:val=""/>
+      <w:lvlJc w:val="left"/>
+      <w:pPr>
+        <w:ind w:left="6480" w:hanging="360"/>
+      </w:pPr>
+      <w:rPr>
+        <w:rFonts w:ascii="Wingdings" w:hAnsi="Wingdings" w:hint="default"/>
+      </w:rPr>
+    </w:lvl>
+  </w:abstractNum>
+  <w:abstractNum w:abstractNumId="4" w15:restartNumberingAfterBreak="0">
+    <w:nsid w:val="1B3D2EA2"/>
+    <w:multiLevelType w:val="hybridMultilevel"/>
+    <w:tmpl w:val="890AA852"/>
+    <w:lvl w:ilvl="0" w:tplc="04090001">
+      <w:start w:val="1"/>
+      <w:numFmt w:val="bullet"/>
+      <w:lvlText w:val=""/>
+      <w:lvlJc w:val="left"/>
+      <w:pPr>
+        <w:ind w:left="720" w:hanging="360"/>
+      </w:pPr>
+      <w:rPr>
+        <w:rFonts w:ascii="Symbol" w:hAnsi="Symbol" w:hint="default"/>
+      </w:rPr>
+    </w:lvl>
+    <w:lvl w:ilvl="1" w:tplc="04090003" w:tentative="1">
+      <w:start w:val="1"/>
+      <w:numFmt w:val="bullet"/>
+      <w:lvlText w:val="o"/>
+      <w:lvlJc w:val="left"/>
+      <w:pPr>
+        <w:ind w:left="1440" w:hanging="360"/>
+      </w:pPr>
+      <w:rPr>
+        <w:rFonts w:ascii="Courier New" w:hAnsi="Courier New" w:cs="Courier New" w:hint="default"/>
+      </w:rPr>
+    </w:lvl>
+    <w:lvl w:ilvl="2" w:tplc="04090005" w:tentative="1">
+      <w:start w:val="1"/>
+      <w:numFmt w:val="bullet"/>
+      <w:lvlText w:val=""/>
+      <w:lvlJc w:val="left"/>
+      <w:pPr>
+        <w:ind w:left="2160" w:hanging="360"/>
+      </w:pPr>
+      <w:rPr>
+        <w:rFonts w:ascii="Wingdings" w:hAnsi="Wingdings" w:hint="default"/>
+      </w:rPr>
+    </w:lvl>
+    <w:lvl w:ilvl="3" w:tplc="04090001" w:tentative="1">
+      <w:start w:val="1"/>
+      <w:numFmt w:val="bullet"/>
+      <w:lvlText w:val=""/>
+      <w:lvlJc w:val="left"/>
+      <w:pPr>
+        <w:ind w:left="2880" w:hanging="360"/>
+      </w:pPr>
+      <w:rPr>
+        <w:rFonts w:ascii="Symbol" w:hAnsi="Symbol" w:hint="default"/>
+      </w:rPr>
+    </w:lvl>
+    <w:lvl w:ilvl="4" w:tplc="04090003" w:tentative="1">
+      <w:start w:val="1"/>
+      <w:numFmt w:val="bullet"/>
+      <w:lvlText w:val="o"/>
+      <w:lvlJc w:val="left"/>
+      <w:pPr>
+        <w:ind w:left="3600" w:hanging="360"/>
+      </w:pPr>
+      <w:rPr>
+        <w:rFonts w:ascii="Courier New" w:hAnsi="Courier New" w:cs="Courier New" w:hint="default"/>
+      </w:rPr>
+    </w:lvl>
+    <w:lvl w:ilvl="5" w:tplc="04090005" w:tentative="1">
+      <w:start w:val="1"/>
+      <w:numFmt w:val="bullet"/>
+      <w:lvlText w:val=""/>
+      <w:lvlJc w:val="left"/>
+      <w:pPr>
+        <w:ind w:left="4320" w:hanging="360"/>
+      </w:pPr>
+      <w:rPr>
+        <w:rFonts w:ascii="Wingdings" w:hAnsi="Wingdings" w:hint="default"/>
+      </w:rPr>
+    </w:lvl>
+    <w:lvl w:ilvl="6" w:tplc="04090001" w:tentative="1">
+      <w:start w:val="1"/>
+      <w:numFmt w:val="bullet"/>
+      <w:lvlText w:val=""/>
+      <w:lvlJc w:val="left"/>
+      <w:pPr>
+        <w:ind w:left="5040" w:hanging="360"/>
+      </w:pPr>
+      <w:rPr>
+        <w:rFonts w:ascii="Symbol" w:hAnsi="Symbol" w:hint="default"/>
+      </w:rPr>
+    </w:lvl>
+    <w:lvl w:ilvl="7" w:tplc="04090003" w:tentative="1">
+      <w:start w:val="1"/>
+      <w:numFmt w:val="bullet"/>
+      <w:lvlText w:val="o"/>
+      <w:lvlJc w:val="left"/>
+      <w:pPr>
+        <w:ind w:left="5760" w:hanging="360"/>
+      </w:pPr>
+      <w:rPr>
+        <w:rFonts w:ascii="Courier New" w:hAnsi="Courier New" w:cs="Courier New" w:hint="default"/>
+      </w:rPr>
+    </w:lvl>
+    <w:lvl w:ilvl="8" w:tplc="04090005" w:tentative="1">
+      <w:start w:val="1"/>
+      <w:numFmt w:val="bullet"/>
+      <w:lvlText w:val=""/>
+      <w:lvlJc w:val="left"/>
+      <w:pPr>
+        <w:ind w:left="6480" w:hanging="360"/>
+      </w:pPr>
+      <w:rPr>
+        <w:rFonts w:ascii="Wingdings" w:hAnsi="Wingdings" w:hint="default"/>
+      </w:rPr>
+    </w:lvl>
+  </w:abstractNum>
+  <w:abstractNum w:abstractNumId="5" w15:restartNumberingAfterBreak="0">
     <w:nsid w:val="25BB4125"/>
     <w:multiLevelType w:val="hybridMultilevel"/>
     <w:tmpl w:val="2B3CFB8A"/>
@@ -3418,7 +3571,7 @@
       </w:rPr>
     </w:lvl>
   </w:abstractNum>
-  <w:abstractNum w:abstractNumId="4" w15:restartNumberingAfterBreak="0">
+  <w:abstractNum w:abstractNumId="6" w15:restartNumberingAfterBreak="0">
     <w:nsid w:val="272E4094"/>
     <w:multiLevelType w:val="hybridMultilevel"/>
     <w:tmpl w:val="A9E2DF60"/>
@@ -3530,7 +3683,7 @@
       </w:rPr>
     </w:lvl>
   </w:abstractNum>
-  <w:abstractNum w:abstractNumId="5" w15:restartNumberingAfterBreak="0">
+  <w:abstractNum w:abstractNumId="7" w15:restartNumberingAfterBreak="0">
     <w:nsid w:val="3623189F"/>
     <w:multiLevelType w:val="hybridMultilevel"/>
     <w:tmpl w:val="1758DEEC"/>
@@ -3642,7 +3795,7 @@
       </w:rPr>
     </w:lvl>
   </w:abstractNum>
-  <w:abstractNum w:abstractNumId="6" w15:restartNumberingAfterBreak="0">
+  <w:abstractNum w:abstractNumId="8" w15:restartNumberingAfterBreak="0">
     <w:nsid w:val="365B1084"/>
     <w:multiLevelType w:val="hybridMultilevel"/>
     <w:tmpl w:val="A7AC024E"/>
@@ -3755,7 +3908,7 @@
       </w:rPr>
     </w:lvl>
   </w:abstractNum>
-  <w:abstractNum w:abstractNumId="7" w15:restartNumberingAfterBreak="0">
+  <w:abstractNum w:abstractNumId="9" w15:restartNumberingAfterBreak="0">
     <w:nsid w:val="371D255A"/>
     <w:multiLevelType w:val="hybridMultilevel"/>
     <w:tmpl w:val="2A4051E0"/>
@@ -3867,7 +4020,7 @@
       </w:rPr>
     </w:lvl>
   </w:abstractNum>
-  <w:abstractNum w:abstractNumId="8" w15:restartNumberingAfterBreak="0">
+  <w:abstractNum w:abstractNumId="10" w15:restartNumberingAfterBreak="0">
     <w:nsid w:val="3B3C2E54"/>
     <w:multiLevelType w:val="hybridMultilevel"/>
     <w:tmpl w:val="46EE890A"/>
@@ -3980,7 +4133,7 @@
       </w:rPr>
     </w:lvl>
   </w:abstractNum>
-  <w:abstractNum w:abstractNumId="9" w15:restartNumberingAfterBreak="0">
+  <w:abstractNum w:abstractNumId="11" w15:restartNumberingAfterBreak="0">
     <w:nsid w:val="40373DBA"/>
     <w:multiLevelType w:val="hybridMultilevel"/>
     <w:tmpl w:val="50F42A4C"/>
@@ -4092,7 +4245,7 @@
       </w:rPr>
     </w:lvl>
   </w:abstractNum>
-  <w:abstractNum w:abstractNumId="10" w15:restartNumberingAfterBreak="0">
+  <w:abstractNum w:abstractNumId="12" w15:restartNumberingAfterBreak="0">
     <w:nsid w:val="4EF5502C"/>
     <w:multiLevelType w:val="hybridMultilevel"/>
     <w:tmpl w:val="B526132A"/>
@@ -4204,7 +4357,7 @@
       </w:rPr>
     </w:lvl>
   </w:abstractNum>
-  <w:abstractNum w:abstractNumId="11" w15:restartNumberingAfterBreak="0">
+  <w:abstractNum w:abstractNumId="13" w15:restartNumberingAfterBreak="0">
     <w:nsid w:val="4F483E35"/>
     <w:multiLevelType w:val="hybridMultilevel"/>
     <w:tmpl w:val="54F820EE"/>
@@ -4316,7 +4469,7 @@
       </w:rPr>
     </w:lvl>
   </w:abstractNum>
-  <w:abstractNum w:abstractNumId="12" w15:restartNumberingAfterBreak="0">
+  <w:abstractNum w:abstractNumId="14" w15:restartNumberingAfterBreak="0">
     <w:nsid w:val="5E0364B8"/>
     <w:multiLevelType w:val="hybridMultilevel"/>
     <w:tmpl w:val="ECBEB842"/>
@@ -4428,7 +4581,7 @@
       </w:rPr>
     </w:lvl>
   </w:abstractNum>
-  <w:abstractNum w:abstractNumId="13" w15:restartNumberingAfterBreak="0">
+  <w:abstractNum w:abstractNumId="15" w15:restartNumberingAfterBreak="0">
     <w:nsid w:val="69522E59"/>
     <w:multiLevelType w:val="hybridMultilevel"/>
     <w:tmpl w:val="A51CC8D0"/>
@@ -4540,7 +4693,7 @@
       </w:rPr>
     </w:lvl>
   </w:abstractNum>
-  <w:abstractNum w:abstractNumId="14" w15:restartNumberingAfterBreak="0">
+  <w:abstractNum w:abstractNumId="16" w15:restartNumberingAfterBreak="0">
     <w:nsid w:val="6B752A49"/>
     <w:multiLevelType w:val="hybridMultilevel"/>
     <w:tmpl w:val="FBF463C6"/>
@@ -4652,7 +4805,7 @@
       </w:rPr>
     </w:lvl>
   </w:abstractNum>
-  <w:abstractNum w:abstractNumId="15" w15:restartNumberingAfterBreak="0">
+  <w:abstractNum w:abstractNumId="17" w15:restartNumberingAfterBreak="0">
     <w:nsid w:val="72423102"/>
     <w:multiLevelType w:val="hybridMultilevel"/>
     <w:tmpl w:val="FE3CC8D4"/>
@@ -4764,7 +4917,7 @@
       </w:rPr>
     </w:lvl>
   </w:abstractNum>
-  <w:abstractNum w:abstractNumId="16" w15:restartNumberingAfterBreak="0">
+  <w:abstractNum w:abstractNumId="18" w15:restartNumberingAfterBreak="0">
     <w:nsid w:val="74E964F2"/>
     <w:multiLevelType w:val="hybridMultilevel"/>
     <w:tmpl w:val="BC082A52"/>
@@ -4877,7 +5030,7 @@
       </w:rPr>
     </w:lvl>
   </w:abstractNum>
-  <w:abstractNum w:abstractNumId="17" w15:restartNumberingAfterBreak="0">
+  <w:abstractNum w:abstractNumId="19" w15:restartNumberingAfterBreak="0">
     <w:nsid w:val="7567533F"/>
     <w:multiLevelType w:val="hybridMultilevel"/>
     <w:tmpl w:val="DD3E4ACE"/>
@@ -4990,64 +5143,70 @@
     </w:lvl>
   </w:abstractNum>
   <w:num w:numId="1">
+    <w:abstractNumId w:val="14"/>
+  </w:num>
+  <w:num w:numId="2">
+    <w:abstractNumId w:val="6"/>
+  </w:num>
+  <w:num w:numId="3">
+    <w:abstractNumId w:val="13"/>
+  </w:num>
+  <w:num w:numId="4">
     <w:abstractNumId w:val="12"/>
   </w:num>
-  <w:num w:numId="2">
-    <w:abstractNumId w:val="4"/>
+  <w:num w:numId="5">
+    <w:abstractNumId w:val="15"/>
   </w:num>
-  <w:num w:numId="3">
+  <w:num w:numId="6">
+    <w:abstractNumId w:val="9"/>
+  </w:num>
+  <w:num w:numId="7">
+    <w:abstractNumId w:val="16"/>
+  </w:num>
+  <w:num w:numId="8">
+    <w:abstractNumId w:val="7"/>
+  </w:num>
+  <w:num w:numId="9">
+    <w:abstractNumId w:val="19"/>
+  </w:num>
+  <w:num w:numId="10">
     <w:abstractNumId w:val="11"/>
   </w:num>
-  <w:num w:numId="4">
+  <w:num w:numId="11">
     <w:abstractNumId w:val="10"/>
-  </w:num>
-  <w:num w:numId="5">
-    <w:abstractNumId w:val="13"/>
-  </w:num>
-  <w:num w:numId="6">
-    <w:abstractNumId w:val="7"/>
-  </w:num>
-  <w:num w:numId="7">
-    <w:abstractNumId w:val="14"/>
-  </w:num>
-  <w:num w:numId="8">
-    <w:abstractNumId w:val="5"/>
-  </w:num>
-  <w:num w:numId="9">
-    <w:abstractNumId w:val="17"/>
-  </w:num>
-  <w:num w:numId="10">
-    <w:abstractNumId w:val="9"/>
-  </w:num>
-  <w:num w:numId="11">
-    <w:abstractNumId w:val="8"/>
   </w:num>
   <w:num w:numId="12">
     <w:abstractNumId w:val="1"/>
   </w:num>
   <w:num w:numId="13">
-    <w:abstractNumId w:val="3"/>
+    <w:abstractNumId w:val="5"/>
   </w:num>
   <w:num w:numId="14">
     <w:abstractNumId w:val="2"/>
   </w:num>
   <w:num w:numId="15">
-    <w:abstractNumId w:val="15"/>
+    <w:abstractNumId w:val="17"/>
   </w:num>
   <w:num w:numId="16">
-    <w:abstractNumId w:val="16"/>
+    <w:abstractNumId w:val="18"/>
   </w:num>
   <w:num w:numId="17">
     <w:abstractNumId w:val="0"/>
   </w:num>
   <w:num w:numId="18">
-    <w:abstractNumId w:val="6"/>
+    <w:abstractNumId w:val="8"/>
+  </w:num>
+  <w:num w:numId="19">
+    <w:abstractNumId w:val="4"/>
+  </w:num>
+  <w:num w:numId="20">
+    <w:abstractNumId w:val="3"/>
   </w:num>
 </w:numbering>
 </file>
 
 <file path=word/styles.xml><?xml version="1.0" encoding="utf-8"?>
-<w:styles xmlns:mc="http://schemas.openxmlformats.org/markup-compatibility/2006" xmlns:r="http://schemas.openxmlformats.org/officeDocument/2006/relationships" xmlns:w="http://schemas.openxmlformats.org/wordprocessingml/2006/main" xmlns:w14="http://schemas.microsoft.com/office/word/2010/wordml" xmlns:w15="http://schemas.microsoft.com/office/word/2012/wordml" xmlns:w16cid="http://schemas.microsoft.com/office/word/2016/wordml/cid" xmlns:w16se="http://schemas.microsoft.com/office/word/2015/wordml/symex" mc:Ignorable="w14 w15 w16se w16cid">
+<w:styles xmlns:mc="http://schemas.openxmlformats.org/markup-compatibility/2006" xmlns:r="http://schemas.openxmlformats.org/officeDocument/2006/relationships" xmlns:w="http://schemas.openxmlformats.org/wordprocessingml/2006/main" xmlns:w14="http://schemas.microsoft.com/office/word/2010/wordml" xmlns:w15="http://schemas.microsoft.com/office/word/2012/wordml" xmlns:w16cex="http://schemas.microsoft.com/office/word/2018/wordml/cex" xmlns:w16cid="http://schemas.microsoft.com/office/word/2016/wordml/cid" xmlns:w16="http://schemas.microsoft.com/office/word/2018/wordml" xmlns:w16se="http://schemas.microsoft.com/office/word/2015/wordml/symex" mc:Ignorable="w14 w15 w16se w16cid w16 w16cex">
   <w:docDefaults>
     <w:rPrDefault>
       <w:rPr>
@@ -5063,7 +5222,7 @@
       </w:pPr>
     </w:pPrDefault>
   </w:docDefaults>
-  <w:latentStyles w:defLockedState="0" w:defUIPriority="99" w:defSemiHidden="0" w:defUnhideWhenUsed="0" w:defQFormat="0" w:count="377">
+  <w:latentStyles w:defLockedState="0" w:defUIPriority="99" w:defSemiHidden="0" w:defUnhideWhenUsed="0" w:defQFormat="0" w:count="376">
     <w:lsdException w:name="Normal" w:uiPriority="0" w:qFormat="1"/>
     <w:lsdException w:name="heading 1" w:uiPriority="9" w:qFormat="1"/>
     <w:lsdException w:name="heading 2" w:semiHidden="1" w:uiPriority="9" w:unhideWhenUsed="1" w:qFormat="1"/>
@@ -5440,7 +5599,6 @@
     <w:lsdException w:name="Hashtag" w:semiHidden="1" w:unhideWhenUsed="1"/>
     <w:lsdException w:name="Unresolved Mention" w:semiHidden="1" w:unhideWhenUsed="1"/>
     <w:lsdException w:name="Smart Link" w:semiHidden="1" w:unhideWhenUsed="1"/>
-    <w:lsdException w:name="Smart Link Error" w:semiHidden="1" w:unhideWhenUsed="1"/>
   </w:latentStyles>
   <w:style w:type="paragraph" w:default="1" w:styleId="Normal">
     <w:name w:val="Normal"/>
@@ -5562,6 +5720,7 @@
   <w:style w:type="character" w:default="1" w:styleId="DefaultParagraphFont">
     <w:name w:val="Default Paragraph Font"/>
     <w:uiPriority w:val="1"/>
+    <w:semiHidden/>
     <w:unhideWhenUsed/>
   </w:style>
   <w:style w:type="table" w:default="1" w:styleId="TableNormal">

</xml_diff>